<commit_message>
First project, creating whithout template
</commit_message>
<xml_diff>
--- a/02 -  Dominando o ASP.NET CORE MVC/Dominando o ASP.NET CORE MVC.docx
+++ b/02 -  Dominando o ASP.NET CORE MVC/Dominando o ASP.NET CORE MVC.docx
@@ -1209,8 +1209,8 @@
         </w:rPr>
       </w:pPr>
       <w:r>
-        <w:object w:dxaOrig="8163" w:dyaOrig="3580">
-          <v:rect xmlns:o="urn:schemas-microsoft-com:office:office" xmlns:v="urn:schemas-microsoft-com:vml" id="rectole0000000000" style="width:408.150000pt;height:179.000000pt" o:preferrelative="t" o:ole="">
+        <w:object w:dxaOrig="8260" w:dyaOrig="3624">
+          <v:rect xmlns:o="urn:schemas-microsoft-com:office:office" xmlns:v="urn:schemas-microsoft-com:vml" id="rectole0000000000" style="width:413.000000pt;height:181.200000pt" o:preferrelative="t" o:ole="">
             <o:lock v:ext="edit"/>
             <v:imagedata xmlns:r="http://schemas.openxmlformats.org/officeDocument/2006/relationships" r:id="docRId1" o:title=""/>
           </v:rect>
@@ -1218,8 +1218,8 @@
         </w:object>
       </w:r>
       <w:r>
-        <w:object w:dxaOrig="8163" w:dyaOrig="3580">
-          <v:rect xmlns:o="urn:schemas-microsoft-com:office:office" xmlns:v="urn:schemas-microsoft-com:vml" id="rectole0000000001" style="width:408.150000pt;height:179.000000pt" o:preferrelative="t" o:ole="">
+        <w:object w:dxaOrig="8260" w:dyaOrig="3624">
+          <v:rect xmlns:o="urn:schemas-microsoft-com:office:office" xmlns:v="urn:schemas-microsoft-com:vml" id="rectole0000000001" style="width:413.000000pt;height:181.200000pt" o:preferrelative="t" o:ole="">
             <o:lock v:ext="edit"/>
             <v:imagedata xmlns:r="http://schemas.openxmlformats.org/officeDocument/2006/relationships" r:id="docRId3" o:title=""/>
           </v:rect>
@@ -1441,19 +1441,7 @@
           <w:sz w:val="24"/>
           <w:shd w:fill="auto" w:val="clear"/>
         </w:rPr>
-        <w:t xml:space="preserve"> VERBOS B</w:t>
-      </w:r>
-      <w:r>
-        <w:rPr>
-          <w:rFonts w:ascii="Arial" w:hAnsi="Arial" w:cs="Arial" w:eastAsia="Arial"/>
-          <w:b/>
-          <w:color w:val="auto"/>
-          <w:spacing w:val="0"/>
-          <w:position w:val="0"/>
-          <w:sz w:val="24"/>
-          <w:shd w:fill="auto" w:val="clear"/>
-        </w:rPr>
-        <w:t xml:space="preserve">ÁSICOS</w:t>
+        <w:t xml:space="preserve"> VERBOS BÁSICOS</w:t>
       </w:r>
     </w:p>
     <w:p>
@@ -5575,6 +5563,454 @@
         <w:spacing w:before="0" w:after="160" w:line="259"/>
         <w:ind w:right="0" w:left="720" w:hanging="360"/>
         <w:jc w:val="both"/>
+        <w:rPr>
+          <w:rFonts w:ascii="Arial" w:hAnsi="Arial" w:cs="Arial" w:eastAsia="Arial"/>
+          <w:b/>
+          <w:color w:val="auto"/>
+          <w:spacing w:val="0"/>
+          <w:position w:val="0"/>
+          <w:sz w:val="24"/>
+          <w:shd w:fill="auto" w:val="clear"/>
+        </w:rPr>
+      </w:pPr>
+    </w:p>
+    <w:p>
+      <w:pPr>
+        <w:spacing w:before="0" w:after="160" w:line="259"/>
+        <w:ind w:right="0" w:left="0" w:firstLine="0"/>
+        <w:jc w:val="both"/>
+        <w:rPr>
+          <w:rFonts w:ascii="Arial" w:hAnsi="Arial" w:cs="Arial" w:eastAsia="Arial"/>
+          <w:b/>
+          <w:color w:val="auto"/>
+          <w:spacing w:val="0"/>
+          <w:position w:val="0"/>
+          <w:sz w:val="24"/>
+          <w:shd w:fill="auto" w:val="clear"/>
+        </w:rPr>
+      </w:pPr>
+    </w:p>
+    <w:p>
+      <w:pPr>
+        <w:spacing w:before="0" w:after="160" w:line="259"/>
+        <w:ind w:right="0" w:left="0" w:firstLine="0"/>
+        <w:jc w:val="both"/>
+        <w:rPr>
+          <w:rFonts w:ascii="Arial" w:hAnsi="Arial" w:cs="Arial" w:eastAsia="Arial"/>
+          <w:b/>
+          <w:color w:val="auto"/>
+          <w:spacing w:val="0"/>
+          <w:position w:val="0"/>
+          <w:sz w:val="24"/>
+          <w:shd w:fill="auto" w:val="clear"/>
+        </w:rPr>
+      </w:pPr>
+    </w:p>
+    <w:p>
+      <w:pPr>
+        <w:spacing w:before="0" w:after="160" w:line="259"/>
+        <w:ind w:right="0" w:left="0" w:firstLine="0"/>
+        <w:jc w:val="both"/>
+        <w:rPr>
+          <w:rFonts w:ascii="Arial" w:hAnsi="Arial" w:cs="Arial" w:eastAsia="Arial"/>
+          <w:b/>
+          <w:color w:val="auto"/>
+          <w:spacing w:val="0"/>
+          <w:position w:val="0"/>
+          <w:sz w:val="24"/>
+          <w:shd w:fill="auto" w:val="clear"/>
+        </w:rPr>
+      </w:pPr>
+    </w:p>
+    <w:p>
+      <w:pPr>
+        <w:spacing w:before="0" w:after="160" w:line="259"/>
+        <w:ind w:right="0" w:left="0" w:firstLine="0"/>
+        <w:jc w:val="both"/>
+        <w:rPr>
+          <w:rFonts w:ascii="Arial" w:hAnsi="Arial" w:cs="Arial" w:eastAsia="Arial"/>
+          <w:b/>
+          <w:color w:val="auto"/>
+          <w:spacing w:val="0"/>
+          <w:position w:val="0"/>
+          <w:sz w:val="24"/>
+          <w:shd w:fill="auto" w:val="clear"/>
+        </w:rPr>
+      </w:pPr>
+    </w:p>
+    <w:p>
+      <w:pPr>
+        <w:spacing w:before="0" w:after="160" w:line="259"/>
+        <w:ind w:right="0" w:left="0" w:firstLine="0"/>
+        <w:jc w:val="both"/>
+        <w:rPr>
+          <w:rFonts w:ascii="Arial" w:hAnsi="Arial" w:cs="Arial" w:eastAsia="Arial"/>
+          <w:b/>
+          <w:color w:val="auto"/>
+          <w:spacing w:val="0"/>
+          <w:position w:val="0"/>
+          <w:sz w:val="24"/>
+          <w:shd w:fill="auto" w:val="clear"/>
+        </w:rPr>
+      </w:pPr>
+    </w:p>
+    <w:p>
+      <w:pPr>
+        <w:spacing w:before="0" w:after="160" w:line="259"/>
+        <w:ind w:right="0" w:left="0" w:firstLine="0"/>
+        <w:jc w:val="both"/>
+        <w:rPr>
+          <w:rFonts w:ascii="Arial" w:hAnsi="Arial" w:cs="Arial" w:eastAsia="Arial"/>
+          <w:b/>
+          <w:color w:val="auto"/>
+          <w:spacing w:val="0"/>
+          <w:position w:val="0"/>
+          <w:sz w:val="24"/>
+          <w:shd w:fill="auto" w:val="clear"/>
+        </w:rPr>
+      </w:pPr>
+    </w:p>
+    <w:p>
+      <w:pPr>
+        <w:spacing w:before="0" w:after="160" w:line="259"/>
+        <w:ind w:right="0" w:left="0" w:firstLine="0"/>
+        <w:jc w:val="both"/>
+        <w:rPr>
+          <w:rFonts w:ascii="Arial" w:hAnsi="Arial" w:cs="Arial" w:eastAsia="Arial"/>
+          <w:b/>
+          <w:color w:val="auto"/>
+          <w:spacing w:val="0"/>
+          <w:position w:val="0"/>
+          <w:sz w:val="24"/>
+          <w:shd w:fill="auto" w:val="clear"/>
+        </w:rPr>
+      </w:pPr>
+    </w:p>
+    <w:p>
+      <w:pPr>
+        <w:spacing w:before="0" w:after="160" w:line="259"/>
+        <w:ind w:right="0" w:left="0" w:firstLine="0"/>
+        <w:jc w:val="both"/>
+        <w:rPr>
+          <w:rFonts w:ascii="Arial" w:hAnsi="Arial" w:cs="Arial" w:eastAsia="Arial"/>
+          <w:b/>
+          <w:color w:val="auto"/>
+          <w:spacing w:val="0"/>
+          <w:position w:val="0"/>
+          <w:sz w:val="24"/>
+          <w:shd w:fill="auto" w:val="clear"/>
+        </w:rPr>
+      </w:pPr>
+    </w:p>
+    <w:p>
+      <w:pPr>
+        <w:spacing w:before="0" w:after="160" w:line="259"/>
+        <w:ind w:right="0" w:left="0" w:firstLine="0"/>
+        <w:jc w:val="both"/>
+        <w:rPr>
+          <w:rFonts w:ascii="Arial" w:hAnsi="Arial" w:cs="Arial" w:eastAsia="Arial"/>
+          <w:b/>
+          <w:color w:val="auto"/>
+          <w:spacing w:val="0"/>
+          <w:position w:val="0"/>
+          <w:sz w:val="24"/>
+          <w:shd w:fill="auto" w:val="clear"/>
+        </w:rPr>
+      </w:pPr>
+    </w:p>
+    <w:p>
+      <w:pPr>
+        <w:spacing w:before="0" w:after="160" w:line="259"/>
+        <w:ind w:right="0" w:left="0" w:firstLine="0"/>
+        <w:jc w:val="center"/>
+        <w:rPr>
+          <w:rFonts w:ascii="Arial" w:hAnsi="Arial" w:cs="Arial" w:eastAsia="Arial"/>
+          <w:b/>
+          <w:color w:val="auto"/>
+          <w:spacing w:val="0"/>
+          <w:position w:val="0"/>
+          <w:sz w:val="24"/>
+          <w:shd w:fill="auto" w:val="clear"/>
+        </w:rPr>
+      </w:pPr>
+      <w:r>
+        <w:rPr>
+          <w:rFonts w:ascii="Arial" w:hAnsi="Arial" w:cs="Arial" w:eastAsia="Arial"/>
+          <w:b/>
+          <w:color w:val="auto"/>
+          <w:spacing w:val="0"/>
+          <w:position w:val="0"/>
+          <w:sz w:val="24"/>
+          <w:shd w:fill="auto" w:val="clear"/>
+        </w:rPr>
+        <w:t xml:space="preserve">PROJETO DO ZERO</w:t>
+      </w:r>
+    </w:p>
+    <w:p>
+      <w:pPr>
+        <w:spacing w:before="0" w:after="160" w:line="259"/>
+        <w:ind w:right="0" w:left="0" w:firstLine="0"/>
+        <w:jc w:val="center"/>
+        <w:rPr>
+          <w:rFonts w:ascii="Arial" w:hAnsi="Arial" w:cs="Arial" w:eastAsia="Arial"/>
+          <w:b/>
+          <w:color w:val="auto"/>
+          <w:spacing w:val="0"/>
+          <w:position w:val="0"/>
+          <w:sz w:val="24"/>
+          <w:shd w:fill="auto" w:val="clear"/>
+        </w:rPr>
+      </w:pPr>
+    </w:p>
+    <w:p>
+      <w:pPr>
+        <w:numPr>
+          <w:ilvl w:val="0"/>
+          <w:numId w:val="87"/>
+        </w:numPr>
+        <w:spacing w:before="0" w:after="160" w:line="259"/>
+        <w:ind w:right="0" w:left="720" w:hanging="360"/>
+        <w:jc w:val="both"/>
+        <w:rPr>
+          <w:rFonts w:ascii="Arial" w:hAnsi="Arial" w:cs="Arial" w:eastAsia="Arial"/>
+          <w:b/>
+          <w:color w:val="auto"/>
+          <w:spacing w:val="0"/>
+          <w:position w:val="0"/>
+          <w:sz w:val="24"/>
+          <w:shd w:fill="auto" w:val="clear"/>
+        </w:rPr>
+      </w:pPr>
+      <w:r>
+        <w:rPr>
+          <w:rFonts w:ascii="Arial" w:hAnsi="Arial" w:cs="Arial" w:eastAsia="Arial"/>
+          <w:color w:val="auto"/>
+          <w:spacing w:val="0"/>
+          <w:position w:val="0"/>
+          <w:sz w:val="24"/>
+          <w:shd w:fill="auto" w:val="clear"/>
+        </w:rPr>
+        <w:t xml:space="preserve">Começando uma solution vazia (</w:t>
+      </w:r>
+      <w:r>
+        <w:rPr>
+          <w:rFonts w:ascii="Arial" w:hAnsi="Arial" w:cs="Arial" w:eastAsia="Arial"/>
+          <w:b/>
+          <w:color w:val="auto"/>
+          <w:spacing w:val="0"/>
+          <w:position w:val="0"/>
+          <w:sz w:val="24"/>
+          <w:shd w:fill="auto" w:val="clear"/>
+        </w:rPr>
+        <w:t xml:space="preserve">blank solution</w:t>
+      </w:r>
+      <w:r>
+        <w:rPr>
+          <w:rFonts w:ascii="Arial" w:hAnsi="Arial" w:cs="Arial" w:eastAsia="Arial"/>
+          <w:color w:val="auto"/>
+          <w:spacing w:val="0"/>
+          <w:position w:val="0"/>
+          <w:sz w:val="24"/>
+          <w:shd w:fill="auto" w:val="clear"/>
+        </w:rPr>
+        <w:t xml:space="preserve">).</w:t>
+      </w:r>
+    </w:p>
+    <w:p>
+      <w:pPr>
+        <w:numPr>
+          <w:ilvl w:val="0"/>
+          <w:numId w:val="87"/>
+        </w:numPr>
+        <w:spacing w:before="0" w:after="160" w:line="259"/>
+        <w:ind w:right="0" w:left="720" w:hanging="360"/>
+        <w:jc w:val="both"/>
+        <w:rPr>
+          <w:rFonts w:ascii="Arial" w:hAnsi="Arial" w:cs="Arial" w:eastAsia="Arial"/>
+          <w:b/>
+          <w:color w:val="auto"/>
+          <w:spacing w:val="0"/>
+          <w:position w:val="0"/>
+          <w:sz w:val="24"/>
+          <w:shd w:fill="auto" w:val="clear"/>
+        </w:rPr>
+      </w:pPr>
+      <w:r>
+        <w:rPr>
+          <w:rFonts w:ascii="Arial" w:hAnsi="Arial" w:cs="Arial" w:eastAsia="Arial"/>
+          <w:color w:val="auto"/>
+          <w:spacing w:val="0"/>
+          <w:position w:val="0"/>
+          <w:sz w:val="24"/>
+          <w:shd w:fill="auto" w:val="clear"/>
+        </w:rPr>
+        <w:t xml:space="preserve">Na pasta raiz, onde foi criado o projeto, </w:t>
+      </w:r>
+      <w:r>
+        <w:rPr>
+          <w:rFonts w:ascii="Arial" w:hAnsi="Arial" w:cs="Arial" w:eastAsia="Arial"/>
+          <w:b/>
+          <w:color w:val="auto"/>
+          <w:spacing w:val="0"/>
+          <w:position w:val="0"/>
+          <w:sz w:val="24"/>
+          <w:shd w:fill="auto" w:val="clear"/>
+        </w:rPr>
+        <w:t xml:space="preserve">criamos uma pasta chamada "source"</w:t>
+      </w:r>
+    </w:p>
+    <w:p>
+      <w:pPr>
+        <w:numPr>
+          <w:ilvl w:val="0"/>
+          <w:numId w:val="87"/>
+        </w:numPr>
+        <w:spacing w:before="0" w:after="160" w:line="259"/>
+        <w:ind w:right="0" w:left="720" w:hanging="360"/>
+        <w:jc w:val="both"/>
+        <w:rPr>
+          <w:rFonts w:ascii="Arial" w:hAnsi="Arial" w:cs="Arial" w:eastAsia="Arial"/>
+          <w:b/>
+          <w:color w:val="auto"/>
+          <w:spacing w:val="0"/>
+          <w:position w:val="0"/>
+          <w:sz w:val="24"/>
+          <w:shd w:fill="auto" w:val="clear"/>
+        </w:rPr>
+      </w:pPr>
+      <w:r>
+        <w:rPr>
+          <w:rFonts w:ascii="Arial" w:hAnsi="Arial" w:cs="Arial" w:eastAsia="Arial"/>
+          <w:color w:val="auto"/>
+          <w:spacing w:val="0"/>
+          <w:position w:val="0"/>
+          <w:sz w:val="24"/>
+          <w:shd w:fill="auto" w:val="clear"/>
+        </w:rPr>
+        <w:t xml:space="preserve">De volta em nosso projeto, em cima da solution -&gt; add -&gt; project -&gt; Web App -&gt; salva na pasta </w:t>
+      </w:r>
+      <w:r>
+        <w:rPr>
+          <w:rFonts w:ascii="Arial" w:hAnsi="Arial" w:cs="Arial" w:eastAsia="Arial"/>
+          <w:b/>
+          <w:color w:val="auto"/>
+          <w:spacing w:val="0"/>
+          <w:position w:val="0"/>
+          <w:sz w:val="24"/>
+          <w:shd w:fill="auto" w:val="clear"/>
+        </w:rPr>
+        <w:t xml:space="preserve">src </w:t>
+      </w:r>
+      <w:r>
+        <w:rPr>
+          <w:rFonts w:ascii="Arial" w:hAnsi="Arial" w:cs="Arial" w:eastAsia="Arial"/>
+          <w:color w:val="auto"/>
+          <w:spacing w:val="0"/>
+          <w:position w:val="0"/>
+          <w:sz w:val="24"/>
+          <w:shd w:fill="auto" w:val="clear"/>
+        </w:rPr>
+        <w:t xml:space="preserve">-&gt; nome = é interessante colocar nome da empresa. app ou projeto.</w:t>
+      </w:r>
+    </w:p>
+    <w:p>
+      <w:pPr>
+        <w:numPr>
+          <w:ilvl w:val="0"/>
+          <w:numId w:val="87"/>
+        </w:numPr>
+        <w:spacing w:before="0" w:after="160" w:line="259"/>
+        <w:ind w:right="0" w:left="720" w:hanging="360"/>
+        <w:jc w:val="both"/>
+        <w:rPr>
+          <w:rFonts w:ascii="Arial" w:hAnsi="Arial" w:cs="Arial" w:eastAsia="Arial"/>
+          <w:b/>
+          <w:color w:val="auto"/>
+          <w:spacing w:val="0"/>
+          <w:position w:val="0"/>
+          <w:sz w:val="24"/>
+          <w:shd w:fill="auto" w:val="clear"/>
+        </w:rPr>
+      </w:pPr>
+      <w:r>
+        <w:rPr>
+          <w:rFonts w:ascii="Arial" w:hAnsi="Arial" w:cs="Arial" w:eastAsia="Arial"/>
+          <w:color w:val="auto"/>
+          <w:spacing w:val="0"/>
+          <w:position w:val="0"/>
+          <w:sz w:val="24"/>
+          <w:shd w:fill="auto" w:val="clear"/>
+        </w:rPr>
+        <w:t xml:space="preserve">Add pastas Models, Views e Controller.</w:t>
+      </w:r>
+    </w:p>
+    <w:p>
+      <w:pPr>
+        <w:numPr>
+          <w:ilvl w:val="0"/>
+          <w:numId w:val="87"/>
+        </w:numPr>
+        <w:spacing w:before="0" w:after="160" w:line="259"/>
+        <w:ind w:right="0" w:left="720" w:hanging="360"/>
+        <w:jc w:val="both"/>
+        <w:rPr>
+          <w:rFonts w:ascii="Arial" w:hAnsi="Arial" w:cs="Arial" w:eastAsia="Arial"/>
+          <w:b/>
+          <w:color w:val="auto"/>
+          <w:spacing w:val="0"/>
+          <w:position w:val="0"/>
+          <w:sz w:val="24"/>
+          <w:shd w:fill="auto" w:val="clear"/>
+        </w:rPr>
+      </w:pPr>
+      <w:r>
+        <w:rPr>
+          <w:rFonts w:ascii="Arial" w:hAnsi="Arial" w:cs="Arial" w:eastAsia="Arial"/>
+          <w:color w:val="auto"/>
+          <w:spacing w:val="0"/>
+          <w:position w:val="0"/>
+          <w:sz w:val="24"/>
+          <w:shd w:fill="auto" w:val="clear"/>
+        </w:rPr>
+        <w:t xml:space="preserve">Em configureServices -&gt; services.AddMvc().SetCompatibilityVersion.</w:t>
+      </w:r>
+    </w:p>
+    <w:p>
+      <w:pPr>
+        <w:numPr>
+          <w:ilvl w:val="0"/>
+          <w:numId w:val="87"/>
+        </w:numPr>
+        <w:spacing w:before="0" w:after="160" w:line="259"/>
+        <w:ind w:right="0" w:left="720" w:hanging="360"/>
+        <w:jc w:val="both"/>
+        <w:rPr>
+          <w:rFonts w:ascii="Arial" w:hAnsi="Arial" w:cs="Arial" w:eastAsia="Arial"/>
+          <w:b/>
+          <w:color w:val="auto"/>
+          <w:spacing w:val="0"/>
+          <w:position w:val="0"/>
+          <w:sz w:val="24"/>
+          <w:shd w:fill="auto" w:val="clear"/>
+        </w:rPr>
+      </w:pPr>
+      <w:r>
+        <w:rPr>
+          <w:rFonts w:ascii="Arial" w:hAnsi="Arial" w:cs="Arial" w:eastAsia="Arial"/>
+          <w:color w:val="auto"/>
+          <w:spacing w:val="0"/>
+          <w:position w:val="0"/>
+          <w:sz w:val="24"/>
+          <w:shd w:fill="auto" w:val="clear"/>
+        </w:rPr>
+        <w:t xml:space="preserve">Em configure, configuro a minha rota padrão.</w:t>
+      </w:r>
+    </w:p>
+    <w:p>
+      <w:pPr>
+        <w:spacing w:before="0" w:after="160" w:line="259"/>
+        <w:ind w:right="0" w:left="0" w:firstLine="0"/>
+        <w:jc w:val="center"/>
         <w:rPr>
           <w:rFonts w:ascii="Arial" w:hAnsi="Arial" w:cs="Arial" w:eastAsia="Arial"/>
           <w:b/>
@@ -5767,79 +6203,89 @@
       <w:lvlText w:val="•"/>
     </w:lvl>
   </w:abstractNum>
+  <w:abstractNum w:abstractNumId="150">
+    <w:lvl w:ilvl="0">
+      <w:start w:val="1"/>
+      <w:numFmt w:val="bullet"/>
+      <w:lvlText w:val="•"/>
+    </w:lvl>
+  </w:abstractNum>
   <w:num w:numId="16">
+    <w:abstractNumId w:val="150"/>
+  </w:num>
+  <w:num w:numId="19">
     <w:abstractNumId w:val="144"/>
   </w:num>
-  <w:num w:numId="19">
+  <w:num w:numId="21">
     <w:abstractNumId w:val="138"/>
   </w:num>
-  <w:num w:numId="21">
+  <w:num w:numId="23">
     <w:abstractNumId w:val="132"/>
   </w:num>
-  <w:num w:numId="23">
+  <w:num w:numId="25">
     <w:abstractNumId w:val="126"/>
   </w:num>
-  <w:num w:numId="25">
+  <w:num w:numId="27">
     <w:abstractNumId w:val="120"/>
   </w:num>
-  <w:num w:numId="27">
+  <w:num w:numId="29">
     <w:abstractNumId w:val="114"/>
   </w:num>
-  <w:num w:numId="29">
+  <w:num w:numId="31">
     <w:abstractNumId w:val="108"/>
   </w:num>
-  <w:num w:numId="31">
+  <w:num w:numId="33">
     <w:abstractNumId w:val="102"/>
   </w:num>
-  <w:num w:numId="33">
+  <w:num w:numId="50">
     <w:abstractNumId w:val="96"/>
   </w:num>
-  <w:num w:numId="50">
+  <w:num w:numId="52">
     <w:abstractNumId w:val="90"/>
   </w:num>
-  <w:num w:numId="52">
+  <w:num w:numId="54">
     <w:abstractNumId w:val="84"/>
   </w:num>
-  <w:num w:numId="54">
+  <w:num w:numId="56">
     <w:abstractNumId w:val="78"/>
   </w:num>
-  <w:num w:numId="56">
+  <w:num w:numId="58">
     <w:abstractNumId w:val="72"/>
   </w:num>
-  <w:num w:numId="58">
+  <w:num w:numId="60">
     <w:abstractNumId w:val="66"/>
   </w:num>
-  <w:num w:numId="60">
+  <w:num w:numId="62">
     <w:abstractNumId w:val="60"/>
   </w:num>
-  <w:num w:numId="62">
+  <w:num w:numId="64">
     <w:abstractNumId w:val="54"/>
   </w:num>
-  <w:num w:numId="64">
+  <w:num w:numId="66">
     <w:abstractNumId w:val="48"/>
   </w:num>
-  <w:num w:numId="66">
+  <w:num w:numId="69">
     <w:abstractNumId w:val="42"/>
   </w:num>
-  <w:num w:numId="69">
+  <w:num w:numId="71">
     <w:abstractNumId w:val="36"/>
   </w:num>
-  <w:num w:numId="71">
+  <w:num w:numId="73">
     <w:abstractNumId w:val="30"/>
   </w:num>
-  <w:num w:numId="73">
+  <w:num w:numId="75">
     <w:abstractNumId w:val="24"/>
   </w:num>
-  <w:num w:numId="75">
+  <w:num w:numId="77">
     <w:abstractNumId w:val="18"/>
   </w:num>
-  <w:num w:numId="77">
+  <w:num w:numId="80">
     <w:abstractNumId w:val="12"/>
   </w:num>
-  <w:num w:numId="80">
+  <w:num w:numId="84">
     <w:abstractNumId w:val="6"/>
   </w:num>
-  <w:num w:numId="84">
+  <w:num w:numId="87">
     <w:abstractNumId w:val="0"/>
   </w:num>
 </w:numbering>

</xml_diff>

<commit_message>
Add environment and configure startup.cs
</commit_message>
<xml_diff>
--- a/02 -  Dominando o ASP.NET CORE MVC/Dominando o ASP.NET CORE MVC.docx
+++ b/02 -  Dominando o ASP.NET CORE MVC/Dominando o ASP.NET CORE MVC.docx
@@ -221,43 +221,7 @@
           <w:b/>
           <w:sz w:val="24"/>
         </w:rPr>
-        <w:t xml:space="preserve">(Model, </w:t>
-      </w:r>
-      <w:proofErr w:type="spellStart"/>
-      <w:r>
-        <w:rPr>
-          <w:rFonts w:ascii="Arial" w:eastAsia="Arial" w:hAnsi="Arial" w:cs="Arial"/>
-          <w:b/>
-          <w:sz w:val="24"/>
-        </w:rPr>
-        <w:t>View</w:t>
-      </w:r>
-      <w:proofErr w:type="spellEnd"/>
-      <w:r>
-        <w:rPr>
-          <w:rFonts w:ascii="Arial" w:eastAsia="Arial" w:hAnsi="Arial" w:cs="Arial"/>
-          <w:b/>
-          <w:sz w:val="24"/>
-        </w:rPr>
-        <w:t xml:space="preserve"> e </w:t>
-      </w:r>
-      <w:proofErr w:type="spellStart"/>
-      <w:r>
-        <w:rPr>
-          <w:rFonts w:ascii="Arial" w:eastAsia="Arial" w:hAnsi="Arial" w:cs="Arial"/>
-          <w:b/>
-          <w:sz w:val="24"/>
-        </w:rPr>
-        <w:t>Controller</w:t>
-      </w:r>
-      <w:proofErr w:type="spellEnd"/>
-      <w:r>
-        <w:rPr>
-          <w:rFonts w:ascii="Arial" w:eastAsia="Arial" w:hAnsi="Arial" w:cs="Arial"/>
-          <w:b/>
-          <w:sz w:val="24"/>
-        </w:rPr>
-        <w:t xml:space="preserve">) </w:t>
+        <w:t xml:space="preserve">(Model, View e Controller) </w:t>
       </w:r>
       <w:r>
         <w:rPr>
@@ -281,23 +245,13 @@
         </w:rPr>
         <w:t xml:space="preserve"> definimos uma arquitetura por completa. No </w:t>
       </w:r>
-      <w:proofErr w:type="spellStart"/>
-      <w:r>
-        <w:rPr>
-          <w:rFonts w:ascii="Arial" w:eastAsia="Arial" w:hAnsi="Arial" w:cs="Arial"/>
-          <w:b/>
-          <w:sz w:val="24"/>
-        </w:rPr>
-        <w:t>padão</w:t>
-      </w:r>
-      <w:proofErr w:type="spellEnd"/>
-      <w:r>
-        <w:rPr>
-          <w:rFonts w:ascii="Arial" w:eastAsia="Arial" w:hAnsi="Arial" w:cs="Arial"/>
-          <w:b/>
-          <w:sz w:val="24"/>
-        </w:rPr>
-        <w:t xml:space="preserve"> arquitetural </w:t>
+      <w:r>
+        <w:rPr>
+          <w:rFonts w:ascii="Arial" w:eastAsia="Arial" w:hAnsi="Arial" w:cs="Arial"/>
+          <w:b/>
+          <w:sz w:val="24"/>
+        </w:rPr>
+        <w:t xml:space="preserve">padão arquitetural </w:t>
       </w:r>
       <w:r>
         <w:rPr>
@@ -349,46 +303,20 @@
           <w:sz w:val="24"/>
         </w:rPr>
       </w:pPr>
-      <w:proofErr w:type="spellStart"/>
-      <w:r>
-        <w:rPr>
-          <w:rFonts w:ascii="Arial" w:eastAsia="Arial" w:hAnsi="Arial" w:cs="Arial"/>
-          <w:b/>
-          <w:sz w:val="24"/>
-        </w:rPr>
-        <w:t>Controller</w:t>
-      </w:r>
-      <w:proofErr w:type="spellEnd"/>
-      <w:r>
-        <w:rPr>
-          <w:rFonts w:ascii="Arial" w:eastAsia="Arial" w:hAnsi="Arial" w:cs="Arial"/>
-          <w:b/>
-          <w:sz w:val="24"/>
-        </w:rPr>
-        <w:t xml:space="preserve">: </w:t>
-      </w:r>
-      <w:r>
-        <w:rPr>
-          <w:rFonts w:ascii="Arial" w:eastAsia="Arial" w:hAnsi="Arial" w:cs="Arial"/>
-          <w:sz w:val="24"/>
-        </w:rPr>
-        <w:t xml:space="preserve">é responsável de fazer as interações com as outras partes do sistema, banco de dados, models e </w:t>
-      </w:r>
-      <w:proofErr w:type="spellStart"/>
-      <w:r>
-        <w:rPr>
-          <w:rFonts w:ascii="Arial" w:eastAsia="Arial" w:hAnsi="Arial" w:cs="Arial"/>
-          <w:sz w:val="24"/>
-        </w:rPr>
-        <w:t>views</w:t>
-      </w:r>
-      <w:proofErr w:type="spellEnd"/>
-      <w:r>
-        <w:rPr>
-          <w:rFonts w:ascii="Arial" w:eastAsia="Arial" w:hAnsi="Arial" w:cs="Arial"/>
-          <w:sz w:val="24"/>
-        </w:rPr>
-        <w:t>.</w:t>
+      <w:r>
+        <w:rPr>
+          <w:rFonts w:ascii="Arial" w:eastAsia="Arial" w:hAnsi="Arial" w:cs="Arial"/>
+          <w:b/>
+          <w:sz w:val="24"/>
+        </w:rPr>
+        <w:t xml:space="preserve">Controller: </w:t>
+      </w:r>
+      <w:r>
+        <w:rPr>
+          <w:rFonts w:ascii="Arial" w:eastAsia="Arial" w:hAnsi="Arial" w:cs="Arial"/>
+          <w:sz w:val="24"/>
+        </w:rPr>
+        <w:t>é responsável de fazer as interações com as outras partes do sistema, banco de dados, models e views.</w:t>
       </w:r>
     </w:p>
     <w:p>
@@ -423,23 +351,13 @@
           <w:sz w:val="24"/>
         </w:rPr>
       </w:pPr>
-      <w:proofErr w:type="spellStart"/>
-      <w:r>
-        <w:rPr>
-          <w:rFonts w:ascii="Arial" w:eastAsia="Arial" w:hAnsi="Arial" w:cs="Arial"/>
-          <w:b/>
-          <w:sz w:val="24"/>
-        </w:rPr>
-        <w:t>View</w:t>
-      </w:r>
-      <w:proofErr w:type="spellEnd"/>
-      <w:r>
-        <w:rPr>
-          <w:rFonts w:ascii="Arial" w:eastAsia="Arial" w:hAnsi="Arial" w:cs="Arial"/>
-          <w:b/>
-          <w:sz w:val="24"/>
-        </w:rPr>
-        <w:t xml:space="preserve">: </w:t>
+      <w:r>
+        <w:rPr>
+          <w:rFonts w:ascii="Arial" w:eastAsia="Arial" w:hAnsi="Arial" w:cs="Arial"/>
+          <w:b/>
+          <w:sz w:val="24"/>
+        </w:rPr>
+        <w:t xml:space="preserve">View: </w:t>
       </w:r>
       <w:r>
         <w:rPr>
@@ -608,23 +526,7 @@
           <w:rFonts w:ascii="Arial" w:eastAsia="Arial" w:hAnsi="Arial" w:cs="Arial"/>
           <w:sz w:val="24"/>
         </w:rPr>
-        <w:t xml:space="preserve">personalizadas para que a URL da aplicação possua determinado padrão e atenda </w:t>
-      </w:r>
-      <w:proofErr w:type="spellStart"/>
-      <w:r>
-        <w:rPr>
-          <w:rFonts w:ascii="Arial" w:eastAsia="Arial" w:hAnsi="Arial" w:cs="Arial"/>
-          <w:sz w:val="24"/>
-        </w:rPr>
-        <w:t>as</w:t>
-      </w:r>
-      <w:proofErr w:type="spellEnd"/>
-      <w:r>
-        <w:rPr>
-          <w:rFonts w:ascii="Arial" w:eastAsia="Arial" w:hAnsi="Arial" w:cs="Arial"/>
-          <w:sz w:val="24"/>
-        </w:rPr>
-        <w:t xml:space="preserve"> necessidades de passagem de parâmetros.</w:t>
+        <w:t>personalizadas para que a URL da aplicação possua determinado padrão e atenda as necessidades de passagem de parâmetros.</w:t>
       </w:r>
     </w:p>
     <w:p>
@@ -643,7 +545,6 @@
         <w:tab/>
         <w:t xml:space="preserve">As rotas possuem um </w:t>
       </w:r>
-      <w:proofErr w:type="spellStart"/>
       <w:r>
         <w:rPr>
           <w:rFonts w:ascii="Arial" w:eastAsia="Arial" w:hAnsi="Arial" w:cs="Arial"/>
@@ -652,7 +553,6 @@
         </w:rPr>
         <w:t>name</w:t>
       </w:r>
-      <w:proofErr w:type="spellEnd"/>
       <w:r>
         <w:rPr>
           <w:rFonts w:ascii="Arial" w:eastAsia="Arial" w:hAnsi="Arial" w:cs="Arial"/>
@@ -660,7 +560,6 @@
         </w:rPr>
         <w:t xml:space="preserve">, possui um nome de rota, podendo ter outros. </w:t>
       </w:r>
-      <w:proofErr w:type="spellStart"/>
       <w:r>
         <w:rPr>
           <w:rFonts w:ascii="Arial" w:eastAsia="Arial" w:hAnsi="Arial" w:cs="Arial"/>
@@ -669,7 +568,6 @@
         </w:rPr>
         <w:t>Template</w:t>
       </w:r>
-      <w:proofErr w:type="spellEnd"/>
       <w:r>
         <w:rPr>
           <w:rFonts w:ascii="Arial" w:eastAsia="Arial" w:hAnsi="Arial" w:cs="Arial"/>
@@ -693,35 +591,8 @@
           <w:sz w:val="24"/>
         </w:rPr>
         <w:tab/>
-      </w:r>
-      <w:proofErr w:type="spellStart"/>
-      <w:r>
-        <w:rPr>
-          <w:rFonts w:ascii="Arial" w:eastAsia="Arial" w:hAnsi="Arial" w:cs="Arial"/>
-          <w:b/>
-          <w:sz w:val="24"/>
-        </w:rPr>
-        <w:t>Attribute</w:t>
-      </w:r>
-      <w:proofErr w:type="spellEnd"/>
-      <w:r>
-        <w:rPr>
-          <w:rFonts w:ascii="Arial" w:eastAsia="Arial" w:hAnsi="Arial" w:cs="Arial"/>
-          <w:b/>
-          <w:sz w:val="24"/>
-        </w:rPr>
-        <w:t xml:space="preserve"> </w:t>
-      </w:r>
-      <w:proofErr w:type="spellStart"/>
-      <w:r>
-        <w:rPr>
-          <w:rFonts w:ascii="Arial" w:eastAsia="Arial" w:hAnsi="Arial" w:cs="Arial"/>
-          <w:b/>
-          <w:sz w:val="24"/>
-        </w:rPr>
-        <w:t>Routes</w:t>
-      </w:r>
-      <w:proofErr w:type="spellEnd"/>
+        <w:t>Attribute Routes</w:t>
+      </w:r>
       <w:r>
         <w:rPr>
           <w:rFonts w:ascii="Arial" w:eastAsia="Arial" w:hAnsi="Arial" w:cs="Arial"/>
@@ -741,23 +612,7 @@
           <w:rFonts w:ascii="Arial" w:eastAsia="Arial" w:hAnsi="Arial" w:cs="Arial"/>
           <w:sz w:val="24"/>
         </w:rPr>
-        <w:t xml:space="preserve">tas, tornando-as mais flexíveis e fáceis de personalizar. Elas são personalizadas diretamente nas </w:t>
-      </w:r>
-      <w:proofErr w:type="spellStart"/>
-      <w:r>
-        <w:rPr>
-          <w:rFonts w:ascii="Arial" w:eastAsia="Arial" w:hAnsi="Arial" w:cs="Arial"/>
-          <w:sz w:val="24"/>
-        </w:rPr>
-        <w:t>controllers</w:t>
-      </w:r>
-      <w:proofErr w:type="spellEnd"/>
-      <w:r>
-        <w:rPr>
-          <w:rFonts w:ascii="Arial" w:eastAsia="Arial" w:hAnsi="Arial" w:cs="Arial"/>
-          <w:sz w:val="24"/>
-        </w:rPr>
-        <w:t xml:space="preserve">. É uma boa recomendação, pois, com ela trabalhamos com personalização isoladas, não para o projeto todo. </w:t>
+        <w:t xml:space="preserve">tas, tornando-as mais flexíveis e fáceis de personalizar. Elas são personalizadas diretamente nas controllers. É uma boa recomendação, pois, com ela trabalhamos com personalização isoladas, não para o projeto todo. </w:t>
       </w:r>
     </w:p>
     <w:p>
@@ -951,96 +806,20 @@
         <w:tab/>
         <w:t xml:space="preserve">No ASP.NET Core, uma </w:t>
       </w:r>
-      <w:proofErr w:type="spellStart"/>
-      <w:r>
-        <w:rPr>
-          <w:rFonts w:ascii="Arial" w:eastAsia="Arial" w:hAnsi="Arial" w:cs="Arial"/>
-          <w:b/>
-          <w:sz w:val="24"/>
-        </w:rPr>
-        <w:t>Action</w:t>
-      </w:r>
-      <w:proofErr w:type="spellEnd"/>
-      <w:r>
-        <w:rPr>
-          <w:rFonts w:ascii="Arial" w:eastAsia="Arial" w:hAnsi="Arial" w:cs="Arial"/>
-          <w:b/>
-          <w:sz w:val="24"/>
-        </w:rPr>
-        <w:t xml:space="preserve"> </w:t>
-      </w:r>
-      <w:proofErr w:type="spellStart"/>
-      <w:r>
-        <w:rPr>
-          <w:rFonts w:ascii="Arial" w:eastAsia="Arial" w:hAnsi="Arial" w:cs="Arial"/>
-          <w:b/>
-          <w:sz w:val="24"/>
-        </w:rPr>
-        <w:t>Result</w:t>
-      </w:r>
-      <w:proofErr w:type="spellEnd"/>
-      <w:r>
-        <w:rPr>
-          <w:rFonts w:ascii="Arial" w:eastAsia="Arial" w:hAnsi="Arial" w:cs="Arial"/>
-          <w:b/>
-          <w:sz w:val="24"/>
-        </w:rPr>
-        <w:t xml:space="preserve"> </w:t>
-      </w:r>
-      <w:r>
-        <w:rPr>
-          <w:rFonts w:ascii="Arial" w:eastAsia="Arial" w:hAnsi="Arial" w:cs="Arial"/>
-          <w:sz w:val="24"/>
-        </w:rPr>
-        <w:t xml:space="preserve">é o tipo de retorno da </w:t>
-      </w:r>
-      <w:proofErr w:type="spellStart"/>
-      <w:r>
-        <w:rPr>
-          <w:rFonts w:ascii="Arial" w:eastAsia="Arial" w:hAnsi="Arial" w:cs="Arial"/>
-          <w:sz w:val="24"/>
-        </w:rPr>
-        <w:t>action</w:t>
-      </w:r>
-      <w:proofErr w:type="spellEnd"/>
-      <w:r>
-        <w:rPr>
-          <w:rFonts w:ascii="Arial" w:eastAsia="Arial" w:hAnsi="Arial" w:cs="Arial"/>
-          <w:sz w:val="24"/>
-        </w:rPr>
-        <w:t xml:space="preserve"> da </w:t>
-      </w:r>
-      <w:proofErr w:type="spellStart"/>
-      <w:r>
-        <w:rPr>
-          <w:rFonts w:ascii="Arial" w:eastAsia="Arial" w:hAnsi="Arial" w:cs="Arial"/>
-          <w:sz w:val="24"/>
-        </w:rPr>
-        <w:t>Controller</w:t>
-      </w:r>
-      <w:proofErr w:type="spellEnd"/>
-      <w:r>
-        <w:rPr>
-          <w:rFonts w:ascii="Arial" w:eastAsia="Arial" w:hAnsi="Arial" w:cs="Arial"/>
-          <w:sz w:val="24"/>
-        </w:rPr>
-        <w:t xml:space="preserve">, é utilizada a interface </w:t>
-      </w:r>
-      <w:proofErr w:type="spellStart"/>
-      <w:r>
-        <w:rPr>
-          <w:rFonts w:ascii="Arial" w:eastAsia="Arial" w:hAnsi="Arial" w:cs="Arial"/>
-          <w:sz w:val="24"/>
-        </w:rPr>
-        <w:t>IActionResult</w:t>
-      </w:r>
-      <w:proofErr w:type="spellEnd"/>
-      <w:r>
-        <w:rPr>
-          <w:rFonts w:ascii="Arial" w:eastAsia="Arial" w:hAnsi="Arial" w:cs="Arial"/>
-          <w:sz w:val="24"/>
-        </w:rPr>
-        <w:t>. que pode retornar alguns tipos de resultados.</w:t>
+      <w:r>
+        <w:rPr>
+          <w:rFonts w:ascii="Arial" w:eastAsia="Arial" w:hAnsi="Arial" w:cs="Arial"/>
+          <w:b/>
+          <w:sz w:val="24"/>
+        </w:rPr>
+        <w:t xml:space="preserve">Action Result </w:t>
+      </w:r>
+      <w:r>
+        <w:rPr>
+          <w:rFonts w:ascii="Arial" w:eastAsia="Arial" w:hAnsi="Arial" w:cs="Arial"/>
+          <w:sz w:val="24"/>
+        </w:rPr>
+        <w:t>é o tipo de retorno da action da Controller, é utilizada a interface IActionResult. que pode retornar alguns tipos de resultados.</w:t>
       </w:r>
     </w:p>
     <w:p>
@@ -1064,7 +843,7 @@
           <v:rect id="rectole0000000000" o:spid="_x0000_i1025" style="width:413.25pt;height:181.5pt" o:ole="" o:preferrelative="t" stroked="f">
             <v:imagedata r:id="rId6" o:title=""/>
           </v:rect>
-          <o:OLEObject Type="Embed" ProgID="StaticMetafile" ShapeID="rectole0000000000" DrawAspect="Content" ObjectID="_1693167143" r:id="rId7"/>
+          <o:OLEObject Type="Embed" ProgID="StaticMetafile" ShapeID="rectole0000000000" DrawAspect="Content" ObjectID="_1693252915" r:id="rId7"/>
         </w:object>
       </w:r>
       <w:r>
@@ -1072,7 +851,7 @@
           <v:rect id="rectole0000000001" o:spid="_x0000_i1026" style="width:413.25pt;height:181.5pt" o:ole="" o:preferrelative="t" stroked="f">
             <v:imagedata r:id="rId6" o:title=""/>
           </v:rect>
-          <o:OLEObject Type="Embed" ProgID="StaticMetafile" ShapeID="rectole0000000001" DrawAspect="Content" ObjectID="_1693167144" r:id="rId8"/>
+          <o:OLEObject Type="Embed" ProgID="StaticMetafile" ShapeID="rectole0000000001" DrawAspect="Content" ObjectID="_1693252916" r:id="rId8"/>
         </w:object>
       </w:r>
     </w:p>
@@ -1207,62 +986,20 @@
           <w:sz w:val="24"/>
         </w:rPr>
       </w:pPr>
-      <w:proofErr w:type="spellStart"/>
-      <w:r>
-        <w:rPr>
-          <w:rFonts w:ascii="Arial" w:eastAsia="Arial" w:hAnsi="Arial" w:cs="Arial"/>
-          <w:b/>
-          <w:sz w:val="24"/>
-        </w:rPr>
-        <w:t>Get</w:t>
-      </w:r>
-      <w:proofErr w:type="spellEnd"/>
-      <w:r>
-        <w:rPr>
-          <w:rFonts w:ascii="Arial" w:eastAsia="Arial" w:hAnsi="Arial" w:cs="Arial"/>
-          <w:b/>
-          <w:sz w:val="24"/>
-        </w:rPr>
-        <w:t xml:space="preserve">: </w:t>
-      </w:r>
-      <w:r>
-        <w:rPr>
-          <w:rFonts w:ascii="Arial" w:eastAsia="Arial" w:hAnsi="Arial" w:cs="Arial"/>
-          <w:sz w:val="24"/>
-        </w:rPr>
-        <w:t xml:space="preserve">Um </w:t>
-      </w:r>
-      <w:proofErr w:type="spellStart"/>
-      <w:r>
-        <w:rPr>
-          <w:rFonts w:ascii="Arial" w:eastAsia="Arial" w:hAnsi="Arial" w:cs="Arial"/>
-          <w:sz w:val="24"/>
-        </w:rPr>
-        <w:t>request</w:t>
-      </w:r>
-      <w:proofErr w:type="spellEnd"/>
-      <w:r>
-        <w:rPr>
-          <w:rFonts w:ascii="Arial" w:eastAsia="Arial" w:hAnsi="Arial" w:cs="Arial"/>
-          <w:sz w:val="24"/>
-        </w:rPr>
-        <w:t xml:space="preserve"> (pedido) de uma informação ao </w:t>
-      </w:r>
-      <w:proofErr w:type="gramStart"/>
-      <w:r>
-        <w:rPr>
-          <w:rFonts w:ascii="Arial" w:eastAsia="Arial" w:hAnsi="Arial" w:cs="Arial"/>
-          <w:sz w:val="24"/>
-        </w:rPr>
-        <w:t>server</w:t>
-      </w:r>
-      <w:proofErr w:type="gramEnd"/>
-      <w:r>
-        <w:rPr>
-          <w:rFonts w:ascii="Arial" w:eastAsia="Arial" w:hAnsi="Arial" w:cs="Arial"/>
-          <w:sz w:val="24"/>
-        </w:rPr>
-        <w:t>. É feito através da URL.</w:t>
+      <w:r>
+        <w:rPr>
+          <w:rFonts w:ascii="Arial" w:eastAsia="Arial" w:hAnsi="Arial" w:cs="Arial"/>
+          <w:b/>
+          <w:sz w:val="24"/>
+        </w:rPr>
+        <w:t xml:space="preserve">Get: </w:t>
+      </w:r>
+      <w:r>
+        <w:rPr>
+          <w:rFonts w:ascii="Arial" w:eastAsia="Arial" w:hAnsi="Arial" w:cs="Arial"/>
+          <w:sz w:val="24"/>
+        </w:rPr>
+        <w:t>Um request (pedido) de uma informação ao server. É feito através da URL.</w:t>
       </w:r>
     </w:p>
     <w:p>
@@ -1307,23 +1044,13 @@
           <w:sz w:val="24"/>
         </w:rPr>
       </w:pPr>
-      <w:proofErr w:type="spellStart"/>
-      <w:r>
-        <w:rPr>
-          <w:rFonts w:ascii="Arial" w:eastAsia="Arial" w:hAnsi="Arial" w:cs="Arial"/>
-          <w:b/>
-          <w:sz w:val="24"/>
-        </w:rPr>
-        <w:t>Put</w:t>
-      </w:r>
-      <w:proofErr w:type="spellEnd"/>
-      <w:r>
-        <w:rPr>
-          <w:rFonts w:ascii="Arial" w:eastAsia="Arial" w:hAnsi="Arial" w:cs="Arial"/>
-          <w:b/>
-          <w:sz w:val="24"/>
-        </w:rPr>
-        <w:t>:</w:t>
+      <w:r>
+        <w:rPr>
+          <w:rFonts w:ascii="Arial" w:eastAsia="Arial" w:hAnsi="Arial" w:cs="Arial"/>
+          <w:b/>
+          <w:sz w:val="24"/>
+        </w:rPr>
+        <w:t>Put:</w:t>
       </w:r>
       <w:r>
         <w:rPr>
@@ -1457,119 +1184,15 @@
           <w:rFonts w:ascii="Arial" w:eastAsia="Arial" w:hAnsi="Arial" w:cs="Arial"/>
           <w:sz w:val="24"/>
         </w:rPr>
-        <w:t xml:space="preserve">Se ao chamarmos uma </w:t>
-      </w:r>
-      <w:proofErr w:type="spellStart"/>
-      <w:r>
-        <w:rPr>
-          <w:rFonts w:ascii="Arial" w:eastAsia="Arial" w:hAnsi="Arial" w:cs="Arial"/>
-          <w:sz w:val="24"/>
-        </w:rPr>
-        <w:t>View</w:t>
-      </w:r>
-      <w:proofErr w:type="spellEnd"/>
-      <w:r>
-        <w:rPr>
-          <w:rFonts w:ascii="Arial" w:eastAsia="Arial" w:hAnsi="Arial" w:cs="Arial"/>
-          <w:sz w:val="24"/>
-        </w:rPr>
-        <w:t xml:space="preserve">, e no nome da nossa </w:t>
-      </w:r>
-      <w:proofErr w:type="spellStart"/>
-      <w:r>
-        <w:rPr>
-          <w:rFonts w:ascii="Arial" w:eastAsia="Arial" w:hAnsi="Arial" w:cs="Arial"/>
-          <w:sz w:val="24"/>
-        </w:rPr>
-        <w:t>Action</w:t>
-      </w:r>
-      <w:proofErr w:type="spellEnd"/>
-      <w:r>
-        <w:rPr>
-          <w:rFonts w:ascii="Arial" w:eastAsia="Arial" w:hAnsi="Arial" w:cs="Arial"/>
-          <w:sz w:val="24"/>
-        </w:rPr>
-        <w:t xml:space="preserve"> não possuir o mesmo nome da nossa </w:t>
-      </w:r>
-      <w:proofErr w:type="spellStart"/>
-      <w:r>
-        <w:rPr>
-          <w:rFonts w:ascii="Arial" w:eastAsia="Arial" w:hAnsi="Arial" w:cs="Arial"/>
-          <w:sz w:val="24"/>
-        </w:rPr>
-        <w:t>View</w:t>
-      </w:r>
-      <w:proofErr w:type="spellEnd"/>
-      <w:r>
-        <w:rPr>
-          <w:rFonts w:ascii="Arial" w:eastAsia="Arial" w:hAnsi="Arial" w:cs="Arial"/>
-          <w:sz w:val="24"/>
-        </w:rPr>
-        <w:t>, podemos especificar dentro do chamado: (“</w:t>
-      </w:r>
-      <w:proofErr w:type="spellStart"/>
-      <w:r>
-        <w:rPr>
-          <w:rFonts w:ascii="Arial" w:eastAsia="Arial" w:hAnsi="Arial" w:cs="Arial"/>
-          <w:b/>
-          <w:sz w:val="24"/>
-        </w:rPr>
-        <w:t>return</w:t>
-      </w:r>
-      <w:proofErr w:type="spellEnd"/>
-      <w:r>
-        <w:rPr>
-          <w:rFonts w:ascii="Arial" w:eastAsia="Arial" w:hAnsi="Arial" w:cs="Arial"/>
-          <w:b/>
-          <w:sz w:val="24"/>
-        </w:rPr>
-        <w:t xml:space="preserve"> </w:t>
-      </w:r>
-      <w:proofErr w:type="spellStart"/>
-      <w:proofErr w:type="gramStart"/>
-      <w:r>
-        <w:rPr>
-          <w:rFonts w:ascii="Arial" w:eastAsia="Arial" w:hAnsi="Arial" w:cs="Arial"/>
-          <w:b/>
-          <w:sz w:val="24"/>
-        </w:rPr>
-        <w:t>View</w:t>
-      </w:r>
-      <w:proofErr w:type="spellEnd"/>
-      <w:r>
-        <w:rPr>
-          <w:rFonts w:ascii="Arial" w:eastAsia="Arial" w:hAnsi="Arial" w:cs="Arial"/>
-          <w:b/>
-          <w:sz w:val="24"/>
-        </w:rPr>
-        <w:t>(</w:t>
-      </w:r>
-      <w:proofErr w:type="gramEnd"/>
-      <w:r>
-        <w:rPr>
-          <w:rFonts w:ascii="Arial" w:eastAsia="Arial" w:hAnsi="Arial" w:cs="Arial"/>
-          <w:b/>
-          <w:sz w:val="24"/>
-        </w:rPr>
-        <w:t xml:space="preserve">nome da </w:t>
-      </w:r>
-      <w:proofErr w:type="spellStart"/>
-      <w:r>
-        <w:rPr>
-          <w:rFonts w:ascii="Arial" w:eastAsia="Arial" w:hAnsi="Arial" w:cs="Arial"/>
-          <w:b/>
-          <w:sz w:val="24"/>
-        </w:rPr>
-        <w:t>view</w:t>
-      </w:r>
-      <w:proofErr w:type="spellEnd"/>
-      <w:r>
-        <w:rPr>
-          <w:rFonts w:ascii="Arial" w:eastAsia="Arial" w:hAnsi="Arial" w:cs="Arial"/>
-          <w:b/>
-          <w:sz w:val="24"/>
-        </w:rPr>
-        <w:t>)</w:t>
+        <w:t>Se ao chamarmos uma View, e no nome da nossa Action não possuir o mesmo nome da nossa View, podemos especificar dentro do chamado: (“</w:t>
+      </w:r>
+      <w:r>
+        <w:rPr>
+          <w:rFonts w:ascii="Arial" w:eastAsia="Arial" w:hAnsi="Arial" w:cs="Arial"/>
+          <w:b/>
+          <w:sz w:val="24"/>
+        </w:rPr>
+        <w:t>return View(nome da view)</w:t>
       </w:r>
       <w:r>
         <w:rPr>
@@ -1675,23 +1298,7 @@
           <w:rFonts w:ascii="Arial" w:eastAsia="Arial" w:hAnsi="Arial" w:cs="Arial"/>
           <w:sz w:val="24"/>
         </w:rPr>
-        <w:t xml:space="preserve">, pois, caso diferentes, ele será reconhecido como um </w:t>
-      </w:r>
-      <w:proofErr w:type="spellStart"/>
-      <w:r>
-        <w:rPr>
-          <w:rFonts w:ascii="Arial" w:eastAsia="Arial" w:hAnsi="Arial" w:cs="Arial"/>
-          <w:sz w:val="24"/>
-        </w:rPr>
-        <w:t>parametro</w:t>
-      </w:r>
-      <w:proofErr w:type="spellEnd"/>
-      <w:r>
-        <w:rPr>
-          <w:rFonts w:ascii="Arial" w:eastAsia="Arial" w:hAnsi="Arial" w:cs="Arial"/>
-          <w:sz w:val="24"/>
-        </w:rPr>
-        <w:t xml:space="preserve"> diferente.</w:t>
+        <w:t>, pois, caso diferentes, ele será reconhecido como um parametro diferente.</w:t>
       </w:r>
     </w:p>
     <w:p>
@@ -1721,42 +1328,15 @@
           <w:rFonts w:ascii="Arial" w:eastAsia="Arial" w:hAnsi="Arial" w:cs="Arial"/>
           <w:sz w:val="24"/>
         </w:rPr>
-        <w:t xml:space="preserve">Para passar parâmetros que não estão especificados na rota, </w:t>
-      </w:r>
-      <w:proofErr w:type="gramStart"/>
-      <w:r>
-        <w:rPr>
-          <w:rFonts w:ascii="Arial" w:eastAsia="Arial" w:hAnsi="Arial" w:cs="Arial"/>
-          <w:sz w:val="24"/>
-        </w:rPr>
-        <w:t xml:space="preserve">colocamos </w:t>
-      </w:r>
-      <w:r>
-        <w:rPr>
-          <w:rFonts w:ascii="Arial" w:eastAsia="Arial" w:hAnsi="Arial" w:cs="Arial"/>
-          <w:b/>
-          <w:sz w:val="24"/>
-        </w:rPr>
-        <w:t>?</w:t>
-      </w:r>
-      <w:proofErr w:type="spellStart"/>
-      <w:r>
-        <w:rPr>
-          <w:rFonts w:ascii="Arial" w:eastAsia="Arial" w:hAnsi="Arial" w:cs="Arial"/>
-          <w:b/>
-          <w:sz w:val="24"/>
-        </w:rPr>
-        <w:t>parametro</w:t>
-      </w:r>
-      <w:proofErr w:type="spellEnd"/>
-      <w:proofErr w:type="gramEnd"/>
-      <w:r>
-        <w:rPr>
-          <w:rFonts w:ascii="Arial" w:eastAsia="Arial" w:hAnsi="Arial" w:cs="Arial"/>
-          <w:b/>
-          <w:sz w:val="24"/>
-        </w:rPr>
-        <w:t>=”Valor</w:t>
+        <w:t xml:space="preserve">Para passar parâmetros que não estão especificados na rota, colocamos </w:t>
+      </w:r>
+      <w:r>
+        <w:rPr>
+          <w:rFonts w:ascii="Arial" w:eastAsia="Arial" w:hAnsi="Arial" w:cs="Arial"/>
+          <w:b/>
+          <w:sz w:val="24"/>
+        </w:rPr>
+        <w:t>?parametro=”Valor</w:t>
       </w:r>
       <w:r>
         <w:rPr>
@@ -1793,39 +1373,7 @@
           <w:rFonts w:ascii="Arial" w:eastAsia="Arial" w:hAnsi="Arial" w:cs="Arial"/>
           <w:sz w:val="24"/>
         </w:rPr>
-        <w:t xml:space="preserve">É possível passar as rotas também pelo controlador, fazendo assim, toda </w:t>
-      </w:r>
-      <w:proofErr w:type="spellStart"/>
-      <w:r>
-        <w:rPr>
-          <w:rFonts w:ascii="Arial" w:eastAsia="Arial" w:hAnsi="Arial" w:cs="Arial"/>
-          <w:sz w:val="24"/>
-        </w:rPr>
-        <w:t>IActionResult</w:t>
-      </w:r>
-      <w:proofErr w:type="spellEnd"/>
-      <w:r>
-        <w:rPr>
-          <w:rFonts w:ascii="Arial" w:eastAsia="Arial" w:hAnsi="Arial" w:cs="Arial"/>
-          <w:sz w:val="24"/>
-        </w:rPr>
-        <w:t xml:space="preserve"> (</w:t>
-      </w:r>
-      <w:proofErr w:type="spellStart"/>
-      <w:r>
-        <w:rPr>
-          <w:rFonts w:ascii="Arial" w:eastAsia="Arial" w:hAnsi="Arial" w:cs="Arial"/>
-          <w:sz w:val="24"/>
-        </w:rPr>
-        <w:t>view</w:t>
-      </w:r>
-      <w:proofErr w:type="spellEnd"/>
-      <w:r>
-        <w:rPr>
-          <w:rFonts w:ascii="Arial" w:eastAsia="Arial" w:hAnsi="Arial" w:cs="Arial"/>
-          <w:sz w:val="24"/>
-        </w:rPr>
-        <w:t>) ter um padrão ou caminho definido.</w:t>
+        <w:t>É possível passar as rotas também pelo controlador, fazendo assim, toda IActionResult (view) ter um padrão ou caminho definido.</w:t>
       </w:r>
     </w:p>
     <w:p>
@@ -1855,23 +1403,7 @@
           <w:rFonts w:ascii="Arial" w:eastAsia="Arial" w:hAnsi="Arial" w:cs="Arial"/>
           <w:sz w:val="24"/>
         </w:rPr>
-        <w:t xml:space="preserve">É </w:t>
-      </w:r>
-      <w:proofErr w:type="spellStart"/>
-      <w:r>
-        <w:rPr>
-          <w:rFonts w:ascii="Arial" w:eastAsia="Arial" w:hAnsi="Arial" w:cs="Arial"/>
-          <w:sz w:val="24"/>
-        </w:rPr>
-        <w:t>possivel</w:t>
-      </w:r>
-      <w:proofErr w:type="spellEnd"/>
-      <w:r>
-        <w:rPr>
-          <w:rFonts w:ascii="Arial" w:eastAsia="Arial" w:hAnsi="Arial" w:cs="Arial"/>
-          <w:sz w:val="24"/>
-        </w:rPr>
-        <w:t xml:space="preserve"> também fazer uma sobrecarga de rotas. (</w:t>
+        <w:t>É possivel também fazer uma sobrecarga de rotas. (</w:t>
       </w:r>
       <w:r>
         <w:rPr>
@@ -1955,43 +1487,7 @@
           <w:b/>
           <w:sz w:val="24"/>
         </w:rPr>
-        <w:t>Rota(“</w:t>
-      </w:r>
-      <w:proofErr w:type="gramStart"/>
-      <w:r>
-        <w:rPr>
-          <w:rFonts w:ascii="Arial" w:eastAsia="Arial" w:hAnsi="Arial" w:cs="Arial"/>
-          <w:b/>
-          <w:sz w:val="24"/>
-        </w:rPr>
-        <w:t>consumo”/</w:t>
-      </w:r>
-      <w:proofErr w:type="gramEnd"/>
-      <w:r>
-        <w:rPr>
-          <w:rFonts w:ascii="Arial" w:eastAsia="Arial" w:hAnsi="Arial" w:cs="Arial"/>
-          <w:b/>
-          <w:sz w:val="24"/>
-        </w:rPr>
-        <w:t>{id}/{</w:t>
-      </w:r>
-      <w:proofErr w:type="spellStart"/>
-      <w:r>
-        <w:rPr>
-          <w:rFonts w:ascii="Arial" w:eastAsia="Arial" w:hAnsi="Arial" w:cs="Arial"/>
-          <w:b/>
-          <w:sz w:val="24"/>
-        </w:rPr>
-        <w:t>preco</w:t>
-      </w:r>
-      <w:proofErr w:type="spellEnd"/>
-      <w:r>
-        <w:rPr>
-          <w:rFonts w:ascii="Arial" w:eastAsia="Arial" w:hAnsi="Arial" w:cs="Arial"/>
-          <w:b/>
-          <w:sz w:val="24"/>
-        </w:rPr>
-        <w:t>?}</w:t>
+        <w:t>Rota(“consumo”/{id}/{preco?}</w:t>
       </w:r>
       <w:r>
         <w:rPr>
@@ -2019,23 +1515,7 @@
           <w:rFonts w:ascii="Arial" w:eastAsia="Arial" w:hAnsi="Arial" w:cs="Arial"/>
           <w:sz w:val="24"/>
         </w:rPr>
-        <w:t xml:space="preserve">Podemos definir o tipo de parâmetro que serão passadas na </w:t>
-      </w:r>
-      <w:proofErr w:type="spellStart"/>
-      <w:r>
-        <w:rPr>
-          <w:rFonts w:ascii="Arial" w:eastAsia="Arial" w:hAnsi="Arial" w:cs="Arial"/>
-          <w:sz w:val="24"/>
-        </w:rPr>
-        <w:t>url</w:t>
-      </w:r>
-      <w:proofErr w:type="spellEnd"/>
-      <w:r>
-        <w:rPr>
-          <w:rFonts w:ascii="Arial" w:eastAsia="Arial" w:hAnsi="Arial" w:cs="Arial"/>
-          <w:sz w:val="24"/>
-        </w:rPr>
-        <w:t xml:space="preserve">. Para isso, basta colocarmos nosso parâmetro e dois pontos o tipo. </w:t>
+        <w:t xml:space="preserve">Podemos definir o tipo de parâmetro que serão passadas na url. Para isso, basta colocarmos nosso parâmetro e dois pontos o tipo. </w:t>
       </w:r>
       <w:r>
         <w:rPr>
@@ -2058,25 +1538,7 @@
           <w:b/>
           <w:sz w:val="24"/>
         </w:rPr>
-        <w:t>{</w:t>
-      </w:r>
-      <w:proofErr w:type="spellStart"/>
-      <w:r>
-        <w:rPr>
-          <w:rFonts w:ascii="Arial" w:eastAsia="Arial" w:hAnsi="Arial" w:cs="Arial"/>
-          <w:b/>
-          <w:sz w:val="24"/>
-        </w:rPr>
-        <w:t>id:int</w:t>
-      </w:r>
-      <w:proofErr w:type="spellEnd"/>
-      <w:r>
-        <w:rPr>
-          <w:rFonts w:ascii="Arial" w:eastAsia="Arial" w:hAnsi="Arial" w:cs="Arial"/>
-          <w:b/>
-          <w:sz w:val="24"/>
-        </w:rPr>
-        <w:t>}</w:t>
+        <w:t>{id:int}</w:t>
       </w:r>
     </w:p>
     <w:p>
@@ -2142,55 +1604,7 @@
           <w:rFonts w:ascii="Arial" w:eastAsia="Arial" w:hAnsi="Arial" w:cs="Arial"/>
           <w:sz w:val="24"/>
         </w:rPr>
-        <w:t xml:space="preserve">As </w:t>
-      </w:r>
-      <w:proofErr w:type="spellStart"/>
-      <w:r>
-        <w:rPr>
-          <w:rFonts w:ascii="Arial" w:eastAsia="Arial" w:hAnsi="Arial" w:cs="Arial"/>
-          <w:sz w:val="24"/>
-        </w:rPr>
-        <w:t>Actions</w:t>
-      </w:r>
-      <w:proofErr w:type="spellEnd"/>
-      <w:r>
-        <w:rPr>
-          <w:rFonts w:ascii="Arial" w:eastAsia="Arial" w:hAnsi="Arial" w:cs="Arial"/>
-          <w:sz w:val="24"/>
-        </w:rPr>
-        <w:t xml:space="preserve"> sempre retornam um resultado. As </w:t>
-      </w:r>
-      <w:proofErr w:type="spellStart"/>
-      <w:r>
-        <w:rPr>
-          <w:rFonts w:ascii="Arial" w:eastAsia="Arial" w:hAnsi="Arial" w:cs="Arial"/>
-          <w:sz w:val="24"/>
-        </w:rPr>
-        <w:t>actions</w:t>
-      </w:r>
-      <w:proofErr w:type="spellEnd"/>
-      <w:r>
-        <w:rPr>
-          <w:rFonts w:ascii="Arial" w:eastAsia="Arial" w:hAnsi="Arial" w:cs="Arial"/>
-          <w:sz w:val="24"/>
-        </w:rPr>
-        <w:t xml:space="preserve"> elas podem retornar diversos tipos de arquivos. A sua grande maioria de forma mais explicita dentro da </w:t>
-      </w:r>
-      <w:proofErr w:type="spellStart"/>
-      <w:r>
-        <w:rPr>
-          <w:rFonts w:ascii="Arial" w:eastAsia="Arial" w:hAnsi="Arial" w:cs="Arial"/>
-          <w:sz w:val="24"/>
-        </w:rPr>
-        <w:t>Controller</w:t>
-      </w:r>
-      <w:proofErr w:type="spellEnd"/>
-      <w:r>
-        <w:rPr>
-          <w:rFonts w:ascii="Arial" w:eastAsia="Arial" w:hAnsi="Arial" w:cs="Arial"/>
-          <w:sz w:val="24"/>
-        </w:rPr>
-        <w:t>, que possui todas as heranças desses arquivos.</w:t>
+        <w:t>As Actions sempre retornam um resultado. As actions elas podem retornar diversos tipos de arquivos. A sua grande maioria de forma mais explicita dentro da Controller, que possui todas as heranças desses arquivos.</w:t>
       </w:r>
     </w:p>
     <w:p>
@@ -2318,7 +1732,6 @@
           <w:sz w:val="24"/>
         </w:rPr>
       </w:pPr>
-      <w:proofErr w:type="spellStart"/>
       <w:r>
         <w:rPr>
           <w:rFonts w:ascii="Arial" w:eastAsia="Arial" w:hAnsi="Arial" w:cs="Arial"/>
@@ -2327,7 +1740,6 @@
         </w:rPr>
         <w:t>Annotations</w:t>
       </w:r>
-      <w:proofErr w:type="spellEnd"/>
       <w:r>
         <w:rPr>
           <w:rFonts w:ascii="Arial" w:eastAsia="Arial" w:hAnsi="Arial" w:cs="Arial"/>
@@ -2406,7 +1818,6 @@
         </w:rPr>
         <w:t xml:space="preserve">Uma das formas de validar a model é o </w:t>
       </w:r>
-      <w:proofErr w:type="spellStart"/>
       <w:r>
         <w:rPr>
           <w:rFonts w:ascii="Arial" w:eastAsia="Arial" w:hAnsi="Arial" w:cs="Arial"/>
@@ -2415,7 +1826,6 @@
         </w:rPr>
         <w:t>ModelState.IsValid</w:t>
       </w:r>
-      <w:proofErr w:type="spellEnd"/>
       <w:r>
         <w:rPr>
           <w:rFonts w:ascii="Arial" w:eastAsia="Arial" w:hAnsi="Arial" w:cs="Arial"/>
@@ -2442,25 +1852,13 @@
         </w:rPr>
         <w:t xml:space="preserve">Uma outra forma é acessando o </w:t>
       </w:r>
-      <w:proofErr w:type="spellStart"/>
-      <w:proofErr w:type="gramStart"/>
-      <w:r>
-        <w:rPr>
-          <w:rFonts w:ascii="Arial" w:eastAsia="Arial" w:hAnsi="Arial" w:cs="Arial"/>
-          <w:b/>
-          <w:sz w:val="24"/>
-        </w:rPr>
-        <w:t>ModelState.Values.SelectMany</w:t>
-      </w:r>
-      <w:proofErr w:type="spellEnd"/>
-      <w:proofErr w:type="gramEnd"/>
-      <w:r>
-        <w:rPr>
-          <w:rFonts w:ascii="Arial" w:eastAsia="Arial" w:hAnsi="Arial" w:cs="Arial"/>
-          <w:b/>
-          <w:sz w:val="24"/>
-        </w:rPr>
-        <w:t xml:space="preserve">. </w:t>
+      <w:r>
+        <w:rPr>
+          <w:rFonts w:ascii="Arial" w:eastAsia="Arial" w:hAnsi="Arial" w:cs="Arial"/>
+          <w:b/>
+          <w:sz w:val="24"/>
+        </w:rPr>
+        <w:t xml:space="preserve">ModelState.Values.SelectMany. </w:t>
       </w:r>
       <w:r>
         <w:rPr>
@@ -2504,21 +1902,19 @@
           <w:sz w:val="19"/>
           <w:lang w:val="en-US"/>
         </w:rPr>
-        <w:t xml:space="preserve"> </w:t>
-      </w:r>
-      <w:proofErr w:type="spellStart"/>
-      <w:proofErr w:type="gramStart"/>
-      <w:r>
+        <w:t xml:space="preserve"> ModelState.Values.SelectMany(m =&gt; errors))</w:t>
+      </w:r>
+    </w:p>
+    <w:p>
+      <w:pPr>
+        <w:spacing w:after="0" w:line="240" w:lineRule="auto"/>
         <w:rPr>
           <w:rFonts w:ascii="Consolas" w:eastAsia="Consolas" w:hAnsi="Consolas" w:cs="Consolas"/>
           <w:color w:val="000000"/>
           <w:sz w:val="19"/>
           <w:lang w:val="en-US"/>
         </w:rPr>
-        <w:t>ModelState.Values.SelectMany</w:t>
-      </w:r>
-      <w:proofErr w:type="spellEnd"/>
-      <w:proofErr w:type="gramEnd"/>
+      </w:pPr>
       <w:r>
         <w:rPr>
           <w:rFonts w:ascii="Consolas" w:eastAsia="Consolas" w:hAnsi="Consolas" w:cs="Consolas"/>
@@ -2526,7 +1922,7 @@
           <w:sz w:val="19"/>
           <w:lang w:val="en-US"/>
         </w:rPr>
-        <w:t>(m =&gt; errors))</w:t>
+        <w:t xml:space="preserve">            {</w:t>
       </w:r>
     </w:p>
     <w:p>
@@ -2546,108 +1942,43 @@
           <w:sz w:val="19"/>
           <w:lang w:val="en-US"/>
         </w:rPr>
-        <w:t xml:space="preserve">            {</w:t>
-      </w:r>
-    </w:p>
-    <w:p>
-      <w:pPr>
-        <w:spacing w:after="0" w:line="240" w:lineRule="auto"/>
+        <w:t xml:space="preserve">                Console.WriteLine(error.ErrorMessage);</w:t>
+      </w:r>
+    </w:p>
+    <w:p>
+      <w:pPr>
+        <w:ind w:firstLine="708"/>
+        <w:rPr>
+          <w:rFonts w:ascii="Consolas" w:eastAsia="Consolas" w:hAnsi="Consolas" w:cs="Consolas"/>
+          <w:color w:val="000000"/>
+          <w:sz w:val="19"/>
+        </w:rPr>
+      </w:pPr>
+      <w:r>
         <w:rPr>
           <w:rFonts w:ascii="Consolas" w:eastAsia="Consolas" w:hAnsi="Consolas" w:cs="Consolas"/>
           <w:color w:val="000000"/>
           <w:sz w:val="19"/>
           <w:lang w:val="en-US"/>
         </w:rPr>
-      </w:pPr>
+        <w:t xml:space="preserve">            </w:t>
+      </w:r>
       <w:r>
         <w:rPr>
           <w:rFonts w:ascii="Consolas" w:eastAsia="Consolas" w:hAnsi="Consolas" w:cs="Consolas"/>
           <w:color w:val="000000"/>
           <w:sz w:val="19"/>
-          <w:lang w:val="en-US"/>
-        </w:rPr>
-        <w:t xml:space="preserve">                </w:t>
-      </w:r>
-      <w:proofErr w:type="spellStart"/>
-      <w:r>
+        </w:rPr>
+        <w:t>}</w:t>
+      </w:r>
+    </w:p>
+    <w:p>
+      <w:pPr>
+        <w:ind w:firstLine="708"/>
         <w:rPr>
           <w:rFonts w:ascii="Consolas" w:eastAsia="Consolas" w:hAnsi="Consolas" w:cs="Consolas"/>
           <w:color w:val="000000"/>
           <w:sz w:val="19"/>
-          <w:lang w:val="en-US"/>
-        </w:rPr>
-        <w:t>Console.WriteLine</w:t>
-      </w:r>
-      <w:proofErr w:type="spellEnd"/>
-      <w:r>
-        <w:rPr>
-          <w:rFonts w:ascii="Consolas" w:eastAsia="Consolas" w:hAnsi="Consolas" w:cs="Consolas"/>
-          <w:color w:val="000000"/>
-          <w:sz w:val="19"/>
-          <w:lang w:val="en-US"/>
-        </w:rPr>
-        <w:t>(</w:t>
-      </w:r>
-      <w:proofErr w:type="spellStart"/>
-      <w:proofErr w:type="gramStart"/>
-      <w:r>
-        <w:rPr>
-          <w:rFonts w:ascii="Consolas" w:eastAsia="Consolas" w:hAnsi="Consolas" w:cs="Consolas"/>
-          <w:color w:val="000000"/>
-          <w:sz w:val="19"/>
-          <w:lang w:val="en-US"/>
-        </w:rPr>
-        <w:t>error.ErrorMessage</w:t>
-      </w:r>
-      <w:proofErr w:type="spellEnd"/>
-      <w:proofErr w:type="gramEnd"/>
-      <w:r>
-        <w:rPr>
-          <w:rFonts w:ascii="Consolas" w:eastAsia="Consolas" w:hAnsi="Consolas" w:cs="Consolas"/>
-          <w:color w:val="000000"/>
-          <w:sz w:val="19"/>
-          <w:lang w:val="en-US"/>
-        </w:rPr>
-        <w:t>);</w:t>
-      </w:r>
-    </w:p>
-    <w:p>
-      <w:pPr>
-        <w:ind w:firstLine="708"/>
-        <w:rPr>
-          <w:rFonts w:ascii="Consolas" w:eastAsia="Consolas" w:hAnsi="Consolas" w:cs="Consolas"/>
-          <w:color w:val="000000"/>
-          <w:sz w:val="19"/>
-          <w:lang w:val="en-US"/>
-        </w:rPr>
-      </w:pPr>
-      <w:r>
-        <w:rPr>
-          <w:rFonts w:ascii="Consolas" w:eastAsia="Consolas" w:hAnsi="Consolas" w:cs="Consolas"/>
-          <w:color w:val="000000"/>
-          <w:sz w:val="19"/>
-          <w:lang w:val="en-US"/>
-        </w:rPr>
-        <w:t xml:space="preserve">            </w:t>
-      </w:r>
-      <w:r>
-        <w:rPr>
-          <w:rFonts w:ascii="Consolas" w:eastAsia="Consolas" w:hAnsi="Consolas" w:cs="Consolas"/>
-          <w:color w:val="000000"/>
-          <w:sz w:val="19"/>
-          <w:lang w:val="en-US"/>
-        </w:rPr>
-        <w:t>}</w:t>
-      </w:r>
-    </w:p>
-    <w:p>
-      <w:pPr>
-        <w:ind w:firstLine="708"/>
-        <w:rPr>
-          <w:rFonts w:ascii="Consolas" w:eastAsia="Consolas" w:hAnsi="Consolas" w:cs="Consolas"/>
-          <w:color w:val="000000"/>
-          <w:sz w:val="19"/>
-          <w:lang w:val="en-US"/>
         </w:rPr>
       </w:pPr>
     </w:p>
@@ -2902,112 +2233,20 @@
           <w:sz w:val="24"/>
         </w:rPr>
       </w:pPr>
-      <w:proofErr w:type="spellStart"/>
-      <w:r>
-        <w:rPr>
-          <w:rFonts w:ascii="Arial" w:eastAsia="Arial" w:hAnsi="Arial" w:cs="Arial"/>
-          <w:b/>
-          <w:sz w:val="24"/>
-        </w:rPr>
-        <w:t>Razor</w:t>
-      </w:r>
-      <w:proofErr w:type="spellEnd"/>
-      <w:r>
-        <w:rPr>
-          <w:rFonts w:ascii="Arial" w:eastAsia="Arial" w:hAnsi="Arial" w:cs="Arial"/>
-          <w:b/>
-          <w:sz w:val="24"/>
-        </w:rPr>
-        <w:t xml:space="preserve"> </w:t>
-      </w:r>
-      <w:proofErr w:type="spellStart"/>
-      <w:r>
-        <w:rPr>
-          <w:rFonts w:ascii="Arial" w:eastAsia="Arial" w:hAnsi="Arial" w:cs="Arial"/>
-          <w:b/>
-          <w:sz w:val="24"/>
-        </w:rPr>
-        <w:t>Views</w:t>
-      </w:r>
-      <w:proofErr w:type="spellEnd"/>
-      <w:r>
-        <w:rPr>
-          <w:rFonts w:ascii="Arial" w:eastAsia="Arial" w:hAnsi="Arial" w:cs="Arial"/>
-          <w:b/>
-          <w:sz w:val="24"/>
-        </w:rPr>
-        <w:t>:</w:t>
-      </w:r>
-      <w:r>
-        <w:rPr>
-          <w:rFonts w:ascii="Arial" w:eastAsia="Arial" w:hAnsi="Arial" w:cs="Arial"/>
-          <w:sz w:val="24"/>
-        </w:rPr>
-        <w:t xml:space="preserve"> as </w:t>
-      </w:r>
-      <w:proofErr w:type="spellStart"/>
-      <w:r>
-        <w:rPr>
-          <w:rFonts w:ascii="Arial" w:eastAsia="Arial" w:hAnsi="Arial" w:cs="Arial"/>
-          <w:sz w:val="24"/>
-        </w:rPr>
-        <w:t>Razor</w:t>
-      </w:r>
-      <w:proofErr w:type="spellEnd"/>
-      <w:r>
-        <w:rPr>
-          <w:rFonts w:ascii="Arial" w:eastAsia="Arial" w:hAnsi="Arial" w:cs="Arial"/>
-          <w:sz w:val="24"/>
-        </w:rPr>
-        <w:t xml:space="preserve"> </w:t>
-      </w:r>
-      <w:proofErr w:type="spellStart"/>
-      <w:r>
-        <w:rPr>
-          <w:rFonts w:ascii="Arial" w:eastAsia="Arial" w:hAnsi="Arial" w:cs="Arial"/>
-          <w:sz w:val="24"/>
-        </w:rPr>
-        <w:t>Views</w:t>
-      </w:r>
-      <w:proofErr w:type="spellEnd"/>
-      <w:r>
-        <w:rPr>
-          <w:rFonts w:ascii="Arial" w:eastAsia="Arial" w:hAnsi="Arial" w:cs="Arial"/>
-          <w:sz w:val="24"/>
-        </w:rPr>
-        <w:t xml:space="preserve"> é o motor de renderização das </w:t>
-      </w:r>
-      <w:proofErr w:type="spellStart"/>
-      <w:r>
-        <w:rPr>
-          <w:rFonts w:ascii="Arial" w:eastAsia="Arial" w:hAnsi="Arial" w:cs="Arial"/>
-          <w:sz w:val="24"/>
-        </w:rPr>
-        <w:t>views</w:t>
-      </w:r>
-      <w:proofErr w:type="spellEnd"/>
-      <w:r>
-        <w:rPr>
-          <w:rFonts w:ascii="Arial" w:eastAsia="Arial" w:hAnsi="Arial" w:cs="Arial"/>
-          <w:sz w:val="24"/>
-        </w:rPr>
-        <w:t xml:space="preserve"> no MVC. Ele transforma as </w:t>
-      </w:r>
-      <w:proofErr w:type="spellStart"/>
-      <w:r>
-        <w:rPr>
-          <w:rFonts w:ascii="Arial" w:eastAsia="Arial" w:hAnsi="Arial" w:cs="Arial"/>
-          <w:sz w:val="24"/>
-        </w:rPr>
-        <w:t>views</w:t>
-      </w:r>
-      <w:proofErr w:type="spellEnd"/>
-      <w:r>
-        <w:rPr>
-          <w:rFonts w:ascii="Arial" w:eastAsia="Arial" w:hAnsi="Arial" w:cs="Arial"/>
-          <w:sz w:val="24"/>
-        </w:rPr>
-        <w:t xml:space="preserve"> em HTML puro, que serão interpretadas pelo browser. Elas também podem ser tralhadas com models, </w:t>
+      <w:r>
+        <w:rPr>
+          <w:rFonts w:ascii="Arial" w:eastAsia="Arial" w:hAnsi="Arial" w:cs="Arial"/>
+          <w:b/>
+          <w:sz w:val="24"/>
+        </w:rPr>
+        <w:t>Razor Views:</w:t>
+      </w:r>
+      <w:r>
+        <w:rPr>
+          <w:rFonts w:ascii="Arial" w:eastAsia="Arial" w:hAnsi="Arial" w:cs="Arial"/>
+          <w:sz w:val="24"/>
+        </w:rPr>
+        <w:t xml:space="preserve"> as Razor Views é o motor de renderização das views no MVC. Ele transforma as views em HTML puro, que serão interpretadas pelo browser. Elas também podem ser tralhadas com models, </w:t>
       </w:r>
       <w:r>
         <w:rPr>
@@ -3041,114 +2280,28 @@
           <w:sz w:val="24"/>
         </w:rPr>
       </w:pPr>
-      <w:proofErr w:type="spellStart"/>
-      <w:r>
-        <w:rPr>
-          <w:rFonts w:ascii="Arial" w:eastAsia="Arial" w:hAnsi="Arial" w:cs="Arial"/>
-          <w:b/>
-          <w:sz w:val="24"/>
-        </w:rPr>
-        <w:t>Tag</w:t>
-      </w:r>
-      <w:proofErr w:type="spellEnd"/>
-      <w:r>
-        <w:rPr>
-          <w:rFonts w:ascii="Arial" w:eastAsia="Arial" w:hAnsi="Arial" w:cs="Arial"/>
-          <w:b/>
-          <w:sz w:val="24"/>
-        </w:rPr>
-        <w:t xml:space="preserve"> </w:t>
-      </w:r>
-      <w:proofErr w:type="spellStart"/>
-      <w:r>
-        <w:rPr>
-          <w:rFonts w:ascii="Arial" w:eastAsia="Arial" w:hAnsi="Arial" w:cs="Arial"/>
-          <w:b/>
-          <w:sz w:val="24"/>
-        </w:rPr>
-        <w:t>Helpers</w:t>
-      </w:r>
-      <w:proofErr w:type="spellEnd"/>
-      <w:r>
-        <w:rPr>
-          <w:rFonts w:ascii="Arial" w:eastAsia="Arial" w:hAnsi="Arial" w:cs="Arial"/>
-          <w:b/>
-          <w:sz w:val="24"/>
-        </w:rPr>
-        <w:t>:</w:t>
-      </w:r>
-      <w:r>
-        <w:rPr>
-          <w:rFonts w:ascii="Arial" w:eastAsia="Arial" w:hAnsi="Arial" w:cs="Arial"/>
-          <w:sz w:val="24"/>
-        </w:rPr>
-        <w:t xml:space="preserve"> as </w:t>
-      </w:r>
-      <w:proofErr w:type="spellStart"/>
-      <w:r>
-        <w:rPr>
-          <w:rFonts w:ascii="Arial" w:eastAsia="Arial" w:hAnsi="Arial" w:cs="Arial"/>
-          <w:sz w:val="24"/>
-        </w:rPr>
-        <w:t>tag</w:t>
-      </w:r>
-      <w:proofErr w:type="spellEnd"/>
-      <w:r>
-        <w:rPr>
-          <w:rFonts w:ascii="Arial" w:eastAsia="Arial" w:hAnsi="Arial" w:cs="Arial"/>
-          <w:sz w:val="24"/>
-        </w:rPr>
-        <w:t xml:space="preserve"> </w:t>
-      </w:r>
-      <w:proofErr w:type="spellStart"/>
-      <w:r>
-        <w:rPr>
-          <w:rFonts w:ascii="Arial" w:eastAsia="Arial" w:hAnsi="Arial" w:cs="Arial"/>
-          <w:sz w:val="24"/>
-        </w:rPr>
-        <w:t>helpers</w:t>
-      </w:r>
-      <w:proofErr w:type="spellEnd"/>
-      <w:r>
-        <w:rPr>
-          <w:rFonts w:ascii="Arial" w:eastAsia="Arial" w:hAnsi="Arial" w:cs="Arial"/>
-          <w:sz w:val="24"/>
-        </w:rPr>
-        <w:t xml:space="preserve"> são um auxílio que </w:t>
-      </w:r>
-      <w:proofErr w:type="gramStart"/>
-      <w:r>
-        <w:rPr>
-          <w:rFonts w:ascii="Arial" w:eastAsia="Arial" w:hAnsi="Arial" w:cs="Arial"/>
-          <w:sz w:val="24"/>
-        </w:rPr>
-        <w:t>o  asp.net</w:t>
-      </w:r>
-      <w:proofErr w:type="gramEnd"/>
-      <w:r>
-        <w:rPr>
-          <w:rFonts w:ascii="Arial" w:eastAsia="Arial" w:hAnsi="Arial" w:cs="Arial"/>
-          <w:sz w:val="24"/>
-        </w:rPr>
-        <w:t xml:space="preserve"> dá as páginas HTML. Ela nos ajuda com diversas coisas, desde uma validação de um input (</w:t>
-      </w:r>
-      <w:proofErr w:type="spellStart"/>
-      <w:r>
-        <w:rPr>
-          <w:rFonts w:ascii="Arial" w:eastAsia="Arial" w:hAnsi="Arial" w:cs="Arial"/>
-          <w:b/>
-          <w:sz w:val="24"/>
-        </w:rPr>
-        <w:t>asp-validation</w:t>
-      </w:r>
-      <w:proofErr w:type="spellEnd"/>
-      <w:r>
-        <w:rPr>
-          <w:rFonts w:ascii="Arial" w:eastAsia="Arial" w:hAnsi="Arial" w:cs="Arial"/>
-          <w:b/>
-          <w:sz w:val="24"/>
-        </w:rPr>
-        <w:t>)</w:t>
+      <w:r>
+        <w:rPr>
+          <w:rFonts w:ascii="Arial" w:eastAsia="Arial" w:hAnsi="Arial" w:cs="Arial"/>
+          <w:b/>
+          <w:sz w:val="24"/>
+        </w:rPr>
+        <w:t>Tag Helpers:</w:t>
+      </w:r>
+      <w:r>
+        <w:rPr>
+          <w:rFonts w:ascii="Arial" w:eastAsia="Arial" w:hAnsi="Arial" w:cs="Arial"/>
+          <w:sz w:val="24"/>
+        </w:rPr>
+        <w:t xml:space="preserve"> as tag helpers são um auxílio que o  asp.net dá as páginas HTML. Ela nos ajuda com diversas coisas, desde uma validação de um input (</w:t>
+      </w:r>
+      <w:r>
+        <w:rPr>
+          <w:rFonts w:ascii="Arial" w:eastAsia="Arial" w:hAnsi="Arial" w:cs="Arial"/>
+          <w:b/>
+          <w:sz w:val="24"/>
+        </w:rPr>
+        <w:t>asp-validation)</w:t>
       </w:r>
       <w:r>
         <w:rPr>
@@ -3157,62 +2310,20 @@
         </w:rPr>
         <w:t>, trabalhar com conexões com models (</w:t>
       </w:r>
-      <w:proofErr w:type="spellStart"/>
-      <w:r>
-        <w:rPr>
-          <w:rFonts w:ascii="Arial" w:eastAsia="Arial" w:hAnsi="Arial" w:cs="Arial"/>
-          <w:b/>
-          <w:sz w:val="24"/>
-        </w:rPr>
-        <w:t>asp</w:t>
-      </w:r>
-      <w:proofErr w:type="spellEnd"/>
-      <w:r>
-        <w:rPr>
-          <w:rFonts w:ascii="Arial" w:eastAsia="Arial" w:hAnsi="Arial" w:cs="Arial"/>
-          <w:b/>
-          <w:sz w:val="24"/>
-        </w:rPr>
-        <w:t>-for</w:t>
-      </w:r>
-      <w:r>
-        <w:rPr>
-          <w:rFonts w:ascii="Arial" w:eastAsia="Arial" w:hAnsi="Arial" w:cs="Arial"/>
-          <w:sz w:val="24"/>
-        </w:rPr>
-        <w:t xml:space="preserve">). Assim, com as </w:t>
-      </w:r>
-      <w:proofErr w:type="spellStart"/>
-      <w:r>
-        <w:rPr>
-          <w:rFonts w:ascii="Arial" w:eastAsia="Arial" w:hAnsi="Arial" w:cs="Arial"/>
-          <w:sz w:val="24"/>
-        </w:rPr>
-        <w:t>tag</w:t>
-      </w:r>
-      <w:proofErr w:type="spellEnd"/>
-      <w:r>
-        <w:rPr>
-          <w:rFonts w:ascii="Arial" w:eastAsia="Arial" w:hAnsi="Arial" w:cs="Arial"/>
-          <w:sz w:val="24"/>
-        </w:rPr>
-        <w:t xml:space="preserve"> </w:t>
-      </w:r>
-      <w:proofErr w:type="spellStart"/>
-      <w:r>
-        <w:rPr>
-          <w:rFonts w:ascii="Arial" w:eastAsia="Arial" w:hAnsi="Arial" w:cs="Arial"/>
-          <w:sz w:val="24"/>
-        </w:rPr>
-        <w:t>helpers</w:t>
-      </w:r>
-      <w:proofErr w:type="spellEnd"/>
-      <w:r>
-        <w:rPr>
-          <w:rFonts w:ascii="Arial" w:eastAsia="Arial" w:hAnsi="Arial" w:cs="Arial"/>
-          <w:sz w:val="24"/>
-        </w:rPr>
-        <w:t>, as nossas páginas HTML ficam muito mais inteligentes.</w:t>
+      <w:r>
+        <w:rPr>
+          <w:rFonts w:ascii="Arial" w:eastAsia="Arial" w:hAnsi="Arial" w:cs="Arial"/>
+          <w:b/>
+          <w:sz w:val="24"/>
+        </w:rPr>
+        <w:t>asp-for</w:t>
+      </w:r>
+      <w:r>
+        <w:rPr>
+          <w:rFonts w:ascii="Arial" w:eastAsia="Arial" w:hAnsi="Arial" w:cs="Arial"/>
+          <w:sz w:val="24"/>
+        </w:rPr>
+        <w:t>). Assim, com as tag helpers, as nossas páginas HTML ficam muito mais inteligentes.</w:t>
       </w:r>
     </w:p>
     <w:p>
@@ -3244,48 +2355,14 @@
           <w:b/>
           <w:sz w:val="24"/>
         </w:rPr>
-        <w:t>_</w:t>
-      </w:r>
-      <w:proofErr w:type="spellStart"/>
-      <w:r>
-        <w:rPr>
-          <w:rFonts w:ascii="Arial" w:eastAsia="Arial" w:hAnsi="Arial" w:cs="Arial"/>
-          <w:b/>
-          <w:sz w:val="24"/>
-        </w:rPr>
-        <w:t>ViewStart</w:t>
-      </w:r>
-      <w:proofErr w:type="spellEnd"/>
-      <w:r>
-        <w:rPr>
-          <w:rFonts w:ascii="Arial" w:eastAsia="Arial" w:hAnsi="Arial" w:cs="Arial"/>
-          <w:b/>
-          <w:sz w:val="24"/>
-        </w:rPr>
-        <w:t xml:space="preserve"> Page:</w:t>
-      </w:r>
-      <w:r>
-        <w:rPr>
-          <w:rFonts w:ascii="Arial" w:eastAsia="Arial" w:hAnsi="Arial" w:cs="Arial"/>
-          <w:sz w:val="24"/>
-        </w:rPr>
-        <w:t xml:space="preserve"> é dizer qual página que será o layout, ou, a página de padronização das </w:t>
-      </w:r>
-      <w:proofErr w:type="spellStart"/>
-      <w:r>
-        <w:rPr>
-          <w:rFonts w:ascii="Arial" w:eastAsia="Arial" w:hAnsi="Arial" w:cs="Arial"/>
-          <w:sz w:val="24"/>
-        </w:rPr>
-        <w:t>views</w:t>
-      </w:r>
-      <w:proofErr w:type="spellEnd"/>
-      <w:r>
-        <w:rPr>
-          <w:rFonts w:ascii="Arial" w:eastAsia="Arial" w:hAnsi="Arial" w:cs="Arial"/>
-          <w:sz w:val="24"/>
-        </w:rPr>
-        <w:t>.</w:t>
+        <w:t>_ViewStart Page:</w:t>
+      </w:r>
+      <w:r>
+        <w:rPr>
+          <w:rFonts w:ascii="Arial" w:eastAsia="Arial" w:hAnsi="Arial" w:cs="Arial"/>
+          <w:sz w:val="24"/>
+        </w:rPr>
+        <w:t xml:space="preserve"> é dizer qual página que será o layout, ou, a página de padronização das views.</w:t>
       </w:r>
     </w:p>
     <w:p>
@@ -3317,25 +2394,7 @@
           <w:b/>
           <w:sz w:val="24"/>
         </w:rPr>
-        <w:t>_</w:t>
-      </w:r>
-      <w:proofErr w:type="spellStart"/>
-      <w:r>
-        <w:rPr>
-          <w:rFonts w:ascii="Arial" w:eastAsia="Arial" w:hAnsi="Arial" w:cs="Arial"/>
-          <w:b/>
-          <w:sz w:val="24"/>
-        </w:rPr>
-        <w:t>ViewImports</w:t>
-      </w:r>
-      <w:proofErr w:type="spellEnd"/>
-      <w:r>
-        <w:rPr>
-          <w:rFonts w:ascii="Arial" w:eastAsia="Arial" w:hAnsi="Arial" w:cs="Arial"/>
-          <w:b/>
-          <w:sz w:val="24"/>
-        </w:rPr>
-        <w:t xml:space="preserve"> Page:</w:t>
+        <w:t>_ViewImports Page:</w:t>
       </w:r>
       <w:r>
         <w:rPr>
@@ -3368,62 +2427,20 @@
           <w:sz w:val="24"/>
         </w:rPr>
       </w:pPr>
-      <w:proofErr w:type="spellStart"/>
-      <w:r>
-        <w:rPr>
-          <w:rFonts w:ascii="Arial" w:eastAsia="Arial" w:hAnsi="Arial" w:cs="Arial"/>
-          <w:b/>
-          <w:sz w:val="24"/>
-        </w:rPr>
-        <w:t>Shared</w:t>
-      </w:r>
-      <w:proofErr w:type="spellEnd"/>
-      <w:r>
-        <w:rPr>
-          <w:rFonts w:ascii="Arial" w:eastAsia="Arial" w:hAnsi="Arial" w:cs="Arial"/>
-          <w:b/>
-          <w:sz w:val="24"/>
-        </w:rPr>
-        <w:t>:</w:t>
-      </w:r>
-      <w:r>
-        <w:rPr>
-          <w:rFonts w:ascii="Arial" w:eastAsia="Arial" w:hAnsi="Arial" w:cs="Arial"/>
-          <w:sz w:val="24"/>
-        </w:rPr>
-        <w:t xml:space="preserve"> Aqui é onde ficam as </w:t>
-      </w:r>
-      <w:proofErr w:type="spellStart"/>
-      <w:r>
-        <w:rPr>
-          <w:rFonts w:ascii="Arial" w:eastAsia="Arial" w:hAnsi="Arial" w:cs="Arial"/>
-          <w:sz w:val="24"/>
-        </w:rPr>
-        <w:t>views</w:t>
-      </w:r>
-      <w:proofErr w:type="spellEnd"/>
-      <w:r>
-        <w:rPr>
-          <w:rFonts w:ascii="Arial" w:eastAsia="Arial" w:hAnsi="Arial" w:cs="Arial"/>
-          <w:sz w:val="24"/>
-        </w:rPr>
-        <w:t xml:space="preserve"> que serão compartilhadas em outras </w:t>
-      </w:r>
-      <w:proofErr w:type="spellStart"/>
-      <w:r>
-        <w:rPr>
-          <w:rFonts w:ascii="Arial" w:eastAsia="Arial" w:hAnsi="Arial" w:cs="Arial"/>
-          <w:sz w:val="24"/>
-        </w:rPr>
-        <w:t>views</w:t>
-      </w:r>
-      <w:proofErr w:type="spellEnd"/>
-      <w:r>
-        <w:rPr>
-          <w:rFonts w:ascii="Arial" w:eastAsia="Arial" w:hAnsi="Arial" w:cs="Arial"/>
-          <w:sz w:val="24"/>
-        </w:rPr>
-        <w:t>. Por exemplo: página de erro, página de avisos etc.</w:t>
+      <w:r>
+        <w:rPr>
+          <w:rFonts w:ascii="Arial" w:eastAsia="Arial" w:hAnsi="Arial" w:cs="Arial"/>
+          <w:b/>
+          <w:sz w:val="24"/>
+        </w:rPr>
+        <w:t>Shared:</w:t>
+      </w:r>
+      <w:r>
+        <w:rPr>
+          <w:rFonts w:ascii="Arial" w:eastAsia="Arial" w:hAnsi="Arial" w:cs="Arial"/>
+          <w:sz w:val="24"/>
+        </w:rPr>
+        <w:t xml:space="preserve"> Aqui é onde ficam as views que serão compartilhadas em outras views. Por exemplo: página de erro, página de avisos etc.</w:t>
       </w:r>
     </w:p>
     <w:p>
@@ -3468,71 +2485,7 @@
           <w:rFonts w:ascii="Arial" w:eastAsia="Arial" w:hAnsi="Arial" w:cs="Arial"/>
           <w:sz w:val="24"/>
         </w:rPr>
-        <w:t xml:space="preserve">Por convenção do ASP.NET MVC, todas as </w:t>
-      </w:r>
-      <w:proofErr w:type="spellStart"/>
-      <w:r>
-        <w:rPr>
-          <w:rFonts w:ascii="Arial" w:eastAsia="Arial" w:hAnsi="Arial" w:cs="Arial"/>
-          <w:sz w:val="24"/>
-        </w:rPr>
-        <w:t>views</w:t>
-      </w:r>
-      <w:proofErr w:type="spellEnd"/>
-      <w:r>
-        <w:rPr>
-          <w:rFonts w:ascii="Arial" w:eastAsia="Arial" w:hAnsi="Arial" w:cs="Arial"/>
-          <w:sz w:val="24"/>
-        </w:rPr>
-        <w:t xml:space="preserve"> elas ficaram em pastas de acordo com sua </w:t>
-      </w:r>
-      <w:proofErr w:type="spellStart"/>
-      <w:r>
-        <w:rPr>
-          <w:rFonts w:ascii="Arial" w:eastAsia="Arial" w:hAnsi="Arial" w:cs="Arial"/>
-          <w:sz w:val="24"/>
-        </w:rPr>
-        <w:t>Controller</w:t>
-      </w:r>
-      <w:proofErr w:type="spellEnd"/>
-      <w:r>
-        <w:rPr>
-          <w:rFonts w:ascii="Arial" w:eastAsia="Arial" w:hAnsi="Arial" w:cs="Arial"/>
-          <w:sz w:val="24"/>
-        </w:rPr>
-        <w:t xml:space="preserve">. Assim, cada pasta corresponde as </w:t>
-      </w:r>
-      <w:proofErr w:type="spellStart"/>
-      <w:r>
-        <w:rPr>
-          <w:rFonts w:ascii="Arial" w:eastAsia="Arial" w:hAnsi="Arial" w:cs="Arial"/>
-          <w:sz w:val="24"/>
-        </w:rPr>
-        <w:t>views</w:t>
-      </w:r>
-      <w:proofErr w:type="spellEnd"/>
-      <w:r>
-        <w:rPr>
-          <w:rFonts w:ascii="Arial" w:eastAsia="Arial" w:hAnsi="Arial" w:cs="Arial"/>
-          <w:sz w:val="24"/>
-        </w:rPr>
-        <w:t xml:space="preserve"> de determinadas </w:t>
-      </w:r>
-      <w:proofErr w:type="spellStart"/>
-      <w:r>
-        <w:rPr>
-          <w:rFonts w:ascii="Arial" w:eastAsia="Arial" w:hAnsi="Arial" w:cs="Arial"/>
-          <w:sz w:val="24"/>
-        </w:rPr>
-        <w:t>Controllers</w:t>
-      </w:r>
-      <w:proofErr w:type="spellEnd"/>
-      <w:r>
-        <w:rPr>
-          <w:rFonts w:ascii="Arial" w:eastAsia="Arial" w:hAnsi="Arial" w:cs="Arial"/>
-          <w:sz w:val="24"/>
-        </w:rPr>
-        <w:t>.</w:t>
+        <w:t>Por convenção do ASP.NET MVC, todas as views elas ficaram em pastas de acordo com sua Controller. Assim, cada pasta corresponde as views de determinadas Controllers.</w:t>
       </w:r>
     </w:p>
     <w:p>
@@ -3564,25 +2517,7 @@
           <w:b/>
           <w:sz w:val="24"/>
         </w:rPr>
-        <w:t>_</w:t>
-      </w:r>
-      <w:proofErr w:type="spellStart"/>
-      <w:r>
-        <w:rPr>
-          <w:rFonts w:ascii="Arial" w:eastAsia="Arial" w:hAnsi="Arial" w:cs="Arial"/>
-          <w:b/>
-          <w:sz w:val="24"/>
-        </w:rPr>
-        <w:t>Layout.cshtml</w:t>
-      </w:r>
-      <w:proofErr w:type="spellEnd"/>
-      <w:r>
-        <w:rPr>
-          <w:rFonts w:ascii="Arial" w:eastAsia="Arial" w:hAnsi="Arial" w:cs="Arial"/>
-          <w:b/>
-          <w:sz w:val="24"/>
-        </w:rPr>
-        <w:t xml:space="preserve">: </w:t>
+        <w:t xml:space="preserve">_Layout.cshtml: </w:t>
       </w:r>
       <w:r>
         <w:rPr>
@@ -3615,34 +2550,30 @@
           <w:sz w:val="24"/>
         </w:rPr>
       </w:pPr>
-      <w:proofErr w:type="spellStart"/>
-      <w:r>
-        <w:rPr>
-          <w:rFonts w:ascii="Arial" w:eastAsia="Arial" w:hAnsi="Arial" w:cs="Arial"/>
-          <w:b/>
-          <w:sz w:val="24"/>
-        </w:rPr>
-        <w:t>Partial</w:t>
-      </w:r>
-      <w:proofErr w:type="spellEnd"/>
-      <w:r>
-        <w:rPr>
-          <w:rFonts w:ascii="Arial" w:eastAsia="Arial" w:hAnsi="Arial" w:cs="Arial"/>
-          <w:b/>
-          <w:sz w:val="24"/>
-        </w:rPr>
-        <w:t xml:space="preserve"> </w:t>
-      </w:r>
-      <w:proofErr w:type="spellStart"/>
-      <w:r>
-        <w:rPr>
-          <w:rFonts w:ascii="Arial" w:eastAsia="Arial" w:hAnsi="Arial" w:cs="Arial"/>
-          <w:b/>
-          <w:sz w:val="24"/>
-        </w:rPr>
-        <w:t>Views</w:t>
-      </w:r>
-      <w:proofErr w:type="spellEnd"/>
+      <w:r>
+        <w:rPr>
+          <w:rFonts w:ascii="Arial" w:eastAsia="Arial" w:hAnsi="Arial" w:cs="Arial"/>
+          <w:b/>
+          <w:sz w:val="24"/>
+        </w:rPr>
+        <w:t>Partial Views:</w:t>
+      </w:r>
+      <w:r>
+        <w:rPr>
+          <w:rFonts w:ascii="Arial" w:eastAsia="Arial" w:hAnsi="Arial" w:cs="Arial"/>
+          <w:sz w:val="24"/>
+        </w:rPr>
+        <w:t xml:space="preserve"> As partial views são pedaços de views que podem ser reaproveitadas em qualquer outra view. </w:t>
+      </w:r>
+      <w:r>
+        <w:rPr>
+          <w:rFonts w:ascii="Arial" w:eastAsia="Arial" w:hAnsi="Arial" w:cs="Arial"/>
+          <w:b/>
+          <w:color w:val="FF0000"/>
+          <w:sz w:val="24"/>
+        </w:rPr>
+        <w:t>Exemplo</w:t>
+      </w:r>
       <w:r>
         <w:rPr>
           <w:rFonts w:ascii="Arial" w:eastAsia="Arial" w:hAnsi="Arial" w:cs="Arial"/>
@@ -3656,194 +2587,22 @@
           <w:rFonts w:ascii="Arial" w:eastAsia="Arial" w:hAnsi="Arial" w:cs="Arial"/>
           <w:sz w:val="24"/>
         </w:rPr>
-        <w:t xml:space="preserve"> As </w:t>
-      </w:r>
-      <w:proofErr w:type="spellStart"/>
-      <w:r>
-        <w:rPr>
-          <w:rFonts w:ascii="Arial" w:eastAsia="Arial" w:hAnsi="Arial" w:cs="Arial"/>
-          <w:sz w:val="24"/>
-        </w:rPr>
-        <w:t>partial</w:t>
-      </w:r>
-      <w:proofErr w:type="spellEnd"/>
-      <w:r>
-        <w:rPr>
-          <w:rFonts w:ascii="Arial" w:eastAsia="Arial" w:hAnsi="Arial" w:cs="Arial"/>
-          <w:sz w:val="24"/>
-        </w:rPr>
-        <w:t xml:space="preserve"> </w:t>
-      </w:r>
-      <w:proofErr w:type="spellStart"/>
-      <w:r>
-        <w:rPr>
-          <w:rFonts w:ascii="Arial" w:eastAsia="Arial" w:hAnsi="Arial" w:cs="Arial"/>
-          <w:sz w:val="24"/>
-        </w:rPr>
-        <w:t>views</w:t>
-      </w:r>
-      <w:proofErr w:type="spellEnd"/>
-      <w:r>
-        <w:rPr>
-          <w:rFonts w:ascii="Arial" w:eastAsia="Arial" w:hAnsi="Arial" w:cs="Arial"/>
-          <w:sz w:val="24"/>
-        </w:rPr>
-        <w:t xml:space="preserve"> são pedaços de </w:t>
-      </w:r>
-      <w:proofErr w:type="spellStart"/>
-      <w:r>
-        <w:rPr>
-          <w:rFonts w:ascii="Arial" w:eastAsia="Arial" w:hAnsi="Arial" w:cs="Arial"/>
-          <w:sz w:val="24"/>
-        </w:rPr>
-        <w:t>views</w:t>
-      </w:r>
-      <w:proofErr w:type="spellEnd"/>
-      <w:r>
-        <w:rPr>
-          <w:rFonts w:ascii="Arial" w:eastAsia="Arial" w:hAnsi="Arial" w:cs="Arial"/>
-          <w:sz w:val="24"/>
-        </w:rPr>
-        <w:t xml:space="preserve"> que podem ser reaproveitadas em qualquer outra </w:t>
-      </w:r>
-      <w:proofErr w:type="spellStart"/>
-      <w:r>
-        <w:rPr>
-          <w:rFonts w:ascii="Arial" w:eastAsia="Arial" w:hAnsi="Arial" w:cs="Arial"/>
-          <w:sz w:val="24"/>
-        </w:rPr>
-        <w:t>view</w:t>
-      </w:r>
-      <w:proofErr w:type="spellEnd"/>
-      <w:r>
-        <w:rPr>
-          <w:rFonts w:ascii="Arial" w:eastAsia="Arial" w:hAnsi="Arial" w:cs="Arial"/>
-          <w:sz w:val="24"/>
-        </w:rPr>
-        <w:t xml:space="preserve">. </w:t>
-      </w:r>
-      <w:r>
-        <w:rPr>
-          <w:rFonts w:ascii="Arial" w:eastAsia="Arial" w:hAnsi="Arial" w:cs="Arial"/>
-          <w:b/>
-          <w:color w:val="FF0000"/>
-          <w:sz w:val="24"/>
-        </w:rPr>
-        <w:t>Exemplo</w:t>
-      </w:r>
-      <w:r>
-        <w:rPr>
-          <w:rFonts w:ascii="Arial" w:eastAsia="Arial" w:hAnsi="Arial" w:cs="Arial"/>
-          <w:b/>
-          <w:sz w:val="24"/>
-        </w:rPr>
-        <w:t>:</w:t>
-      </w:r>
-      <w:r>
-        <w:rPr>
-          <w:rFonts w:ascii="Arial" w:eastAsia="Arial" w:hAnsi="Arial" w:cs="Arial"/>
-          <w:sz w:val="24"/>
-        </w:rPr>
-        <w:t xml:space="preserve"> quando tivermos um pedaço de </w:t>
-      </w:r>
-      <w:proofErr w:type="spellStart"/>
-      <w:r>
-        <w:rPr>
-          <w:rFonts w:ascii="Arial" w:eastAsia="Arial" w:hAnsi="Arial" w:cs="Arial"/>
-          <w:sz w:val="24"/>
-        </w:rPr>
-        <w:t>html</w:t>
-      </w:r>
-      <w:proofErr w:type="spellEnd"/>
-      <w:r>
-        <w:rPr>
-          <w:rFonts w:ascii="Arial" w:eastAsia="Arial" w:hAnsi="Arial" w:cs="Arial"/>
-          <w:sz w:val="24"/>
-        </w:rPr>
-        <w:t xml:space="preserve"> que sempre se repete, podemos colocar em </w:t>
-      </w:r>
-      <w:proofErr w:type="spellStart"/>
-      <w:r>
-        <w:rPr>
-          <w:rFonts w:ascii="Arial" w:eastAsia="Arial" w:hAnsi="Arial" w:cs="Arial"/>
-          <w:b/>
-          <w:sz w:val="24"/>
-        </w:rPr>
-        <w:t>Partial</w:t>
-      </w:r>
-      <w:proofErr w:type="spellEnd"/>
-      <w:r>
-        <w:rPr>
-          <w:rFonts w:ascii="Arial" w:eastAsia="Arial" w:hAnsi="Arial" w:cs="Arial"/>
-          <w:b/>
-          <w:sz w:val="24"/>
-        </w:rPr>
-        <w:t xml:space="preserve"> </w:t>
-      </w:r>
-      <w:proofErr w:type="spellStart"/>
-      <w:r>
-        <w:rPr>
-          <w:rFonts w:ascii="Arial" w:eastAsia="Arial" w:hAnsi="Arial" w:cs="Arial"/>
-          <w:b/>
-          <w:sz w:val="24"/>
-        </w:rPr>
-        <w:t>Views</w:t>
-      </w:r>
-      <w:proofErr w:type="spellEnd"/>
-      <w:r>
-        <w:rPr>
-          <w:rFonts w:ascii="Arial" w:eastAsia="Arial" w:hAnsi="Arial" w:cs="Arial"/>
-          <w:sz w:val="24"/>
-        </w:rPr>
-        <w:t xml:space="preserve">, que poderão ser implementadas dentro de outras </w:t>
-      </w:r>
-      <w:proofErr w:type="spellStart"/>
-      <w:r>
-        <w:rPr>
-          <w:rFonts w:ascii="Arial" w:eastAsia="Arial" w:hAnsi="Arial" w:cs="Arial"/>
-          <w:sz w:val="24"/>
-        </w:rPr>
-        <w:t>views</w:t>
-      </w:r>
-      <w:proofErr w:type="spellEnd"/>
-      <w:r>
-        <w:rPr>
-          <w:rFonts w:ascii="Arial" w:eastAsia="Arial" w:hAnsi="Arial" w:cs="Arial"/>
-          <w:sz w:val="24"/>
-        </w:rPr>
-        <w:t xml:space="preserve">. As </w:t>
-      </w:r>
-      <w:proofErr w:type="spellStart"/>
-      <w:r>
-        <w:rPr>
-          <w:rFonts w:ascii="Arial" w:eastAsia="Arial" w:hAnsi="Arial" w:cs="Arial"/>
-          <w:sz w:val="24"/>
-        </w:rPr>
-        <w:t>partial</w:t>
-      </w:r>
-      <w:proofErr w:type="spellEnd"/>
-      <w:r>
-        <w:rPr>
-          <w:rFonts w:ascii="Arial" w:eastAsia="Arial" w:hAnsi="Arial" w:cs="Arial"/>
-          <w:sz w:val="24"/>
-        </w:rPr>
-        <w:t xml:space="preserve"> </w:t>
-      </w:r>
-      <w:proofErr w:type="spellStart"/>
-      <w:r>
-        <w:rPr>
-          <w:rFonts w:ascii="Arial" w:eastAsia="Arial" w:hAnsi="Arial" w:cs="Arial"/>
-          <w:sz w:val="24"/>
-        </w:rPr>
-        <w:t>views</w:t>
-      </w:r>
-      <w:proofErr w:type="spellEnd"/>
-      <w:r>
-        <w:rPr>
-          <w:rFonts w:ascii="Arial" w:eastAsia="Arial" w:hAnsi="Arial" w:cs="Arial"/>
-          <w:sz w:val="24"/>
-        </w:rPr>
-        <w:t xml:space="preserve"> </w:t>
+        <w:t xml:space="preserve"> quando tivermos um pedaço de html que sempre se repete, podemos colocar em </w:t>
+      </w:r>
+      <w:r>
+        <w:rPr>
+          <w:rFonts w:ascii="Arial" w:eastAsia="Arial" w:hAnsi="Arial" w:cs="Arial"/>
+          <w:b/>
+          <w:sz w:val="24"/>
+        </w:rPr>
+        <w:t>Partial Views</w:t>
+      </w:r>
+      <w:r>
+        <w:rPr>
+          <w:rFonts w:ascii="Arial" w:eastAsia="Arial" w:hAnsi="Arial" w:cs="Arial"/>
+          <w:sz w:val="24"/>
+        </w:rPr>
+        <w:t xml:space="preserve">, que poderão ser implementadas dentro de outras views. As partial views </w:t>
       </w:r>
       <w:r>
         <w:rPr>
@@ -3884,170 +2643,34 @@
           <w:sz w:val="24"/>
         </w:rPr>
       </w:pPr>
-      <w:proofErr w:type="spellStart"/>
-      <w:r>
-        <w:rPr>
-          <w:rFonts w:ascii="Arial" w:eastAsia="Arial" w:hAnsi="Arial" w:cs="Arial"/>
-          <w:b/>
-          <w:sz w:val="24"/>
-        </w:rPr>
-        <w:t>View</w:t>
-      </w:r>
-      <w:proofErr w:type="spellEnd"/>
-      <w:r>
-        <w:rPr>
-          <w:rFonts w:ascii="Arial" w:eastAsia="Arial" w:hAnsi="Arial" w:cs="Arial"/>
-          <w:b/>
-          <w:sz w:val="24"/>
+      <w:r>
+        <w:rPr>
+          <w:rFonts w:ascii="Arial" w:eastAsia="Arial" w:hAnsi="Arial" w:cs="Arial"/>
+          <w:b/>
+          <w:sz w:val="24"/>
+        </w:rPr>
+        <w:t>View Components:</w:t>
+      </w:r>
+      <w:r>
+        <w:rPr>
+          <w:rFonts w:ascii="Calibri" w:eastAsia="Calibri" w:hAnsi="Calibri" w:cs="Calibri"/>
         </w:rPr>
         <w:t xml:space="preserve"> </w:t>
       </w:r>
-      <w:proofErr w:type="spellStart"/>
-      <w:r>
-        <w:rPr>
-          <w:rFonts w:ascii="Arial" w:eastAsia="Arial" w:hAnsi="Arial" w:cs="Arial"/>
-          <w:b/>
-          <w:sz w:val="24"/>
-        </w:rPr>
-        <w:t>Components</w:t>
-      </w:r>
-      <w:proofErr w:type="spellEnd"/>
-      <w:r>
-        <w:rPr>
-          <w:rFonts w:ascii="Arial" w:eastAsia="Arial" w:hAnsi="Arial" w:cs="Arial"/>
-          <w:b/>
-          <w:sz w:val="24"/>
-        </w:rPr>
-        <w:t>:</w:t>
-      </w:r>
-      <w:r>
-        <w:rPr>
-          <w:rFonts w:ascii="Calibri" w:eastAsia="Calibri" w:hAnsi="Calibri" w:cs="Calibri"/>
-        </w:rPr>
-        <w:t xml:space="preserve"> </w:t>
-      </w:r>
-      <w:r>
-        <w:rPr>
-          <w:rFonts w:ascii="Arial" w:eastAsia="Arial" w:hAnsi="Arial" w:cs="Arial"/>
-          <w:sz w:val="24"/>
-        </w:rPr>
-        <w:t xml:space="preserve">Parecido com uma </w:t>
-      </w:r>
-      <w:proofErr w:type="spellStart"/>
-      <w:r>
-        <w:rPr>
-          <w:rFonts w:ascii="Arial" w:eastAsia="Arial" w:hAnsi="Arial" w:cs="Arial"/>
-          <w:sz w:val="24"/>
-        </w:rPr>
-        <w:t>Partial</w:t>
-      </w:r>
-      <w:proofErr w:type="spellEnd"/>
-      <w:r>
-        <w:rPr>
-          <w:rFonts w:ascii="Arial" w:eastAsia="Arial" w:hAnsi="Arial" w:cs="Arial"/>
-          <w:sz w:val="24"/>
-        </w:rPr>
-        <w:t xml:space="preserve"> </w:t>
-      </w:r>
-      <w:proofErr w:type="spellStart"/>
-      <w:r>
-        <w:rPr>
-          <w:rFonts w:ascii="Arial" w:eastAsia="Arial" w:hAnsi="Arial" w:cs="Arial"/>
-          <w:sz w:val="24"/>
-        </w:rPr>
-        <w:t>View</w:t>
-      </w:r>
-      <w:proofErr w:type="spellEnd"/>
-      <w:r>
-        <w:rPr>
-          <w:rFonts w:ascii="Arial" w:eastAsia="Arial" w:hAnsi="Arial" w:cs="Arial"/>
-          <w:sz w:val="24"/>
-        </w:rPr>
-        <w:t xml:space="preserve">, as </w:t>
-      </w:r>
-      <w:proofErr w:type="spellStart"/>
-      <w:r>
-        <w:rPr>
-          <w:rFonts w:ascii="Arial" w:eastAsia="Arial" w:hAnsi="Arial" w:cs="Arial"/>
-          <w:sz w:val="24"/>
-        </w:rPr>
-        <w:t>Views</w:t>
-      </w:r>
-      <w:proofErr w:type="spellEnd"/>
-      <w:r>
-        <w:rPr>
-          <w:rFonts w:ascii="Arial" w:eastAsia="Arial" w:hAnsi="Arial" w:cs="Arial"/>
-          <w:sz w:val="24"/>
-        </w:rPr>
-        <w:t xml:space="preserve"> </w:t>
-      </w:r>
-      <w:proofErr w:type="spellStart"/>
-      <w:r>
-        <w:rPr>
-          <w:rFonts w:ascii="Arial" w:eastAsia="Arial" w:hAnsi="Arial" w:cs="Arial"/>
-          <w:sz w:val="24"/>
-        </w:rPr>
-        <w:t>Components</w:t>
-      </w:r>
-      <w:proofErr w:type="spellEnd"/>
-      <w:r>
-        <w:rPr>
-          <w:rFonts w:ascii="Arial" w:eastAsia="Arial" w:hAnsi="Arial" w:cs="Arial"/>
-          <w:sz w:val="24"/>
-        </w:rPr>
-        <w:t xml:space="preserve"> são componentes independentes que auxiliam no desenvolvimento das </w:t>
-      </w:r>
-      <w:proofErr w:type="spellStart"/>
-      <w:r>
-        <w:rPr>
-          <w:rFonts w:ascii="Arial" w:eastAsia="Arial" w:hAnsi="Arial" w:cs="Arial"/>
-          <w:sz w:val="24"/>
-        </w:rPr>
-        <w:t>views</w:t>
-      </w:r>
-      <w:proofErr w:type="spellEnd"/>
-      <w:r>
-        <w:rPr>
-          <w:rFonts w:ascii="Arial" w:eastAsia="Arial" w:hAnsi="Arial" w:cs="Arial"/>
-          <w:sz w:val="24"/>
-        </w:rPr>
-        <w:t xml:space="preserve">. Elas possuem processamento </w:t>
-      </w:r>
-      <w:proofErr w:type="gramStart"/>
-      <w:r>
-        <w:rPr>
-          <w:rFonts w:ascii="Arial" w:eastAsia="Arial" w:hAnsi="Arial" w:cs="Arial"/>
-          <w:b/>
-          <w:sz w:val="24"/>
-        </w:rPr>
-        <w:t>server</w:t>
-      </w:r>
-      <w:proofErr w:type="gramEnd"/>
-      <w:r>
-        <w:rPr>
-          <w:rFonts w:ascii="Arial" w:eastAsia="Arial" w:hAnsi="Arial" w:cs="Arial"/>
-          <w:b/>
-          <w:sz w:val="24"/>
-        </w:rPr>
-        <w:t>-</w:t>
-      </w:r>
-      <w:proofErr w:type="spellStart"/>
-      <w:r>
-        <w:rPr>
-          <w:rFonts w:ascii="Arial" w:eastAsia="Arial" w:hAnsi="Arial" w:cs="Arial"/>
-          <w:b/>
-          <w:sz w:val="24"/>
-        </w:rPr>
-        <w:t>side</w:t>
-      </w:r>
-      <w:proofErr w:type="spellEnd"/>
-      <w:r>
-        <w:rPr>
-          <w:rFonts w:ascii="Arial" w:eastAsia="Arial" w:hAnsi="Arial" w:cs="Arial"/>
-          <w:b/>
-          <w:sz w:val="24"/>
-        </w:rPr>
-        <w:t xml:space="preserve"> </w:t>
+      <w:r>
+        <w:rPr>
+          <w:rFonts w:ascii="Arial" w:eastAsia="Arial" w:hAnsi="Arial" w:cs="Arial"/>
+          <w:sz w:val="24"/>
+        </w:rPr>
+        <w:t xml:space="preserve">Parecido com uma Partial View, as Views Components são componentes independentes que auxiliam no desenvolvimento das views. Elas possuem processamento </w:t>
+      </w:r>
+      <w:r>
+        <w:rPr>
+          <w:rFonts w:ascii="Arial" w:eastAsia="Arial" w:hAnsi="Arial" w:cs="Arial"/>
+          <w:b/>
+          <w:sz w:val="24"/>
+        </w:rPr>
+        <w:t xml:space="preserve">server-side </w:t>
       </w:r>
       <w:r>
         <w:rPr>
@@ -4069,39 +2692,7 @@
           <w:rFonts w:ascii="Arial" w:eastAsia="Arial" w:hAnsi="Arial" w:cs="Arial"/>
           <w:sz w:val="24"/>
         </w:rPr>
-        <w:t xml:space="preserve">, assim como as </w:t>
-      </w:r>
-      <w:proofErr w:type="spellStart"/>
-      <w:r>
-        <w:rPr>
-          <w:rFonts w:ascii="Arial" w:eastAsia="Arial" w:hAnsi="Arial" w:cs="Arial"/>
-          <w:sz w:val="24"/>
-        </w:rPr>
-        <w:t>partial</w:t>
-      </w:r>
-      <w:proofErr w:type="spellEnd"/>
-      <w:r>
-        <w:rPr>
-          <w:rFonts w:ascii="Arial" w:eastAsia="Arial" w:hAnsi="Arial" w:cs="Arial"/>
-          <w:sz w:val="24"/>
-        </w:rPr>
-        <w:t xml:space="preserve"> </w:t>
-      </w:r>
-      <w:proofErr w:type="spellStart"/>
-      <w:r>
-        <w:rPr>
-          <w:rFonts w:ascii="Arial" w:eastAsia="Arial" w:hAnsi="Arial" w:cs="Arial"/>
-          <w:sz w:val="24"/>
-        </w:rPr>
-        <w:t>view</w:t>
-      </w:r>
-      <w:proofErr w:type="spellEnd"/>
-      <w:r>
-        <w:rPr>
-          <w:rFonts w:ascii="Arial" w:eastAsia="Arial" w:hAnsi="Arial" w:cs="Arial"/>
-          <w:sz w:val="24"/>
-        </w:rPr>
-        <w:t xml:space="preserve">. Além disso, elas são </w:t>
+        <w:t xml:space="preserve">, assim como as partial view. Além disso, elas são </w:t>
       </w:r>
       <w:r>
         <w:rPr>
@@ -4132,23 +2723,7 @@
           <w:rFonts w:ascii="Arial" w:eastAsia="Arial" w:hAnsi="Arial" w:cs="Arial"/>
           <w:sz w:val="24"/>
         </w:rPr>
-        <w:t xml:space="preserve">: São excelentes para </w:t>
-      </w:r>
-      <w:proofErr w:type="spellStart"/>
-      <w:r>
-        <w:rPr>
-          <w:rFonts w:ascii="Arial" w:eastAsia="Arial" w:hAnsi="Arial" w:cs="Arial"/>
-          <w:sz w:val="24"/>
-        </w:rPr>
-        <w:t>componentizar</w:t>
-      </w:r>
-      <w:proofErr w:type="spellEnd"/>
-      <w:r>
-        <w:rPr>
-          <w:rFonts w:ascii="Arial" w:eastAsia="Arial" w:hAnsi="Arial" w:cs="Arial"/>
-          <w:sz w:val="24"/>
-        </w:rPr>
-        <w:t xml:space="preserve"> recursos da página, como o carrinho de compras.</w:t>
+        <w:t>: São excelentes para componentizar recursos da página, como o carrinho de compras.</w:t>
       </w:r>
     </w:p>
     <w:p>
@@ -4208,41 +2783,15 @@
           <w:rFonts w:ascii="Arial" w:eastAsia="Arial" w:hAnsi="Arial" w:cs="Arial"/>
           <w:sz w:val="24"/>
         </w:rPr>
-        <w:t xml:space="preserve">Os </w:t>
-      </w:r>
-      <w:proofErr w:type="spellStart"/>
-      <w:r>
-        <w:rPr>
-          <w:rFonts w:ascii="Arial" w:eastAsia="Arial" w:hAnsi="Arial" w:cs="Arial"/>
-          <w:sz w:val="24"/>
-        </w:rPr>
-        <w:t>underlines</w:t>
-      </w:r>
-      <w:proofErr w:type="spellEnd"/>
-      <w:r>
-        <w:rPr>
-          <w:rFonts w:ascii="Arial" w:eastAsia="Arial" w:hAnsi="Arial" w:cs="Arial"/>
-          <w:sz w:val="24"/>
-        </w:rPr>
-        <w:t xml:space="preserve"> na frente dos nomes das </w:t>
-      </w:r>
-      <w:proofErr w:type="spellStart"/>
-      <w:r>
-        <w:rPr>
-          <w:rFonts w:ascii="Arial" w:eastAsia="Arial" w:hAnsi="Arial" w:cs="Arial"/>
-          <w:b/>
-          <w:sz w:val="24"/>
-        </w:rPr>
-        <w:t>Views</w:t>
-      </w:r>
-      <w:proofErr w:type="spellEnd"/>
-      <w:r>
-        <w:rPr>
-          <w:rFonts w:ascii="Arial" w:eastAsia="Arial" w:hAnsi="Arial" w:cs="Arial"/>
-          <w:b/>
-          <w:sz w:val="24"/>
-        </w:rPr>
-        <w:t xml:space="preserve">, </w:t>
+        <w:t xml:space="preserve">Os underlines na frente dos nomes das </w:t>
+      </w:r>
+      <w:r>
+        <w:rPr>
+          <w:rFonts w:ascii="Arial" w:eastAsia="Arial" w:hAnsi="Arial" w:cs="Arial"/>
+          <w:b/>
+          <w:sz w:val="24"/>
+        </w:rPr>
+        <w:t xml:space="preserve">Views, </w:t>
       </w:r>
       <w:r>
         <w:rPr>
@@ -4264,39 +2813,7 @@
           <w:rFonts w:ascii="Arial" w:eastAsia="Arial" w:hAnsi="Arial" w:cs="Arial"/>
           <w:sz w:val="24"/>
         </w:rPr>
-        <w:t xml:space="preserve">representam que aquela </w:t>
-      </w:r>
-      <w:proofErr w:type="spellStart"/>
-      <w:r>
-        <w:rPr>
-          <w:rFonts w:ascii="Arial" w:eastAsia="Arial" w:hAnsi="Arial" w:cs="Arial"/>
-          <w:sz w:val="24"/>
-        </w:rPr>
-        <w:t>view</w:t>
-      </w:r>
-      <w:proofErr w:type="spellEnd"/>
-      <w:r>
-        <w:rPr>
-          <w:rFonts w:ascii="Arial" w:eastAsia="Arial" w:hAnsi="Arial" w:cs="Arial"/>
-          <w:sz w:val="24"/>
-        </w:rPr>
-        <w:t xml:space="preserve"> trabalha em conjunto com outras </w:t>
-      </w:r>
-      <w:proofErr w:type="spellStart"/>
-      <w:r>
-        <w:rPr>
-          <w:rFonts w:ascii="Arial" w:eastAsia="Arial" w:hAnsi="Arial" w:cs="Arial"/>
-          <w:sz w:val="24"/>
-        </w:rPr>
-        <w:t>views</w:t>
-      </w:r>
-      <w:proofErr w:type="spellEnd"/>
-      <w:r>
-        <w:rPr>
-          <w:rFonts w:ascii="Arial" w:eastAsia="Arial" w:hAnsi="Arial" w:cs="Arial"/>
-          <w:sz w:val="24"/>
-        </w:rPr>
-        <w:t>.</w:t>
+        <w:t>representam que aquela view trabalha em conjunto com outras views.</w:t>
       </w:r>
     </w:p>
     <w:p>
@@ -4327,55 +2844,7 @@
           <w:rFonts w:ascii="Arial" w:eastAsia="Arial" w:hAnsi="Arial" w:cs="Arial"/>
           <w:sz w:val="24"/>
         </w:rPr>
-        <w:t xml:space="preserve">Para criar uma </w:t>
-      </w:r>
-      <w:proofErr w:type="spellStart"/>
-      <w:r>
-        <w:rPr>
-          <w:rFonts w:ascii="Arial" w:eastAsia="Arial" w:hAnsi="Arial" w:cs="Arial"/>
-          <w:sz w:val="24"/>
-        </w:rPr>
-        <w:t>Partial</w:t>
-      </w:r>
-      <w:proofErr w:type="spellEnd"/>
-      <w:r>
-        <w:rPr>
-          <w:rFonts w:ascii="Arial" w:eastAsia="Arial" w:hAnsi="Arial" w:cs="Arial"/>
-          <w:sz w:val="24"/>
-        </w:rPr>
-        <w:t xml:space="preserve"> </w:t>
-      </w:r>
-      <w:proofErr w:type="spellStart"/>
-      <w:r>
-        <w:rPr>
-          <w:rFonts w:ascii="Arial" w:eastAsia="Arial" w:hAnsi="Arial" w:cs="Arial"/>
-          <w:sz w:val="24"/>
-        </w:rPr>
-        <w:t>View</w:t>
-      </w:r>
-      <w:proofErr w:type="spellEnd"/>
-      <w:r>
-        <w:rPr>
-          <w:rFonts w:ascii="Arial" w:eastAsia="Arial" w:hAnsi="Arial" w:cs="Arial"/>
-          <w:sz w:val="24"/>
-        </w:rPr>
-        <w:t xml:space="preserve">, podemos utilizar o </w:t>
-      </w:r>
-      <w:proofErr w:type="spellStart"/>
-      <w:r>
-        <w:rPr>
-          <w:rFonts w:ascii="Arial" w:eastAsia="Arial" w:hAnsi="Arial" w:cs="Arial"/>
-          <w:sz w:val="24"/>
-        </w:rPr>
-        <w:t>Scaffold</w:t>
-      </w:r>
-      <w:proofErr w:type="spellEnd"/>
-      <w:r>
-        <w:rPr>
-          <w:rFonts w:ascii="Arial" w:eastAsia="Arial" w:hAnsi="Arial" w:cs="Arial"/>
-          <w:sz w:val="24"/>
-        </w:rPr>
-        <w:t>, porém, ele é um pouco mais lento. Nada impede de criar na mão.</w:t>
+        <w:t>Para criar uma Partial View, podemos utilizar o Scaffold, porém, ele é um pouco mais lento. Nada impede de criar na mão.</w:t>
       </w:r>
     </w:p>
     <w:p>
@@ -4407,41 +2876,15 @@
           <w:rFonts w:ascii="Arial" w:eastAsia="Arial" w:hAnsi="Arial" w:cs="Arial"/>
           <w:sz w:val="24"/>
         </w:rPr>
-        <w:t xml:space="preserve">Para utilizar essa </w:t>
-      </w:r>
-      <w:proofErr w:type="spellStart"/>
-      <w:r>
-        <w:rPr>
-          <w:rFonts w:ascii="Arial" w:eastAsia="Arial" w:hAnsi="Arial" w:cs="Arial"/>
-          <w:sz w:val="24"/>
-        </w:rPr>
-        <w:t>Partial</w:t>
-      </w:r>
-      <w:proofErr w:type="spellEnd"/>
-      <w:r>
-        <w:rPr>
-          <w:rFonts w:ascii="Arial" w:eastAsia="Arial" w:hAnsi="Arial" w:cs="Arial"/>
-          <w:sz w:val="24"/>
-        </w:rPr>
-        <w:t xml:space="preserve"> criada em uma outra </w:t>
-      </w:r>
-      <w:proofErr w:type="spellStart"/>
-      <w:r>
-        <w:rPr>
-          <w:rFonts w:ascii="Arial" w:eastAsia="Arial" w:hAnsi="Arial" w:cs="Arial"/>
-          <w:b/>
-          <w:sz w:val="24"/>
-        </w:rPr>
-        <w:t>view</w:t>
-      </w:r>
-      <w:proofErr w:type="spellEnd"/>
-      <w:r>
-        <w:rPr>
-          <w:rFonts w:ascii="Arial" w:eastAsia="Arial" w:hAnsi="Arial" w:cs="Arial"/>
-          <w:b/>
-          <w:sz w:val="24"/>
-        </w:rPr>
-        <w:t xml:space="preserve">, </w:t>
+        <w:t xml:space="preserve">Para utilizar essa Partial criada em uma outra </w:t>
+      </w:r>
+      <w:r>
+        <w:rPr>
+          <w:rFonts w:ascii="Arial" w:eastAsia="Arial" w:hAnsi="Arial" w:cs="Arial"/>
+          <w:b/>
+          <w:sz w:val="24"/>
+        </w:rPr>
+        <w:t xml:space="preserve">view, </w:t>
       </w:r>
       <w:r>
         <w:rPr>
@@ -4450,41 +2893,13 @@
         </w:rPr>
         <w:t xml:space="preserve">da forma atual, podemos utilizar a </w:t>
       </w:r>
-      <w:proofErr w:type="spellStart"/>
-      <w:r>
-        <w:rPr>
-          <w:rFonts w:ascii="Arial" w:eastAsia="Arial" w:hAnsi="Arial" w:cs="Arial"/>
-          <w:b/>
-          <w:sz w:val="24"/>
-        </w:rPr>
-        <w:t>tag</w:t>
-      </w:r>
-      <w:proofErr w:type="spellEnd"/>
-      <w:r>
-        <w:rPr>
-          <w:rFonts w:ascii="Arial" w:eastAsia="Arial" w:hAnsi="Arial" w:cs="Arial"/>
-          <w:b/>
-          <w:sz w:val="24"/>
-        </w:rPr>
-        <w:t xml:space="preserve"> </w:t>
-      </w:r>
-      <w:proofErr w:type="spellStart"/>
-      <w:r>
-        <w:rPr>
-          <w:rFonts w:ascii="Arial" w:eastAsia="Arial" w:hAnsi="Arial" w:cs="Arial"/>
-          <w:b/>
-          <w:sz w:val="24"/>
-        </w:rPr>
-        <w:t>helper</w:t>
-      </w:r>
-      <w:proofErr w:type="spellEnd"/>
-      <w:r>
-        <w:rPr>
-          <w:rFonts w:ascii="Arial" w:eastAsia="Arial" w:hAnsi="Arial" w:cs="Arial"/>
-          <w:b/>
-          <w:sz w:val="24"/>
-        </w:rPr>
-        <w:t xml:space="preserve">: </w:t>
+      <w:r>
+        <w:rPr>
+          <w:rFonts w:ascii="Arial" w:eastAsia="Arial" w:hAnsi="Arial" w:cs="Arial"/>
+          <w:b/>
+          <w:sz w:val="24"/>
+        </w:rPr>
+        <w:t xml:space="preserve">tag helper: </w:t>
       </w:r>
       <w:r>
         <w:rPr>
@@ -4493,69 +2908,7 @@
           <w:color w:val="FF0000"/>
           <w:sz w:val="24"/>
         </w:rPr>
-        <w:t>&lt;</w:t>
-      </w:r>
-      <w:proofErr w:type="spellStart"/>
-      <w:r>
-        <w:rPr>
-          <w:rFonts w:ascii="Arial" w:eastAsia="Arial" w:hAnsi="Arial" w:cs="Arial"/>
-          <w:b/>
-          <w:color w:val="FF0000"/>
-          <w:sz w:val="24"/>
-        </w:rPr>
-        <w:t>partial</w:t>
-      </w:r>
-      <w:proofErr w:type="spellEnd"/>
-      <w:r>
-        <w:rPr>
-          <w:rFonts w:ascii="Arial" w:eastAsia="Arial" w:hAnsi="Arial" w:cs="Arial"/>
-          <w:b/>
-          <w:color w:val="FF0000"/>
-          <w:sz w:val="24"/>
-        </w:rPr>
-        <w:t xml:space="preserve"> </w:t>
-      </w:r>
-      <w:proofErr w:type="spellStart"/>
-      <w:r>
-        <w:rPr>
-          <w:rFonts w:ascii="Arial" w:eastAsia="Arial" w:hAnsi="Arial" w:cs="Arial"/>
-          <w:b/>
-          <w:color w:val="FF0000"/>
-          <w:sz w:val="24"/>
-        </w:rPr>
-        <w:t>name</w:t>
-      </w:r>
-      <w:proofErr w:type="spellEnd"/>
-      <w:proofErr w:type="gramStart"/>
-      <w:r>
-        <w:rPr>
-          <w:rFonts w:ascii="Arial" w:eastAsia="Arial" w:hAnsi="Arial" w:cs="Arial"/>
-          <w:b/>
-          <w:color w:val="FF0000"/>
-          <w:sz w:val="24"/>
-        </w:rPr>
-        <w:t>=”_</w:t>
-      </w:r>
-      <w:proofErr w:type="spellStart"/>
-      <w:proofErr w:type="gramEnd"/>
-      <w:r>
-        <w:rPr>
-          <w:rFonts w:ascii="Arial" w:eastAsia="Arial" w:hAnsi="Arial" w:cs="Arial"/>
-          <w:b/>
-          <w:color w:val="FF0000"/>
-          <w:sz w:val="24"/>
-        </w:rPr>
-        <w:t>NomeDaPartial</w:t>
-      </w:r>
-      <w:proofErr w:type="spellEnd"/>
-      <w:r>
-        <w:rPr>
-          <w:rFonts w:ascii="Arial" w:eastAsia="Arial" w:hAnsi="Arial" w:cs="Arial"/>
-          <w:b/>
-          <w:color w:val="FF0000"/>
-          <w:sz w:val="24"/>
-        </w:rPr>
-        <w:t>”&gt;</w:t>
+        <w:t>&lt;partial name=”_NomeDaPartial”&gt;</w:t>
       </w:r>
     </w:p>
     <w:p>
@@ -4586,59 +2939,16 @@
           <w:rFonts w:ascii="Arial" w:eastAsia="Arial" w:hAnsi="Arial" w:cs="Arial"/>
           <w:sz w:val="24"/>
         </w:rPr>
-        <w:t xml:space="preserve">Caso queiramos criar uma </w:t>
-      </w:r>
-      <w:proofErr w:type="spellStart"/>
-      <w:r>
-        <w:rPr>
-          <w:rFonts w:ascii="Arial" w:eastAsia="Arial" w:hAnsi="Arial" w:cs="Arial"/>
-          <w:sz w:val="24"/>
-        </w:rPr>
-        <w:t>partial</w:t>
-      </w:r>
-      <w:proofErr w:type="spellEnd"/>
-      <w:r>
-        <w:rPr>
-          <w:rFonts w:ascii="Arial" w:eastAsia="Arial" w:hAnsi="Arial" w:cs="Arial"/>
-          <w:sz w:val="24"/>
-        </w:rPr>
-        <w:t xml:space="preserve"> assíncrona, podemos usar </w:t>
-      </w:r>
-      <w:proofErr w:type="gramStart"/>
-      <w:r>
-        <w:rPr>
-          <w:rFonts w:ascii="Arial" w:eastAsia="Arial" w:hAnsi="Arial" w:cs="Arial"/>
-          <w:sz w:val="24"/>
-        </w:rPr>
-        <w:t xml:space="preserve">o </w:t>
-      </w:r>
-      <w:r>
-        <w:rPr>
-          <w:rFonts w:ascii="Arial" w:eastAsia="Arial" w:hAnsi="Arial" w:cs="Arial"/>
-          <w:b/>
-          <w:sz w:val="24"/>
-        </w:rPr>
-        <w:t xml:space="preserve"> HTML</w:t>
-      </w:r>
-      <w:proofErr w:type="gramEnd"/>
-      <w:r>
-        <w:rPr>
-          <w:rFonts w:ascii="Arial" w:eastAsia="Arial" w:hAnsi="Arial" w:cs="Arial"/>
-          <w:b/>
-          <w:sz w:val="24"/>
-        </w:rPr>
-        <w:t xml:space="preserve"> </w:t>
-      </w:r>
-      <w:proofErr w:type="spellStart"/>
-      <w:r>
-        <w:rPr>
-          <w:rFonts w:ascii="Arial" w:eastAsia="Arial" w:hAnsi="Arial" w:cs="Arial"/>
-          <w:b/>
-          <w:sz w:val="24"/>
-        </w:rPr>
-        <w:t>helper</w:t>
-      </w:r>
-      <w:proofErr w:type="spellEnd"/>
+        <w:t xml:space="preserve">Caso queiramos criar uma partial assíncrona, podemos usar o </w:t>
+      </w:r>
+      <w:r>
+        <w:rPr>
+          <w:rFonts w:ascii="Arial" w:eastAsia="Arial" w:hAnsi="Arial" w:cs="Arial"/>
+          <w:b/>
+          <w:sz w:val="24"/>
+        </w:rPr>
+        <w:t xml:space="preserve"> HTML helper</w:t>
+      </w:r>
       <w:r>
         <w:rPr>
           <w:rFonts w:ascii="Arial" w:eastAsia="Arial" w:hAnsi="Arial" w:cs="Arial"/>
@@ -4653,47 +2963,7 @@
           <w:color w:val="FF0000"/>
           <w:sz w:val="24"/>
         </w:rPr>
-        <w:t xml:space="preserve">@async </w:t>
-      </w:r>
-      <w:proofErr w:type="spellStart"/>
-      <w:r>
-        <w:rPr>
-          <w:rFonts w:ascii="Arial" w:eastAsia="Arial" w:hAnsi="Arial" w:cs="Arial"/>
-          <w:b/>
-          <w:color w:val="FF0000"/>
-          <w:sz w:val="24"/>
-        </w:rPr>
-        <w:t>Html.PartialAsync</w:t>
-      </w:r>
-      <w:proofErr w:type="spellEnd"/>
-      <w:r>
-        <w:rPr>
-          <w:rFonts w:ascii="Arial" w:eastAsia="Arial" w:hAnsi="Arial" w:cs="Arial"/>
-          <w:b/>
-          <w:color w:val="FF0000"/>
-          <w:sz w:val="24"/>
-        </w:rPr>
-        <w:t>(“_</w:t>
-      </w:r>
-      <w:proofErr w:type="spellStart"/>
-      <w:r>
-        <w:rPr>
-          <w:rFonts w:ascii="Arial" w:eastAsia="Arial" w:hAnsi="Arial" w:cs="Arial"/>
-          <w:b/>
-          <w:color w:val="FF0000"/>
-          <w:sz w:val="24"/>
-        </w:rPr>
-        <w:t>NomeDaPartial</w:t>
-      </w:r>
-      <w:proofErr w:type="spellEnd"/>
-      <w:r>
-        <w:rPr>
-          <w:rFonts w:ascii="Arial" w:eastAsia="Arial" w:hAnsi="Arial" w:cs="Arial"/>
-          <w:b/>
-          <w:color w:val="FF0000"/>
-          <w:sz w:val="24"/>
-        </w:rPr>
-        <w:t>”)</w:t>
+        <w:t>@async Html.PartialAsync(“_NomeDaPartial”)</w:t>
       </w:r>
       <w:r>
         <w:rPr>
@@ -4738,23 +3008,7 @@
           <w:rFonts w:ascii="Arial" w:eastAsia="Arial" w:hAnsi="Arial" w:cs="Arial"/>
           <w:sz w:val="24"/>
         </w:rPr>
-        <w:t xml:space="preserve">Podemos utilizar sempre que quisermos reaproveitar um código. DESDE QUE, essa </w:t>
-      </w:r>
-      <w:proofErr w:type="spellStart"/>
-      <w:r>
-        <w:rPr>
-          <w:rFonts w:ascii="Arial" w:eastAsia="Arial" w:hAnsi="Arial" w:cs="Arial"/>
-          <w:sz w:val="24"/>
-        </w:rPr>
-        <w:t>view</w:t>
-      </w:r>
-      <w:proofErr w:type="spellEnd"/>
-      <w:r>
-        <w:rPr>
-          <w:rFonts w:ascii="Arial" w:eastAsia="Arial" w:hAnsi="Arial" w:cs="Arial"/>
-          <w:sz w:val="24"/>
-        </w:rPr>
-        <w:t>, seja compatível com sua model.</w:t>
+        <w:t>Podemos utilizar sempre que quisermos reaproveitar um código. DESDE QUE, essa view, seja compatível com sua model.</w:t>
       </w:r>
     </w:p>
     <w:p>
@@ -4888,23 +3142,13 @@
         </w:rPr>
         <w:t>Criar uma pasta chamada “</w:t>
       </w:r>
-      <w:proofErr w:type="spellStart"/>
-      <w:r>
-        <w:rPr>
-          <w:rFonts w:ascii="Arial" w:eastAsia="Arial" w:hAnsi="Arial" w:cs="Arial"/>
-          <w:b/>
-          <w:sz w:val="24"/>
-        </w:rPr>
-        <w:t>ViewComponents</w:t>
-      </w:r>
-      <w:proofErr w:type="spellEnd"/>
-      <w:r>
-        <w:rPr>
-          <w:rFonts w:ascii="Arial" w:eastAsia="Arial" w:hAnsi="Arial" w:cs="Arial"/>
-          <w:b/>
-          <w:sz w:val="24"/>
-        </w:rPr>
-        <w:t>”</w:t>
+      <w:r>
+        <w:rPr>
+          <w:rFonts w:ascii="Arial" w:eastAsia="Arial" w:hAnsi="Arial" w:cs="Arial"/>
+          <w:b/>
+          <w:sz w:val="24"/>
+        </w:rPr>
+        <w:t>ViewComponents”</w:t>
       </w:r>
       <w:r>
         <w:rPr>
@@ -4957,61 +3201,13 @@
         </w:rPr>
         <w:t xml:space="preserve">Essa classe deve herdar de </w:t>
       </w:r>
-      <w:proofErr w:type="spellStart"/>
-      <w:r>
-        <w:rPr>
-          <w:rFonts w:ascii="Arial" w:eastAsia="Arial" w:hAnsi="Arial" w:cs="Arial"/>
-          <w:b/>
-          <w:sz w:val="24"/>
-        </w:rPr>
-        <w:t>ViewComponent</w:t>
-      </w:r>
-      <w:proofErr w:type="spellEnd"/>
-      <w:r>
-        <w:rPr>
-          <w:rFonts w:ascii="Arial" w:eastAsia="Arial" w:hAnsi="Arial" w:cs="Arial"/>
-          <w:b/>
-          <w:sz w:val="24"/>
-        </w:rPr>
-        <w:t>. (</w:t>
-      </w:r>
-      <w:proofErr w:type="spellStart"/>
-      <w:r>
-        <w:rPr>
-          <w:rFonts w:ascii="Arial" w:eastAsia="Arial" w:hAnsi="Arial" w:cs="Arial"/>
-          <w:b/>
-          <w:sz w:val="24"/>
-        </w:rPr>
-        <w:t>using</w:t>
-      </w:r>
-      <w:proofErr w:type="spellEnd"/>
-      <w:r>
-        <w:rPr>
-          <w:rFonts w:ascii="Arial" w:eastAsia="Arial" w:hAnsi="Arial" w:cs="Arial"/>
-          <w:b/>
-          <w:sz w:val="24"/>
-        </w:rPr>
-        <w:t xml:space="preserve"> </w:t>
-      </w:r>
-      <w:proofErr w:type="spellStart"/>
-      <w:proofErr w:type="gramStart"/>
-      <w:r>
-        <w:rPr>
-          <w:rFonts w:ascii="Arial" w:eastAsia="Arial" w:hAnsi="Arial" w:cs="Arial"/>
-          <w:b/>
-          <w:sz w:val="24"/>
-        </w:rPr>
-        <w:t>Microsoft.AspNetCore.Mvc</w:t>
-      </w:r>
-      <w:proofErr w:type="spellEnd"/>
-      <w:proofErr w:type="gramEnd"/>
-      <w:r>
-        <w:rPr>
-          <w:rFonts w:ascii="Arial" w:eastAsia="Arial" w:hAnsi="Arial" w:cs="Arial"/>
-          <w:b/>
-          <w:sz w:val="24"/>
-        </w:rPr>
-        <w:t>).</w:t>
+      <w:r>
+        <w:rPr>
+          <w:rFonts w:ascii="Arial" w:eastAsia="Arial" w:hAnsi="Arial" w:cs="Arial"/>
+          <w:b/>
+          <w:sz w:val="24"/>
+        </w:rPr>
+        <w:t>ViewComponent. (using Microsoft.AspNetCore.Mvc).</w:t>
       </w:r>
     </w:p>
     <w:p>
@@ -5033,69 +3229,15 @@
           <w:rFonts w:ascii="Arial" w:eastAsia="Arial" w:hAnsi="Arial" w:cs="Arial"/>
           <w:sz w:val="24"/>
         </w:rPr>
-        <w:t xml:space="preserve">Podemos dar o nome para essa componente com uma </w:t>
-      </w:r>
-      <w:proofErr w:type="spellStart"/>
-      <w:r>
-        <w:rPr>
-          <w:rFonts w:ascii="Arial" w:eastAsia="Arial" w:hAnsi="Arial" w:cs="Arial"/>
-          <w:sz w:val="24"/>
-        </w:rPr>
-        <w:t>annotation</w:t>
-      </w:r>
-      <w:proofErr w:type="spellEnd"/>
-      <w:r>
-        <w:rPr>
-          <w:rFonts w:ascii="Arial" w:eastAsia="Arial" w:hAnsi="Arial" w:cs="Arial"/>
-          <w:sz w:val="24"/>
-        </w:rPr>
-        <w:t xml:space="preserve"> própria</w:t>
-      </w:r>
-      <w:r>
-        <w:rPr>
-          <w:rFonts w:ascii="Arial" w:eastAsia="Arial" w:hAnsi="Arial" w:cs="Arial"/>
-          <w:b/>
-          <w:sz w:val="24"/>
-        </w:rPr>
-        <w:t>: [</w:t>
-      </w:r>
-      <w:proofErr w:type="spellStart"/>
-      <w:proofErr w:type="gramStart"/>
-      <w:r>
-        <w:rPr>
-          <w:rFonts w:ascii="Arial" w:eastAsia="Arial" w:hAnsi="Arial" w:cs="Arial"/>
-          <w:b/>
-          <w:sz w:val="24"/>
-        </w:rPr>
-        <w:t>ViewComponent</w:t>
-      </w:r>
-      <w:proofErr w:type="spellEnd"/>
-      <w:r>
-        <w:rPr>
-          <w:rFonts w:ascii="Arial" w:eastAsia="Arial" w:hAnsi="Arial" w:cs="Arial"/>
-          <w:b/>
-          <w:sz w:val="24"/>
-        </w:rPr>
-        <w:t>(</w:t>
-      </w:r>
-      <w:proofErr w:type="spellStart"/>
-      <w:proofErr w:type="gramEnd"/>
-      <w:r>
-        <w:rPr>
-          <w:rFonts w:ascii="Arial" w:eastAsia="Arial" w:hAnsi="Arial" w:cs="Arial"/>
-          <w:b/>
-          <w:sz w:val="24"/>
-        </w:rPr>
-        <w:t>Name</w:t>
-      </w:r>
-      <w:proofErr w:type="spellEnd"/>
-      <w:r>
-        <w:rPr>
-          <w:rFonts w:ascii="Arial" w:eastAsia="Arial" w:hAnsi="Arial" w:cs="Arial"/>
-          <w:b/>
-          <w:sz w:val="24"/>
-        </w:rPr>
-        <w:t xml:space="preserve"> =””)</w:t>
+        <w:t>Podemos dar o nome para essa componente com uma annotation própria</w:t>
+      </w:r>
+      <w:r>
+        <w:rPr>
+          <w:rFonts w:ascii="Arial" w:eastAsia="Arial" w:hAnsi="Arial" w:cs="Arial"/>
+          <w:b/>
+          <w:sz w:val="24"/>
+        </w:rPr>
+        <w:t>: [ViewComponent(Name =””)</w:t>
       </w:r>
       <w:r>
         <w:rPr>
@@ -5124,23 +3266,7 @@
           <w:rFonts w:ascii="Arial" w:eastAsia="Arial" w:hAnsi="Arial" w:cs="Arial"/>
           <w:sz w:val="24"/>
         </w:rPr>
-        <w:t xml:space="preserve">Ela precisa de um método </w:t>
-      </w:r>
-      <w:proofErr w:type="spellStart"/>
-      <w:r>
-        <w:rPr>
-          <w:rFonts w:ascii="Arial" w:eastAsia="Arial" w:hAnsi="Arial" w:cs="Arial"/>
-          <w:sz w:val="24"/>
-        </w:rPr>
-        <w:t>invoke</w:t>
-      </w:r>
-      <w:proofErr w:type="spellEnd"/>
-      <w:r>
-        <w:rPr>
-          <w:rFonts w:ascii="Arial" w:eastAsia="Arial" w:hAnsi="Arial" w:cs="Arial"/>
-          <w:sz w:val="24"/>
-        </w:rPr>
-        <w:t xml:space="preserve"> para funcionar.</w:t>
+        <w:t>Ela precisa de um método invoke para funcionar.</w:t>
       </w:r>
     </w:p>
     <w:p>
@@ -5164,7 +3290,6 @@
         </w:rPr>
         <w:t xml:space="preserve">Ela pode retornar uma </w:t>
       </w:r>
-      <w:proofErr w:type="spellStart"/>
       <w:r>
         <w:rPr>
           <w:rFonts w:ascii="Arial" w:eastAsia="Arial" w:hAnsi="Arial" w:cs="Arial"/>
@@ -5173,55 +3298,20 @@
         </w:rPr>
         <w:t>View</w:t>
       </w:r>
-      <w:proofErr w:type="spellEnd"/>
-      <w:r>
-        <w:rPr>
-          <w:rFonts w:ascii="Arial" w:eastAsia="Arial" w:hAnsi="Arial" w:cs="Arial"/>
-          <w:sz w:val="24"/>
-        </w:rPr>
-        <w:t xml:space="preserve">, porém, devemos cria-la de forma especial. Em nossa pasta </w:t>
-      </w:r>
-      <w:proofErr w:type="spellStart"/>
-      <w:r>
-        <w:rPr>
-          <w:rFonts w:ascii="Arial" w:eastAsia="Arial" w:hAnsi="Arial" w:cs="Arial"/>
-          <w:sz w:val="24"/>
-        </w:rPr>
-        <w:t>Shared</w:t>
-      </w:r>
-      <w:proofErr w:type="spellEnd"/>
-      <w:r>
-        <w:rPr>
-          <w:rFonts w:ascii="Arial" w:eastAsia="Arial" w:hAnsi="Arial" w:cs="Arial"/>
-          <w:sz w:val="24"/>
-        </w:rPr>
-        <w:t xml:space="preserve">, criamos uma pasta chamada </w:t>
-      </w:r>
-      <w:r>
-        <w:rPr>
-          <w:rFonts w:ascii="Arial" w:eastAsia="Arial" w:hAnsi="Arial" w:cs="Arial"/>
-          <w:b/>
-          <w:sz w:val="24"/>
-        </w:rPr>
-        <w:t>“</w:t>
-      </w:r>
-      <w:proofErr w:type="spellStart"/>
-      <w:r>
-        <w:rPr>
-          <w:rFonts w:ascii="Arial" w:eastAsia="Arial" w:hAnsi="Arial" w:cs="Arial"/>
-          <w:b/>
-          <w:sz w:val="24"/>
-        </w:rPr>
-        <w:t>Components</w:t>
-      </w:r>
-      <w:proofErr w:type="spellEnd"/>
-      <w:r>
-        <w:rPr>
-          <w:rFonts w:ascii="Arial" w:eastAsia="Arial" w:hAnsi="Arial" w:cs="Arial"/>
-          <w:b/>
-          <w:sz w:val="24"/>
-        </w:rPr>
-        <w:t>”</w:t>
+      <w:r>
+        <w:rPr>
+          <w:rFonts w:ascii="Arial" w:eastAsia="Arial" w:hAnsi="Arial" w:cs="Arial"/>
+          <w:sz w:val="24"/>
+        </w:rPr>
+        <w:t xml:space="preserve">, porém, devemos cria-la de forma especial. Em nossa pasta Shared, criamos uma pasta chamada </w:t>
+      </w:r>
+      <w:r>
+        <w:rPr>
+          <w:rFonts w:ascii="Arial" w:eastAsia="Arial" w:hAnsi="Arial" w:cs="Arial"/>
+          <w:b/>
+          <w:sz w:val="24"/>
+        </w:rPr>
+        <w:t>“Components”</w:t>
       </w:r>
     </w:p>
     <w:p>
@@ -5242,23 +3332,7 @@
           <w:rFonts w:ascii="Arial" w:eastAsia="Arial" w:hAnsi="Arial" w:cs="Arial"/>
           <w:sz w:val="24"/>
         </w:rPr>
-        <w:t xml:space="preserve">Dentro da pasta </w:t>
-      </w:r>
-      <w:proofErr w:type="spellStart"/>
-      <w:r>
-        <w:rPr>
-          <w:rFonts w:ascii="Arial" w:eastAsia="Arial" w:hAnsi="Arial" w:cs="Arial"/>
-          <w:sz w:val="24"/>
-        </w:rPr>
-        <w:t>Components</w:t>
-      </w:r>
-      <w:proofErr w:type="spellEnd"/>
-      <w:r>
-        <w:rPr>
-          <w:rFonts w:ascii="Arial" w:eastAsia="Arial" w:hAnsi="Arial" w:cs="Arial"/>
-          <w:sz w:val="24"/>
-        </w:rPr>
-        <w:t>, criamos uma pasta com o nome do nosso componente.</w:t>
+        <w:t>Dentro da pasta Components, criamos uma pasta com o nome do nosso componente.</w:t>
       </w:r>
     </w:p>
     <w:p>
@@ -5279,23 +3353,7 @@
           <w:rFonts w:ascii="Arial" w:eastAsia="Arial" w:hAnsi="Arial" w:cs="Arial"/>
           <w:sz w:val="24"/>
         </w:rPr>
-        <w:t xml:space="preserve">Por fim, dentro teremos uma </w:t>
-      </w:r>
-      <w:proofErr w:type="spellStart"/>
-      <w:r>
-        <w:rPr>
-          <w:rFonts w:ascii="Arial" w:eastAsia="Arial" w:hAnsi="Arial" w:cs="Arial"/>
-          <w:sz w:val="24"/>
-        </w:rPr>
-        <w:t>view</w:t>
-      </w:r>
-      <w:proofErr w:type="spellEnd"/>
-      <w:r>
-        <w:rPr>
-          <w:rFonts w:ascii="Arial" w:eastAsia="Arial" w:hAnsi="Arial" w:cs="Arial"/>
-          <w:sz w:val="24"/>
-        </w:rPr>
-        <w:t xml:space="preserve"> chamada </w:t>
+        <w:t xml:space="preserve">Por fim, dentro teremos uma view chamada </w:t>
       </w:r>
       <w:r>
         <w:rPr>
@@ -5310,23 +3368,7 @@
           <w:rFonts w:ascii="Arial" w:eastAsia="Arial" w:hAnsi="Arial" w:cs="Arial"/>
           <w:sz w:val="24"/>
         </w:rPr>
-        <w:t xml:space="preserve">, na qual, nossa </w:t>
-      </w:r>
-      <w:proofErr w:type="spellStart"/>
-      <w:r>
-        <w:rPr>
-          <w:rFonts w:ascii="Arial" w:eastAsia="Arial" w:hAnsi="Arial" w:cs="Arial"/>
-          <w:sz w:val="24"/>
-        </w:rPr>
-        <w:t>view</w:t>
-      </w:r>
-      <w:proofErr w:type="spellEnd"/>
-      <w:r>
-        <w:rPr>
-          <w:rFonts w:ascii="Arial" w:eastAsia="Arial" w:hAnsi="Arial" w:cs="Arial"/>
-          <w:sz w:val="24"/>
-        </w:rPr>
-        <w:t xml:space="preserve"> chamará por padrão.</w:t>
+        <w:t>, na qual, nossa view chamará por padrão.</w:t>
       </w:r>
     </w:p>
     <w:p>
@@ -5355,108 +3397,22 @@
           <w:b/>
           <w:sz w:val="24"/>
         </w:rPr>
-        <w:t>&lt;</w:t>
-      </w:r>
-      <w:proofErr w:type="spellStart"/>
-      <w:r>
-        <w:rPr>
-          <w:rFonts w:ascii="Arial" w:eastAsia="Arial" w:hAnsi="Arial" w:cs="Arial"/>
-          <w:b/>
-          <w:sz w:val="24"/>
-        </w:rPr>
-        <w:t>vc:NOMEDOCOMPONENTE</w:t>
-      </w:r>
-      <w:proofErr w:type="spellEnd"/>
-      <w:r>
-        <w:rPr>
-          <w:rFonts w:ascii="Arial" w:eastAsia="Arial" w:hAnsi="Arial" w:cs="Arial"/>
-          <w:b/>
-          <w:sz w:val="24"/>
-        </w:rPr>
-        <w:t>&gt;&lt;</w:t>
-      </w:r>
-      <w:proofErr w:type="spellStart"/>
-      <w:r>
-        <w:rPr>
-          <w:rFonts w:ascii="Arial" w:eastAsia="Arial" w:hAnsi="Arial" w:cs="Arial"/>
-          <w:b/>
-          <w:sz w:val="24"/>
-        </w:rPr>
-        <w:t>vc:NOMEDOCOMPONENTE</w:t>
-      </w:r>
-      <w:proofErr w:type="spellEnd"/>
-      <w:r>
-        <w:rPr>
-          <w:rFonts w:ascii="Arial" w:eastAsia="Arial" w:hAnsi="Arial" w:cs="Arial"/>
-          <w:b/>
-          <w:sz w:val="24"/>
-        </w:rPr>
-        <w:t>&gt;</w:t>
-      </w:r>
-      <w:r>
-        <w:rPr>
-          <w:rFonts w:ascii="Arial" w:eastAsia="Arial" w:hAnsi="Arial" w:cs="Arial"/>
-          <w:sz w:val="24"/>
-        </w:rPr>
-        <w:t xml:space="preserve">, e por fim, colocamos nosso </w:t>
-      </w:r>
-      <w:proofErr w:type="spellStart"/>
-      <w:r>
-        <w:rPr>
-          <w:rFonts w:ascii="Arial" w:eastAsia="Arial" w:hAnsi="Arial" w:cs="Arial"/>
-          <w:sz w:val="24"/>
-        </w:rPr>
-        <w:t>tag</w:t>
-      </w:r>
-      <w:proofErr w:type="spellEnd"/>
-      <w:r>
-        <w:rPr>
-          <w:rFonts w:ascii="Arial" w:eastAsia="Arial" w:hAnsi="Arial" w:cs="Arial"/>
-          <w:sz w:val="24"/>
-        </w:rPr>
-        <w:t xml:space="preserve"> </w:t>
-      </w:r>
-      <w:proofErr w:type="spellStart"/>
-      <w:r>
-        <w:rPr>
-          <w:rFonts w:ascii="Arial" w:eastAsia="Arial" w:hAnsi="Arial" w:cs="Arial"/>
-          <w:sz w:val="24"/>
-        </w:rPr>
-        <w:t>helper</w:t>
-      </w:r>
-      <w:proofErr w:type="spellEnd"/>
-      <w:r>
-        <w:rPr>
-          <w:rFonts w:ascii="Arial" w:eastAsia="Arial" w:hAnsi="Arial" w:cs="Arial"/>
-          <w:sz w:val="24"/>
-        </w:rPr>
-        <w:t xml:space="preserve"> em </w:t>
-      </w:r>
-      <w:r>
-        <w:rPr>
-          <w:rFonts w:ascii="Arial" w:eastAsia="Arial" w:hAnsi="Arial" w:cs="Arial"/>
-          <w:b/>
-          <w:sz w:val="24"/>
-        </w:rPr>
-        <w:t>_</w:t>
-      </w:r>
-      <w:proofErr w:type="spellStart"/>
-      <w:r>
-        <w:rPr>
-          <w:rFonts w:ascii="Arial" w:eastAsia="Arial" w:hAnsi="Arial" w:cs="Arial"/>
-          <w:b/>
-          <w:sz w:val="24"/>
-        </w:rPr>
-        <w:t>ViewImports</w:t>
-      </w:r>
-      <w:proofErr w:type="spellEnd"/>
-      <w:r>
-        <w:rPr>
-          <w:rFonts w:ascii="Arial" w:eastAsia="Arial" w:hAnsi="Arial" w:cs="Arial"/>
-          <w:b/>
-          <w:sz w:val="24"/>
-        </w:rPr>
-        <w:t>.</w:t>
+        <w:t>&lt;vc:NOMEDOCOMPONENTE&gt;&lt;vc:NOMEDOCOMPONENTE&gt;</w:t>
+      </w:r>
+      <w:r>
+        <w:rPr>
+          <w:rFonts w:ascii="Arial" w:eastAsia="Arial" w:hAnsi="Arial" w:cs="Arial"/>
+          <w:sz w:val="24"/>
+        </w:rPr>
+        <w:t xml:space="preserve">, e por fim, colocamos nosso tag helper em </w:t>
+      </w:r>
+      <w:r>
+        <w:rPr>
+          <w:rFonts w:ascii="Arial" w:eastAsia="Arial" w:hAnsi="Arial" w:cs="Arial"/>
+          <w:b/>
+          <w:sz w:val="24"/>
+        </w:rPr>
+        <w:t>_ViewImports.</w:t>
       </w:r>
     </w:p>
     <w:p>
@@ -5628,7 +3584,6 @@
         </w:rPr>
         <w:t xml:space="preserve">Caso tenha que fazer uma amostra ao usuário de um resumo de todas as suas validações, você pode utilizar uma </w:t>
       </w:r>
-      <w:proofErr w:type="spellStart"/>
       <w:r>
         <w:rPr>
           <w:rFonts w:ascii="Arial" w:eastAsia="Arial" w:hAnsi="Arial" w:cs="Arial"/>
@@ -5636,9 +3591,15 @@
           <w:sz w:val="24"/>
           <w:u w:val="single"/>
         </w:rPr>
-        <w:t>validation</w:t>
-      </w:r>
-      <w:proofErr w:type="spellEnd"/>
+        <w:t>validation summary</w:t>
+      </w:r>
+      <w:r>
+        <w:rPr>
+          <w:rFonts w:ascii="Arial" w:eastAsia="Arial" w:hAnsi="Arial" w:cs="Arial"/>
+          <w:sz w:val="24"/>
+        </w:rPr>
+        <w:t xml:space="preserve">. Caso não queira que apareça para o usuário todas as informações, apenas colocamos na </w:t>
+      </w:r>
       <w:r>
         <w:rPr>
           <w:rFonts w:ascii="Arial" w:eastAsia="Arial" w:hAnsi="Arial" w:cs="Arial"/>
@@ -5646,65 +3607,7 @@
           <w:sz w:val="24"/>
           <w:u w:val="single"/>
         </w:rPr>
-        <w:t xml:space="preserve"> </w:t>
-      </w:r>
-      <w:proofErr w:type="spellStart"/>
-      <w:r>
-        <w:rPr>
-          <w:rFonts w:ascii="Arial" w:eastAsia="Arial" w:hAnsi="Arial" w:cs="Arial"/>
-          <w:b/>
-          <w:sz w:val="24"/>
-          <w:u w:val="single"/>
-        </w:rPr>
-        <w:t>summary</w:t>
-      </w:r>
-      <w:proofErr w:type="spellEnd"/>
-      <w:r>
-        <w:rPr>
-          <w:rFonts w:ascii="Arial" w:eastAsia="Arial" w:hAnsi="Arial" w:cs="Arial"/>
-          <w:sz w:val="24"/>
-        </w:rPr>
-        <w:t xml:space="preserve">. Caso não queira que apareça para o usuário todas as informações, apenas colocamos na </w:t>
-      </w:r>
-      <w:proofErr w:type="spellStart"/>
-      <w:r>
-        <w:rPr>
-          <w:rFonts w:ascii="Arial" w:eastAsia="Arial" w:hAnsi="Arial" w:cs="Arial"/>
-          <w:b/>
-          <w:sz w:val="24"/>
-          <w:u w:val="single"/>
-        </w:rPr>
-        <w:t>summary</w:t>
-      </w:r>
-      <w:proofErr w:type="spellEnd"/>
-      <w:r>
-        <w:rPr>
-          <w:rFonts w:ascii="Arial" w:eastAsia="Arial" w:hAnsi="Arial" w:cs="Arial"/>
-          <w:b/>
-          <w:sz w:val="24"/>
-          <w:u w:val="single"/>
-        </w:rPr>
-        <w:t>="</w:t>
-      </w:r>
-      <w:proofErr w:type="spellStart"/>
-      <w:r>
-        <w:rPr>
-          <w:rFonts w:ascii="Arial" w:eastAsia="Arial" w:hAnsi="Arial" w:cs="Arial"/>
-          <w:b/>
-          <w:sz w:val="24"/>
-          <w:u w:val="single"/>
-        </w:rPr>
-        <w:t>ModelOnly</w:t>
-      </w:r>
-      <w:proofErr w:type="spellEnd"/>
-      <w:r>
-        <w:rPr>
-          <w:rFonts w:ascii="Arial" w:eastAsia="Arial" w:hAnsi="Arial" w:cs="Arial"/>
-          <w:b/>
-          <w:sz w:val="24"/>
-          <w:u w:val="single"/>
-        </w:rPr>
-        <w:t>"</w:t>
+        <w:t>summary="ModelOnly"</w:t>
       </w:r>
       <w:r>
         <w:rPr>
@@ -5749,52 +3652,53 @@
           <w:rFonts w:ascii="Arial" w:eastAsia="Arial" w:hAnsi="Arial" w:cs="Arial"/>
           <w:sz w:val="24"/>
         </w:rPr>
-        <w:t xml:space="preserve">, que a validação seja feita antes mesmo de entrar na </w:t>
-      </w:r>
-      <w:proofErr w:type="spellStart"/>
-      <w:r>
-        <w:rPr>
-          <w:rFonts w:ascii="Arial" w:eastAsia="Arial" w:hAnsi="Arial" w:cs="Arial"/>
-          <w:sz w:val="24"/>
-        </w:rPr>
-        <w:t>controller</w:t>
-      </w:r>
-      <w:proofErr w:type="spellEnd"/>
-      <w:r>
-        <w:rPr>
-          <w:rFonts w:ascii="Arial" w:eastAsia="Arial" w:hAnsi="Arial" w:cs="Arial"/>
-          <w:sz w:val="24"/>
-        </w:rPr>
-        <w:t xml:space="preserve">, sendo assim, em nossa </w:t>
-      </w:r>
-      <w:proofErr w:type="spellStart"/>
-      <w:r>
-        <w:rPr>
-          <w:rFonts w:ascii="Arial" w:eastAsia="Arial" w:hAnsi="Arial" w:cs="Arial"/>
-          <w:sz w:val="24"/>
-        </w:rPr>
-        <w:t>page</w:t>
-      </w:r>
-      <w:proofErr w:type="spellEnd"/>
-      <w:r>
-        <w:rPr>
-          <w:rFonts w:ascii="Arial" w:eastAsia="Arial" w:hAnsi="Arial" w:cs="Arial"/>
+        <w:t xml:space="preserve">, que a validação seja feita antes mesmo de entrar na controller, sendo assim, em nossa page view </w:t>
+      </w:r>
+      <w:r>
+        <w:rPr>
+          <w:rFonts w:ascii="Arial" w:eastAsia="Arial" w:hAnsi="Arial" w:cs="Arial"/>
+          <w:b/>
+          <w:sz w:val="24"/>
+        </w:rPr>
+        <w:t>via client</w:t>
+      </w:r>
+      <w:r>
+        <w:rPr>
+          <w:rFonts w:ascii="Arial" w:eastAsia="Arial" w:hAnsi="Arial" w:cs="Arial"/>
+          <w:sz w:val="24"/>
+        </w:rPr>
+        <w:t xml:space="preserve">, adicionamos uma </w:t>
+      </w:r>
+      <w:r>
+        <w:rPr>
+          <w:rFonts w:ascii="Arial" w:eastAsia="Arial" w:hAnsi="Arial" w:cs="Arial"/>
+          <w:b/>
+          <w:color w:val="FF0000"/>
+          <w:sz w:val="24"/>
+        </w:rPr>
+        <w:t>@section scripts</w:t>
+      </w:r>
+      <w:r>
+        <w:rPr>
+          <w:rFonts w:ascii="Arial" w:eastAsia="Arial" w:hAnsi="Arial" w:cs="Arial"/>
+          <w:b/>
           <w:sz w:val="24"/>
         </w:rPr>
         <w:t xml:space="preserve"> </w:t>
       </w:r>
-      <w:proofErr w:type="spellStart"/>
-      <w:r>
-        <w:rPr>
-          <w:rFonts w:ascii="Arial" w:eastAsia="Arial" w:hAnsi="Arial" w:cs="Arial"/>
-          <w:sz w:val="24"/>
-        </w:rPr>
-        <w:t>view</w:t>
-      </w:r>
-      <w:proofErr w:type="spellEnd"/>
-      <w:r>
-        <w:rPr>
-          <w:rFonts w:ascii="Arial" w:eastAsia="Arial" w:hAnsi="Arial" w:cs="Arial"/>
+      <w:r>
+        <w:rPr>
+          <w:rFonts w:ascii="Arial" w:eastAsia="Arial" w:hAnsi="Arial" w:cs="Arial"/>
+          <w:b/>
+          <w:color w:val="00B050"/>
+          <w:sz w:val="24"/>
+        </w:rPr>
+        <w:t>{</w:t>
+      </w:r>
+      <w:r>
+        <w:rPr>
+          <w:rFonts w:ascii="Arial" w:eastAsia="Arial" w:hAnsi="Arial" w:cs="Arial"/>
+          <w:b/>
           <w:sz w:val="24"/>
         </w:rPr>
         <w:t xml:space="preserve"> </w:t>
@@ -5803,140 +3707,10 @@
         <w:rPr>
           <w:rFonts w:ascii="Arial" w:eastAsia="Arial" w:hAnsi="Arial" w:cs="Arial"/>
           <w:b/>
-          <w:sz w:val="24"/>
-        </w:rPr>
-        <w:t xml:space="preserve">via </w:t>
-      </w:r>
-      <w:proofErr w:type="spellStart"/>
-      <w:r>
-        <w:rPr>
-          <w:rFonts w:ascii="Arial" w:eastAsia="Arial" w:hAnsi="Arial" w:cs="Arial"/>
-          <w:b/>
-          <w:sz w:val="24"/>
-        </w:rPr>
-        <w:t>client</w:t>
-      </w:r>
-      <w:proofErr w:type="spellEnd"/>
-      <w:r>
-        <w:rPr>
-          <w:rFonts w:ascii="Arial" w:eastAsia="Arial" w:hAnsi="Arial" w:cs="Arial"/>
-          <w:sz w:val="24"/>
-        </w:rPr>
-        <w:t xml:space="preserve">, adicionamos uma </w:t>
-      </w:r>
-      <w:r>
-        <w:rPr>
-          <w:rFonts w:ascii="Arial" w:eastAsia="Arial" w:hAnsi="Arial" w:cs="Arial"/>
-          <w:b/>
-          <w:color w:val="FF0000"/>
-          <w:sz w:val="24"/>
-        </w:rPr>
-        <w:t>@section scripts</w:t>
-      </w:r>
-      <w:r>
-        <w:rPr>
-          <w:rFonts w:ascii="Arial" w:eastAsia="Arial" w:hAnsi="Arial" w:cs="Arial"/>
-          <w:b/>
-          <w:sz w:val="24"/>
-        </w:rPr>
-        <w:t xml:space="preserve"> </w:t>
-      </w:r>
-      <w:proofErr w:type="gramStart"/>
-      <w:r>
-        <w:rPr>
-          <w:rFonts w:ascii="Arial" w:eastAsia="Arial" w:hAnsi="Arial" w:cs="Arial"/>
-          <w:b/>
-          <w:color w:val="00B050"/>
-          <w:sz w:val="24"/>
-        </w:rPr>
-        <w:t>{</w:t>
-      </w:r>
-      <w:r>
-        <w:rPr>
-          <w:rFonts w:ascii="Arial" w:eastAsia="Arial" w:hAnsi="Arial" w:cs="Arial"/>
-          <w:b/>
-          <w:sz w:val="24"/>
-        </w:rPr>
-        <w:t xml:space="preserve"> </w:t>
-      </w:r>
-      <w:r>
-        <w:rPr>
-          <w:rFonts w:ascii="Arial" w:eastAsia="Arial" w:hAnsi="Arial" w:cs="Arial"/>
-          <w:b/>
           <w:color w:val="004DBB"/>
           <w:sz w:val="24"/>
         </w:rPr>
-        <w:t>@</w:t>
-      </w:r>
-      <w:proofErr w:type="gramEnd"/>
-      <w:r>
-        <w:rPr>
-          <w:rFonts w:ascii="Arial" w:eastAsia="Arial" w:hAnsi="Arial" w:cs="Arial"/>
-          <w:b/>
-          <w:color w:val="004DBB"/>
-          <w:sz w:val="24"/>
-        </w:rPr>
-        <w:t xml:space="preserve">{ </w:t>
-      </w:r>
-      <w:proofErr w:type="spellStart"/>
-      <w:r>
-        <w:rPr>
-          <w:rFonts w:ascii="Arial" w:eastAsia="Arial" w:hAnsi="Arial" w:cs="Arial"/>
-          <w:b/>
-          <w:color w:val="004DBB"/>
-          <w:sz w:val="24"/>
-        </w:rPr>
-        <w:t>await</w:t>
-      </w:r>
-      <w:proofErr w:type="spellEnd"/>
-      <w:r>
-        <w:rPr>
-          <w:rFonts w:ascii="Arial" w:eastAsia="Arial" w:hAnsi="Arial" w:cs="Arial"/>
-          <w:b/>
-          <w:color w:val="004DBB"/>
-          <w:sz w:val="24"/>
-        </w:rPr>
-        <w:t xml:space="preserve"> </w:t>
-      </w:r>
-      <w:proofErr w:type="spellStart"/>
-      <w:r>
-        <w:rPr>
-          <w:rFonts w:ascii="Arial" w:eastAsia="Arial" w:hAnsi="Arial" w:cs="Arial"/>
-          <w:b/>
-          <w:color w:val="004DBB"/>
-          <w:sz w:val="24"/>
-        </w:rPr>
-        <w:t>Html.PartialRenderAsync</w:t>
-      </w:r>
-      <w:proofErr w:type="spellEnd"/>
-      <w:r>
-        <w:rPr>
-          <w:rFonts w:ascii="Arial" w:eastAsia="Arial" w:hAnsi="Arial" w:cs="Arial"/>
-          <w:b/>
-          <w:color w:val="004DBB"/>
-          <w:sz w:val="24"/>
-        </w:rPr>
-        <w:t>(_</w:t>
-      </w:r>
-      <w:proofErr w:type="spellStart"/>
-      <w:r>
-        <w:rPr>
-          <w:rFonts w:ascii="Arial" w:eastAsia="Arial" w:hAnsi="Arial" w:cs="Arial"/>
-          <w:b/>
-          <w:color w:val="004DBB"/>
-          <w:sz w:val="24"/>
-        </w:rPr>
-        <w:t>ValidationPartialAsync</w:t>
-      </w:r>
-      <w:proofErr w:type="spellEnd"/>
-      <w:r>
-        <w:rPr>
-          <w:rFonts w:ascii="Arial" w:eastAsia="Arial" w:hAnsi="Arial" w:cs="Arial"/>
-          <w:b/>
-          <w:color w:val="004DBB"/>
-          <w:sz w:val="24"/>
-        </w:rPr>
-        <w:t xml:space="preserve">)}  </w:t>
+        <w:t xml:space="preserve">@{ await Html.PartialRenderAsync(_ValidationPartialAsync)}  </w:t>
       </w:r>
       <w:r>
         <w:rPr>
@@ -6191,52 +3965,16 @@
           <w:rFonts w:ascii="Arial" w:eastAsia="Arial" w:hAnsi="Arial" w:cs="Arial"/>
           <w:sz w:val="24"/>
         </w:rPr>
-        <w:t xml:space="preserve">Começando uma </w:t>
-      </w:r>
-      <w:proofErr w:type="spellStart"/>
-      <w:r>
-        <w:rPr>
-          <w:rFonts w:ascii="Arial" w:eastAsia="Arial" w:hAnsi="Arial" w:cs="Arial"/>
-          <w:sz w:val="24"/>
-        </w:rPr>
-        <w:t>solution</w:t>
-      </w:r>
-      <w:proofErr w:type="spellEnd"/>
-      <w:r>
-        <w:rPr>
-          <w:rFonts w:ascii="Arial" w:eastAsia="Arial" w:hAnsi="Arial" w:cs="Arial"/>
-          <w:sz w:val="24"/>
-        </w:rPr>
-        <w:t xml:space="preserve"> vazia (</w:t>
-      </w:r>
-      <w:proofErr w:type="spellStart"/>
-      <w:r>
-        <w:rPr>
-          <w:rFonts w:ascii="Arial" w:eastAsia="Arial" w:hAnsi="Arial" w:cs="Arial"/>
-          <w:b/>
-          <w:sz w:val="24"/>
-        </w:rPr>
-        <w:t>blank</w:t>
-      </w:r>
-      <w:proofErr w:type="spellEnd"/>
-      <w:r>
-        <w:rPr>
-          <w:rFonts w:ascii="Arial" w:eastAsia="Arial" w:hAnsi="Arial" w:cs="Arial"/>
-          <w:b/>
-          <w:sz w:val="24"/>
-        </w:rPr>
-        <w:t xml:space="preserve"> </w:t>
-      </w:r>
-      <w:proofErr w:type="spellStart"/>
-      <w:r>
-        <w:rPr>
-          <w:rFonts w:ascii="Arial" w:eastAsia="Arial" w:hAnsi="Arial" w:cs="Arial"/>
-          <w:b/>
-          <w:sz w:val="24"/>
-        </w:rPr>
-        <w:t>solution</w:t>
-      </w:r>
-      <w:proofErr w:type="spellEnd"/>
+        <w:t>Começando uma solution vazia (</w:t>
+      </w:r>
+      <w:r>
+        <w:rPr>
+          <w:rFonts w:ascii="Arial" w:eastAsia="Arial" w:hAnsi="Arial" w:cs="Arial"/>
+          <w:b/>
+          <w:sz w:val="24"/>
+        </w:rPr>
+        <w:t>blank solution</w:t>
+      </w:r>
       <w:r>
         <w:rPr>
           <w:rFonts w:ascii="Arial" w:eastAsia="Arial" w:hAnsi="Arial" w:cs="Arial"/>
@@ -6272,25 +4010,7 @@
           <w:b/>
           <w:sz w:val="24"/>
         </w:rPr>
-        <w:t>criamos uma pasta chamada "</w:t>
-      </w:r>
-      <w:proofErr w:type="spellStart"/>
-      <w:r>
-        <w:rPr>
-          <w:rFonts w:ascii="Arial" w:eastAsia="Arial" w:hAnsi="Arial" w:cs="Arial"/>
-          <w:b/>
-          <w:sz w:val="24"/>
-        </w:rPr>
-        <w:t>source</w:t>
-      </w:r>
-      <w:proofErr w:type="spellEnd"/>
-      <w:r>
-        <w:rPr>
-          <w:rFonts w:ascii="Arial" w:eastAsia="Arial" w:hAnsi="Arial" w:cs="Arial"/>
-          <w:b/>
-          <w:sz w:val="24"/>
-        </w:rPr>
-        <w:t>"</w:t>
+        <w:t>criamos uma pasta chamada "source"</w:t>
       </w:r>
     </w:p>
     <w:p>
@@ -6312,73 +4032,15 @@
           <w:rFonts w:ascii="Arial" w:eastAsia="Arial" w:hAnsi="Arial" w:cs="Arial"/>
           <w:sz w:val="24"/>
         </w:rPr>
-        <w:t xml:space="preserve">De volta em nosso projeto, em cima da </w:t>
-      </w:r>
-      <w:proofErr w:type="spellStart"/>
-      <w:r>
-        <w:rPr>
-          <w:rFonts w:ascii="Arial" w:eastAsia="Arial" w:hAnsi="Arial" w:cs="Arial"/>
-          <w:sz w:val="24"/>
-        </w:rPr>
-        <w:t>solution</w:t>
-      </w:r>
-      <w:proofErr w:type="spellEnd"/>
-      <w:r>
-        <w:rPr>
-          <w:rFonts w:ascii="Arial" w:eastAsia="Arial" w:hAnsi="Arial" w:cs="Arial"/>
-          <w:sz w:val="24"/>
-        </w:rPr>
-        <w:t xml:space="preserve"> -&gt; </w:t>
-      </w:r>
-      <w:proofErr w:type="spellStart"/>
-      <w:r>
-        <w:rPr>
-          <w:rFonts w:ascii="Arial" w:eastAsia="Arial" w:hAnsi="Arial" w:cs="Arial"/>
-          <w:sz w:val="24"/>
-        </w:rPr>
-        <w:t>add</w:t>
-      </w:r>
-      <w:proofErr w:type="spellEnd"/>
-      <w:r>
-        <w:rPr>
-          <w:rFonts w:ascii="Arial" w:eastAsia="Arial" w:hAnsi="Arial" w:cs="Arial"/>
-          <w:sz w:val="24"/>
-        </w:rPr>
-        <w:t xml:space="preserve"> -&gt; </w:t>
-      </w:r>
-      <w:proofErr w:type="spellStart"/>
-      <w:r>
-        <w:rPr>
-          <w:rFonts w:ascii="Arial" w:eastAsia="Arial" w:hAnsi="Arial" w:cs="Arial"/>
-          <w:sz w:val="24"/>
-        </w:rPr>
-        <w:t>project</w:t>
-      </w:r>
-      <w:proofErr w:type="spellEnd"/>
-      <w:r>
-        <w:rPr>
-          <w:rFonts w:ascii="Arial" w:eastAsia="Arial" w:hAnsi="Arial" w:cs="Arial"/>
-          <w:sz w:val="24"/>
-        </w:rPr>
-        <w:t xml:space="preserve"> -&gt; Web App -&gt; salva na pasta </w:t>
-      </w:r>
-      <w:proofErr w:type="spellStart"/>
-      <w:r>
-        <w:rPr>
-          <w:rFonts w:ascii="Arial" w:eastAsia="Arial" w:hAnsi="Arial" w:cs="Arial"/>
-          <w:b/>
-          <w:sz w:val="24"/>
-        </w:rPr>
-        <w:t>src</w:t>
-      </w:r>
-      <w:proofErr w:type="spellEnd"/>
-      <w:r>
-        <w:rPr>
-          <w:rFonts w:ascii="Arial" w:eastAsia="Arial" w:hAnsi="Arial" w:cs="Arial"/>
-          <w:b/>
-          <w:sz w:val="24"/>
-        </w:rPr>
-        <w:t xml:space="preserve"> </w:t>
+        <w:t xml:space="preserve">De volta em nosso projeto, em cima da solution -&gt; add -&gt; project -&gt; Web App -&gt; salva na pasta </w:t>
+      </w:r>
+      <w:r>
+        <w:rPr>
+          <w:rFonts w:ascii="Arial" w:eastAsia="Arial" w:hAnsi="Arial" w:cs="Arial"/>
+          <w:b/>
+          <w:sz w:val="24"/>
+        </w:rPr>
+        <w:t xml:space="preserve">src </w:t>
       </w:r>
       <w:r>
         <w:rPr>
@@ -6402,53 +4064,12 @@
           <w:sz w:val="24"/>
         </w:rPr>
       </w:pPr>
-      <w:proofErr w:type="spellStart"/>
-      <w:r>
-        <w:rPr>
-          <w:rFonts w:ascii="Arial" w:eastAsia="Arial" w:hAnsi="Arial" w:cs="Arial"/>
-          <w:sz w:val="24"/>
-        </w:rPr>
-        <w:t>Add</w:t>
-      </w:r>
-      <w:proofErr w:type="spellEnd"/>
-      <w:r>
-        <w:rPr>
-          <w:rFonts w:ascii="Arial" w:eastAsia="Arial" w:hAnsi="Arial" w:cs="Arial"/>
-          <w:sz w:val="24"/>
-        </w:rPr>
-        <w:t xml:space="preserve"> pastas Models, </w:t>
-      </w:r>
-      <w:proofErr w:type="spellStart"/>
-      <w:r>
-        <w:rPr>
-          <w:rFonts w:ascii="Arial" w:eastAsia="Arial" w:hAnsi="Arial" w:cs="Arial"/>
-          <w:sz w:val="24"/>
-        </w:rPr>
-        <w:t>Views</w:t>
-      </w:r>
-      <w:proofErr w:type="spellEnd"/>
-      <w:r>
-        <w:rPr>
-          <w:rFonts w:ascii="Arial" w:eastAsia="Arial" w:hAnsi="Arial" w:cs="Arial"/>
-          <w:sz w:val="24"/>
-        </w:rPr>
-        <w:t xml:space="preserve"> e </w:t>
-      </w:r>
-      <w:proofErr w:type="spellStart"/>
-      <w:r>
-        <w:rPr>
-          <w:rFonts w:ascii="Arial" w:eastAsia="Arial" w:hAnsi="Arial" w:cs="Arial"/>
-          <w:sz w:val="24"/>
-        </w:rPr>
-        <w:t>Controller</w:t>
-      </w:r>
-      <w:proofErr w:type="spellEnd"/>
-      <w:r>
-        <w:rPr>
-          <w:rFonts w:ascii="Arial" w:eastAsia="Arial" w:hAnsi="Arial" w:cs="Arial"/>
-          <w:sz w:val="24"/>
-        </w:rPr>
-        <w:t>.</w:t>
+      <w:r>
+        <w:rPr>
+          <w:rFonts w:ascii="Arial" w:eastAsia="Arial" w:hAnsi="Arial" w:cs="Arial"/>
+          <w:sz w:val="24"/>
+        </w:rPr>
+        <w:t>Add pastas Models, Views e Controller.</w:t>
       </w:r>
     </w:p>
     <w:p>
@@ -6470,57 +4091,7 @@
           <w:rFonts w:ascii="Arial" w:eastAsia="Arial" w:hAnsi="Arial" w:cs="Arial"/>
           <w:sz w:val="24"/>
         </w:rPr>
-        <w:t xml:space="preserve">Em </w:t>
-      </w:r>
-      <w:proofErr w:type="spellStart"/>
-      <w:r>
-        <w:rPr>
-          <w:rFonts w:ascii="Arial" w:eastAsia="Arial" w:hAnsi="Arial" w:cs="Arial"/>
-          <w:sz w:val="24"/>
-        </w:rPr>
-        <w:t>configureServices</w:t>
-      </w:r>
-      <w:proofErr w:type="spellEnd"/>
-      <w:r>
-        <w:rPr>
-          <w:rFonts w:ascii="Arial" w:eastAsia="Arial" w:hAnsi="Arial" w:cs="Arial"/>
-          <w:sz w:val="24"/>
-        </w:rPr>
-        <w:t xml:space="preserve"> -&gt; </w:t>
-      </w:r>
-      <w:proofErr w:type="spellStart"/>
-      <w:proofErr w:type="gramStart"/>
-      <w:r>
-        <w:rPr>
-          <w:rFonts w:ascii="Arial" w:eastAsia="Arial" w:hAnsi="Arial" w:cs="Arial"/>
-          <w:sz w:val="24"/>
-        </w:rPr>
-        <w:t>services.AddMvc</w:t>
-      </w:r>
-      <w:proofErr w:type="spellEnd"/>
-      <w:proofErr w:type="gramEnd"/>
-      <w:r>
-        <w:rPr>
-          <w:rFonts w:ascii="Arial" w:eastAsia="Arial" w:hAnsi="Arial" w:cs="Arial"/>
-          <w:sz w:val="24"/>
-        </w:rPr>
-        <w:t>().</w:t>
-      </w:r>
-      <w:proofErr w:type="spellStart"/>
-      <w:r>
-        <w:rPr>
-          <w:rFonts w:ascii="Arial" w:eastAsia="Arial" w:hAnsi="Arial" w:cs="Arial"/>
-          <w:sz w:val="24"/>
-        </w:rPr>
-        <w:t>SetCompatibilityVersion</w:t>
-      </w:r>
-      <w:proofErr w:type="spellEnd"/>
-      <w:r>
-        <w:rPr>
-          <w:rFonts w:ascii="Arial" w:eastAsia="Arial" w:hAnsi="Arial" w:cs="Arial"/>
-          <w:sz w:val="24"/>
-        </w:rPr>
-        <w:t>.</w:t>
+        <w:t>Em configureServices -&gt; services.AddMvc().SetCompatibilityVersion.</w:t>
       </w:r>
     </w:p>
     <w:p>
@@ -6564,17 +4135,8 @@
           <w:rFonts w:ascii="Arial" w:eastAsia="Arial" w:hAnsi="Arial" w:cs="Arial"/>
           <w:sz w:val="24"/>
         </w:rPr>
-        <w:t xml:space="preserve">Criar uma pasta chamada </w:t>
-      </w:r>
-      <w:proofErr w:type="spellStart"/>
-      <w:r>
-        <w:rPr>
-          <w:rFonts w:ascii="Arial" w:eastAsia="Arial" w:hAnsi="Arial" w:cs="Arial"/>
-          <w:sz w:val="24"/>
-        </w:rPr>
-        <w:t>Shared</w:t>
-      </w:r>
-      <w:proofErr w:type="spellEnd"/>
+        <w:t>Criar uma pasta chamada Shared</w:t>
+      </w:r>
     </w:p>
     <w:p>
       <w:pPr>
@@ -6595,23 +4157,7 @@
           <w:rFonts w:ascii="Arial" w:eastAsia="Arial" w:hAnsi="Arial" w:cs="Arial"/>
           <w:sz w:val="24"/>
         </w:rPr>
-        <w:t xml:space="preserve">Dentro da pasta </w:t>
-      </w:r>
-      <w:proofErr w:type="spellStart"/>
-      <w:r>
-        <w:rPr>
-          <w:rFonts w:ascii="Arial" w:eastAsia="Arial" w:hAnsi="Arial" w:cs="Arial"/>
-          <w:sz w:val="24"/>
-        </w:rPr>
-        <w:t>shared</w:t>
-      </w:r>
-      <w:proofErr w:type="spellEnd"/>
-      <w:r>
-        <w:rPr>
-          <w:rFonts w:ascii="Arial" w:eastAsia="Arial" w:hAnsi="Arial" w:cs="Arial"/>
-          <w:sz w:val="24"/>
-        </w:rPr>
-        <w:t>, criar a nossa _Layout padrão.</w:t>
+        <w:t>Dentro da pasta shared, criar a nossa _Layout padrão.</w:t>
       </w:r>
     </w:p>
     <w:p>
@@ -6633,39 +4179,7 @@
           <w:rFonts w:ascii="Arial" w:eastAsia="Arial" w:hAnsi="Arial" w:cs="Arial"/>
           <w:sz w:val="24"/>
         </w:rPr>
-        <w:t>Fora da pasta, em “</w:t>
-      </w:r>
-      <w:proofErr w:type="spellStart"/>
-      <w:r>
-        <w:rPr>
-          <w:rFonts w:ascii="Arial" w:eastAsia="Arial" w:hAnsi="Arial" w:cs="Arial"/>
-          <w:sz w:val="24"/>
-        </w:rPr>
-        <w:t>Views</w:t>
-      </w:r>
-      <w:proofErr w:type="spellEnd"/>
-      <w:r>
-        <w:rPr>
-          <w:rFonts w:ascii="Arial" w:eastAsia="Arial" w:hAnsi="Arial" w:cs="Arial"/>
-          <w:sz w:val="24"/>
-        </w:rPr>
-        <w:t>” criamos a _</w:t>
-      </w:r>
-      <w:proofErr w:type="spellStart"/>
-      <w:r>
-        <w:rPr>
-          <w:rFonts w:ascii="Arial" w:eastAsia="Arial" w:hAnsi="Arial" w:cs="Arial"/>
-          <w:sz w:val="24"/>
-        </w:rPr>
-        <w:t>LayoutStart</w:t>
-      </w:r>
-      <w:proofErr w:type="spellEnd"/>
-      <w:r>
-        <w:rPr>
-          <w:rFonts w:ascii="Arial" w:eastAsia="Arial" w:hAnsi="Arial" w:cs="Arial"/>
-          <w:sz w:val="24"/>
-        </w:rPr>
-        <w:t>, que será responsável por dizer qual será a layout em uso.</w:t>
+        <w:t>Fora da pasta, em “Views” criamos a _LayoutStart, que será responsável por dizer qual será a layout em uso.</w:t>
       </w:r>
     </w:p>
     <w:p>
@@ -6687,39 +4201,7 @@
           <w:rFonts w:ascii="Arial" w:eastAsia="Arial" w:hAnsi="Arial" w:cs="Arial"/>
           <w:sz w:val="24"/>
         </w:rPr>
-        <w:t>Ao configurar a _Layout, é preciso que coloquemos em _</w:t>
-      </w:r>
-      <w:proofErr w:type="spellStart"/>
-      <w:r>
-        <w:rPr>
-          <w:rFonts w:ascii="Arial" w:eastAsia="Arial" w:hAnsi="Arial" w:cs="Arial"/>
-          <w:sz w:val="24"/>
-        </w:rPr>
-        <w:t>LayoutImports</w:t>
-      </w:r>
-      <w:proofErr w:type="spellEnd"/>
-      <w:r>
-        <w:rPr>
-          <w:rFonts w:ascii="Arial" w:eastAsia="Arial" w:hAnsi="Arial" w:cs="Arial"/>
-          <w:sz w:val="24"/>
-        </w:rPr>
-        <w:t xml:space="preserve">, todos os recursos que serão essenciais para o funcionamento da </w:t>
-      </w:r>
-      <w:proofErr w:type="spellStart"/>
-      <w:r>
-        <w:rPr>
-          <w:rFonts w:ascii="Arial" w:eastAsia="Arial" w:hAnsi="Arial" w:cs="Arial"/>
-          <w:sz w:val="24"/>
-        </w:rPr>
-        <w:t>page</w:t>
-      </w:r>
-      <w:proofErr w:type="spellEnd"/>
-      <w:r>
-        <w:rPr>
-          <w:rFonts w:ascii="Arial" w:eastAsia="Arial" w:hAnsi="Arial" w:cs="Arial"/>
-          <w:sz w:val="24"/>
-        </w:rPr>
-        <w:t>.</w:t>
+        <w:t>Ao configurar a _Layout, é preciso que coloquemos em _LayoutImports, todos os recursos que serão essenciais para o funcionamento da page.</w:t>
       </w:r>
     </w:p>
     <w:p>
@@ -6741,25 +4223,14 @@
           <w:rFonts w:ascii="Arial" w:eastAsia="Arial" w:hAnsi="Arial" w:cs="Arial"/>
           <w:sz w:val="24"/>
         </w:rPr>
-        <w:t xml:space="preserve">Uma dos recursos que iremos adicionar é o @addTagHelper @, </w:t>
-      </w:r>
-      <w:proofErr w:type="spellStart"/>
-      <w:proofErr w:type="gramStart"/>
-      <w:r>
-        <w:rPr>
-          <w:rFonts w:ascii="Arial" w:eastAsia="Arial" w:hAnsi="Arial" w:cs="Arial"/>
-          <w:sz w:val="24"/>
-        </w:rPr>
-        <w:t>Microsoft.AspNetCore.Mvc.TagHelpers</w:t>
-      </w:r>
-      <w:proofErr w:type="spellEnd"/>
-      <w:proofErr w:type="gramEnd"/>
-      <w:r>
-        <w:rPr>
-          <w:rFonts w:ascii="Arial" w:eastAsia="Arial" w:hAnsi="Arial" w:cs="Arial"/>
-          <w:sz w:val="24"/>
-        </w:rPr>
-        <w:t>.</w:t>
+        <w:t>Um dos recursos</w:t>
+      </w:r>
+      <w:r>
+        <w:rPr>
+          <w:rFonts w:ascii="Arial" w:eastAsia="Arial" w:hAnsi="Arial" w:cs="Arial"/>
+          <w:sz w:val="24"/>
+        </w:rPr>
+        <w:t xml:space="preserve"> que iremos adicionar é o @addTagHelper @, Microsoft.AspNetCore.Mvc.TagHelpers.</w:t>
       </w:r>
     </w:p>
     <w:p>
@@ -6798,6 +4269,212 @@
           <w:sz w:val="24"/>
         </w:rPr>
       </w:pPr>
+      <w:r>
+        <w:rPr>
+          <w:rFonts w:ascii="Arial" w:eastAsia="Arial" w:hAnsi="Arial" w:cs="Arial"/>
+          <w:b/>
+          <w:sz w:val="24"/>
+        </w:rPr>
+        <w:t xml:space="preserve"> Primeiro</w:t>
+      </w:r>
+      <w:r>
+        <w:rPr>
+          <w:rFonts w:ascii="Arial" w:eastAsia="Arial" w:hAnsi="Arial" w:cs="Arial"/>
+          <w:bCs/>
+          <w:sz w:val="24"/>
+        </w:rPr>
+        <w:t>: Criamos a pasta wwwroot, que assumirá esses arquivos.</w:t>
+      </w:r>
+    </w:p>
+    <w:p>
+      <w:pPr>
+        <w:numPr>
+          <w:ilvl w:val="0"/>
+          <w:numId w:val="26"/>
+        </w:numPr>
+        <w:ind w:left="720" w:hanging="360"/>
+        <w:jc w:val="both"/>
+        <w:rPr>
+          <w:rFonts w:ascii="Arial" w:eastAsia="Arial" w:hAnsi="Arial" w:cs="Arial"/>
+          <w:b/>
+          <w:sz w:val="24"/>
+        </w:rPr>
+      </w:pPr>
+      <w:r>
+        <w:rPr>
+          <w:rFonts w:ascii="Arial" w:eastAsia="Arial" w:hAnsi="Arial" w:cs="Arial"/>
+          <w:b/>
+          <w:sz w:val="24"/>
+        </w:rPr>
+        <w:t xml:space="preserve">Segundo: </w:t>
+      </w:r>
+      <w:r>
+        <w:rPr>
+          <w:rFonts w:ascii="Arial" w:eastAsia="Arial" w:hAnsi="Arial" w:cs="Arial"/>
+          <w:bCs/>
+          <w:sz w:val="24"/>
+        </w:rPr>
+        <w:t>Adicionar Client-side Library.</w:t>
+      </w:r>
+      <w:r>
+        <w:rPr>
+          <w:rFonts w:ascii="Arial" w:eastAsia="Arial" w:hAnsi="Arial" w:cs="Arial"/>
+          <w:bCs/>
+          <w:sz w:val="24"/>
+        </w:rPr>
+        <w:t xml:space="preserve"> Podemos adionar algumas bibliotecas </w:t>
+      </w:r>
+      <w:r>
+        <w:rPr>
+          <w:rFonts w:ascii="Arial" w:eastAsia="Arial" w:hAnsi="Arial" w:cs="Arial"/>
+          <w:b/>
+          <w:color w:val="FF0000"/>
+          <w:sz w:val="24"/>
+        </w:rPr>
+        <w:t>Bootstrap</w:t>
+      </w:r>
+      <w:r>
+        <w:rPr>
+          <w:rFonts w:ascii="Arial" w:eastAsia="Arial" w:hAnsi="Arial" w:cs="Arial"/>
+          <w:bCs/>
+          <w:sz w:val="24"/>
+        </w:rPr>
+        <w:t xml:space="preserve"> (bootrstrap.js, boots.css.grid, boots.css, boots.reebot), </w:t>
+      </w:r>
+      <w:r>
+        <w:rPr>
+          <w:rFonts w:ascii="Arial" w:eastAsia="Arial" w:hAnsi="Arial" w:cs="Arial"/>
+          <w:b/>
+          <w:color w:val="FF0000"/>
+          <w:sz w:val="24"/>
+        </w:rPr>
+        <w:t>Jquery</w:t>
+      </w:r>
+      <w:r>
+        <w:rPr>
+          <w:rFonts w:ascii="Arial" w:eastAsia="Arial" w:hAnsi="Arial" w:cs="Arial"/>
+          <w:b/>
+          <w:color w:val="FF0000"/>
+          <w:sz w:val="24"/>
+        </w:rPr>
+        <w:t>, Jquery-Validation, Jquery-Validation-unobstrusive.</w:t>
+      </w:r>
+    </w:p>
+    <w:p>
+      <w:pPr>
+        <w:numPr>
+          <w:ilvl w:val="0"/>
+          <w:numId w:val="26"/>
+        </w:numPr>
+        <w:ind w:left="720" w:hanging="360"/>
+        <w:jc w:val="both"/>
+        <w:rPr>
+          <w:rFonts w:ascii="Arial" w:eastAsia="Arial" w:hAnsi="Arial" w:cs="Arial"/>
+          <w:b/>
+          <w:sz w:val="24"/>
+        </w:rPr>
+      </w:pPr>
+      <w:r>
+        <w:rPr>
+          <w:rFonts w:ascii="Arial" w:eastAsia="Arial" w:hAnsi="Arial" w:cs="Arial"/>
+          <w:b/>
+          <w:sz w:val="24"/>
+        </w:rPr>
+        <w:t xml:space="preserve">Terceiro: </w:t>
+      </w:r>
+      <w:r>
+        <w:rPr>
+          <w:rFonts w:ascii="Arial" w:eastAsia="Arial" w:hAnsi="Arial" w:cs="Arial"/>
+          <w:bCs/>
+          <w:sz w:val="24"/>
+        </w:rPr>
+        <w:t>Adicionar fontes</w:t>
+      </w:r>
+      <w:r>
+        <w:rPr>
+          <w:rFonts w:ascii="Arial" w:eastAsia="Arial" w:hAnsi="Arial" w:cs="Arial"/>
+          <w:bCs/>
+          <w:sz w:val="24"/>
+        </w:rPr>
+        <w:t xml:space="preserve"> awesome.</w:t>
+      </w:r>
+    </w:p>
+    <w:p>
+      <w:pPr>
+        <w:numPr>
+          <w:ilvl w:val="0"/>
+          <w:numId w:val="26"/>
+        </w:numPr>
+        <w:ind w:left="720" w:hanging="360"/>
+        <w:jc w:val="both"/>
+        <w:rPr>
+          <w:rFonts w:ascii="Arial" w:eastAsia="Arial" w:hAnsi="Arial" w:cs="Arial"/>
+          <w:b/>
+          <w:sz w:val="24"/>
+        </w:rPr>
+      </w:pPr>
+      <w:r>
+        <w:rPr>
+          <w:rFonts w:ascii="Arial" w:eastAsia="Arial" w:hAnsi="Arial" w:cs="Arial"/>
+          <w:bCs/>
+          <w:sz w:val="24"/>
+        </w:rPr>
+        <w:t>Adicionar as referencias &lt;environment include e exclude&gt; na página Layout.</w:t>
+      </w:r>
+    </w:p>
+    <w:p>
+      <w:pPr>
+        <w:numPr>
+          <w:ilvl w:val="0"/>
+          <w:numId w:val="26"/>
+        </w:numPr>
+        <w:ind w:left="720" w:hanging="360"/>
+        <w:jc w:val="both"/>
+        <w:rPr>
+          <w:rFonts w:ascii="Arial" w:eastAsia="Arial" w:hAnsi="Arial" w:cs="Arial"/>
+          <w:b/>
+          <w:sz w:val="24"/>
+        </w:rPr>
+      </w:pPr>
+      <w:r>
+        <w:rPr>
+          <w:rFonts w:ascii="Arial" w:eastAsia="Arial" w:hAnsi="Arial" w:cs="Arial"/>
+          <w:bCs/>
+          <w:sz w:val="24"/>
+        </w:rPr>
+        <w:t>Os arquivos javaScript deverão ser carregados por último em nossa página. Isso devido a esses arquivos geralmente serem mais demorados para serem recarregados.</w:t>
+      </w:r>
+    </w:p>
+    <w:p>
+      <w:pPr>
+        <w:numPr>
+          <w:ilvl w:val="0"/>
+          <w:numId w:val="26"/>
+        </w:numPr>
+        <w:ind w:left="720" w:hanging="360"/>
+        <w:jc w:val="both"/>
+        <w:rPr>
+          <w:rFonts w:ascii="Arial" w:eastAsia="Arial" w:hAnsi="Arial" w:cs="Arial"/>
+          <w:b/>
+          <w:sz w:val="24"/>
+        </w:rPr>
+      </w:pPr>
+      <w:r>
+        <w:rPr>
+          <w:rFonts w:ascii="Arial" w:eastAsia="Arial" w:hAnsi="Arial" w:cs="Arial"/>
+          <w:b/>
+          <w:sz w:val="24"/>
+        </w:rPr>
+        <w:t xml:space="preserve">Em Program.cs </w:t>
+      </w:r>
+      <w:r>
+        <w:rPr>
+          <w:rFonts w:ascii="Arial" w:eastAsia="Arial" w:hAnsi="Arial" w:cs="Arial"/>
+          <w:bCs/>
+          <w:sz w:val="24"/>
+        </w:rPr>
+        <w:t>adiciono o app.UseStaticFiles.</w:t>
+      </w:r>
     </w:p>
     <w:p>
       <w:pPr>

</xml_diff>

<commit_message>
Working with custom taghelpers
</commit_message>
<xml_diff>
--- a/02 -  Dominando o ASP.NET CORE MVC/Dominando o ASP.NET CORE MVC.docx
+++ b/02 -  Dominando o ASP.NET CORE MVC/Dominando o ASP.NET CORE MVC.docx
@@ -843,7 +843,7 @@
           <v:rect id="rectole0000000000" o:spid="_x0000_i1025" style="width:413.25pt;height:181.5pt" o:ole="" o:preferrelative="t" stroked="f">
             <v:imagedata r:id="rId6" o:title=""/>
           </v:rect>
-          <o:OLEObject Type="Embed" ProgID="StaticMetafile" ShapeID="rectole0000000000" DrawAspect="Content" ObjectID="_1693856952" r:id="rId7"/>
+          <o:OLEObject Type="Embed" ProgID="StaticMetafile" ShapeID="rectole0000000000" DrawAspect="Content" ObjectID="_1693859953" r:id="rId7"/>
         </w:object>
       </w:r>
       <w:r>
@@ -851,7 +851,7 @@
           <v:rect id="rectole0000000001" o:spid="_x0000_i1026" style="width:413.25pt;height:181.5pt" o:ole="" o:preferrelative="t" stroked="f">
             <v:imagedata r:id="rId6" o:title=""/>
           </v:rect>
-          <o:OLEObject Type="Embed" ProgID="StaticMetafile" ShapeID="rectole0000000001" DrawAspect="Content" ObjectID="_1693856953" r:id="rId8"/>
+          <o:OLEObject Type="Embed" ProgID="StaticMetafile" ShapeID="rectole0000000001" DrawAspect="Content" ObjectID="_1693859954" r:id="rId8"/>
         </w:object>
       </w:r>
     </w:p>
@@ -4548,6 +4548,60 @@
     </w:p>
     <w:p>
       <w:pPr>
+        <w:numPr>
+          <w:ilvl w:val="0"/>
+          <w:numId w:val="26"/>
+        </w:numPr>
+        <w:ind w:left="720" w:hanging="360"/>
+        <w:jc w:val="both"/>
+        <w:rPr>
+          <w:rFonts w:ascii="Arial" w:eastAsia="Arial" w:hAnsi="Arial" w:cs="Arial"/>
+          <w:b/>
+          <w:sz w:val="24"/>
+        </w:rPr>
+      </w:pPr>
+      <w:r>
+        <w:rPr>
+          <w:rFonts w:ascii="Arial" w:eastAsia="Arial" w:hAnsi="Arial" w:cs="Arial"/>
+          <w:b/>
+          <w:sz w:val="24"/>
+        </w:rPr>
+        <w:t xml:space="preserve"> </w:t>
+      </w:r>
+      <w:r>
+        <w:rPr>
+          <w:rFonts w:ascii="Arial" w:eastAsia="Arial" w:hAnsi="Arial" w:cs="Arial"/>
+          <w:bCs/>
+          <w:sz w:val="24"/>
+        </w:rPr>
+        <w:t>Para criar novos ambientes de produção, no arquivo lauchsettings.json, definimos em “profiles” um IIS Express – Dev e um IIS Express Prod- produção, mudando ambos os ASPNETCORE_ENVIRONMET.</w:t>
+      </w:r>
+    </w:p>
+    <w:p>
+      <w:pPr>
+        <w:ind w:left="720"/>
+        <w:jc w:val="both"/>
+        <w:rPr>
+          <w:rFonts w:ascii="Arial" w:eastAsia="Arial" w:hAnsi="Arial" w:cs="Arial"/>
+          <w:b/>
+          <w:sz w:val="24"/>
+        </w:rPr>
+      </w:pPr>
+    </w:p>
+    <w:p>
+      <w:pPr>
+        <w:ind w:left="720"/>
+        <w:jc w:val="both"/>
+        <w:rPr>
+          <w:rFonts w:ascii="Arial" w:eastAsia="Arial" w:hAnsi="Arial" w:cs="Arial"/>
+          <w:b/>
+          <w:sz w:val="24"/>
+        </w:rPr>
+      </w:pPr>
+    </w:p>
+    <w:p>
+      <w:pPr>
+        <w:ind w:left="720"/>
         <w:jc w:val="center"/>
         <w:rPr>
           <w:rFonts w:ascii="Arial" w:eastAsia="Arial" w:hAnsi="Arial" w:cs="Arial"/>
@@ -4555,6 +4609,386 @@
           <w:sz w:val="24"/>
         </w:rPr>
       </w:pPr>
+      <w:r>
+        <w:rPr>
+          <w:rFonts w:ascii="Arial" w:eastAsia="Arial" w:hAnsi="Arial" w:cs="Arial"/>
+          <w:b/>
+          <w:sz w:val="24"/>
+        </w:rPr>
+        <w:t>CRIANDO A PRÓPRIA TAGHELPER</w:t>
+      </w:r>
+    </w:p>
+    <w:p>
+      <w:pPr>
+        <w:ind w:left="720"/>
+        <w:jc w:val="center"/>
+        <w:rPr>
+          <w:rFonts w:ascii="Arial" w:eastAsia="Arial" w:hAnsi="Arial" w:cs="Arial"/>
+          <w:b/>
+          <w:sz w:val="24"/>
+        </w:rPr>
+      </w:pPr>
+    </w:p>
+    <w:p>
+      <w:pPr>
+        <w:pStyle w:val="PargrafodaLista"/>
+        <w:numPr>
+          <w:ilvl w:val="0"/>
+          <w:numId w:val="27"/>
+        </w:numPr>
+        <w:rPr>
+          <w:rFonts w:ascii="Arial" w:eastAsia="Arial" w:hAnsi="Arial" w:cs="Arial"/>
+          <w:bCs/>
+          <w:sz w:val="24"/>
+        </w:rPr>
+      </w:pPr>
+      <w:r>
+        <w:rPr>
+          <w:rFonts w:ascii="Arial" w:eastAsia="Arial" w:hAnsi="Arial" w:cs="Arial"/>
+          <w:bCs/>
+          <w:sz w:val="24"/>
+        </w:rPr>
+        <w:t>Criar uma pasta chamada “Extensions”, não é obrigatório criar essa pasta, mas como forma de organização irei criar.</w:t>
+      </w:r>
+    </w:p>
+    <w:p>
+      <w:pPr>
+        <w:pStyle w:val="PargrafodaLista"/>
+        <w:ind w:left="1080"/>
+        <w:rPr>
+          <w:rFonts w:ascii="Arial" w:eastAsia="Arial" w:hAnsi="Arial" w:cs="Arial"/>
+          <w:bCs/>
+          <w:sz w:val="24"/>
+        </w:rPr>
+      </w:pPr>
+    </w:p>
+    <w:p>
+      <w:pPr>
+        <w:pStyle w:val="PargrafodaLista"/>
+        <w:numPr>
+          <w:ilvl w:val="0"/>
+          <w:numId w:val="27"/>
+        </w:numPr>
+        <w:rPr>
+          <w:rFonts w:ascii="Arial" w:eastAsia="Arial" w:hAnsi="Arial" w:cs="Arial"/>
+          <w:bCs/>
+          <w:sz w:val="24"/>
+        </w:rPr>
+      </w:pPr>
+      <w:r>
+        <w:rPr>
+          <w:rFonts w:ascii="Arial" w:eastAsia="Arial" w:hAnsi="Arial" w:cs="Arial"/>
+          <w:bCs/>
+          <w:sz w:val="24"/>
+        </w:rPr>
+        <w:t>Dentro dessa pasta criamos um arquivo .class chamado “EmailTaghelper” que herda de TagHelper.</w:t>
+      </w:r>
+    </w:p>
+    <w:p>
+      <w:pPr>
+        <w:pStyle w:val="PargrafodaLista"/>
+        <w:rPr>
+          <w:rFonts w:ascii="Arial" w:eastAsia="Arial" w:hAnsi="Arial" w:cs="Arial"/>
+          <w:bCs/>
+          <w:sz w:val="24"/>
+        </w:rPr>
+      </w:pPr>
+    </w:p>
+    <w:p>
+      <w:pPr>
+        <w:pStyle w:val="PargrafodaLista"/>
+        <w:numPr>
+          <w:ilvl w:val="0"/>
+          <w:numId w:val="27"/>
+        </w:numPr>
+        <w:rPr>
+          <w:rFonts w:ascii="Arial" w:eastAsia="Arial" w:hAnsi="Arial" w:cs="Arial"/>
+          <w:bCs/>
+          <w:sz w:val="24"/>
+        </w:rPr>
+      </w:pPr>
+      <w:r>
+        <w:rPr>
+          <w:rFonts w:ascii="Arial" w:eastAsia="Arial" w:hAnsi="Arial" w:cs="Arial"/>
+          <w:bCs/>
+          <w:sz w:val="24"/>
+        </w:rPr>
+        <w:t xml:space="preserve">Dentro da classe sobrescrevemos um método com o </w:t>
+      </w:r>
+      <w:r>
+        <w:rPr>
+          <w:rFonts w:ascii="Arial" w:eastAsia="Arial" w:hAnsi="Arial" w:cs="Arial"/>
+          <w:b/>
+          <w:sz w:val="24"/>
+        </w:rPr>
+        <w:t>override</w:t>
+      </w:r>
+      <w:r>
+        <w:rPr>
+          <w:rFonts w:ascii="Arial" w:eastAsia="Arial" w:hAnsi="Arial" w:cs="Arial"/>
+          <w:bCs/>
+          <w:sz w:val="24"/>
+        </w:rPr>
+        <w:t>, que é o ProcessAsync (duas sobrecargas).</w:t>
+      </w:r>
+    </w:p>
+    <w:p>
+      <w:pPr>
+        <w:pStyle w:val="PargrafodaLista"/>
+        <w:rPr>
+          <w:rFonts w:ascii="Arial" w:eastAsia="Arial" w:hAnsi="Arial" w:cs="Arial"/>
+          <w:bCs/>
+          <w:sz w:val="24"/>
+        </w:rPr>
+      </w:pPr>
+    </w:p>
+    <w:p>
+      <w:pPr>
+        <w:pStyle w:val="PargrafodaLista"/>
+        <w:numPr>
+          <w:ilvl w:val="1"/>
+          <w:numId w:val="27"/>
+        </w:numPr>
+        <w:rPr>
+          <w:rFonts w:ascii="Arial" w:eastAsia="Arial" w:hAnsi="Arial" w:cs="Arial"/>
+          <w:b/>
+          <w:sz w:val="24"/>
+        </w:rPr>
+      </w:pPr>
+      <w:r>
+        <w:rPr>
+          <w:rFonts w:ascii="Arial" w:eastAsia="Arial" w:hAnsi="Arial" w:cs="Arial"/>
+          <w:b/>
+          <w:sz w:val="24"/>
+        </w:rPr>
+        <w:t>Output.TagName = “a”</w:t>
+      </w:r>
+      <w:r>
+        <w:rPr>
+          <w:rFonts w:ascii="Arial" w:eastAsia="Arial" w:hAnsi="Arial" w:cs="Arial"/>
+          <w:bCs/>
+          <w:sz w:val="24"/>
+        </w:rPr>
+        <w:t>, ele diz em qual saída será em que formato, nesse caso html. Será um link</w:t>
+      </w:r>
+      <w:r>
+        <w:rPr>
+          <w:rFonts w:ascii="Arial" w:eastAsia="Arial" w:hAnsi="Arial" w:cs="Arial"/>
+          <w:b/>
+          <w:sz w:val="24"/>
+        </w:rPr>
+        <w:t>.</w:t>
+      </w:r>
+    </w:p>
+    <w:p>
+      <w:pPr>
+        <w:pStyle w:val="PargrafodaLista"/>
+        <w:numPr>
+          <w:ilvl w:val="1"/>
+          <w:numId w:val="27"/>
+        </w:numPr>
+        <w:rPr>
+          <w:rFonts w:ascii="Arial" w:eastAsia="Arial" w:hAnsi="Arial" w:cs="Arial"/>
+          <w:b/>
+          <w:sz w:val="24"/>
+        </w:rPr>
+      </w:pPr>
+      <w:r>
+        <w:rPr>
+          <w:rFonts w:ascii="Arial" w:eastAsia="Arial" w:hAnsi="Arial" w:cs="Arial"/>
+          <w:b/>
+          <w:sz w:val="24"/>
+          <w:lang w:val="en-US"/>
+        </w:rPr>
+        <w:t xml:space="preserve">Var content = await output. </w:t>
+      </w:r>
+      <w:r>
+        <w:rPr>
+          <w:rFonts w:ascii="Arial" w:eastAsia="Arial" w:hAnsi="Arial" w:cs="Arial"/>
+          <w:b/>
+          <w:sz w:val="24"/>
+        </w:rPr>
+        <w:t>GetChildContentAsync();</w:t>
+      </w:r>
+      <w:r>
+        <w:rPr>
+          <w:rFonts w:ascii="Arial" w:eastAsia="Arial" w:hAnsi="Arial" w:cs="Arial"/>
+          <w:bCs/>
+          <w:sz w:val="24"/>
+        </w:rPr>
+        <w:t xml:space="preserve"> ele buscará o c</w:t>
+      </w:r>
+      <w:r>
+        <w:rPr>
+          <w:rFonts w:ascii="Arial" w:eastAsia="Arial" w:hAnsi="Arial" w:cs="Arial"/>
+          <w:bCs/>
+          <w:sz w:val="24"/>
+        </w:rPr>
+        <w:t>onteúdo dentro da &lt;tag&gt; &lt;/tag&gt;</w:t>
+      </w:r>
+    </w:p>
+    <w:p>
+      <w:pPr>
+        <w:pStyle w:val="PargrafodaLista"/>
+        <w:numPr>
+          <w:ilvl w:val="1"/>
+          <w:numId w:val="27"/>
+        </w:numPr>
+        <w:rPr>
+          <w:rFonts w:ascii="Arial" w:eastAsia="Arial" w:hAnsi="Arial" w:cs="Arial"/>
+          <w:b/>
+          <w:sz w:val="24"/>
+        </w:rPr>
+      </w:pPr>
+      <w:r>
+        <w:rPr>
+          <w:rFonts w:ascii="Arial" w:eastAsia="Arial" w:hAnsi="Arial" w:cs="Arial"/>
+          <w:b/>
+          <w:sz w:val="24"/>
+        </w:rPr>
+        <w:t xml:space="preserve">Var target = contet.GetContent() + “@” + “desenvolvedor.io”, </w:t>
+      </w:r>
+      <w:r>
+        <w:rPr>
+          <w:rFonts w:ascii="Arial" w:eastAsia="Arial" w:hAnsi="Arial" w:cs="Arial"/>
+          <w:bCs/>
+          <w:sz w:val="24"/>
+        </w:rPr>
+        <w:t>o que será gerado, contato + seu domínio.</w:t>
+      </w:r>
+    </w:p>
+    <w:p>
+      <w:pPr>
+        <w:pStyle w:val="PargrafodaLista"/>
+        <w:numPr>
+          <w:ilvl w:val="1"/>
+          <w:numId w:val="27"/>
+        </w:numPr>
+        <w:rPr>
+          <w:rFonts w:ascii="Arial" w:eastAsia="Arial" w:hAnsi="Arial" w:cs="Arial"/>
+          <w:b/>
+          <w:sz w:val="24"/>
+        </w:rPr>
+      </w:pPr>
+      <w:r>
+        <w:rPr>
+          <w:rFonts w:ascii="Arial" w:eastAsia="Arial" w:hAnsi="Arial" w:cs="Arial"/>
+          <w:b/>
+          <w:sz w:val="24"/>
+        </w:rPr>
+        <w:t>Output.Attributes.SetAtributes(</w:t>
+      </w:r>
+      <w:r>
+        <w:rPr>
+          <w:rFonts w:ascii="Arial" w:eastAsia="Arial" w:hAnsi="Arial" w:cs="Arial"/>
+          <w:bCs/>
+          <w:sz w:val="24"/>
+        </w:rPr>
+        <w:t>“href”, “mailto: ” + target</w:t>
+      </w:r>
+      <w:r>
+        <w:rPr>
+          <w:rFonts w:ascii="Arial" w:eastAsia="Arial" w:hAnsi="Arial" w:cs="Arial"/>
+          <w:b/>
+          <w:sz w:val="24"/>
+        </w:rPr>
+        <w:t xml:space="preserve">), ou seja, </w:t>
+      </w:r>
+      <w:r>
+        <w:rPr>
+          <w:rFonts w:ascii="Arial" w:eastAsia="Arial" w:hAnsi="Arial" w:cs="Arial"/>
+          <w:bCs/>
+          <w:sz w:val="24"/>
+        </w:rPr>
+        <w:t>uma &lt;tag href para + alvo&gt;.</w:t>
+      </w:r>
+    </w:p>
+    <w:p>
+      <w:pPr>
+        <w:pStyle w:val="PargrafodaLista"/>
+        <w:numPr>
+          <w:ilvl w:val="1"/>
+          <w:numId w:val="27"/>
+        </w:numPr>
+        <w:rPr>
+          <w:rFonts w:ascii="Arial" w:eastAsia="Arial" w:hAnsi="Arial" w:cs="Arial"/>
+          <w:b/>
+          <w:sz w:val="24"/>
+        </w:rPr>
+      </w:pPr>
+      <w:r>
+        <w:rPr>
+          <w:rFonts w:ascii="Arial" w:eastAsia="Arial" w:hAnsi="Arial" w:cs="Arial"/>
+          <w:b/>
+          <w:sz w:val="24"/>
+        </w:rPr>
+        <w:t>Output.Content.SetContent(target);</w:t>
+      </w:r>
+    </w:p>
+    <w:p>
+      <w:pPr>
+        <w:pStyle w:val="PargrafodaLista"/>
+        <w:ind w:left="1800"/>
+        <w:rPr>
+          <w:rFonts w:ascii="Arial" w:eastAsia="Arial" w:hAnsi="Arial" w:cs="Arial"/>
+          <w:b/>
+          <w:sz w:val="24"/>
+        </w:rPr>
+      </w:pPr>
+    </w:p>
+    <w:p>
+      <w:pPr>
+        <w:pStyle w:val="PargrafodaLista"/>
+        <w:numPr>
+          <w:ilvl w:val="0"/>
+          <w:numId w:val="27"/>
+        </w:numPr>
+        <w:rPr>
+          <w:rFonts w:ascii="Arial" w:eastAsia="Arial" w:hAnsi="Arial" w:cs="Arial"/>
+          <w:b/>
+          <w:sz w:val="24"/>
+        </w:rPr>
+      </w:pPr>
+      <w:r>
+        <w:rPr>
+          <w:rFonts w:ascii="Arial" w:eastAsia="Arial" w:hAnsi="Arial" w:cs="Arial"/>
+          <w:bCs/>
+          <w:sz w:val="24"/>
+        </w:rPr>
+        <w:t xml:space="preserve">Para o </w:t>
+      </w:r>
+      <w:r>
+        <w:rPr>
+          <w:rFonts w:ascii="Arial" w:eastAsia="Arial" w:hAnsi="Arial" w:cs="Arial"/>
+          <w:bCs/>
+          <w:sz w:val="24"/>
+        </w:rPr>
+        <w:t xml:space="preserve">VisualStudio reconhecer minha taghelper, tenho que adiciona-a em _ViewImports uma @addTagHelpers “*,caminho </w:t>
+      </w:r>
+      <w:r>
+        <w:rPr>
+          <w:rFonts w:ascii="Arial" w:eastAsia="Arial" w:hAnsi="Arial" w:cs="Arial"/>
+          <w:bCs/>
+          <w:sz w:val="24"/>
+        </w:rPr>
+        <w:t>onde</w:t>
+      </w:r>
+      <w:r>
+        <w:rPr>
+          <w:rFonts w:ascii="Arial" w:eastAsia="Arial" w:hAnsi="Arial" w:cs="Arial"/>
+          <w:bCs/>
+          <w:sz w:val="24"/>
+        </w:rPr>
+        <w:t xml:space="preserve"> que a tag helper esta</w:t>
+      </w:r>
+      <w:r>
+        <w:rPr>
+          <w:rFonts w:ascii="Arial" w:eastAsia="Arial" w:hAnsi="Arial" w:cs="Arial"/>
+          <w:bCs/>
+          <w:sz w:val="24"/>
+        </w:rPr>
+        <w:t>)</w:t>
+      </w:r>
     </w:p>
     <w:p>
       <w:pPr>
@@ -5149,6 +5583,97 @@
     </w:lvl>
   </w:abstractNum>
   <w:abstractNum w:abstractNumId="11" w15:restartNumberingAfterBreak="0">
+    <w:nsid w:val="3EDA7400"/>
+    <w:multiLevelType w:val="hybridMultilevel"/>
+    <w:tmpl w:val="4882FAEC"/>
+    <w:lvl w:ilvl="0" w:tplc="D93C7AF8">
+      <w:start w:val="1"/>
+      <w:numFmt w:val="decimal"/>
+      <w:lvlText w:val="%1."/>
+      <w:lvlJc w:val="left"/>
+      <w:pPr>
+        <w:ind w:left="1080" w:hanging="360"/>
+      </w:pPr>
+      <w:rPr>
+        <w:rFonts w:hint="default"/>
+        <w:b w:val="0"/>
+        <w:bCs/>
+      </w:rPr>
+    </w:lvl>
+    <w:lvl w:ilvl="1" w:tplc="04160019">
+      <w:start w:val="1"/>
+      <w:numFmt w:val="lowerLetter"/>
+      <w:lvlText w:val="%2."/>
+      <w:lvlJc w:val="left"/>
+      <w:pPr>
+        <w:ind w:left="1800" w:hanging="360"/>
+      </w:pPr>
+    </w:lvl>
+    <w:lvl w:ilvl="2" w:tplc="0416001B" w:tentative="1">
+      <w:start w:val="1"/>
+      <w:numFmt w:val="lowerRoman"/>
+      <w:lvlText w:val="%3."/>
+      <w:lvlJc w:val="right"/>
+      <w:pPr>
+        <w:ind w:left="2520" w:hanging="180"/>
+      </w:pPr>
+    </w:lvl>
+    <w:lvl w:ilvl="3" w:tplc="0416000F" w:tentative="1">
+      <w:start w:val="1"/>
+      <w:numFmt w:val="decimal"/>
+      <w:lvlText w:val="%4."/>
+      <w:lvlJc w:val="left"/>
+      <w:pPr>
+        <w:ind w:left="3240" w:hanging="360"/>
+      </w:pPr>
+    </w:lvl>
+    <w:lvl w:ilvl="4" w:tplc="04160019" w:tentative="1">
+      <w:start w:val="1"/>
+      <w:numFmt w:val="lowerLetter"/>
+      <w:lvlText w:val="%5."/>
+      <w:lvlJc w:val="left"/>
+      <w:pPr>
+        <w:ind w:left="3960" w:hanging="360"/>
+      </w:pPr>
+    </w:lvl>
+    <w:lvl w:ilvl="5" w:tplc="0416001B" w:tentative="1">
+      <w:start w:val="1"/>
+      <w:numFmt w:val="lowerRoman"/>
+      <w:lvlText w:val="%6."/>
+      <w:lvlJc w:val="right"/>
+      <w:pPr>
+        <w:ind w:left="4680" w:hanging="180"/>
+      </w:pPr>
+    </w:lvl>
+    <w:lvl w:ilvl="6" w:tplc="0416000F" w:tentative="1">
+      <w:start w:val="1"/>
+      <w:numFmt w:val="decimal"/>
+      <w:lvlText w:val="%7."/>
+      <w:lvlJc w:val="left"/>
+      <w:pPr>
+        <w:ind w:left="5400" w:hanging="360"/>
+      </w:pPr>
+    </w:lvl>
+    <w:lvl w:ilvl="7" w:tplc="04160019" w:tentative="1">
+      <w:start w:val="1"/>
+      <w:numFmt w:val="lowerLetter"/>
+      <w:lvlText w:val="%8."/>
+      <w:lvlJc w:val="left"/>
+      <w:pPr>
+        <w:ind w:left="6120" w:hanging="360"/>
+      </w:pPr>
+    </w:lvl>
+    <w:lvl w:ilvl="8" w:tplc="0416001B" w:tentative="1">
+      <w:start w:val="1"/>
+      <w:numFmt w:val="lowerRoman"/>
+      <w:lvlText w:val="%9."/>
+      <w:lvlJc w:val="right"/>
+      <w:pPr>
+        <w:ind w:left="6840" w:hanging="180"/>
+      </w:pPr>
+    </w:lvl>
+  </w:abstractNum>
+  <w:abstractNum w:abstractNumId="12" w15:restartNumberingAfterBreak="0">
     <w:nsid w:val="40042D09"/>
     <w:multiLevelType w:val="multilevel"/>
     <w:tmpl w:val="E02486CE"/>
@@ -5199,7 +5724,7 @@
       <w:lvlJc w:val="left"/>
     </w:lvl>
   </w:abstractNum>
-  <w:abstractNum w:abstractNumId="12" w15:restartNumberingAfterBreak="0">
+  <w:abstractNum w:abstractNumId="13" w15:restartNumberingAfterBreak="0">
     <w:nsid w:val="44B16D81"/>
     <w:multiLevelType w:val="multilevel"/>
     <w:tmpl w:val="7BB2FD54"/>
@@ -5250,7 +5775,7 @@
       <w:lvlJc w:val="left"/>
     </w:lvl>
   </w:abstractNum>
-  <w:abstractNum w:abstractNumId="13" w15:restartNumberingAfterBreak="0">
+  <w:abstractNum w:abstractNumId="14" w15:restartNumberingAfterBreak="0">
     <w:nsid w:val="48052196"/>
     <w:multiLevelType w:val="multilevel"/>
     <w:tmpl w:val="3F9EDCA6"/>
@@ -5301,7 +5826,7 @@
       <w:lvlJc w:val="left"/>
     </w:lvl>
   </w:abstractNum>
-  <w:abstractNum w:abstractNumId="14" w15:restartNumberingAfterBreak="0">
+  <w:abstractNum w:abstractNumId="15" w15:restartNumberingAfterBreak="0">
     <w:nsid w:val="4B7C1D48"/>
     <w:multiLevelType w:val="multilevel"/>
     <w:tmpl w:val="3306BB32"/>
@@ -5352,7 +5877,7 @@
       <w:lvlJc w:val="left"/>
     </w:lvl>
   </w:abstractNum>
-  <w:abstractNum w:abstractNumId="15" w15:restartNumberingAfterBreak="0">
+  <w:abstractNum w:abstractNumId="16" w15:restartNumberingAfterBreak="0">
     <w:nsid w:val="4CA62FA5"/>
     <w:multiLevelType w:val="multilevel"/>
     <w:tmpl w:val="E7041F4A"/>
@@ -5407,7 +5932,7 @@
       <w:lvlJc w:val="left"/>
     </w:lvl>
   </w:abstractNum>
-  <w:abstractNum w:abstractNumId="16" w15:restartNumberingAfterBreak="0">
+  <w:abstractNum w:abstractNumId="17" w15:restartNumberingAfterBreak="0">
     <w:nsid w:val="5B157734"/>
     <w:multiLevelType w:val="multilevel"/>
     <w:tmpl w:val="8E307294"/>
@@ -5458,7 +5983,7 @@
       <w:lvlJc w:val="left"/>
     </w:lvl>
   </w:abstractNum>
-  <w:abstractNum w:abstractNumId="17" w15:restartNumberingAfterBreak="0">
+  <w:abstractNum w:abstractNumId="18" w15:restartNumberingAfterBreak="0">
     <w:nsid w:val="5F1163A2"/>
     <w:multiLevelType w:val="multilevel"/>
     <w:tmpl w:val="1A22FCF4"/>
@@ -5509,7 +6034,7 @@
       <w:lvlJc w:val="left"/>
     </w:lvl>
   </w:abstractNum>
-  <w:abstractNum w:abstractNumId="18" w15:restartNumberingAfterBreak="0">
+  <w:abstractNum w:abstractNumId="19" w15:restartNumberingAfterBreak="0">
     <w:nsid w:val="608811B2"/>
     <w:multiLevelType w:val="multilevel"/>
     <w:tmpl w:val="30663634"/>
@@ -5560,7 +6085,7 @@
       <w:lvlJc w:val="left"/>
     </w:lvl>
   </w:abstractNum>
-  <w:abstractNum w:abstractNumId="19" w15:restartNumberingAfterBreak="0">
+  <w:abstractNum w:abstractNumId="20" w15:restartNumberingAfterBreak="0">
     <w:nsid w:val="67C95416"/>
     <w:multiLevelType w:val="multilevel"/>
     <w:tmpl w:val="1D84A7C2"/>
@@ -5611,7 +6136,7 @@
       <w:lvlJc w:val="left"/>
     </w:lvl>
   </w:abstractNum>
-  <w:abstractNum w:abstractNumId="20" w15:restartNumberingAfterBreak="0">
+  <w:abstractNum w:abstractNumId="21" w15:restartNumberingAfterBreak="0">
     <w:nsid w:val="681D6656"/>
     <w:multiLevelType w:val="multilevel"/>
     <w:tmpl w:val="8D6496F6"/>
@@ -5662,7 +6187,7 @@
       <w:lvlJc w:val="left"/>
     </w:lvl>
   </w:abstractNum>
-  <w:abstractNum w:abstractNumId="21" w15:restartNumberingAfterBreak="0">
+  <w:abstractNum w:abstractNumId="22" w15:restartNumberingAfterBreak="0">
     <w:nsid w:val="6A046091"/>
     <w:multiLevelType w:val="multilevel"/>
     <w:tmpl w:val="D2F831B8"/>
@@ -5713,7 +6238,7 @@
       <w:lvlJc w:val="left"/>
     </w:lvl>
   </w:abstractNum>
-  <w:abstractNum w:abstractNumId="22" w15:restartNumberingAfterBreak="0">
+  <w:abstractNum w:abstractNumId="23" w15:restartNumberingAfterBreak="0">
     <w:nsid w:val="70096788"/>
     <w:multiLevelType w:val="multilevel"/>
     <w:tmpl w:val="23EA0F6A"/>
@@ -5764,7 +6289,7 @@
       <w:lvlJc w:val="left"/>
     </w:lvl>
   </w:abstractNum>
-  <w:abstractNum w:abstractNumId="23" w15:restartNumberingAfterBreak="0">
+  <w:abstractNum w:abstractNumId="24" w15:restartNumberingAfterBreak="0">
     <w:nsid w:val="75B745A0"/>
     <w:multiLevelType w:val="multilevel"/>
     <w:tmpl w:val="8D349706"/>
@@ -5815,7 +6340,7 @@
       <w:lvlJc w:val="left"/>
     </w:lvl>
   </w:abstractNum>
-  <w:abstractNum w:abstractNumId="24" w15:restartNumberingAfterBreak="0">
+  <w:abstractNum w:abstractNumId="25" w15:restartNumberingAfterBreak="0">
     <w:nsid w:val="7C24543B"/>
     <w:multiLevelType w:val="multilevel"/>
     <w:tmpl w:val="50D6B384"/>
@@ -5866,7 +6391,7 @@
       <w:lvlJc w:val="left"/>
     </w:lvl>
   </w:abstractNum>
-  <w:abstractNum w:abstractNumId="25" w15:restartNumberingAfterBreak="0">
+  <w:abstractNum w:abstractNumId="26" w15:restartNumberingAfterBreak="0">
     <w:nsid w:val="7D737CF7"/>
     <w:multiLevelType w:val="multilevel"/>
     <w:tmpl w:val="AC1E8668"/>
@@ -5918,10 +6443,10 @@
     </w:lvl>
   </w:abstractNum>
   <w:num w:numId="1">
-    <w:abstractNumId w:val="20"/>
+    <w:abstractNumId w:val="21"/>
   </w:num>
   <w:num w:numId="2">
-    <w:abstractNumId w:val="22"/>
+    <w:abstractNumId w:val="23"/>
   </w:num>
   <w:num w:numId="3">
     <w:abstractNumId w:val="3"/>
@@ -5930,28 +6455,28 @@
     <w:abstractNumId w:val="7"/>
   </w:num>
   <w:num w:numId="5">
-    <w:abstractNumId w:val="24"/>
+    <w:abstractNumId w:val="25"/>
   </w:num>
   <w:num w:numId="6">
     <w:abstractNumId w:val="2"/>
   </w:num>
   <w:num w:numId="7">
-    <w:abstractNumId w:val="16"/>
+    <w:abstractNumId w:val="17"/>
   </w:num>
   <w:num w:numId="8">
     <w:abstractNumId w:val="4"/>
   </w:num>
   <w:num w:numId="9">
-    <w:abstractNumId w:val="11"/>
+    <w:abstractNumId w:val="12"/>
   </w:num>
   <w:num w:numId="10">
     <w:abstractNumId w:val="10"/>
   </w:num>
   <w:num w:numId="11">
-    <w:abstractNumId w:val="23"/>
+    <w:abstractNumId w:val="24"/>
   </w:num>
   <w:num w:numId="12">
-    <w:abstractNumId w:val="14"/>
+    <w:abstractNumId w:val="15"/>
   </w:num>
   <w:num w:numId="13">
     <w:abstractNumId w:val="0"/>
@@ -5960,28 +6485,28 @@
     <w:abstractNumId w:val="5"/>
   </w:num>
   <w:num w:numId="15">
-    <w:abstractNumId w:val="12"/>
+    <w:abstractNumId w:val="13"/>
   </w:num>
   <w:num w:numId="16">
-    <w:abstractNumId w:val="13"/>
+    <w:abstractNumId w:val="14"/>
   </w:num>
   <w:num w:numId="17">
     <w:abstractNumId w:val="8"/>
   </w:num>
   <w:num w:numId="18">
-    <w:abstractNumId w:val="19"/>
+    <w:abstractNumId w:val="20"/>
   </w:num>
   <w:num w:numId="19">
-    <w:abstractNumId w:val="21"/>
+    <w:abstractNumId w:val="22"/>
   </w:num>
   <w:num w:numId="20">
-    <w:abstractNumId w:val="17"/>
+    <w:abstractNumId w:val="18"/>
   </w:num>
   <w:num w:numId="21">
-    <w:abstractNumId w:val="25"/>
+    <w:abstractNumId w:val="26"/>
   </w:num>
   <w:num w:numId="22">
-    <w:abstractNumId w:val="18"/>
+    <w:abstractNumId w:val="19"/>
   </w:num>
   <w:num w:numId="23">
     <w:abstractNumId w:val="1"/>
@@ -5993,7 +6518,10 @@
     <w:abstractNumId w:val="9"/>
   </w:num>
   <w:num w:numId="26">
-    <w:abstractNumId w:val="15"/>
+    <w:abstractNumId w:val="16"/>
+  </w:num>
+  <w:num w:numId="27">
+    <w:abstractNumId w:val="11"/>
   </w:num>
 </w:numbering>
 </file>
@@ -6424,6 +6952,17 @@
     <w:semiHidden/>
     <w:unhideWhenUsed/>
   </w:style>
+  <w:style w:type="paragraph" w:styleId="PargrafodaLista">
+    <w:name w:val="List Paragraph"/>
+    <w:basedOn w:val="Normal"/>
+    <w:uiPriority w:val="34"/>
+    <w:qFormat/>
+    <w:rsid w:val="004A3A35"/>
+    <w:pPr>
+      <w:ind w:left="720"/>
+      <w:contextualSpacing/>
+    </w:pPr>
+  </w:style>
 </w:styles>
 </file>
 

</xml_diff>

<commit_message>
Reviewing notes and practicing
</commit_message>
<xml_diff>
--- a/02 -  Dominando o ASP.NET CORE MVC/Dominando o ASP.NET CORE MVC.docx
+++ b/02 -  Dominando o ASP.NET CORE MVC/Dominando o ASP.NET CORE MVC.docx
@@ -221,43 +221,7 @@
           <w:b/>
           <w:sz w:val="24"/>
         </w:rPr>
-        <w:t xml:space="preserve">(Model, </w:t>
-      </w:r>
-      <w:proofErr w:type="spellStart"/>
-      <w:r>
-        <w:rPr>
-          <w:rFonts w:ascii="Arial" w:eastAsia="Arial" w:hAnsi="Arial" w:cs="Arial"/>
-          <w:b/>
-          <w:sz w:val="24"/>
-        </w:rPr>
-        <w:t>View</w:t>
-      </w:r>
-      <w:proofErr w:type="spellEnd"/>
-      <w:r>
-        <w:rPr>
-          <w:rFonts w:ascii="Arial" w:eastAsia="Arial" w:hAnsi="Arial" w:cs="Arial"/>
-          <w:b/>
-          <w:sz w:val="24"/>
-        </w:rPr>
-        <w:t xml:space="preserve"> e </w:t>
-      </w:r>
-      <w:proofErr w:type="spellStart"/>
-      <w:r>
-        <w:rPr>
-          <w:rFonts w:ascii="Arial" w:eastAsia="Arial" w:hAnsi="Arial" w:cs="Arial"/>
-          <w:b/>
-          <w:sz w:val="24"/>
-        </w:rPr>
-        <w:t>Controller</w:t>
-      </w:r>
-      <w:proofErr w:type="spellEnd"/>
-      <w:r>
-        <w:rPr>
-          <w:rFonts w:ascii="Arial" w:eastAsia="Arial" w:hAnsi="Arial" w:cs="Arial"/>
-          <w:b/>
-          <w:sz w:val="24"/>
-        </w:rPr>
-        <w:t xml:space="preserve">) </w:t>
+        <w:t xml:space="preserve">(Model, View e Controller) </w:t>
       </w:r>
       <w:r>
         <w:rPr>
@@ -281,23 +245,13 @@
         </w:rPr>
         <w:t xml:space="preserve"> definimos uma arquitetura por completa. No </w:t>
       </w:r>
-      <w:proofErr w:type="spellStart"/>
-      <w:r>
-        <w:rPr>
-          <w:rFonts w:ascii="Arial" w:eastAsia="Arial" w:hAnsi="Arial" w:cs="Arial"/>
-          <w:b/>
-          <w:sz w:val="24"/>
-        </w:rPr>
-        <w:t>padão</w:t>
-      </w:r>
-      <w:proofErr w:type="spellEnd"/>
-      <w:r>
-        <w:rPr>
-          <w:rFonts w:ascii="Arial" w:eastAsia="Arial" w:hAnsi="Arial" w:cs="Arial"/>
-          <w:b/>
-          <w:sz w:val="24"/>
-        </w:rPr>
-        <w:t xml:space="preserve"> arquitetural </w:t>
+      <w:r>
+        <w:rPr>
+          <w:rFonts w:ascii="Arial" w:eastAsia="Arial" w:hAnsi="Arial" w:cs="Arial"/>
+          <w:b/>
+          <w:sz w:val="24"/>
+        </w:rPr>
+        <w:t xml:space="preserve">padão arquitetural </w:t>
       </w:r>
       <w:r>
         <w:rPr>
@@ -349,23 +303,13 @@
           <w:sz w:val="24"/>
         </w:rPr>
       </w:pPr>
-      <w:proofErr w:type="spellStart"/>
-      <w:r>
-        <w:rPr>
-          <w:rFonts w:ascii="Arial" w:eastAsia="Arial" w:hAnsi="Arial" w:cs="Arial"/>
-          <w:b/>
-          <w:sz w:val="24"/>
-        </w:rPr>
-        <w:t>Controller</w:t>
-      </w:r>
-      <w:proofErr w:type="spellEnd"/>
-      <w:r>
-        <w:rPr>
-          <w:rFonts w:ascii="Arial" w:eastAsia="Arial" w:hAnsi="Arial" w:cs="Arial"/>
-          <w:b/>
-          <w:sz w:val="24"/>
-        </w:rPr>
-        <w:t xml:space="preserve">: </w:t>
+      <w:r>
+        <w:rPr>
+          <w:rFonts w:ascii="Arial" w:eastAsia="Arial" w:hAnsi="Arial" w:cs="Arial"/>
+          <w:b/>
+          <w:sz w:val="24"/>
+        </w:rPr>
+        <w:t xml:space="preserve">Controller: </w:t>
       </w:r>
       <w:r>
         <w:rPr>
@@ -407,23 +351,13 @@
           <w:sz w:val="24"/>
         </w:rPr>
       </w:pPr>
-      <w:proofErr w:type="spellStart"/>
-      <w:r>
-        <w:rPr>
-          <w:rFonts w:ascii="Arial" w:eastAsia="Arial" w:hAnsi="Arial" w:cs="Arial"/>
-          <w:b/>
-          <w:sz w:val="24"/>
-        </w:rPr>
-        <w:t>View</w:t>
-      </w:r>
-      <w:proofErr w:type="spellEnd"/>
-      <w:r>
-        <w:rPr>
-          <w:rFonts w:ascii="Arial" w:eastAsia="Arial" w:hAnsi="Arial" w:cs="Arial"/>
-          <w:b/>
-          <w:sz w:val="24"/>
-        </w:rPr>
-        <w:t xml:space="preserve">: </w:t>
+      <w:r>
+        <w:rPr>
+          <w:rFonts w:ascii="Arial" w:eastAsia="Arial" w:hAnsi="Arial" w:cs="Arial"/>
+          <w:b/>
+          <w:sz w:val="24"/>
+        </w:rPr>
+        <w:t xml:space="preserve">View: </w:t>
       </w:r>
       <w:r>
         <w:rPr>
@@ -592,23 +526,7 @@
           <w:rFonts w:ascii="Arial" w:eastAsia="Arial" w:hAnsi="Arial" w:cs="Arial"/>
           <w:sz w:val="24"/>
         </w:rPr>
-        <w:t xml:space="preserve">personalizadas para que a URL da aplicação possua determinado padrão e atenda </w:t>
-      </w:r>
-      <w:proofErr w:type="spellStart"/>
-      <w:r>
-        <w:rPr>
-          <w:rFonts w:ascii="Arial" w:eastAsia="Arial" w:hAnsi="Arial" w:cs="Arial"/>
-          <w:sz w:val="24"/>
-        </w:rPr>
-        <w:t>as</w:t>
-      </w:r>
-      <w:proofErr w:type="spellEnd"/>
-      <w:r>
-        <w:rPr>
-          <w:rFonts w:ascii="Arial" w:eastAsia="Arial" w:hAnsi="Arial" w:cs="Arial"/>
-          <w:sz w:val="24"/>
-        </w:rPr>
-        <w:t xml:space="preserve"> necessidades de passagem de parâmetros.</w:t>
+        <w:t>personalizadas para que a URL da aplicação possua determinado padrão e atenda as necessidades de passagem de parâmetros.</w:t>
       </w:r>
     </w:p>
     <w:p>
@@ -627,7 +545,6 @@
         <w:tab/>
         <w:t xml:space="preserve">As rotas possuem um </w:t>
       </w:r>
-      <w:proofErr w:type="spellStart"/>
       <w:r>
         <w:rPr>
           <w:rFonts w:ascii="Arial" w:eastAsia="Arial" w:hAnsi="Arial" w:cs="Arial"/>
@@ -636,7 +553,6 @@
         </w:rPr>
         <w:t>name</w:t>
       </w:r>
-      <w:proofErr w:type="spellEnd"/>
       <w:r>
         <w:rPr>
           <w:rFonts w:ascii="Arial" w:eastAsia="Arial" w:hAnsi="Arial" w:cs="Arial"/>
@@ -644,7 +560,6 @@
         </w:rPr>
         <w:t xml:space="preserve">, possui um nome de rota, podendo ter outros. </w:t>
       </w:r>
-      <w:proofErr w:type="spellStart"/>
       <w:r>
         <w:rPr>
           <w:rFonts w:ascii="Arial" w:eastAsia="Arial" w:hAnsi="Arial" w:cs="Arial"/>
@@ -653,7 +568,6 @@
         </w:rPr>
         <w:t>Template</w:t>
       </w:r>
-      <w:proofErr w:type="spellEnd"/>
       <w:r>
         <w:rPr>
           <w:rFonts w:ascii="Arial" w:eastAsia="Arial" w:hAnsi="Arial" w:cs="Arial"/>
@@ -677,35 +591,8 @@
           <w:sz w:val="24"/>
         </w:rPr>
         <w:tab/>
-      </w:r>
-      <w:proofErr w:type="spellStart"/>
-      <w:r>
-        <w:rPr>
-          <w:rFonts w:ascii="Arial" w:eastAsia="Arial" w:hAnsi="Arial" w:cs="Arial"/>
-          <w:b/>
-          <w:sz w:val="24"/>
-        </w:rPr>
-        <w:t>Attribute</w:t>
-      </w:r>
-      <w:proofErr w:type="spellEnd"/>
-      <w:r>
-        <w:rPr>
-          <w:rFonts w:ascii="Arial" w:eastAsia="Arial" w:hAnsi="Arial" w:cs="Arial"/>
-          <w:b/>
-          <w:sz w:val="24"/>
-        </w:rPr>
-        <w:t xml:space="preserve"> </w:t>
-      </w:r>
-      <w:proofErr w:type="spellStart"/>
-      <w:r>
-        <w:rPr>
-          <w:rFonts w:ascii="Arial" w:eastAsia="Arial" w:hAnsi="Arial" w:cs="Arial"/>
-          <w:b/>
-          <w:sz w:val="24"/>
-        </w:rPr>
-        <w:t>Routes</w:t>
-      </w:r>
-      <w:proofErr w:type="spellEnd"/>
+        <w:t>Attribute Routes</w:t>
+      </w:r>
       <w:r>
         <w:rPr>
           <w:rFonts w:ascii="Arial" w:eastAsia="Arial" w:hAnsi="Arial" w:cs="Arial"/>
@@ -725,23 +612,7 @@
           <w:rFonts w:ascii="Arial" w:eastAsia="Arial" w:hAnsi="Arial" w:cs="Arial"/>
           <w:sz w:val="24"/>
         </w:rPr>
-        <w:t xml:space="preserve">tas, tornando-as mais flexíveis e fáceis de personalizar. Elas são personalizadas diretamente nas </w:t>
-      </w:r>
-      <w:proofErr w:type="spellStart"/>
-      <w:r>
-        <w:rPr>
-          <w:rFonts w:ascii="Arial" w:eastAsia="Arial" w:hAnsi="Arial" w:cs="Arial"/>
-          <w:sz w:val="24"/>
-        </w:rPr>
-        <w:t>controllers</w:t>
-      </w:r>
-      <w:proofErr w:type="spellEnd"/>
-      <w:r>
-        <w:rPr>
-          <w:rFonts w:ascii="Arial" w:eastAsia="Arial" w:hAnsi="Arial" w:cs="Arial"/>
-          <w:sz w:val="24"/>
-        </w:rPr>
-        <w:t xml:space="preserve">. É uma boa recomendação, pois, com ela trabalhamos com personalização isoladas, não para o projeto todo. </w:t>
+        <w:t xml:space="preserve">tas, tornando-as mais flexíveis e fáceis de personalizar. Elas são personalizadas diretamente nas controllers. É uma boa recomendação, pois, com ela trabalhamos com personalização isoladas, não para o projeto todo. </w:t>
       </w:r>
     </w:p>
     <w:p>
@@ -935,96 +806,20 @@
         <w:tab/>
         <w:t xml:space="preserve">No ASP.NET Core, uma </w:t>
       </w:r>
-      <w:proofErr w:type="spellStart"/>
-      <w:r>
-        <w:rPr>
-          <w:rFonts w:ascii="Arial" w:eastAsia="Arial" w:hAnsi="Arial" w:cs="Arial"/>
-          <w:b/>
-          <w:sz w:val="24"/>
-        </w:rPr>
-        <w:t>Action</w:t>
-      </w:r>
-      <w:proofErr w:type="spellEnd"/>
-      <w:r>
-        <w:rPr>
-          <w:rFonts w:ascii="Arial" w:eastAsia="Arial" w:hAnsi="Arial" w:cs="Arial"/>
-          <w:b/>
-          <w:sz w:val="24"/>
-        </w:rPr>
-        <w:t xml:space="preserve"> </w:t>
-      </w:r>
-      <w:proofErr w:type="spellStart"/>
-      <w:r>
-        <w:rPr>
-          <w:rFonts w:ascii="Arial" w:eastAsia="Arial" w:hAnsi="Arial" w:cs="Arial"/>
-          <w:b/>
-          <w:sz w:val="24"/>
-        </w:rPr>
-        <w:t>Result</w:t>
-      </w:r>
-      <w:proofErr w:type="spellEnd"/>
-      <w:r>
-        <w:rPr>
-          <w:rFonts w:ascii="Arial" w:eastAsia="Arial" w:hAnsi="Arial" w:cs="Arial"/>
-          <w:b/>
-          <w:sz w:val="24"/>
-        </w:rPr>
-        <w:t xml:space="preserve"> </w:t>
-      </w:r>
-      <w:r>
-        <w:rPr>
-          <w:rFonts w:ascii="Arial" w:eastAsia="Arial" w:hAnsi="Arial" w:cs="Arial"/>
-          <w:sz w:val="24"/>
-        </w:rPr>
-        <w:t xml:space="preserve">é o tipo de retorno da </w:t>
-      </w:r>
-      <w:proofErr w:type="spellStart"/>
-      <w:r>
-        <w:rPr>
-          <w:rFonts w:ascii="Arial" w:eastAsia="Arial" w:hAnsi="Arial" w:cs="Arial"/>
-          <w:sz w:val="24"/>
-        </w:rPr>
-        <w:t>action</w:t>
-      </w:r>
-      <w:proofErr w:type="spellEnd"/>
-      <w:r>
-        <w:rPr>
-          <w:rFonts w:ascii="Arial" w:eastAsia="Arial" w:hAnsi="Arial" w:cs="Arial"/>
-          <w:sz w:val="24"/>
-        </w:rPr>
-        <w:t xml:space="preserve"> da </w:t>
-      </w:r>
-      <w:proofErr w:type="spellStart"/>
-      <w:r>
-        <w:rPr>
-          <w:rFonts w:ascii="Arial" w:eastAsia="Arial" w:hAnsi="Arial" w:cs="Arial"/>
-          <w:sz w:val="24"/>
-        </w:rPr>
-        <w:t>Controller</w:t>
-      </w:r>
-      <w:proofErr w:type="spellEnd"/>
-      <w:r>
-        <w:rPr>
-          <w:rFonts w:ascii="Arial" w:eastAsia="Arial" w:hAnsi="Arial" w:cs="Arial"/>
-          <w:sz w:val="24"/>
-        </w:rPr>
-        <w:t xml:space="preserve">, é utilizada a interface </w:t>
-      </w:r>
-      <w:proofErr w:type="spellStart"/>
-      <w:r>
-        <w:rPr>
-          <w:rFonts w:ascii="Arial" w:eastAsia="Arial" w:hAnsi="Arial" w:cs="Arial"/>
-          <w:sz w:val="24"/>
-        </w:rPr>
-        <w:t>IActionResult</w:t>
-      </w:r>
-      <w:proofErr w:type="spellEnd"/>
-      <w:r>
-        <w:rPr>
-          <w:rFonts w:ascii="Arial" w:eastAsia="Arial" w:hAnsi="Arial" w:cs="Arial"/>
-          <w:sz w:val="24"/>
-        </w:rPr>
-        <w:t>. que pode retornar alguns tipos de resultados.</w:t>
+      <w:r>
+        <w:rPr>
+          <w:rFonts w:ascii="Arial" w:eastAsia="Arial" w:hAnsi="Arial" w:cs="Arial"/>
+          <w:b/>
+          <w:sz w:val="24"/>
+        </w:rPr>
+        <w:t xml:space="preserve">Action Result </w:t>
+      </w:r>
+      <w:r>
+        <w:rPr>
+          <w:rFonts w:ascii="Arial" w:eastAsia="Arial" w:hAnsi="Arial" w:cs="Arial"/>
+          <w:sz w:val="24"/>
+        </w:rPr>
+        <w:t>é o tipo de retorno da action da Controller, é utilizada a interface IActionResult. que pode retornar alguns tipos de resultados.</w:t>
       </w:r>
     </w:p>
     <w:p>
@@ -1048,7 +843,7 @@
           <v:rect id="rectole0000000000" o:spid="_x0000_i1025" style="width:413.25pt;height:181.5pt" o:ole="" o:preferrelative="t" stroked="f">
             <v:imagedata r:id="rId6" o:title=""/>
           </v:rect>
-          <o:OLEObject Type="Embed" ProgID="StaticMetafile" ShapeID="rectole0000000000" DrawAspect="Content" ObjectID="_1694463207" r:id="rId7"/>
+          <o:OLEObject Type="Embed" ProgID="StaticMetafile" ShapeID="rectole0000000000" DrawAspect="Content" ObjectID="_1694893559" r:id="rId7"/>
         </w:object>
       </w:r>
       <w:r>
@@ -1056,7 +851,7 @@
           <v:rect id="rectole0000000001" o:spid="_x0000_i1026" style="width:413.25pt;height:181.5pt" o:ole="" o:preferrelative="t" stroked="f">
             <v:imagedata r:id="rId6" o:title=""/>
           </v:rect>
-          <o:OLEObject Type="Embed" ProgID="StaticMetafile" ShapeID="rectole0000000001" DrawAspect="Content" ObjectID="_1694463208" r:id="rId8"/>
+          <o:OLEObject Type="Embed" ProgID="StaticMetafile" ShapeID="rectole0000000001" DrawAspect="Content" ObjectID="_1694893560" r:id="rId8"/>
         </w:object>
       </w:r>
     </w:p>
@@ -1191,62 +986,20 @@
           <w:sz w:val="24"/>
         </w:rPr>
       </w:pPr>
-      <w:proofErr w:type="spellStart"/>
-      <w:r>
-        <w:rPr>
-          <w:rFonts w:ascii="Arial" w:eastAsia="Arial" w:hAnsi="Arial" w:cs="Arial"/>
-          <w:b/>
-          <w:sz w:val="24"/>
-        </w:rPr>
-        <w:t>Get</w:t>
-      </w:r>
-      <w:proofErr w:type="spellEnd"/>
-      <w:r>
-        <w:rPr>
-          <w:rFonts w:ascii="Arial" w:eastAsia="Arial" w:hAnsi="Arial" w:cs="Arial"/>
-          <w:b/>
-          <w:sz w:val="24"/>
-        </w:rPr>
-        <w:t xml:space="preserve">: </w:t>
-      </w:r>
-      <w:r>
-        <w:rPr>
-          <w:rFonts w:ascii="Arial" w:eastAsia="Arial" w:hAnsi="Arial" w:cs="Arial"/>
-          <w:sz w:val="24"/>
-        </w:rPr>
-        <w:t xml:space="preserve">Um </w:t>
-      </w:r>
-      <w:proofErr w:type="spellStart"/>
-      <w:r>
-        <w:rPr>
-          <w:rFonts w:ascii="Arial" w:eastAsia="Arial" w:hAnsi="Arial" w:cs="Arial"/>
-          <w:sz w:val="24"/>
-        </w:rPr>
-        <w:t>request</w:t>
-      </w:r>
-      <w:proofErr w:type="spellEnd"/>
-      <w:r>
-        <w:rPr>
-          <w:rFonts w:ascii="Arial" w:eastAsia="Arial" w:hAnsi="Arial" w:cs="Arial"/>
-          <w:sz w:val="24"/>
-        </w:rPr>
-        <w:t xml:space="preserve"> (pedido) de uma informação ao </w:t>
-      </w:r>
-      <w:proofErr w:type="gramStart"/>
-      <w:r>
-        <w:rPr>
-          <w:rFonts w:ascii="Arial" w:eastAsia="Arial" w:hAnsi="Arial" w:cs="Arial"/>
-          <w:sz w:val="24"/>
-        </w:rPr>
-        <w:t>server</w:t>
-      </w:r>
-      <w:proofErr w:type="gramEnd"/>
-      <w:r>
-        <w:rPr>
-          <w:rFonts w:ascii="Arial" w:eastAsia="Arial" w:hAnsi="Arial" w:cs="Arial"/>
-          <w:sz w:val="24"/>
-        </w:rPr>
-        <w:t>. É feito através da URL.</w:t>
+      <w:r>
+        <w:rPr>
+          <w:rFonts w:ascii="Arial" w:eastAsia="Arial" w:hAnsi="Arial" w:cs="Arial"/>
+          <w:b/>
+          <w:sz w:val="24"/>
+        </w:rPr>
+        <w:t xml:space="preserve">Get: </w:t>
+      </w:r>
+      <w:r>
+        <w:rPr>
+          <w:rFonts w:ascii="Arial" w:eastAsia="Arial" w:hAnsi="Arial" w:cs="Arial"/>
+          <w:sz w:val="24"/>
+        </w:rPr>
+        <w:t>Um request (pedido) de uma informação ao server. É feito através da URL.</w:t>
       </w:r>
     </w:p>
     <w:p>
@@ -1291,23 +1044,13 @@
           <w:sz w:val="24"/>
         </w:rPr>
       </w:pPr>
-      <w:proofErr w:type="spellStart"/>
-      <w:r>
-        <w:rPr>
-          <w:rFonts w:ascii="Arial" w:eastAsia="Arial" w:hAnsi="Arial" w:cs="Arial"/>
-          <w:b/>
-          <w:sz w:val="24"/>
-        </w:rPr>
-        <w:t>Put</w:t>
-      </w:r>
-      <w:proofErr w:type="spellEnd"/>
-      <w:r>
-        <w:rPr>
-          <w:rFonts w:ascii="Arial" w:eastAsia="Arial" w:hAnsi="Arial" w:cs="Arial"/>
-          <w:b/>
-          <w:sz w:val="24"/>
-        </w:rPr>
-        <w:t>:</w:t>
+      <w:r>
+        <w:rPr>
+          <w:rFonts w:ascii="Arial" w:eastAsia="Arial" w:hAnsi="Arial" w:cs="Arial"/>
+          <w:b/>
+          <w:sz w:val="24"/>
+        </w:rPr>
+        <w:t>Put:</w:t>
       </w:r>
       <w:r>
         <w:rPr>
@@ -1441,119 +1184,15 @@
           <w:rFonts w:ascii="Arial" w:eastAsia="Arial" w:hAnsi="Arial" w:cs="Arial"/>
           <w:sz w:val="24"/>
         </w:rPr>
-        <w:t xml:space="preserve">Se ao chamarmos uma </w:t>
-      </w:r>
-      <w:proofErr w:type="spellStart"/>
-      <w:r>
-        <w:rPr>
-          <w:rFonts w:ascii="Arial" w:eastAsia="Arial" w:hAnsi="Arial" w:cs="Arial"/>
-          <w:sz w:val="24"/>
-        </w:rPr>
-        <w:t>View</w:t>
-      </w:r>
-      <w:proofErr w:type="spellEnd"/>
-      <w:r>
-        <w:rPr>
-          <w:rFonts w:ascii="Arial" w:eastAsia="Arial" w:hAnsi="Arial" w:cs="Arial"/>
-          <w:sz w:val="24"/>
-        </w:rPr>
-        <w:t xml:space="preserve">, e no nome da nossa </w:t>
-      </w:r>
-      <w:proofErr w:type="spellStart"/>
-      <w:r>
-        <w:rPr>
-          <w:rFonts w:ascii="Arial" w:eastAsia="Arial" w:hAnsi="Arial" w:cs="Arial"/>
-          <w:sz w:val="24"/>
-        </w:rPr>
-        <w:t>Action</w:t>
-      </w:r>
-      <w:proofErr w:type="spellEnd"/>
-      <w:r>
-        <w:rPr>
-          <w:rFonts w:ascii="Arial" w:eastAsia="Arial" w:hAnsi="Arial" w:cs="Arial"/>
-          <w:sz w:val="24"/>
-        </w:rPr>
-        <w:t xml:space="preserve"> não possuir o mesmo nome da nossa </w:t>
-      </w:r>
-      <w:proofErr w:type="spellStart"/>
-      <w:r>
-        <w:rPr>
-          <w:rFonts w:ascii="Arial" w:eastAsia="Arial" w:hAnsi="Arial" w:cs="Arial"/>
-          <w:sz w:val="24"/>
-        </w:rPr>
-        <w:t>View</w:t>
-      </w:r>
-      <w:proofErr w:type="spellEnd"/>
-      <w:r>
-        <w:rPr>
-          <w:rFonts w:ascii="Arial" w:eastAsia="Arial" w:hAnsi="Arial" w:cs="Arial"/>
-          <w:sz w:val="24"/>
-        </w:rPr>
-        <w:t>, podemos especificar dentro do chamado: (“</w:t>
-      </w:r>
-      <w:proofErr w:type="spellStart"/>
-      <w:r>
-        <w:rPr>
-          <w:rFonts w:ascii="Arial" w:eastAsia="Arial" w:hAnsi="Arial" w:cs="Arial"/>
-          <w:b/>
-          <w:sz w:val="24"/>
-        </w:rPr>
-        <w:t>return</w:t>
-      </w:r>
-      <w:proofErr w:type="spellEnd"/>
-      <w:r>
-        <w:rPr>
-          <w:rFonts w:ascii="Arial" w:eastAsia="Arial" w:hAnsi="Arial" w:cs="Arial"/>
-          <w:b/>
-          <w:sz w:val="24"/>
-        </w:rPr>
-        <w:t xml:space="preserve"> </w:t>
-      </w:r>
-      <w:proofErr w:type="spellStart"/>
-      <w:proofErr w:type="gramStart"/>
-      <w:r>
-        <w:rPr>
-          <w:rFonts w:ascii="Arial" w:eastAsia="Arial" w:hAnsi="Arial" w:cs="Arial"/>
-          <w:b/>
-          <w:sz w:val="24"/>
-        </w:rPr>
-        <w:t>View</w:t>
-      </w:r>
-      <w:proofErr w:type="spellEnd"/>
-      <w:r>
-        <w:rPr>
-          <w:rFonts w:ascii="Arial" w:eastAsia="Arial" w:hAnsi="Arial" w:cs="Arial"/>
-          <w:b/>
-          <w:sz w:val="24"/>
-        </w:rPr>
-        <w:t>(</w:t>
-      </w:r>
-      <w:proofErr w:type="gramEnd"/>
-      <w:r>
-        <w:rPr>
-          <w:rFonts w:ascii="Arial" w:eastAsia="Arial" w:hAnsi="Arial" w:cs="Arial"/>
-          <w:b/>
-          <w:sz w:val="24"/>
-        </w:rPr>
-        <w:t xml:space="preserve">nome da </w:t>
-      </w:r>
-      <w:proofErr w:type="spellStart"/>
-      <w:r>
-        <w:rPr>
-          <w:rFonts w:ascii="Arial" w:eastAsia="Arial" w:hAnsi="Arial" w:cs="Arial"/>
-          <w:b/>
-          <w:sz w:val="24"/>
-        </w:rPr>
-        <w:t>view</w:t>
-      </w:r>
-      <w:proofErr w:type="spellEnd"/>
-      <w:r>
-        <w:rPr>
-          <w:rFonts w:ascii="Arial" w:eastAsia="Arial" w:hAnsi="Arial" w:cs="Arial"/>
-          <w:b/>
-          <w:sz w:val="24"/>
-        </w:rPr>
-        <w:t>)</w:t>
+        <w:t>Se ao chamarmos uma View, e no nome da nossa Action não possuir o mesmo nome da nossa View, podemos especificar dentro do chamado: (“</w:t>
+      </w:r>
+      <w:r>
+        <w:rPr>
+          <w:rFonts w:ascii="Arial" w:eastAsia="Arial" w:hAnsi="Arial" w:cs="Arial"/>
+          <w:b/>
+          <w:sz w:val="24"/>
+        </w:rPr>
+        <w:t>return View(nome da view)</w:t>
       </w:r>
       <w:r>
         <w:rPr>
@@ -1661,15 +1300,13 @@
         </w:rPr>
         <w:t xml:space="preserve">, pois, caso diferentes, ele será reconhecido como um </w:t>
       </w:r>
-      <w:proofErr w:type="spellStart"/>
-      <w:r>
-        <w:rPr>
-          <w:rFonts w:ascii="Arial" w:eastAsia="Arial" w:hAnsi="Arial" w:cs="Arial"/>
-          <w:sz w:val="24"/>
-        </w:rPr>
-        <w:t>parametro</w:t>
-      </w:r>
-      <w:proofErr w:type="spellEnd"/>
+      <w:r>
+        <w:rPr>
+          <w:rFonts w:ascii="Arial" w:eastAsia="Arial" w:hAnsi="Arial" w:cs="Arial"/>
+          <w:sz w:val="24"/>
+        </w:rPr>
+        <w:t>parâmetro</w:t>
+      </w:r>
       <w:r>
         <w:rPr>
           <w:rFonts w:ascii="Arial" w:eastAsia="Arial" w:hAnsi="Arial" w:cs="Arial"/>
@@ -1707,40 +1344,20 @@
         </w:rPr>
         <w:t xml:space="preserve">Para passar parâmetros que não estão especificados na rota, </w:t>
       </w:r>
-      <w:proofErr w:type="gramStart"/>
-      <w:r>
-        <w:rPr>
-          <w:rFonts w:ascii="Arial" w:eastAsia="Arial" w:hAnsi="Arial" w:cs="Arial"/>
-          <w:sz w:val="24"/>
-        </w:rPr>
-        <w:t xml:space="preserve">colocamos </w:t>
-      </w:r>
-      <w:r>
-        <w:rPr>
-          <w:rFonts w:ascii="Arial" w:eastAsia="Arial" w:hAnsi="Arial" w:cs="Arial"/>
-          <w:b/>
-          <w:sz w:val="24"/>
-        </w:rPr>
-        <w:t>?</w:t>
-      </w:r>
-      <w:proofErr w:type="spellStart"/>
-      <w:r>
-        <w:rPr>
-          <w:rFonts w:ascii="Arial" w:eastAsia="Arial" w:hAnsi="Arial" w:cs="Arial"/>
-          <w:b/>
-          <w:sz w:val="24"/>
-        </w:rPr>
-        <w:t>parametro</w:t>
-      </w:r>
-      <w:proofErr w:type="spellEnd"/>
-      <w:proofErr w:type="gramEnd"/>
-      <w:r>
-        <w:rPr>
-          <w:rFonts w:ascii="Arial" w:eastAsia="Arial" w:hAnsi="Arial" w:cs="Arial"/>
-          <w:b/>
-          <w:sz w:val="24"/>
-        </w:rPr>
-        <w:t>=”Valor</w:t>
+      <w:r>
+        <w:rPr>
+          <w:rFonts w:ascii="Arial" w:eastAsia="Arial" w:hAnsi="Arial" w:cs="Arial"/>
+          <w:sz w:val="24"/>
+        </w:rPr>
+        <w:t>colocamos? parâmetro</w:t>
+      </w:r>
+      <w:r>
+        <w:rPr>
+          <w:rFonts w:ascii="Arial" w:eastAsia="Arial" w:hAnsi="Arial" w:cs="Arial"/>
+          <w:b/>
+          <w:sz w:val="24"/>
+        </w:rPr>
+        <w:t>=” Valor</w:t>
       </w:r>
       <w:r>
         <w:rPr>
@@ -1777,39 +1394,7 @@
           <w:rFonts w:ascii="Arial" w:eastAsia="Arial" w:hAnsi="Arial" w:cs="Arial"/>
           <w:sz w:val="24"/>
         </w:rPr>
-        <w:t xml:space="preserve">É possível passar as rotas também pelo controlador, fazendo assim, toda </w:t>
-      </w:r>
-      <w:proofErr w:type="spellStart"/>
-      <w:r>
-        <w:rPr>
-          <w:rFonts w:ascii="Arial" w:eastAsia="Arial" w:hAnsi="Arial" w:cs="Arial"/>
-          <w:sz w:val="24"/>
-        </w:rPr>
-        <w:t>IActionResult</w:t>
-      </w:r>
-      <w:proofErr w:type="spellEnd"/>
-      <w:r>
-        <w:rPr>
-          <w:rFonts w:ascii="Arial" w:eastAsia="Arial" w:hAnsi="Arial" w:cs="Arial"/>
-          <w:sz w:val="24"/>
-        </w:rPr>
-        <w:t xml:space="preserve"> (</w:t>
-      </w:r>
-      <w:proofErr w:type="spellStart"/>
-      <w:r>
-        <w:rPr>
-          <w:rFonts w:ascii="Arial" w:eastAsia="Arial" w:hAnsi="Arial" w:cs="Arial"/>
-          <w:sz w:val="24"/>
-        </w:rPr>
-        <w:t>view</w:t>
-      </w:r>
-      <w:proofErr w:type="spellEnd"/>
-      <w:r>
-        <w:rPr>
-          <w:rFonts w:ascii="Arial" w:eastAsia="Arial" w:hAnsi="Arial" w:cs="Arial"/>
-          <w:sz w:val="24"/>
-        </w:rPr>
-        <w:t>) ter um padrão ou caminho definido.</w:t>
+        <w:t>É possível passar as rotas também pelo controlador, fazendo assim, toda IActionResult (view) ter um padrão ou caminho definido.</w:t>
       </w:r>
     </w:p>
     <w:p>
@@ -1839,23 +1424,7 @@
           <w:rFonts w:ascii="Arial" w:eastAsia="Arial" w:hAnsi="Arial" w:cs="Arial"/>
           <w:sz w:val="24"/>
         </w:rPr>
-        <w:t xml:space="preserve">É </w:t>
-      </w:r>
-      <w:proofErr w:type="spellStart"/>
-      <w:r>
-        <w:rPr>
-          <w:rFonts w:ascii="Arial" w:eastAsia="Arial" w:hAnsi="Arial" w:cs="Arial"/>
-          <w:sz w:val="24"/>
-        </w:rPr>
-        <w:t>possivel</w:t>
-      </w:r>
-      <w:proofErr w:type="spellEnd"/>
-      <w:r>
-        <w:rPr>
-          <w:rFonts w:ascii="Arial" w:eastAsia="Arial" w:hAnsi="Arial" w:cs="Arial"/>
-          <w:sz w:val="24"/>
-        </w:rPr>
-        <w:t xml:space="preserve"> também fazer uma sobrecarga de rotas. (</w:t>
+        <w:t>É possivel também fazer uma sobrecarga de rotas. (</w:t>
       </w:r>
       <w:r>
         <w:rPr>
@@ -1939,43 +1508,7 @@
           <w:b/>
           <w:sz w:val="24"/>
         </w:rPr>
-        <w:t>Rota(“</w:t>
-      </w:r>
-      <w:proofErr w:type="gramStart"/>
-      <w:r>
-        <w:rPr>
-          <w:rFonts w:ascii="Arial" w:eastAsia="Arial" w:hAnsi="Arial" w:cs="Arial"/>
-          <w:b/>
-          <w:sz w:val="24"/>
-        </w:rPr>
-        <w:t>consumo”/</w:t>
-      </w:r>
-      <w:proofErr w:type="gramEnd"/>
-      <w:r>
-        <w:rPr>
-          <w:rFonts w:ascii="Arial" w:eastAsia="Arial" w:hAnsi="Arial" w:cs="Arial"/>
-          <w:b/>
-          <w:sz w:val="24"/>
-        </w:rPr>
-        <w:t>{id}/{</w:t>
-      </w:r>
-      <w:proofErr w:type="spellStart"/>
-      <w:r>
-        <w:rPr>
-          <w:rFonts w:ascii="Arial" w:eastAsia="Arial" w:hAnsi="Arial" w:cs="Arial"/>
-          <w:b/>
-          <w:sz w:val="24"/>
-        </w:rPr>
-        <w:t>preco</w:t>
-      </w:r>
-      <w:proofErr w:type="spellEnd"/>
-      <w:r>
-        <w:rPr>
-          <w:rFonts w:ascii="Arial" w:eastAsia="Arial" w:hAnsi="Arial" w:cs="Arial"/>
-          <w:b/>
-          <w:sz w:val="24"/>
-        </w:rPr>
-        <w:t>?}</w:t>
+        <w:t>Rota(“consumo”/{id}/{preco?}</w:t>
       </w:r>
       <w:r>
         <w:rPr>
@@ -2003,23 +1536,7 @@
           <w:rFonts w:ascii="Arial" w:eastAsia="Arial" w:hAnsi="Arial" w:cs="Arial"/>
           <w:sz w:val="24"/>
         </w:rPr>
-        <w:t xml:space="preserve">Podemos definir o tipo de parâmetro que serão passadas na </w:t>
-      </w:r>
-      <w:proofErr w:type="spellStart"/>
-      <w:r>
-        <w:rPr>
-          <w:rFonts w:ascii="Arial" w:eastAsia="Arial" w:hAnsi="Arial" w:cs="Arial"/>
-          <w:sz w:val="24"/>
-        </w:rPr>
-        <w:t>url</w:t>
-      </w:r>
-      <w:proofErr w:type="spellEnd"/>
-      <w:r>
-        <w:rPr>
-          <w:rFonts w:ascii="Arial" w:eastAsia="Arial" w:hAnsi="Arial" w:cs="Arial"/>
-          <w:sz w:val="24"/>
-        </w:rPr>
-        <w:t xml:space="preserve">. Para isso, basta colocarmos nosso parâmetro e dois pontos o tipo. </w:t>
+        <w:t xml:space="preserve">Podemos definir o tipo de parâmetro que serão passadas na url. Para isso, basta colocarmos nosso parâmetro e dois pontos o tipo. </w:t>
       </w:r>
       <w:r>
         <w:rPr>
@@ -2042,25 +1559,7 @@
           <w:b/>
           <w:sz w:val="24"/>
         </w:rPr>
-        <w:t>{</w:t>
-      </w:r>
-      <w:proofErr w:type="spellStart"/>
-      <w:r>
-        <w:rPr>
-          <w:rFonts w:ascii="Arial" w:eastAsia="Arial" w:hAnsi="Arial" w:cs="Arial"/>
-          <w:b/>
-          <w:sz w:val="24"/>
-        </w:rPr>
-        <w:t>id:int</w:t>
-      </w:r>
-      <w:proofErr w:type="spellEnd"/>
-      <w:r>
-        <w:rPr>
-          <w:rFonts w:ascii="Arial" w:eastAsia="Arial" w:hAnsi="Arial" w:cs="Arial"/>
-          <w:b/>
-          <w:sz w:val="24"/>
-        </w:rPr>
-        <w:t>}</w:t>
+        <w:t>{id:int}</w:t>
       </w:r>
     </w:p>
     <w:p>
@@ -2126,55 +1625,7 @@
           <w:rFonts w:ascii="Arial" w:eastAsia="Arial" w:hAnsi="Arial" w:cs="Arial"/>
           <w:sz w:val="24"/>
         </w:rPr>
-        <w:t xml:space="preserve">As </w:t>
-      </w:r>
-      <w:proofErr w:type="spellStart"/>
-      <w:r>
-        <w:rPr>
-          <w:rFonts w:ascii="Arial" w:eastAsia="Arial" w:hAnsi="Arial" w:cs="Arial"/>
-          <w:sz w:val="24"/>
-        </w:rPr>
-        <w:t>Actions</w:t>
-      </w:r>
-      <w:proofErr w:type="spellEnd"/>
-      <w:r>
-        <w:rPr>
-          <w:rFonts w:ascii="Arial" w:eastAsia="Arial" w:hAnsi="Arial" w:cs="Arial"/>
-          <w:sz w:val="24"/>
-        </w:rPr>
-        <w:t xml:space="preserve"> sempre retornam um resultado. As </w:t>
-      </w:r>
-      <w:proofErr w:type="spellStart"/>
-      <w:r>
-        <w:rPr>
-          <w:rFonts w:ascii="Arial" w:eastAsia="Arial" w:hAnsi="Arial" w:cs="Arial"/>
-          <w:sz w:val="24"/>
-        </w:rPr>
-        <w:t>actions</w:t>
-      </w:r>
-      <w:proofErr w:type="spellEnd"/>
-      <w:r>
-        <w:rPr>
-          <w:rFonts w:ascii="Arial" w:eastAsia="Arial" w:hAnsi="Arial" w:cs="Arial"/>
-          <w:sz w:val="24"/>
-        </w:rPr>
-        <w:t xml:space="preserve"> elas podem retornar diversos tipos de arquivos. A sua grande maioria de forma mais explicita dentro da </w:t>
-      </w:r>
-      <w:proofErr w:type="spellStart"/>
-      <w:r>
-        <w:rPr>
-          <w:rFonts w:ascii="Arial" w:eastAsia="Arial" w:hAnsi="Arial" w:cs="Arial"/>
-          <w:sz w:val="24"/>
-        </w:rPr>
-        <w:t>Controller</w:t>
-      </w:r>
-      <w:proofErr w:type="spellEnd"/>
-      <w:r>
-        <w:rPr>
-          <w:rFonts w:ascii="Arial" w:eastAsia="Arial" w:hAnsi="Arial" w:cs="Arial"/>
-          <w:sz w:val="24"/>
-        </w:rPr>
-        <w:t>, que possui todas as heranças desses arquivos.</w:t>
+        <w:t>As Actions sempre retornam um resultado. As actions elas podem retornar diversos tipos de arquivos. A sua grande maioria de forma mais explicita dentro da Controller, que possui todas as heranças desses arquivos.</w:t>
       </w:r>
     </w:p>
     <w:p>
@@ -2302,7 +1753,6 @@
           <w:sz w:val="24"/>
         </w:rPr>
       </w:pPr>
-      <w:proofErr w:type="spellStart"/>
       <w:r>
         <w:rPr>
           <w:rFonts w:ascii="Arial" w:eastAsia="Arial" w:hAnsi="Arial" w:cs="Arial"/>
@@ -2311,7 +1761,6 @@
         </w:rPr>
         <w:t>Annotations</w:t>
       </w:r>
-      <w:proofErr w:type="spellEnd"/>
       <w:r>
         <w:rPr>
           <w:rFonts w:ascii="Arial" w:eastAsia="Arial" w:hAnsi="Arial" w:cs="Arial"/>
@@ -2390,7 +1839,6 @@
         </w:rPr>
         <w:t xml:space="preserve">Uma das formas de validar a model é o </w:t>
       </w:r>
-      <w:proofErr w:type="spellStart"/>
       <w:r>
         <w:rPr>
           <w:rFonts w:ascii="Arial" w:eastAsia="Arial" w:hAnsi="Arial" w:cs="Arial"/>
@@ -2399,7 +1847,6 @@
         </w:rPr>
         <w:t>ModelState.IsValid</w:t>
       </w:r>
-      <w:proofErr w:type="spellEnd"/>
       <w:r>
         <w:rPr>
           <w:rFonts w:ascii="Arial" w:eastAsia="Arial" w:hAnsi="Arial" w:cs="Arial"/>
@@ -2426,25 +1873,13 @@
         </w:rPr>
         <w:t xml:space="preserve">Uma outra forma é acessando o </w:t>
       </w:r>
-      <w:proofErr w:type="spellStart"/>
-      <w:proofErr w:type="gramStart"/>
-      <w:r>
-        <w:rPr>
-          <w:rFonts w:ascii="Arial" w:eastAsia="Arial" w:hAnsi="Arial" w:cs="Arial"/>
-          <w:b/>
-          <w:sz w:val="24"/>
-        </w:rPr>
-        <w:t>ModelState.Values.SelectMany</w:t>
-      </w:r>
-      <w:proofErr w:type="spellEnd"/>
-      <w:proofErr w:type="gramEnd"/>
-      <w:r>
-        <w:rPr>
-          <w:rFonts w:ascii="Arial" w:eastAsia="Arial" w:hAnsi="Arial" w:cs="Arial"/>
-          <w:b/>
-          <w:sz w:val="24"/>
-        </w:rPr>
-        <w:t xml:space="preserve">. </w:t>
+      <w:r>
+        <w:rPr>
+          <w:rFonts w:ascii="Arial" w:eastAsia="Arial" w:hAnsi="Arial" w:cs="Arial"/>
+          <w:b/>
+          <w:sz w:val="24"/>
+        </w:rPr>
+        <w:t xml:space="preserve">ModelState.Values.SelectMany. </w:t>
       </w:r>
       <w:r>
         <w:rPr>
@@ -2488,21 +1923,19 @@
           <w:sz w:val="19"/>
           <w:lang w:val="en-US"/>
         </w:rPr>
-        <w:t xml:space="preserve"> </w:t>
-      </w:r>
-      <w:proofErr w:type="spellStart"/>
-      <w:proofErr w:type="gramStart"/>
-      <w:r>
+        <w:t xml:space="preserve"> ModelState.Values.SelectMany(m =&gt; errors))</w:t>
+      </w:r>
+    </w:p>
+    <w:p>
+      <w:pPr>
+        <w:spacing w:after="0" w:line="240" w:lineRule="auto"/>
         <w:rPr>
           <w:rFonts w:ascii="Consolas" w:eastAsia="Consolas" w:hAnsi="Consolas" w:cs="Consolas"/>
           <w:color w:val="000000"/>
           <w:sz w:val="19"/>
           <w:lang w:val="en-US"/>
         </w:rPr>
-        <w:t>ModelState.Values.SelectMany</w:t>
-      </w:r>
-      <w:proofErr w:type="spellEnd"/>
-      <w:proofErr w:type="gramEnd"/>
+      </w:pPr>
       <w:r>
         <w:rPr>
           <w:rFonts w:ascii="Consolas" w:eastAsia="Consolas" w:hAnsi="Consolas" w:cs="Consolas"/>
@@ -2510,7 +1943,7 @@
           <w:sz w:val="19"/>
           <w:lang w:val="en-US"/>
         </w:rPr>
-        <w:t>(m =&gt; errors))</w:t>
+        <w:t xml:space="preserve">            {</w:t>
       </w:r>
     </w:p>
     <w:p>
@@ -2530,12 +1963,12 @@
           <w:sz w:val="19"/>
           <w:lang w:val="en-US"/>
         </w:rPr>
-        <w:t xml:space="preserve">            {</w:t>
-      </w:r>
-    </w:p>
-    <w:p>
-      <w:pPr>
-        <w:spacing w:after="0" w:line="240" w:lineRule="auto"/>
+        <w:t xml:space="preserve">                Console.WriteLine(error.ErrorMessage);</w:t>
+      </w:r>
+    </w:p>
+    <w:p>
+      <w:pPr>
+        <w:ind w:firstLine="708"/>
         <w:rPr>
           <w:rFonts w:ascii="Consolas" w:eastAsia="Consolas" w:hAnsi="Consolas" w:cs="Consolas"/>
           <w:color w:val="000000"/>
@@ -2550,9 +1983,8 @@
           <w:sz w:val="19"/>
           <w:lang w:val="en-US"/>
         </w:rPr>
-        <w:t xml:space="preserve">                </w:t>
-      </w:r>
-      <w:proofErr w:type="spellStart"/>
+        <w:t xml:space="preserve">            </w:t>
+      </w:r>
       <w:r>
         <w:rPr>
           <w:rFonts w:ascii="Consolas" w:eastAsia="Consolas" w:hAnsi="Consolas" w:cs="Consolas"/>
@@ -2560,75 +1992,17 @@
           <w:sz w:val="19"/>
           <w:lang w:val="en-US"/>
         </w:rPr>
-        <w:t>Console.WriteLine</w:t>
-      </w:r>
-      <w:proofErr w:type="spellEnd"/>
-      <w:r>
+        <w:t>}</w:t>
+      </w:r>
+    </w:p>
+    <w:p>
+      <w:pPr>
+        <w:ind w:firstLine="708"/>
         <w:rPr>
           <w:rFonts w:ascii="Consolas" w:eastAsia="Consolas" w:hAnsi="Consolas" w:cs="Consolas"/>
           <w:color w:val="000000"/>
           <w:sz w:val="19"/>
           <w:lang w:val="en-US"/>
-        </w:rPr>
-        <w:t>(</w:t>
-      </w:r>
-      <w:proofErr w:type="spellStart"/>
-      <w:proofErr w:type="gramStart"/>
-      <w:r>
-        <w:rPr>
-          <w:rFonts w:ascii="Consolas" w:eastAsia="Consolas" w:hAnsi="Consolas" w:cs="Consolas"/>
-          <w:color w:val="000000"/>
-          <w:sz w:val="19"/>
-          <w:lang w:val="en-US"/>
-        </w:rPr>
-        <w:t>error.ErrorMessage</w:t>
-      </w:r>
-      <w:proofErr w:type="spellEnd"/>
-      <w:proofErr w:type="gramEnd"/>
-      <w:r>
-        <w:rPr>
-          <w:rFonts w:ascii="Consolas" w:eastAsia="Consolas" w:hAnsi="Consolas" w:cs="Consolas"/>
-          <w:color w:val="000000"/>
-          <w:sz w:val="19"/>
-          <w:lang w:val="en-US"/>
-        </w:rPr>
-        <w:t>);</w:t>
-      </w:r>
-    </w:p>
-    <w:p>
-      <w:pPr>
-        <w:ind w:firstLine="708"/>
-        <w:rPr>
-          <w:rFonts w:ascii="Consolas" w:eastAsia="Consolas" w:hAnsi="Consolas" w:cs="Consolas"/>
-          <w:color w:val="000000"/>
-          <w:sz w:val="19"/>
-        </w:rPr>
-      </w:pPr>
-      <w:r>
-        <w:rPr>
-          <w:rFonts w:ascii="Consolas" w:eastAsia="Consolas" w:hAnsi="Consolas" w:cs="Consolas"/>
-          <w:color w:val="000000"/>
-          <w:sz w:val="19"/>
-          <w:lang w:val="en-US"/>
-        </w:rPr>
-        <w:t xml:space="preserve">            </w:t>
-      </w:r>
-      <w:r>
-        <w:rPr>
-          <w:rFonts w:ascii="Consolas" w:eastAsia="Consolas" w:hAnsi="Consolas" w:cs="Consolas"/>
-          <w:color w:val="000000"/>
-          <w:sz w:val="19"/>
-        </w:rPr>
-        <w:t>}</w:t>
-      </w:r>
-    </w:p>
-    <w:p>
-      <w:pPr>
-        <w:ind w:firstLine="708"/>
-        <w:rPr>
-          <w:rFonts w:ascii="Consolas" w:eastAsia="Consolas" w:hAnsi="Consolas" w:cs="Consolas"/>
-          <w:color w:val="000000"/>
-          <w:sz w:val="19"/>
         </w:rPr>
       </w:pPr>
     </w:p>
@@ -2883,46 +2257,20 @@
           <w:sz w:val="24"/>
         </w:rPr>
       </w:pPr>
-      <w:proofErr w:type="spellStart"/>
-      <w:r>
-        <w:rPr>
-          <w:rFonts w:ascii="Arial" w:eastAsia="Arial" w:hAnsi="Arial" w:cs="Arial"/>
-          <w:b/>
-          <w:sz w:val="24"/>
-        </w:rPr>
-        <w:t>Razor</w:t>
-      </w:r>
-      <w:proofErr w:type="spellEnd"/>
-      <w:r>
-        <w:rPr>
-          <w:rFonts w:ascii="Arial" w:eastAsia="Arial" w:hAnsi="Arial" w:cs="Arial"/>
-          <w:b/>
-          <w:sz w:val="24"/>
-        </w:rPr>
-        <w:t xml:space="preserve"> Views:</w:t>
-      </w:r>
-      <w:r>
-        <w:rPr>
-          <w:rFonts w:ascii="Arial" w:eastAsia="Arial" w:hAnsi="Arial" w:cs="Arial"/>
-          <w:sz w:val="24"/>
-        </w:rPr>
-        <w:t xml:space="preserve"> as </w:t>
-      </w:r>
-      <w:proofErr w:type="spellStart"/>
-      <w:r>
-        <w:rPr>
-          <w:rFonts w:ascii="Arial" w:eastAsia="Arial" w:hAnsi="Arial" w:cs="Arial"/>
-          <w:sz w:val="24"/>
-        </w:rPr>
-        <w:t>Razor</w:t>
-      </w:r>
-      <w:proofErr w:type="spellEnd"/>
-      <w:r>
-        <w:rPr>
-          <w:rFonts w:ascii="Arial" w:eastAsia="Arial" w:hAnsi="Arial" w:cs="Arial"/>
-          <w:sz w:val="24"/>
-        </w:rPr>
-        <w:t xml:space="preserve"> Views é o motor de renderização das views no MVC. Ele transforma as views em HTML puro, que serão interpretadas pelo browser. Elas também podem ser tralhadas com models, </w:t>
+      <w:r>
+        <w:rPr>
+          <w:rFonts w:ascii="Arial" w:eastAsia="Arial" w:hAnsi="Arial" w:cs="Arial"/>
+          <w:b/>
+          <w:sz w:val="24"/>
+        </w:rPr>
+        <w:t>Razor Views:</w:t>
+      </w:r>
+      <w:r>
+        <w:rPr>
+          <w:rFonts w:ascii="Arial" w:eastAsia="Arial" w:hAnsi="Arial" w:cs="Arial"/>
+          <w:sz w:val="24"/>
+        </w:rPr>
+        <w:t xml:space="preserve"> as Razor Views é o motor de renderização das views no MVC. Ele transforma as views em HTML puro, que serão interpretadas pelo browser. Elas também podem ser tralhadas com models, </w:t>
       </w:r>
       <w:r>
         <w:rPr>
@@ -2956,80 +2304,20 @@
           <w:sz w:val="24"/>
         </w:rPr>
       </w:pPr>
-      <w:proofErr w:type="spellStart"/>
-      <w:r>
-        <w:rPr>
-          <w:rFonts w:ascii="Arial" w:eastAsia="Arial" w:hAnsi="Arial" w:cs="Arial"/>
-          <w:b/>
-          <w:sz w:val="24"/>
-        </w:rPr>
-        <w:t>Tag</w:t>
-      </w:r>
-      <w:proofErr w:type="spellEnd"/>
-      <w:r>
-        <w:rPr>
-          <w:rFonts w:ascii="Arial" w:eastAsia="Arial" w:hAnsi="Arial" w:cs="Arial"/>
-          <w:b/>
-          <w:sz w:val="24"/>
-        </w:rPr>
-        <w:t xml:space="preserve"> </w:t>
-      </w:r>
-      <w:proofErr w:type="spellStart"/>
-      <w:r>
-        <w:rPr>
-          <w:rFonts w:ascii="Arial" w:eastAsia="Arial" w:hAnsi="Arial" w:cs="Arial"/>
-          <w:b/>
-          <w:sz w:val="24"/>
-        </w:rPr>
-        <w:t>Helpers</w:t>
-      </w:r>
-      <w:proofErr w:type="spellEnd"/>
-      <w:r>
-        <w:rPr>
-          <w:rFonts w:ascii="Arial" w:eastAsia="Arial" w:hAnsi="Arial" w:cs="Arial"/>
-          <w:b/>
-          <w:sz w:val="24"/>
-        </w:rPr>
-        <w:t>:</w:t>
-      </w:r>
-      <w:r>
-        <w:rPr>
-          <w:rFonts w:ascii="Arial" w:eastAsia="Arial" w:hAnsi="Arial" w:cs="Arial"/>
-          <w:sz w:val="24"/>
-        </w:rPr>
-        <w:t xml:space="preserve"> as </w:t>
-      </w:r>
-      <w:proofErr w:type="spellStart"/>
-      <w:r>
-        <w:rPr>
-          <w:rFonts w:ascii="Arial" w:eastAsia="Arial" w:hAnsi="Arial" w:cs="Arial"/>
-          <w:sz w:val="24"/>
-        </w:rPr>
-        <w:t>tag</w:t>
-      </w:r>
-      <w:proofErr w:type="spellEnd"/>
-      <w:r>
-        <w:rPr>
-          <w:rFonts w:ascii="Arial" w:eastAsia="Arial" w:hAnsi="Arial" w:cs="Arial"/>
-          <w:sz w:val="24"/>
-        </w:rPr>
-        <w:t xml:space="preserve"> </w:t>
-      </w:r>
-      <w:proofErr w:type="spellStart"/>
-      <w:r>
-        <w:rPr>
-          <w:rFonts w:ascii="Arial" w:eastAsia="Arial" w:hAnsi="Arial" w:cs="Arial"/>
-          <w:sz w:val="24"/>
-        </w:rPr>
-        <w:t>helpers</w:t>
-      </w:r>
-      <w:proofErr w:type="spellEnd"/>
-      <w:r>
-        <w:rPr>
-          <w:rFonts w:ascii="Arial" w:eastAsia="Arial" w:hAnsi="Arial" w:cs="Arial"/>
-          <w:sz w:val="24"/>
-        </w:rPr>
-        <w:t xml:space="preserve"> são um auxílio que </w:t>
+      <w:r>
+        <w:rPr>
+          <w:rFonts w:ascii="Arial" w:eastAsia="Arial" w:hAnsi="Arial" w:cs="Arial"/>
+          <w:b/>
+          <w:sz w:val="24"/>
+        </w:rPr>
+        <w:t>Tag Helpers:</w:t>
+      </w:r>
+      <w:r>
+        <w:rPr>
+          <w:rFonts w:ascii="Arial" w:eastAsia="Arial" w:hAnsi="Arial" w:cs="Arial"/>
+          <w:sz w:val="24"/>
+        </w:rPr>
+        <w:t xml:space="preserve"> as tag helpers são um auxílio que </w:t>
       </w:r>
       <w:r>
         <w:rPr>
@@ -3060,62 +2348,20 @@
         </w:rPr>
         <w:t>, trabalhar com conexões com models (</w:t>
       </w:r>
-      <w:proofErr w:type="spellStart"/>
-      <w:r>
-        <w:rPr>
-          <w:rFonts w:ascii="Arial" w:eastAsia="Arial" w:hAnsi="Arial" w:cs="Arial"/>
-          <w:b/>
-          <w:sz w:val="24"/>
-        </w:rPr>
-        <w:t>asp</w:t>
-      </w:r>
-      <w:proofErr w:type="spellEnd"/>
-      <w:r>
-        <w:rPr>
-          <w:rFonts w:ascii="Arial" w:eastAsia="Arial" w:hAnsi="Arial" w:cs="Arial"/>
-          <w:b/>
-          <w:sz w:val="24"/>
-        </w:rPr>
-        <w:t>-for</w:t>
-      </w:r>
-      <w:r>
-        <w:rPr>
-          <w:rFonts w:ascii="Arial" w:eastAsia="Arial" w:hAnsi="Arial" w:cs="Arial"/>
-          <w:sz w:val="24"/>
-        </w:rPr>
-        <w:t xml:space="preserve">). Assim, com as </w:t>
-      </w:r>
-      <w:proofErr w:type="spellStart"/>
-      <w:r>
-        <w:rPr>
-          <w:rFonts w:ascii="Arial" w:eastAsia="Arial" w:hAnsi="Arial" w:cs="Arial"/>
-          <w:sz w:val="24"/>
-        </w:rPr>
-        <w:t>tag</w:t>
-      </w:r>
-      <w:proofErr w:type="spellEnd"/>
-      <w:r>
-        <w:rPr>
-          <w:rFonts w:ascii="Arial" w:eastAsia="Arial" w:hAnsi="Arial" w:cs="Arial"/>
-          <w:sz w:val="24"/>
-        </w:rPr>
-        <w:t xml:space="preserve"> </w:t>
-      </w:r>
-      <w:proofErr w:type="spellStart"/>
-      <w:r>
-        <w:rPr>
-          <w:rFonts w:ascii="Arial" w:eastAsia="Arial" w:hAnsi="Arial" w:cs="Arial"/>
-          <w:sz w:val="24"/>
-        </w:rPr>
-        <w:t>helpers</w:t>
-      </w:r>
-      <w:proofErr w:type="spellEnd"/>
-      <w:r>
-        <w:rPr>
-          <w:rFonts w:ascii="Arial" w:eastAsia="Arial" w:hAnsi="Arial" w:cs="Arial"/>
-          <w:sz w:val="24"/>
-        </w:rPr>
-        <w:t>, as nossas páginas HTML ficam muito mais inteligentes.</w:t>
+      <w:r>
+        <w:rPr>
+          <w:rFonts w:ascii="Arial" w:eastAsia="Arial" w:hAnsi="Arial" w:cs="Arial"/>
+          <w:b/>
+          <w:sz w:val="24"/>
+        </w:rPr>
+        <w:t>asp-for</w:t>
+      </w:r>
+      <w:r>
+        <w:rPr>
+          <w:rFonts w:ascii="Arial" w:eastAsia="Arial" w:hAnsi="Arial" w:cs="Arial"/>
+          <w:sz w:val="24"/>
+        </w:rPr>
+        <w:t>). Assim, com as tag helpers, as nossas páginas HTML ficam muito mais inteligentes.</w:t>
       </w:r>
     </w:p>
     <w:p>
@@ -3147,25 +2393,7 @@
           <w:b/>
           <w:sz w:val="24"/>
         </w:rPr>
-        <w:t>_</w:t>
-      </w:r>
-      <w:proofErr w:type="spellStart"/>
-      <w:r>
-        <w:rPr>
-          <w:rFonts w:ascii="Arial" w:eastAsia="Arial" w:hAnsi="Arial" w:cs="Arial"/>
-          <w:b/>
-          <w:sz w:val="24"/>
-        </w:rPr>
-        <w:t>ViewStart</w:t>
-      </w:r>
-      <w:proofErr w:type="spellEnd"/>
-      <w:r>
-        <w:rPr>
-          <w:rFonts w:ascii="Arial" w:eastAsia="Arial" w:hAnsi="Arial" w:cs="Arial"/>
-          <w:b/>
-          <w:sz w:val="24"/>
-        </w:rPr>
-        <w:t xml:space="preserve"> Page:</w:t>
+        <w:t>_ViewStart Page:</w:t>
       </w:r>
       <w:r>
         <w:rPr>
@@ -3204,25 +2432,7 @@
           <w:b/>
           <w:sz w:val="24"/>
         </w:rPr>
-        <w:t>_</w:t>
-      </w:r>
-      <w:proofErr w:type="spellStart"/>
-      <w:r>
-        <w:rPr>
-          <w:rFonts w:ascii="Arial" w:eastAsia="Arial" w:hAnsi="Arial" w:cs="Arial"/>
-          <w:b/>
-          <w:sz w:val="24"/>
-        </w:rPr>
-        <w:t>ViewImports</w:t>
-      </w:r>
-      <w:proofErr w:type="spellEnd"/>
-      <w:r>
-        <w:rPr>
-          <w:rFonts w:ascii="Arial" w:eastAsia="Arial" w:hAnsi="Arial" w:cs="Arial"/>
-          <w:b/>
-          <w:sz w:val="24"/>
-        </w:rPr>
-        <w:t xml:space="preserve"> Page:</w:t>
+        <w:t>_ViewImports Page:</w:t>
       </w:r>
       <w:r>
         <w:rPr>
@@ -3255,23 +2465,13 @@
           <w:sz w:val="24"/>
         </w:rPr>
       </w:pPr>
-      <w:proofErr w:type="spellStart"/>
-      <w:r>
-        <w:rPr>
-          <w:rFonts w:ascii="Arial" w:eastAsia="Arial" w:hAnsi="Arial" w:cs="Arial"/>
-          <w:b/>
-          <w:sz w:val="24"/>
-        </w:rPr>
-        <w:t>Shared</w:t>
-      </w:r>
-      <w:proofErr w:type="spellEnd"/>
-      <w:r>
-        <w:rPr>
-          <w:rFonts w:ascii="Arial" w:eastAsia="Arial" w:hAnsi="Arial" w:cs="Arial"/>
-          <w:b/>
-          <w:sz w:val="24"/>
-        </w:rPr>
-        <w:t>:</w:t>
+      <w:r>
+        <w:rPr>
+          <w:rFonts w:ascii="Arial" w:eastAsia="Arial" w:hAnsi="Arial" w:cs="Arial"/>
+          <w:b/>
+          <w:sz w:val="24"/>
+        </w:rPr>
+        <w:t>Shared:</w:t>
       </w:r>
       <w:r>
         <w:rPr>
@@ -3323,39 +2523,7 @@
           <w:rFonts w:ascii="Arial" w:eastAsia="Arial" w:hAnsi="Arial" w:cs="Arial"/>
           <w:sz w:val="24"/>
         </w:rPr>
-        <w:t xml:space="preserve">Por convenção do ASP.NET MVC, todas as views elas ficaram em pastas de acordo com sua </w:t>
-      </w:r>
-      <w:proofErr w:type="spellStart"/>
-      <w:r>
-        <w:rPr>
-          <w:rFonts w:ascii="Arial" w:eastAsia="Arial" w:hAnsi="Arial" w:cs="Arial"/>
-          <w:sz w:val="24"/>
-        </w:rPr>
-        <w:t>Controller</w:t>
-      </w:r>
-      <w:proofErr w:type="spellEnd"/>
-      <w:r>
-        <w:rPr>
-          <w:rFonts w:ascii="Arial" w:eastAsia="Arial" w:hAnsi="Arial" w:cs="Arial"/>
-          <w:sz w:val="24"/>
-        </w:rPr>
-        <w:t xml:space="preserve">. Assim, cada pasta corresponde as views de determinadas </w:t>
-      </w:r>
-      <w:proofErr w:type="spellStart"/>
-      <w:r>
-        <w:rPr>
-          <w:rFonts w:ascii="Arial" w:eastAsia="Arial" w:hAnsi="Arial" w:cs="Arial"/>
-          <w:sz w:val="24"/>
-        </w:rPr>
-        <w:t>Controllers</w:t>
-      </w:r>
-      <w:proofErr w:type="spellEnd"/>
-      <w:r>
-        <w:rPr>
-          <w:rFonts w:ascii="Arial" w:eastAsia="Arial" w:hAnsi="Arial" w:cs="Arial"/>
-          <w:sz w:val="24"/>
-        </w:rPr>
-        <w:t>.</w:t>
+        <w:t>Por convenção do ASP.NET MVC, todas as views elas ficaram em pastas de acordo com sua Controller. Assim, cada pasta corresponde as views de determinadas Controllers.</w:t>
       </w:r>
     </w:p>
     <w:p>
@@ -3387,25 +2555,7 @@
           <w:b/>
           <w:sz w:val="24"/>
         </w:rPr>
-        <w:t>_</w:t>
-      </w:r>
-      <w:proofErr w:type="spellStart"/>
-      <w:r>
-        <w:rPr>
-          <w:rFonts w:ascii="Arial" w:eastAsia="Arial" w:hAnsi="Arial" w:cs="Arial"/>
-          <w:b/>
-          <w:sz w:val="24"/>
-        </w:rPr>
-        <w:t>Layout.cshtml</w:t>
-      </w:r>
-      <w:proofErr w:type="spellEnd"/>
-      <w:r>
-        <w:rPr>
-          <w:rFonts w:ascii="Arial" w:eastAsia="Arial" w:hAnsi="Arial" w:cs="Arial"/>
-          <w:b/>
-          <w:sz w:val="24"/>
-        </w:rPr>
-        <w:t xml:space="preserve">: </w:t>
+        <w:t xml:space="preserve">_Layout.cshtml: </w:t>
       </w:r>
       <w:r>
         <w:rPr>
@@ -3438,62 +2588,20 @@
           <w:sz w:val="24"/>
         </w:rPr>
       </w:pPr>
-      <w:proofErr w:type="spellStart"/>
-      <w:r>
-        <w:rPr>
-          <w:rFonts w:ascii="Arial" w:eastAsia="Arial" w:hAnsi="Arial" w:cs="Arial"/>
-          <w:b/>
-          <w:sz w:val="24"/>
-        </w:rPr>
-        <w:t>Partial</w:t>
-      </w:r>
-      <w:proofErr w:type="spellEnd"/>
-      <w:r>
-        <w:rPr>
-          <w:rFonts w:ascii="Arial" w:eastAsia="Arial" w:hAnsi="Arial" w:cs="Arial"/>
-          <w:b/>
-          <w:sz w:val="24"/>
-        </w:rPr>
-        <w:t xml:space="preserve"> Views:</w:t>
-      </w:r>
-      <w:r>
-        <w:rPr>
-          <w:rFonts w:ascii="Arial" w:eastAsia="Arial" w:hAnsi="Arial" w:cs="Arial"/>
-          <w:sz w:val="24"/>
-        </w:rPr>
-        <w:t xml:space="preserve"> As </w:t>
-      </w:r>
-      <w:proofErr w:type="spellStart"/>
-      <w:r>
-        <w:rPr>
-          <w:rFonts w:ascii="Arial" w:eastAsia="Arial" w:hAnsi="Arial" w:cs="Arial"/>
-          <w:sz w:val="24"/>
-        </w:rPr>
-        <w:t>partial</w:t>
-      </w:r>
-      <w:proofErr w:type="spellEnd"/>
-      <w:r>
-        <w:rPr>
-          <w:rFonts w:ascii="Arial" w:eastAsia="Arial" w:hAnsi="Arial" w:cs="Arial"/>
-          <w:sz w:val="24"/>
-        </w:rPr>
-        <w:t xml:space="preserve"> views são pedaços de views que podem ser reaproveitadas em qualquer outra </w:t>
-      </w:r>
-      <w:proofErr w:type="spellStart"/>
-      <w:r>
-        <w:rPr>
-          <w:rFonts w:ascii="Arial" w:eastAsia="Arial" w:hAnsi="Arial" w:cs="Arial"/>
-          <w:sz w:val="24"/>
-        </w:rPr>
-        <w:t>view</w:t>
-      </w:r>
-      <w:proofErr w:type="spellEnd"/>
-      <w:r>
-        <w:rPr>
-          <w:rFonts w:ascii="Arial" w:eastAsia="Arial" w:hAnsi="Arial" w:cs="Arial"/>
-          <w:sz w:val="24"/>
-        </w:rPr>
-        <w:t xml:space="preserve">. </w:t>
+      <w:r>
+        <w:rPr>
+          <w:rFonts w:ascii="Arial" w:eastAsia="Arial" w:hAnsi="Arial" w:cs="Arial"/>
+          <w:b/>
+          <w:sz w:val="24"/>
+        </w:rPr>
+        <w:t>Partial Views:</w:t>
+      </w:r>
+      <w:r>
+        <w:rPr>
+          <w:rFonts w:ascii="Arial" w:eastAsia="Arial" w:hAnsi="Arial" w:cs="Arial"/>
+          <w:sz w:val="24"/>
+        </w:rPr>
+        <w:t xml:space="preserve"> As partial views são pedaços de views que podem ser reaproveitadas em qualquer outra view. </w:t>
       </w:r>
       <w:r>
         <w:rPr>
@@ -3519,46 +2627,20 @@
         </w:rPr>
         <w:t xml:space="preserve"> quando tivermos um pedaço de html que sempre se repete, podemos colocar em </w:t>
       </w:r>
-      <w:proofErr w:type="spellStart"/>
-      <w:r>
-        <w:rPr>
-          <w:rFonts w:ascii="Arial" w:eastAsia="Arial" w:hAnsi="Arial" w:cs="Arial"/>
-          <w:b/>
-          <w:sz w:val="24"/>
-        </w:rPr>
-        <w:t>Partial</w:t>
-      </w:r>
-      <w:proofErr w:type="spellEnd"/>
-      <w:r>
-        <w:rPr>
-          <w:rFonts w:ascii="Arial" w:eastAsia="Arial" w:hAnsi="Arial" w:cs="Arial"/>
-          <w:b/>
-          <w:sz w:val="24"/>
-        </w:rPr>
-        <w:t xml:space="preserve"> Views</w:t>
-      </w:r>
-      <w:r>
-        <w:rPr>
-          <w:rFonts w:ascii="Arial" w:eastAsia="Arial" w:hAnsi="Arial" w:cs="Arial"/>
-          <w:sz w:val="24"/>
-        </w:rPr>
-        <w:t xml:space="preserve">, que poderão ser implementadas dentro de outras views. As </w:t>
-      </w:r>
-      <w:proofErr w:type="spellStart"/>
-      <w:r>
-        <w:rPr>
-          <w:rFonts w:ascii="Arial" w:eastAsia="Arial" w:hAnsi="Arial" w:cs="Arial"/>
-          <w:sz w:val="24"/>
-        </w:rPr>
-        <w:t>partial</w:t>
-      </w:r>
-      <w:proofErr w:type="spellEnd"/>
-      <w:r>
-        <w:rPr>
-          <w:rFonts w:ascii="Arial" w:eastAsia="Arial" w:hAnsi="Arial" w:cs="Arial"/>
-          <w:sz w:val="24"/>
-        </w:rPr>
-        <w:t xml:space="preserve"> views </w:t>
+      <w:r>
+        <w:rPr>
+          <w:rFonts w:ascii="Arial" w:eastAsia="Arial" w:hAnsi="Arial" w:cs="Arial"/>
+          <w:b/>
+          <w:sz w:val="24"/>
+        </w:rPr>
+        <w:t>Partial Views</w:t>
+      </w:r>
+      <w:r>
+        <w:rPr>
+          <w:rFonts w:ascii="Arial" w:eastAsia="Arial" w:hAnsi="Arial" w:cs="Arial"/>
+          <w:sz w:val="24"/>
+        </w:rPr>
+        <w:t xml:space="preserve">, que poderão ser implementadas dentro de outras views. As partial views </w:t>
       </w:r>
       <w:r>
         <w:rPr>
@@ -3599,138 +2681,34 @@
           <w:sz w:val="24"/>
         </w:rPr>
       </w:pPr>
-      <w:proofErr w:type="spellStart"/>
-      <w:r>
-        <w:rPr>
-          <w:rFonts w:ascii="Arial" w:eastAsia="Arial" w:hAnsi="Arial" w:cs="Arial"/>
-          <w:b/>
-          <w:sz w:val="24"/>
-        </w:rPr>
-        <w:t>View</w:t>
-      </w:r>
-      <w:proofErr w:type="spellEnd"/>
-      <w:r>
-        <w:rPr>
-          <w:rFonts w:ascii="Arial" w:eastAsia="Arial" w:hAnsi="Arial" w:cs="Arial"/>
-          <w:b/>
-          <w:sz w:val="24"/>
+      <w:r>
+        <w:rPr>
+          <w:rFonts w:ascii="Arial" w:eastAsia="Arial" w:hAnsi="Arial" w:cs="Arial"/>
+          <w:b/>
+          <w:sz w:val="24"/>
+        </w:rPr>
+        <w:t>View Components:</w:t>
+      </w:r>
+      <w:r>
+        <w:rPr>
+          <w:rFonts w:ascii="Calibri" w:eastAsia="Calibri" w:hAnsi="Calibri" w:cs="Calibri"/>
         </w:rPr>
         <w:t xml:space="preserve"> </w:t>
       </w:r>
-      <w:proofErr w:type="spellStart"/>
-      <w:r>
-        <w:rPr>
-          <w:rFonts w:ascii="Arial" w:eastAsia="Arial" w:hAnsi="Arial" w:cs="Arial"/>
-          <w:b/>
-          <w:sz w:val="24"/>
-        </w:rPr>
-        <w:t>Components</w:t>
-      </w:r>
-      <w:proofErr w:type="spellEnd"/>
-      <w:r>
-        <w:rPr>
-          <w:rFonts w:ascii="Arial" w:eastAsia="Arial" w:hAnsi="Arial" w:cs="Arial"/>
-          <w:b/>
-          <w:sz w:val="24"/>
-        </w:rPr>
-        <w:t>:</w:t>
-      </w:r>
-      <w:r>
-        <w:rPr>
-          <w:rFonts w:ascii="Calibri" w:eastAsia="Calibri" w:hAnsi="Calibri" w:cs="Calibri"/>
-        </w:rPr>
-        <w:t xml:space="preserve"> </w:t>
-      </w:r>
-      <w:r>
-        <w:rPr>
-          <w:rFonts w:ascii="Arial" w:eastAsia="Arial" w:hAnsi="Arial" w:cs="Arial"/>
-          <w:sz w:val="24"/>
-        </w:rPr>
-        <w:t xml:space="preserve">Parecido com uma </w:t>
-      </w:r>
-      <w:proofErr w:type="spellStart"/>
-      <w:r>
-        <w:rPr>
-          <w:rFonts w:ascii="Arial" w:eastAsia="Arial" w:hAnsi="Arial" w:cs="Arial"/>
-          <w:sz w:val="24"/>
-        </w:rPr>
-        <w:t>Partial</w:t>
-      </w:r>
-      <w:proofErr w:type="spellEnd"/>
-      <w:r>
-        <w:rPr>
-          <w:rFonts w:ascii="Arial" w:eastAsia="Arial" w:hAnsi="Arial" w:cs="Arial"/>
-          <w:sz w:val="24"/>
-        </w:rPr>
-        <w:t xml:space="preserve"> </w:t>
-      </w:r>
-      <w:proofErr w:type="spellStart"/>
-      <w:r>
-        <w:rPr>
-          <w:rFonts w:ascii="Arial" w:eastAsia="Arial" w:hAnsi="Arial" w:cs="Arial"/>
-          <w:sz w:val="24"/>
-        </w:rPr>
-        <w:t>View</w:t>
-      </w:r>
-      <w:proofErr w:type="spellEnd"/>
-      <w:r>
-        <w:rPr>
-          <w:rFonts w:ascii="Arial" w:eastAsia="Arial" w:hAnsi="Arial" w:cs="Arial"/>
-          <w:sz w:val="24"/>
-        </w:rPr>
-        <w:t xml:space="preserve">, as Views </w:t>
-      </w:r>
-      <w:proofErr w:type="spellStart"/>
-      <w:r>
-        <w:rPr>
-          <w:rFonts w:ascii="Arial" w:eastAsia="Arial" w:hAnsi="Arial" w:cs="Arial"/>
-          <w:sz w:val="24"/>
-        </w:rPr>
-        <w:t>Components</w:t>
-      </w:r>
-      <w:proofErr w:type="spellEnd"/>
-      <w:r>
-        <w:rPr>
-          <w:rFonts w:ascii="Arial" w:eastAsia="Arial" w:hAnsi="Arial" w:cs="Arial"/>
-          <w:sz w:val="24"/>
-        </w:rPr>
-        <w:t xml:space="preserve"> são componentes independentes que auxiliam no desenvolvimento das views. Elas possuem processamento </w:t>
-      </w:r>
-      <w:proofErr w:type="gramStart"/>
-      <w:r>
-        <w:rPr>
-          <w:rFonts w:ascii="Arial" w:eastAsia="Arial" w:hAnsi="Arial" w:cs="Arial"/>
-          <w:b/>
-          <w:sz w:val="24"/>
-        </w:rPr>
-        <w:t>server</w:t>
-      </w:r>
-      <w:proofErr w:type="gramEnd"/>
-      <w:r>
-        <w:rPr>
-          <w:rFonts w:ascii="Arial" w:eastAsia="Arial" w:hAnsi="Arial" w:cs="Arial"/>
-          <w:b/>
-          <w:sz w:val="24"/>
-        </w:rPr>
-        <w:t>-</w:t>
-      </w:r>
-      <w:proofErr w:type="spellStart"/>
-      <w:r>
-        <w:rPr>
-          <w:rFonts w:ascii="Arial" w:eastAsia="Arial" w:hAnsi="Arial" w:cs="Arial"/>
-          <w:b/>
-          <w:sz w:val="24"/>
-        </w:rPr>
-        <w:t>side</w:t>
-      </w:r>
-      <w:proofErr w:type="spellEnd"/>
-      <w:r>
-        <w:rPr>
-          <w:rFonts w:ascii="Arial" w:eastAsia="Arial" w:hAnsi="Arial" w:cs="Arial"/>
-          <w:b/>
-          <w:sz w:val="24"/>
-        </w:rPr>
-        <w:t xml:space="preserve"> </w:t>
+      <w:r>
+        <w:rPr>
+          <w:rFonts w:ascii="Arial" w:eastAsia="Arial" w:hAnsi="Arial" w:cs="Arial"/>
+          <w:sz w:val="24"/>
+        </w:rPr>
+        <w:t xml:space="preserve">Parecido com uma Partial View, as Views Components são componentes independentes que auxiliam no desenvolvimento das views. Elas possuem processamento </w:t>
+      </w:r>
+      <w:r>
+        <w:rPr>
+          <w:rFonts w:ascii="Arial" w:eastAsia="Arial" w:hAnsi="Arial" w:cs="Arial"/>
+          <w:b/>
+          <w:sz w:val="24"/>
+        </w:rPr>
+        <w:t xml:space="preserve">server-side </w:t>
       </w:r>
       <w:r>
         <w:rPr>
@@ -3752,39 +2730,7 @@
           <w:rFonts w:ascii="Arial" w:eastAsia="Arial" w:hAnsi="Arial" w:cs="Arial"/>
           <w:sz w:val="24"/>
         </w:rPr>
-        <w:t xml:space="preserve">, assim como as </w:t>
-      </w:r>
-      <w:proofErr w:type="spellStart"/>
-      <w:r>
-        <w:rPr>
-          <w:rFonts w:ascii="Arial" w:eastAsia="Arial" w:hAnsi="Arial" w:cs="Arial"/>
-          <w:sz w:val="24"/>
-        </w:rPr>
-        <w:t>partial</w:t>
-      </w:r>
-      <w:proofErr w:type="spellEnd"/>
-      <w:r>
-        <w:rPr>
-          <w:rFonts w:ascii="Arial" w:eastAsia="Arial" w:hAnsi="Arial" w:cs="Arial"/>
-          <w:sz w:val="24"/>
-        </w:rPr>
-        <w:t xml:space="preserve"> </w:t>
-      </w:r>
-      <w:proofErr w:type="spellStart"/>
-      <w:r>
-        <w:rPr>
-          <w:rFonts w:ascii="Arial" w:eastAsia="Arial" w:hAnsi="Arial" w:cs="Arial"/>
-          <w:sz w:val="24"/>
-        </w:rPr>
-        <w:t>view</w:t>
-      </w:r>
-      <w:proofErr w:type="spellEnd"/>
-      <w:r>
-        <w:rPr>
-          <w:rFonts w:ascii="Arial" w:eastAsia="Arial" w:hAnsi="Arial" w:cs="Arial"/>
-          <w:sz w:val="24"/>
-        </w:rPr>
-        <w:t xml:space="preserve">. Além disso, elas são </w:t>
+        <w:t xml:space="preserve">, assim como as partial view. Além disso, elas são </w:t>
       </w:r>
       <w:r>
         <w:rPr>
@@ -3815,23 +2761,7 @@
           <w:rFonts w:ascii="Arial" w:eastAsia="Arial" w:hAnsi="Arial" w:cs="Arial"/>
           <w:sz w:val="24"/>
         </w:rPr>
-        <w:t xml:space="preserve">: São excelentes para </w:t>
-      </w:r>
-      <w:proofErr w:type="spellStart"/>
-      <w:r>
-        <w:rPr>
-          <w:rFonts w:ascii="Arial" w:eastAsia="Arial" w:hAnsi="Arial" w:cs="Arial"/>
-          <w:sz w:val="24"/>
-        </w:rPr>
-        <w:t>componentizar</w:t>
-      </w:r>
-      <w:proofErr w:type="spellEnd"/>
-      <w:r>
-        <w:rPr>
-          <w:rFonts w:ascii="Arial" w:eastAsia="Arial" w:hAnsi="Arial" w:cs="Arial"/>
-          <w:sz w:val="24"/>
-        </w:rPr>
-        <w:t xml:space="preserve"> recursos da página, como o carrinho de compras.</w:t>
+        <w:t>: São excelentes para componentizar recursos da página, como o carrinho de compras.</w:t>
       </w:r>
     </w:p>
     <w:p>
@@ -3891,23 +2821,7 @@
           <w:rFonts w:ascii="Arial" w:eastAsia="Arial" w:hAnsi="Arial" w:cs="Arial"/>
           <w:sz w:val="24"/>
         </w:rPr>
-        <w:t xml:space="preserve">Os </w:t>
-      </w:r>
-      <w:proofErr w:type="spellStart"/>
-      <w:r>
-        <w:rPr>
-          <w:rFonts w:ascii="Arial" w:eastAsia="Arial" w:hAnsi="Arial" w:cs="Arial"/>
-          <w:sz w:val="24"/>
-        </w:rPr>
-        <w:t>underlines</w:t>
-      </w:r>
-      <w:proofErr w:type="spellEnd"/>
-      <w:r>
-        <w:rPr>
-          <w:rFonts w:ascii="Arial" w:eastAsia="Arial" w:hAnsi="Arial" w:cs="Arial"/>
-          <w:sz w:val="24"/>
-        </w:rPr>
-        <w:t xml:space="preserve"> na frente dos nomes das </w:t>
+        <w:t xml:space="preserve">Os underlines na frente dos nomes das </w:t>
       </w:r>
       <w:r>
         <w:rPr>
@@ -3937,23 +2851,7 @@
           <w:rFonts w:ascii="Arial" w:eastAsia="Arial" w:hAnsi="Arial" w:cs="Arial"/>
           <w:sz w:val="24"/>
         </w:rPr>
-        <w:t xml:space="preserve">representam que aquela </w:t>
-      </w:r>
-      <w:proofErr w:type="spellStart"/>
-      <w:r>
-        <w:rPr>
-          <w:rFonts w:ascii="Arial" w:eastAsia="Arial" w:hAnsi="Arial" w:cs="Arial"/>
-          <w:sz w:val="24"/>
-        </w:rPr>
-        <w:t>view</w:t>
-      </w:r>
-      <w:proofErr w:type="spellEnd"/>
-      <w:r>
-        <w:rPr>
-          <w:rFonts w:ascii="Arial" w:eastAsia="Arial" w:hAnsi="Arial" w:cs="Arial"/>
-          <w:sz w:val="24"/>
-        </w:rPr>
-        <w:t xml:space="preserve"> trabalha em conjunto com outras views.</w:t>
+        <w:t>representam que aquela view trabalha em conjunto com outras views.</w:t>
       </w:r>
     </w:p>
     <w:p>
@@ -3984,55 +2882,7 @@
           <w:rFonts w:ascii="Arial" w:eastAsia="Arial" w:hAnsi="Arial" w:cs="Arial"/>
           <w:sz w:val="24"/>
         </w:rPr>
-        <w:t xml:space="preserve">Para criar uma </w:t>
-      </w:r>
-      <w:proofErr w:type="spellStart"/>
-      <w:r>
-        <w:rPr>
-          <w:rFonts w:ascii="Arial" w:eastAsia="Arial" w:hAnsi="Arial" w:cs="Arial"/>
-          <w:sz w:val="24"/>
-        </w:rPr>
-        <w:t>Partial</w:t>
-      </w:r>
-      <w:proofErr w:type="spellEnd"/>
-      <w:r>
-        <w:rPr>
-          <w:rFonts w:ascii="Arial" w:eastAsia="Arial" w:hAnsi="Arial" w:cs="Arial"/>
-          <w:sz w:val="24"/>
-        </w:rPr>
-        <w:t xml:space="preserve"> </w:t>
-      </w:r>
-      <w:proofErr w:type="spellStart"/>
-      <w:r>
-        <w:rPr>
-          <w:rFonts w:ascii="Arial" w:eastAsia="Arial" w:hAnsi="Arial" w:cs="Arial"/>
-          <w:sz w:val="24"/>
-        </w:rPr>
-        <w:t>View</w:t>
-      </w:r>
-      <w:proofErr w:type="spellEnd"/>
-      <w:r>
-        <w:rPr>
-          <w:rFonts w:ascii="Arial" w:eastAsia="Arial" w:hAnsi="Arial" w:cs="Arial"/>
-          <w:sz w:val="24"/>
-        </w:rPr>
-        <w:t xml:space="preserve">, podemos utilizar o </w:t>
-      </w:r>
-      <w:proofErr w:type="spellStart"/>
-      <w:r>
-        <w:rPr>
-          <w:rFonts w:ascii="Arial" w:eastAsia="Arial" w:hAnsi="Arial" w:cs="Arial"/>
-          <w:sz w:val="24"/>
-        </w:rPr>
-        <w:t>Scaffold</w:t>
-      </w:r>
-      <w:proofErr w:type="spellEnd"/>
-      <w:r>
-        <w:rPr>
-          <w:rFonts w:ascii="Arial" w:eastAsia="Arial" w:hAnsi="Arial" w:cs="Arial"/>
-          <w:sz w:val="24"/>
-        </w:rPr>
-        <w:t>, porém, ele é um pouco mais lento. Nada impede de criar na mão.</w:t>
+        <w:t>Para criar uma Partial View, podemos utilizar o Scaffold, porém, ele é um pouco mais lento. Nada impede de criar na mão.</w:t>
       </w:r>
     </w:p>
     <w:p>
@@ -4064,41 +2914,15 @@
           <w:rFonts w:ascii="Arial" w:eastAsia="Arial" w:hAnsi="Arial" w:cs="Arial"/>
           <w:sz w:val="24"/>
         </w:rPr>
-        <w:t xml:space="preserve">Para utilizar essa </w:t>
-      </w:r>
-      <w:proofErr w:type="spellStart"/>
-      <w:r>
-        <w:rPr>
-          <w:rFonts w:ascii="Arial" w:eastAsia="Arial" w:hAnsi="Arial" w:cs="Arial"/>
-          <w:sz w:val="24"/>
-        </w:rPr>
-        <w:t>Partial</w:t>
-      </w:r>
-      <w:proofErr w:type="spellEnd"/>
-      <w:r>
-        <w:rPr>
-          <w:rFonts w:ascii="Arial" w:eastAsia="Arial" w:hAnsi="Arial" w:cs="Arial"/>
-          <w:sz w:val="24"/>
-        </w:rPr>
-        <w:t xml:space="preserve"> criada em uma outra </w:t>
-      </w:r>
-      <w:proofErr w:type="spellStart"/>
-      <w:r>
-        <w:rPr>
-          <w:rFonts w:ascii="Arial" w:eastAsia="Arial" w:hAnsi="Arial" w:cs="Arial"/>
-          <w:b/>
-          <w:sz w:val="24"/>
-        </w:rPr>
-        <w:t>view</w:t>
-      </w:r>
-      <w:proofErr w:type="spellEnd"/>
-      <w:r>
-        <w:rPr>
-          <w:rFonts w:ascii="Arial" w:eastAsia="Arial" w:hAnsi="Arial" w:cs="Arial"/>
-          <w:b/>
-          <w:sz w:val="24"/>
-        </w:rPr>
-        <w:t xml:space="preserve">, </w:t>
+        <w:t xml:space="preserve">Para utilizar essa Partial criada em uma outra </w:t>
+      </w:r>
+      <w:r>
+        <w:rPr>
+          <w:rFonts w:ascii="Arial" w:eastAsia="Arial" w:hAnsi="Arial" w:cs="Arial"/>
+          <w:b/>
+          <w:sz w:val="24"/>
+        </w:rPr>
+        <w:t xml:space="preserve">view, </w:t>
       </w:r>
       <w:r>
         <w:rPr>
@@ -4107,41 +2931,13 @@
         </w:rPr>
         <w:t xml:space="preserve">da forma atual, podemos utilizar a </w:t>
       </w:r>
-      <w:proofErr w:type="spellStart"/>
-      <w:r>
-        <w:rPr>
-          <w:rFonts w:ascii="Arial" w:eastAsia="Arial" w:hAnsi="Arial" w:cs="Arial"/>
-          <w:b/>
-          <w:sz w:val="24"/>
-        </w:rPr>
-        <w:t>tag</w:t>
-      </w:r>
-      <w:proofErr w:type="spellEnd"/>
-      <w:r>
-        <w:rPr>
-          <w:rFonts w:ascii="Arial" w:eastAsia="Arial" w:hAnsi="Arial" w:cs="Arial"/>
-          <w:b/>
-          <w:sz w:val="24"/>
-        </w:rPr>
-        <w:t xml:space="preserve"> </w:t>
-      </w:r>
-      <w:proofErr w:type="spellStart"/>
-      <w:r>
-        <w:rPr>
-          <w:rFonts w:ascii="Arial" w:eastAsia="Arial" w:hAnsi="Arial" w:cs="Arial"/>
-          <w:b/>
-          <w:sz w:val="24"/>
-        </w:rPr>
-        <w:t>helper</w:t>
-      </w:r>
-      <w:proofErr w:type="spellEnd"/>
-      <w:r>
-        <w:rPr>
-          <w:rFonts w:ascii="Arial" w:eastAsia="Arial" w:hAnsi="Arial" w:cs="Arial"/>
-          <w:b/>
-          <w:sz w:val="24"/>
-        </w:rPr>
-        <w:t xml:space="preserve">: </w:t>
+      <w:r>
+        <w:rPr>
+          <w:rFonts w:ascii="Arial" w:eastAsia="Arial" w:hAnsi="Arial" w:cs="Arial"/>
+          <w:b/>
+          <w:sz w:val="24"/>
+        </w:rPr>
+        <w:t xml:space="preserve">tag helper: </w:t>
       </w:r>
       <w:r>
         <w:rPr>
@@ -4150,69 +2946,7 @@
           <w:color w:val="FF0000"/>
           <w:sz w:val="24"/>
         </w:rPr>
-        <w:t>&lt;</w:t>
-      </w:r>
-      <w:proofErr w:type="spellStart"/>
-      <w:r>
-        <w:rPr>
-          <w:rFonts w:ascii="Arial" w:eastAsia="Arial" w:hAnsi="Arial" w:cs="Arial"/>
-          <w:b/>
-          <w:color w:val="FF0000"/>
-          <w:sz w:val="24"/>
-        </w:rPr>
-        <w:t>partial</w:t>
-      </w:r>
-      <w:proofErr w:type="spellEnd"/>
-      <w:r>
-        <w:rPr>
-          <w:rFonts w:ascii="Arial" w:eastAsia="Arial" w:hAnsi="Arial" w:cs="Arial"/>
-          <w:b/>
-          <w:color w:val="FF0000"/>
-          <w:sz w:val="24"/>
-        </w:rPr>
-        <w:t xml:space="preserve"> </w:t>
-      </w:r>
-      <w:proofErr w:type="spellStart"/>
-      <w:r>
-        <w:rPr>
-          <w:rFonts w:ascii="Arial" w:eastAsia="Arial" w:hAnsi="Arial" w:cs="Arial"/>
-          <w:b/>
-          <w:color w:val="FF0000"/>
-          <w:sz w:val="24"/>
-        </w:rPr>
-        <w:t>name</w:t>
-      </w:r>
-      <w:proofErr w:type="spellEnd"/>
-      <w:proofErr w:type="gramStart"/>
-      <w:r>
-        <w:rPr>
-          <w:rFonts w:ascii="Arial" w:eastAsia="Arial" w:hAnsi="Arial" w:cs="Arial"/>
-          <w:b/>
-          <w:color w:val="FF0000"/>
-          <w:sz w:val="24"/>
-        </w:rPr>
-        <w:t>=”_</w:t>
-      </w:r>
-      <w:proofErr w:type="spellStart"/>
-      <w:proofErr w:type="gramEnd"/>
-      <w:r>
-        <w:rPr>
-          <w:rFonts w:ascii="Arial" w:eastAsia="Arial" w:hAnsi="Arial" w:cs="Arial"/>
-          <w:b/>
-          <w:color w:val="FF0000"/>
-          <w:sz w:val="24"/>
-        </w:rPr>
-        <w:t>NomeDaPartial</w:t>
-      </w:r>
-      <w:proofErr w:type="spellEnd"/>
-      <w:r>
-        <w:rPr>
-          <w:rFonts w:ascii="Arial" w:eastAsia="Arial" w:hAnsi="Arial" w:cs="Arial"/>
-          <w:b/>
-          <w:color w:val="FF0000"/>
-          <w:sz w:val="24"/>
-        </w:rPr>
-        <w:t>”&gt;</w:t>
+        <w:t>&lt;partial name=”_NomeDaPartial”&gt;</w:t>
       </w:r>
     </w:p>
     <w:p>
@@ -4243,23 +2977,7 @@
           <w:rFonts w:ascii="Arial" w:eastAsia="Arial" w:hAnsi="Arial" w:cs="Arial"/>
           <w:sz w:val="24"/>
         </w:rPr>
-        <w:t xml:space="preserve">Caso queiramos criar uma </w:t>
-      </w:r>
-      <w:proofErr w:type="spellStart"/>
-      <w:r>
-        <w:rPr>
-          <w:rFonts w:ascii="Arial" w:eastAsia="Arial" w:hAnsi="Arial" w:cs="Arial"/>
-          <w:sz w:val="24"/>
-        </w:rPr>
-        <w:t>partial</w:t>
-      </w:r>
-      <w:proofErr w:type="spellEnd"/>
-      <w:r>
-        <w:rPr>
-          <w:rFonts w:ascii="Arial" w:eastAsia="Arial" w:hAnsi="Arial" w:cs="Arial"/>
-          <w:sz w:val="24"/>
-        </w:rPr>
-        <w:t xml:space="preserve"> assíncrona, podemos usar </w:t>
+        <w:t xml:space="preserve">Caso queiramos criar uma partial assíncrona, podemos usar </w:t>
       </w:r>
       <w:r>
         <w:rPr>
@@ -4282,18 +3000,8 @@
           <w:b/>
           <w:sz w:val="24"/>
         </w:rPr>
-        <w:t xml:space="preserve"> </w:t>
-      </w:r>
-      <w:proofErr w:type="spellStart"/>
-      <w:r>
-        <w:rPr>
-          <w:rFonts w:ascii="Arial" w:eastAsia="Arial" w:hAnsi="Arial" w:cs="Arial"/>
-          <w:b/>
-          <w:sz w:val="24"/>
-        </w:rPr>
-        <w:t>helper</w:t>
-      </w:r>
-      <w:proofErr w:type="spellEnd"/>
+        <w:t xml:space="preserve"> helper</w:t>
+      </w:r>
       <w:r>
         <w:rPr>
           <w:rFonts w:ascii="Arial" w:eastAsia="Arial" w:hAnsi="Arial" w:cs="Arial"/>
@@ -4308,47 +3016,7 @@
           <w:color w:val="FF0000"/>
           <w:sz w:val="24"/>
         </w:rPr>
-        <w:t xml:space="preserve">@async </w:t>
-      </w:r>
-      <w:proofErr w:type="spellStart"/>
-      <w:r>
-        <w:rPr>
-          <w:rFonts w:ascii="Arial" w:eastAsia="Arial" w:hAnsi="Arial" w:cs="Arial"/>
-          <w:b/>
-          <w:color w:val="FF0000"/>
-          <w:sz w:val="24"/>
-        </w:rPr>
-        <w:t>Html.PartialAsync</w:t>
-      </w:r>
-      <w:proofErr w:type="spellEnd"/>
-      <w:r>
-        <w:rPr>
-          <w:rFonts w:ascii="Arial" w:eastAsia="Arial" w:hAnsi="Arial" w:cs="Arial"/>
-          <w:b/>
-          <w:color w:val="FF0000"/>
-          <w:sz w:val="24"/>
-        </w:rPr>
-        <w:t>(“_</w:t>
-      </w:r>
-      <w:proofErr w:type="spellStart"/>
-      <w:r>
-        <w:rPr>
-          <w:rFonts w:ascii="Arial" w:eastAsia="Arial" w:hAnsi="Arial" w:cs="Arial"/>
-          <w:b/>
-          <w:color w:val="FF0000"/>
-          <w:sz w:val="24"/>
-        </w:rPr>
-        <w:t>NomeDaPartial</w:t>
-      </w:r>
-      <w:proofErr w:type="spellEnd"/>
-      <w:r>
-        <w:rPr>
-          <w:rFonts w:ascii="Arial" w:eastAsia="Arial" w:hAnsi="Arial" w:cs="Arial"/>
-          <w:b/>
-          <w:color w:val="FF0000"/>
-          <w:sz w:val="24"/>
-        </w:rPr>
-        <w:t>”)</w:t>
+        <w:t>@async Html.PartialAsync(“_NomeDaPartial”)</w:t>
       </w:r>
       <w:r>
         <w:rPr>
@@ -4393,23 +3061,7 @@
           <w:rFonts w:ascii="Arial" w:eastAsia="Arial" w:hAnsi="Arial" w:cs="Arial"/>
           <w:sz w:val="24"/>
         </w:rPr>
-        <w:t xml:space="preserve">Podemos utilizar sempre que quisermos reaproveitar um código. DESDE QUE, essa </w:t>
-      </w:r>
-      <w:proofErr w:type="spellStart"/>
-      <w:r>
-        <w:rPr>
-          <w:rFonts w:ascii="Arial" w:eastAsia="Arial" w:hAnsi="Arial" w:cs="Arial"/>
-          <w:sz w:val="24"/>
-        </w:rPr>
-        <w:t>view</w:t>
-      </w:r>
-      <w:proofErr w:type="spellEnd"/>
-      <w:r>
-        <w:rPr>
-          <w:rFonts w:ascii="Arial" w:eastAsia="Arial" w:hAnsi="Arial" w:cs="Arial"/>
-          <w:sz w:val="24"/>
-        </w:rPr>
-        <w:t>, seja compatível com sua model.</w:t>
+        <w:t>Podemos utilizar sempre que quisermos reaproveitar um código. DESDE QUE, essa view, seja compatível com sua model.</w:t>
       </w:r>
     </w:p>
     <w:p>
@@ -4543,23 +3195,13 @@
         </w:rPr>
         <w:t>Criar uma pasta chamada “</w:t>
       </w:r>
-      <w:proofErr w:type="spellStart"/>
-      <w:r>
-        <w:rPr>
-          <w:rFonts w:ascii="Arial" w:eastAsia="Arial" w:hAnsi="Arial" w:cs="Arial"/>
-          <w:b/>
-          <w:sz w:val="24"/>
-        </w:rPr>
-        <w:t>ViewComponents</w:t>
-      </w:r>
-      <w:proofErr w:type="spellEnd"/>
-      <w:r>
-        <w:rPr>
-          <w:rFonts w:ascii="Arial" w:eastAsia="Arial" w:hAnsi="Arial" w:cs="Arial"/>
-          <w:b/>
-          <w:sz w:val="24"/>
-        </w:rPr>
-        <w:t>”</w:t>
+      <w:r>
+        <w:rPr>
+          <w:rFonts w:ascii="Arial" w:eastAsia="Arial" w:hAnsi="Arial" w:cs="Arial"/>
+          <w:b/>
+          <w:sz w:val="24"/>
+        </w:rPr>
+        <w:t>ViewComponents”</w:t>
       </w:r>
       <w:r>
         <w:rPr>
@@ -4612,61 +3254,13 @@
         </w:rPr>
         <w:t xml:space="preserve">Essa classe deve herdar de </w:t>
       </w:r>
-      <w:proofErr w:type="spellStart"/>
-      <w:r>
-        <w:rPr>
-          <w:rFonts w:ascii="Arial" w:eastAsia="Arial" w:hAnsi="Arial" w:cs="Arial"/>
-          <w:b/>
-          <w:sz w:val="24"/>
-        </w:rPr>
-        <w:t>ViewComponent</w:t>
-      </w:r>
-      <w:proofErr w:type="spellEnd"/>
-      <w:r>
-        <w:rPr>
-          <w:rFonts w:ascii="Arial" w:eastAsia="Arial" w:hAnsi="Arial" w:cs="Arial"/>
-          <w:b/>
-          <w:sz w:val="24"/>
-        </w:rPr>
-        <w:t>. (</w:t>
-      </w:r>
-      <w:proofErr w:type="spellStart"/>
-      <w:r>
-        <w:rPr>
-          <w:rFonts w:ascii="Arial" w:eastAsia="Arial" w:hAnsi="Arial" w:cs="Arial"/>
-          <w:b/>
-          <w:sz w:val="24"/>
-        </w:rPr>
-        <w:t>using</w:t>
-      </w:r>
-      <w:proofErr w:type="spellEnd"/>
-      <w:r>
-        <w:rPr>
-          <w:rFonts w:ascii="Arial" w:eastAsia="Arial" w:hAnsi="Arial" w:cs="Arial"/>
-          <w:b/>
-          <w:sz w:val="24"/>
-        </w:rPr>
-        <w:t xml:space="preserve"> </w:t>
-      </w:r>
-      <w:proofErr w:type="spellStart"/>
-      <w:proofErr w:type="gramStart"/>
-      <w:r>
-        <w:rPr>
-          <w:rFonts w:ascii="Arial" w:eastAsia="Arial" w:hAnsi="Arial" w:cs="Arial"/>
-          <w:b/>
-          <w:sz w:val="24"/>
-        </w:rPr>
-        <w:t>Microsoft.AspNetCore.Mvc</w:t>
-      </w:r>
-      <w:proofErr w:type="spellEnd"/>
-      <w:proofErr w:type="gramEnd"/>
-      <w:r>
-        <w:rPr>
-          <w:rFonts w:ascii="Arial" w:eastAsia="Arial" w:hAnsi="Arial" w:cs="Arial"/>
-          <w:b/>
-          <w:sz w:val="24"/>
-        </w:rPr>
-        <w:t>).</w:t>
+      <w:r>
+        <w:rPr>
+          <w:rFonts w:ascii="Arial" w:eastAsia="Arial" w:hAnsi="Arial" w:cs="Arial"/>
+          <w:b/>
+          <w:sz w:val="24"/>
+        </w:rPr>
+        <w:t>ViewComponent. (using Microsoft.AspNetCore.Mvc).</w:t>
       </w:r>
     </w:p>
     <w:p>
@@ -4688,69 +3282,15 @@
           <w:rFonts w:ascii="Arial" w:eastAsia="Arial" w:hAnsi="Arial" w:cs="Arial"/>
           <w:sz w:val="24"/>
         </w:rPr>
-        <w:t xml:space="preserve">Podemos dar o nome para essa componente com uma </w:t>
-      </w:r>
-      <w:proofErr w:type="spellStart"/>
-      <w:r>
-        <w:rPr>
-          <w:rFonts w:ascii="Arial" w:eastAsia="Arial" w:hAnsi="Arial" w:cs="Arial"/>
-          <w:sz w:val="24"/>
-        </w:rPr>
-        <w:t>annotation</w:t>
-      </w:r>
-      <w:proofErr w:type="spellEnd"/>
-      <w:r>
-        <w:rPr>
-          <w:rFonts w:ascii="Arial" w:eastAsia="Arial" w:hAnsi="Arial" w:cs="Arial"/>
-          <w:sz w:val="24"/>
-        </w:rPr>
-        <w:t xml:space="preserve"> própria</w:t>
-      </w:r>
-      <w:r>
-        <w:rPr>
-          <w:rFonts w:ascii="Arial" w:eastAsia="Arial" w:hAnsi="Arial" w:cs="Arial"/>
-          <w:b/>
-          <w:sz w:val="24"/>
-        </w:rPr>
-        <w:t>: [</w:t>
-      </w:r>
-      <w:proofErr w:type="spellStart"/>
-      <w:proofErr w:type="gramStart"/>
-      <w:r>
-        <w:rPr>
-          <w:rFonts w:ascii="Arial" w:eastAsia="Arial" w:hAnsi="Arial" w:cs="Arial"/>
-          <w:b/>
-          <w:sz w:val="24"/>
-        </w:rPr>
-        <w:t>ViewComponent</w:t>
-      </w:r>
-      <w:proofErr w:type="spellEnd"/>
-      <w:r>
-        <w:rPr>
-          <w:rFonts w:ascii="Arial" w:eastAsia="Arial" w:hAnsi="Arial" w:cs="Arial"/>
-          <w:b/>
-          <w:sz w:val="24"/>
-        </w:rPr>
-        <w:t>(</w:t>
-      </w:r>
-      <w:proofErr w:type="spellStart"/>
-      <w:proofErr w:type="gramEnd"/>
-      <w:r>
-        <w:rPr>
-          <w:rFonts w:ascii="Arial" w:eastAsia="Arial" w:hAnsi="Arial" w:cs="Arial"/>
-          <w:b/>
-          <w:sz w:val="24"/>
-        </w:rPr>
-        <w:t>Name</w:t>
-      </w:r>
-      <w:proofErr w:type="spellEnd"/>
-      <w:r>
-        <w:rPr>
-          <w:rFonts w:ascii="Arial" w:eastAsia="Arial" w:hAnsi="Arial" w:cs="Arial"/>
-          <w:b/>
-          <w:sz w:val="24"/>
-        </w:rPr>
-        <w:t xml:space="preserve"> =””)</w:t>
+        <w:t>Podemos dar o nome para essa componente com uma annotation própria</w:t>
+      </w:r>
+      <w:r>
+        <w:rPr>
+          <w:rFonts w:ascii="Arial" w:eastAsia="Arial" w:hAnsi="Arial" w:cs="Arial"/>
+          <w:b/>
+          <w:sz w:val="24"/>
+        </w:rPr>
+        <w:t>: [ViewComponent(Name =””)</w:t>
       </w:r>
       <w:r>
         <w:rPr>
@@ -4779,23 +3319,7 @@
           <w:rFonts w:ascii="Arial" w:eastAsia="Arial" w:hAnsi="Arial" w:cs="Arial"/>
           <w:sz w:val="24"/>
         </w:rPr>
-        <w:t xml:space="preserve">Ela precisa de um método </w:t>
-      </w:r>
-      <w:proofErr w:type="spellStart"/>
-      <w:r>
-        <w:rPr>
-          <w:rFonts w:ascii="Arial" w:eastAsia="Arial" w:hAnsi="Arial" w:cs="Arial"/>
-          <w:sz w:val="24"/>
-        </w:rPr>
-        <w:t>invoke</w:t>
-      </w:r>
-      <w:proofErr w:type="spellEnd"/>
-      <w:r>
-        <w:rPr>
-          <w:rFonts w:ascii="Arial" w:eastAsia="Arial" w:hAnsi="Arial" w:cs="Arial"/>
-          <w:sz w:val="24"/>
-        </w:rPr>
-        <w:t xml:space="preserve"> para funcionar.</w:t>
+        <w:t>Ela precisa de um método invoke para funcionar.</w:t>
       </w:r>
     </w:p>
     <w:p>
@@ -4819,7 +3343,6 @@
         </w:rPr>
         <w:t xml:space="preserve">Ela pode retornar uma </w:t>
       </w:r>
-      <w:proofErr w:type="spellStart"/>
       <w:r>
         <w:rPr>
           <w:rFonts w:ascii="Arial" w:eastAsia="Arial" w:hAnsi="Arial" w:cs="Arial"/>
@@ -4828,55 +3351,20 @@
         </w:rPr>
         <w:t>View</w:t>
       </w:r>
-      <w:proofErr w:type="spellEnd"/>
-      <w:r>
-        <w:rPr>
-          <w:rFonts w:ascii="Arial" w:eastAsia="Arial" w:hAnsi="Arial" w:cs="Arial"/>
-          <w:sz w:val="24"/>
-        </w:rPr>
-        <w:t xml:space="preserve">, porém, devemos cria-la de forma especial. Em nossa pasta </w:t>
-      </w:r>
-      <w:proofErr w:type="spellStart"/>
-      <w:r>
-        <w:rPr>
-          <w:rFonts w:ascii="Arial" w:eastAsia="Arial" w:hAnsi="Arial" w:cs="Arial"/>
-          <w:sz w:val="24"/>
-        </w:rPr>
-        <w:t>Shared</w:t>
-      </w:r>
-      <w:proofErr w:type="spellEnd"/>
-      <w:r>
-        <w:rPr>
-          <w:rFonts w:ascii="Arial" w:eastAsia="Arial" w:hAnsi="Arial" w:cs="Arial"/>
-          <w:sz w:val="24"/>
-        </w:rPr>
-        <w:t xml:space="preserve">, criamos uma pasta chamada </w:t>
-      </w:r>
-      <w:r>
-        <w:rPr>
-          <w:rFonts w:ascii="Arial" w:eastAsia="Arial" w:hAnsi="Arial" w:cs="Arial"/>
-          <w:b/>
-          <w:sz w:val="24"/>
-        </w:rPr>
-        <w:t>“</w:t>
-      </w:r>
-      <w:proofErr w:type="spellStart"/>
-      <w:r>
-        <w:rPr>
-          <w:rFonts w:ascii="Arial" w:eastAsia="Arial" w:hAnsi="Arial" w:cs="Arial"/>
-          <w:b/>
-          <w:sz w:val="24"/>
-        </w:rPr>
-        <w:t>Components</w:t>
-      </w:r>
-      <w:proofErr w:type="spellEnd"/>
-      <w:r>
-        <w:rPr>
-          <w:rFonts w:ascii="Arial" w:eastAsia="Arial" w:hAnsi="Arial" w:cs="Arial"/>
-          <w:b/>
-          <w:sz w:val="24"/>
-        </w:rPr>
-        <w:t>”</w:t>
+      <w:r>
+        <w:rPr>
+          <w:rFonts w:ascii="Arial" w:eastAsia="Arial" w:hAnsi="Arial" w:cs="Arial"/>
+          <w:sz w:val="24"/>
+        </w:rPr>
+        <w:t xml:space="preserve">, porém, devemos cria-la de forma especial. Em nossa pasta Shared, criamos uma pasta chamada </w:t>
+      </w:r>
+      <w:r>
+        <w:rPr>
+          <w:rFonts w:ascii="Arial" w:eastAsia="Arial" w:hAnsi="Arial" w:cs="Arial"/>
+          <w:b/>
+          <w:sz w:val="24"/>
+        </w:rPr>
+        <w:t>“Components”</w:t>
       </w:r>
     </w:p>
     <w:p>
@@ -4897,23 +3385,7 @@
           <w:rFonts w:ascii="Arial" w:eastAsia="Arial" w:hAnsi="Arial" w:cs="Arial"/>
           <w:sz w:val="24"/>
         </w:rPr>
-        <w:t xml:space="preserve">Dentro da pasta </w:t>
-      </w:r>
-      <w:proofErr w:type="spellStart"/>
-      <w:r>
-        <w:rPr>
-          <w:rFonts w:ascii="Arial" w:eastAsia="Arial" w:hAnsi="Arial" w:cs="Arial"/>
-          <w:sz w:val="24"/>
-        </w:rPr>
-        <w:t>Components</w:t>
-      </w:r>
-      <w:proofErr w:type="spellEnd"/>
-      <w:r>
-        <w:rPr>
-          <w:rFonts w:ascii="Arial" w:eastAsia="Arial" w:hAnsi="Arial" w:cs="Arial"/>
-          <w:sz w:val="24"/>
-        </w:rPr>
-        <w:t>, criamos uma pasta com o nome do nosso componente.</w:t>
+        <w:t>Dentro da pasta Components, criamos uma pasta com o nome do nosso componente.</w:t>
       </w:r>
     </w:p>
     <w:p>
@@ -4934,23 +3406,7 @@
           <w:rFonts w:ascii="Arial" w:eastAsia="Arial" w:hAnsi="Arial" w:cs="Arial"/>
           <w:sz w:val="24"/>
         </w:rPr>
-        <w:t xml:space="preserve">Por fim, dentro teremos uma </w:t>
-      </w:r>
-      <w:proofErr w:type="spellStart"/>
-      <w:r>
-        <w:rPr>
-          <w:rFonts w:ascii="Arial" w:eastAsia="Arial" w:hAnsi="Arial" w:cs="Arial"/>
-          <w:sz w:val="24"/>
-        </w:rPr>
-        <w:t>view</w:t>
-      </w:r>
-      <w:proofErr w:type="spellEnd"/>
-      <w:r>
-        <w:rPr>
-          <w:rFonts w:ascii="Arial" w:eastAsia="Arial" w:hAnsi="Arial" w:cs="Arial"/>
-          <w:sz w:val="24"/>
-        </w:rPr>
-        <w:t xml:space="preserve"> chamada </w:t>
+        <w:t xml:space="preserve">Por fim, dentro teremos uma view chamada </w:t>
       </w:r>
       <w:r>
         <w:rPr>
@@ -4965,23 +3421,7 @@
           <w:rFonts w:ascii="Arial" w:eastAsia="Arial" w:hAnsi="Arial" w:cs="Arial"/>
           <w:sz w:val="24"/>
         </w:rPr>
-        <w:t xml:space="preserve">, na qual, nossa </w:t>
-      </w:r>
-      <w:proofErr w:type="spellStart"/>
-      <w:r>
-        <w:rPr>
-          <w:rFonts w:ascii="Arial" w:eastAsia="Arial" w:hAnsi="Arial" w:cs="Arial"/>
-          <w:sz w:val="24"/>
-        </w:rPr>
-        <w:t>view</w:t>
-      </w:r>
-      <w:proofErr w:type="spellEnd"/>
-      <w:r>
-        <w:rPr>
-          <w:rFonts w:ascii="Arial" w:eastAsia="Arial" w:hAnsi="Arial" w:cs="Arial"/>
-          <w:sz w:val="24"/>
-        </w:rPr>
-        <w:t xml:space="preserve"> chamará por padrão.</w:t>
+        <w:t>, na qual, nossa view chamará por padrão.</w:t>
       </w:r>
     </w:p>
     <w:p>
@@ -5010,108 +3450,22 @@
           <w:b/>
           <w:sz w:val="24"/>
         </w:rPr>
-        <w:t>&lt;</w:t>
-      </w:r>
-      <w:proofErr w:type="spellStart"/>
-      <w:r>
-        <w:rPr>
-          <w:rFonts w:ascii="Arial" w:eastAsia="Arial" w:hAnsi="Arial" w:cs="Arial"/>
-          <w:b/>
-          <w:sz w:val="24"/>
-        </w:rPr>
-        <w:t>vc:NOMEDOCOMPONENTE</w:t>
-      </w:r>
-      <w:proofErr w:type="spellEnd"/>
-      <w:r>
-        <w:rPr>
-          <w:rFonts w:ascii="Arial" w:eastAsia="Arial" w:hAnsi="Arial" w:cs="Arial"/>
-          <w:b/>
-          <w:sz w:val="24"/>
-        </w:rPr>
-        <w:t>&gt;&lt;</w:t>
-      </w:r>
-      <w:proofErr w:type="spellStart"/>
-      <w:r>
-        <w:rPr>
-          <w:rFonts w:ascii="Arial" w:eastAsia="Arial" w:hAnsi="Arial" w:cs="Arial"/>
-          <w:b/>
-          <w:sz w:val="24"/>
-        </w:rPr>
-        <w:t>vc:NOMEDOCOMPONENTE</w:t>
-      </w:r>
-      <w:proofErr w:type="spellEnd"/>
-      <w:r>
-        <w:rPr>
-          <w:rFonts w:ascii="Arial" w:eastAsia="Arial" w:hAnsi="Arial" w:cs="Arial"/>
-          <w:b/>
-          <w:sz w:val="24"/>
-        </w:rPr>
-        <w:t>&gt;</w:t>
-      </w:r>
-      <w:r>
-        <w:rPr>
-          <w:rFonts w:ascii="Arial" w:eastAsia="Arial" w:hAnsi="Arial" w:cs="Arial"/>
-          <w:sz w:val="24"/>
-        </w:rPr>
-        <w:t xml:space="preserve">, e por fim, colocamos nosso </w:t>
-      </w:r>
-      <w:proofErr w:type="spellStart"/>
-      <w:r>
-        <w:rPr>
-          <w:rFonts w:ascii="Arial" w:eastAsia="Arial" w:hAnsi="Arial" w:cs="Arial"/>
-          <w:sz w:val="24"/>
-        </w:rPr>
-        <w:t>tag</w:t>
-      </w:r>
-      <w:proofErr w:type="spellEnd"/>
-      <w:r>
-        <w:rPr>
-          <w:rFonts w:ascii="Arial" w:eastAsia="Arial" w:hAnsi="Arial" w:cs="Arial"/>
-          <w:sz w:val="24"/>
-        </w:rPr>
-        <w:t xml:space="preserve"> </w:t>
-      </w:r>
-      <w:proofErr w:type="spellStart"/>
-      <w:r>
-        <w:rPr>
-          <w:rFonts w:ascii="Arial" w:eastAsia="Arial" w:hAnsi="Arial" w:cs="Arial"/>
-          <w:sz w:val="24"/>
-        </w:rPr>
-        <w:t>helper</w:t>
-      </w:r>
-      <w:proofErr w:type="spellEnd"/>
-      <w:r>
-        <w:rPr>
-          <w:rFonts w:ascii="Arial" w:eastAsia="Arial" w:hAnsi="Arial" w:cs="Arial"/>
-          <w:sz w:val="24"/>
-        </w:rPr>
-        <w:t xml:space="preserve"> em </w:t>
-      </w:r>
-      <w:r>
-        <w:rPr>
-          <w:rFonts w:ascii="Arial" w:eastAsia="Arial" w:hAnsi="Arial" w:cs="Arial"/>
-          <w:b/>
-          <w:sz w:val="24"/>
-        </w:rPr>
-        <w:t>_</w:t>
-      </w:r>
-      <w:proofErr w:type="spellStart"/>
-      <w:r>
-        <w:rPr>
-          <w:rFonts w:ascii="Arial" w:eastAsia="Arial" w:hAnsi="Arial" w:cs="Arial"/>
-          <w:b/>
-          <w:sz w:val="24"/>
-        </w:rPr>
-        <w:t>ViewImports</w:t>
-      </w:r>
-      <w:proofErr w:type="spellEnd"/>
-      <w:r>
-        <w:rPr>
-          <w:rFonts w:ascii="Arial" w:eastAsia="Arial" w:hAnsi="Arial" w:cs="Arial"/>
-          <w:b/>
-          <w:sz w:val="24"/>
-        </w:rPr>
-        <w:t>.</w:t>
+        <w:t>&lt;vc:NOMEDOCOMPONENTE&gt;&lt;vc:NOMEDOCOMPONENTE&gt;</w:t>
+      </w:r>
+      <w:r>
+        <w:rPr>
+          <w:rFonts w:ascii="Arial" w:eastAsia="Arial" w:hAnsi="Arial" w:cs="Arial"/>
+          <w:sz w:val="24"/>
+        </w:rPr>
+        <w:t xml:space="preserve">, e por fim, colocamos nosso tag helper em </w:t>
+      </w:r>
+      <w:r>
+        <w:rPr>
+          <w:rFonts w:ascii="Arial" w:eastAsia="Arial" w:hAnsi="Arial" w:cs="Arial"/>
+          <w:b/>
+          <w:sz w:val="24"/>
+        </w:rPr>
+        <w:t>_ViewImports.</w:t>
       </w:r>
     </w:p>
     <w:p>
@@ -5283,7 +3637,6 @@
         </w:rPr>
         <w:t xml:space="preserve">Caso tenha que fazer uma amostra ao usuário de um resumo de todas as suas validações, você pode utilizar uma </w:t>
       </w:r>
-      <w:proofErr w:type="spellStart"/>
       <w:r>
         <w:rPr>
           <w:rFonts w:ascii="Arial" w:eastAsia="Arial" w:hAnsi="Arial" w:cs="Arial"/>
@@ -5291,9 +3644,15 @@
           <w:sz w:val="24"/>
           <w:u w:val="single"/>
         </w:rPr>
-        <w:t>validation</w:t>
-      </w:r>
-      <w:proofErr w:type="spellEnd"/>
+        <w:t>validation summary</w:t>
+      </w:r>
+      <w:r>
+        <w:rPr>
+          <w:rFonts w:ascii="Arial" w:eastAsia="Arial" w:hAnsi="Arial" w:cs="Arial"/>
+          <w:sz w:val="24"/>
+        </w:rPr>
+        <w:t xml:space="preserve">. Caso não queira que apareça para o usuário todas as informações, apenas colocamos na </w:t>
+      </w:r>
       <w:r>
         <w:rPr>
           <w:rFonts w:ascii="Arial" w:eastAsia="Arial" w:hAnsi="Arial" w:cs="Arial"/>
@@ -5301,65 +3660,7 @@
           <w:sz w:val="24"/>
           <w:u w:val="single"/>
         </w:rPr>
-        <w:t xml:space="preserve"> </w:t>
-      </w:r>
-      <w:proofErr w:type="spellStart"/>
-      <w:r>
-        <w:rPr>
-          <w:rFonts w:ascii="Arial" w:eastAsia="Arial" w:hAnsi="Arial" w:cs="Arial"/>
-          <w:b/>
-          <w:sz w:val="24"/>
-          <w:u w:val="single"/>
-        </w:rPr>
-        <w:t>summary</w:t>
-      </w:r>
-      <w:proofErr w:type="spellEnd"/>
-      <w:r>
-        <w:rPr>
-          <w:rFonts w:ascii="Arial" w:eastAsia="Arial" w:hAnsi="Arial" w:cs="Arial"/>
-          <w:sz w:val="24"/>
-        </w:rPr>
-        <w:t xml:space="preserve">. Caso não queira que apareça para o usuário todas as informações, apenas colocamos na </w:t>
-      </w:r>
-      <w:proofErr w:type="spellStart"/>
-      <w:r>
-        <w:rPr>
-          <w:rFonts w:ascii="Arial" w:eastAsia="Arial" w:hAnsi="Arial" w:cs="Arial"/>
-          <w:b/>
-          <w:sz w:val="24"/>
-          <w:u w:val="single"/>
-        </w:rPr>
-        <w:t>summary</w:t>
-      </w:r>
-      <w:proofErr w:type="spellEnd"/>
-      <w:r>
-        <w:rPr>
-          <w:rFonts w:ascii="Arial" w:eastAsia="Arial" w:hAnsi="Arial" w:cs="Arial"/>
-          <w:b/>
-          <w:sz w:val="24"/>
-          <w:u w:val="single"/>
-        </w:rPr>
-        <w:t>="</w:t>
-      </w:r>
-      <w:proofErr w:type="spellStart"/>
-      <w:r>
-        <w:rPr>
-          <w:rFonts w:ascii="Arial" w:eastAsia="Arial" w:hAnsi="Arial" w:cs="Arial"/>
-          <w:b/>
-          <w:sz w:val="24"/>
-          <w:u w:val="single"/>
-        </w:rPr>
-        <w:t>ModelOnly</w:t>
-      </w:r>
-      <w:proofErr w:type="spellEnd"/>
-      <w:r>
-        <w:rPr>
-          <w:rFonts w:ascii="Arial" w:eastAsia="Arial" w:hAnsi="Arial" w:cs="Arial"/>
-          <w:b/>
-          <w:sz w:val="24"/>
-          <w:u w:val="single"/>
-        </w:rPr>
-        <w:t>"</w:t>
+        <w:t>summary="ModelOnly"</w:t>
       </w:r>
       <w:r>
         <w:rPr>
@@ -5404,52 +3705,53 @@
           <w:rFonts w:ascii="Arial" w:eastAsia="Arial" w:hAnsi="Arial" w:cs="Arial"/>
           <w:sz w:val="24"/>
         </w:rPr>
-        <w:t xml:space="preserve">, que a validação seja feita antes mesmo de entrar na </w:t>
-      </w:r>
-      <w:proofErr w:type="spellStart"/>
-      <w:r>
-        <w:rPr>
-          <w:rFonts w:ascii="Arial" w:eastAsia="Arial" w:hAnsi="Arial" w:cs="Arial"/>
-          <w:sz w:val="24"/>
-        </w:rPr>
-        <w:t>controller</w:t>
-      </w:r>
-      <w:proofErr w:type="spellEnd"/>
-      <w:r>
-        <w:rPr>
-          <w:rFonts w:ascii="Arial" w:eastAsia="Arial" w:hAnsi="Arial" w:cs="Arial"/>
-          <w:sz w:val="24"/>
-        </w:rPr>
-        <w:t xml:space="preserve">, sendo assim, em nossa </w:t>
-      </w:r>
-      <w:proofErr w:type="spellStart"/>
-      <w:r>
-        <w:rPr>
-          <w:rFonts w:ascii="Arial" w:eastAsia="Arial" w:hAnsi="Arial" w:cs="Arial"/>
-          <w:sz w:val="24"/>
-        </w:rPr>
-        <w:t>page</w:t>
-      </w:r>
-      <w:proofErr w:type="spellEnd"/>
-      <w:r>
-        <w:rPr>
-          <w:rFonts w:ascii="Arial" w:eastAsia="Arial" w:hAnsi="Arial" w:cs="Arial"/>
+        <w:t xml:space="preserve">, que a validação seja feita antes mesmo de entrar na controller, sendo assim, em nossa page view </w:t>
+      </w:r>
+      <w:r>
+        <w:rPr>
+          <w:rFonts w:ascii="Arial" w:eastAsia="Arial" w:hAnsi="Arial" w:cs="Arial"/>
+          <w:b/>
+          <w:sz w:val="24"/>
+        </w:rPr>
+        <w:t>via client</w:t>
+      </w:r>
+      <w:r>
+        <w:rPr>
+          <w:rFonts w:ascii="Arial" w:eastAsia="Arial" w:hAnsi="Arial" w:cs="Arial"/>
+          <w:sz w:val="24"/>
+        </w:rPr>
+        <w:t xml:space="preserve">, adicionamos uma </w:t>
+      </w:r>
+      <w:r>
+        <w:rPr>
+          <w:rFonts w:ascii="Arial" w:eastAsia="Arial" w:hAnsi="Arial" w:cs="Arial"/>
+          <w:b/>
+          <w:color w:val="FF0000"/>
+          <w:sz w:val="24"/>
+        </w:rPr>
+        <w:t>@section scripts</w:t>
+      </w:r>
+      <w:r>
+        <w:rPr>
+          <w:rFonts w:ascii="Arial" w:eastAsia="Arial" w:hAnsi="Arial" w:cs="Arial"/>
+          <w:b/>
           <w:sz w:val="24"/>
         </w:rPr>
         <w:t xml:space="preserve"> </w:t>
       </w:r>
-      <w:proofErr w:type="spellStart"/>
-      <w:r>
-        <w:rPr>
-          <w:rFonts w:ascii="Arial" w:eastAsia="Arial" w:hAnsi="Arial" w:cs="Arial"/>
-          <w:sz w:val="24"/>
-        </w:rPr>
-        <w:t>view</w:t>
-      </w:r>
-      <w:proofErr w:type="spellEnd"/>
-      <w:r>
-        <w:rPr>
-          <w:rFonts w:ascii="Arial" w:eastAsia="Arial" w:hAnsi="Arial" w:cs="Arial"/>
+      <w:r>
+        <w:rPr>
+          <w:rFonts w:ascii="Arial" w:eastAsia="Arial" w:hAnsi="Arial" w:cs="Arial"/>
+          <w:b/>
+          <w:color w:val="00B050"/>
+          <w:sz w:val="24"/>
+        </w:rPr>
+        <w:t>{</w:t>
+      </w:r>
+      <w:r>
+        <w:rPr>
+          <w:rFonts w:ascii="Arial" w:eastAsia="Arial" w:hAnsi="Arial" w:cs="Arial"/>
+          <w:b/>
           <w:sz w:val="24"/>
         </w:rPr>
         <w:t xml:space="preserve"> </w:t>
@@ -5458,140 +3760,10 @@
         <w:rPr>
           <w:rFonts w:ascii="Arial" w:eastAsia="Arial" w:hAnsi="Arial" w:cs="Arial"/>
           <w:b/>
-          <w:sz w:val="24"/>
-        </w:rPr>
-        <w:t xml:space="preserve">via </w:t>
-      </w:r>
-      <w:proofErr w:type="spellStart"/>
-      <w:r>
-        <w:rPr>
-          <w:rFonts w:ascii="Arial" w:eastAsia="Arial" w:hAnsi="Arial" w:cs="Arial"/>
-          <w:b/>
-          <w:sz w:val="24"/>
-        </w:rPr>
-        <w:t>client</w:t>
-      </w:r>
-      <w:proofErr w:type="spellEnd"/>
-      <w:r>
-        <w:rPr>
-          <w:rFonts w:ascii="Arial" w:eastAsia="Arial" w:hAnsi="Arial" w:cs="Arial"/>
-          <w:sz w:val="24"/>
-        </w:rPr>
-        <w:t xml:space="preserve">, adicionamos uma </w:t>
-      </w:r>
-      <w:r>
-        <w:rPr>
-          <w:rFonts w:ascii="Arial" w:eastAsia="Arial" w:hAnsi="Arial" w:cs="Arial"/>
-          <w:b/>
-          <w:color w:val="FF0000"/>
-          <w:sz w:val="24"/>
-        </w:rPr>
-        <w:t>@section scripts</w:t>
-      </w:r>
-      <w:r>
-        <w:rPr>
-          <w:rFonts w:ascii="Arial" w:eastAsia="Arial" w:hAnsi="Arial" w:cs="Arial"/>
-          <w:b/>
-          <w:sz w:val="24"/>
-        </w:rPr>
-        <w:t xml:space="preserve"> </w:t>
-      </w:r>
-      <w:proofErr w:type="gramStart"/>
-      <w:r>
-        <w:rPr>
-          <w:rFonts w:ascii="Arial" w:eastAsia="Arial" w:hAnsi="Arial" w:cs="Arial"/>
-          <w:b/>
-          <w:color w:val="00B050"/>
-          <w:sz w:val="24"/>
-        </w:rPr>
-        <w:t>{</w:t>
-      </w:r>
-      <w:r>
-        <w:rPr>
-          <w:rFonts w:ascii="Arial" w:eastAsia="Arial" w:hAnsi="Arial" w:cs="Arial"/>
-          <w:b/>
-          <w:sz w:val="24"/>
-        </w:rPr>
-        <w:t xml:space="preserve"> </w:t>
-      </w:r>
-      <w:r>
-        <w:rPr>
-          <w:rFonts w:ascii="Arial" w:eastAsia="Arial" w:hAnsi="Arial" w:cs="Arial"/>
-          <w:b/>
           <w:color w:val="004DBB"/>
           <w:sz w:val="24"/>
         </w:rPr>
-        <w:t>@</w:t>
-      </w:r>
-      <w:proofErr w:type="gramEnd"/>
-      <w:r>
-        <w:rPr>
-          <w:rFonts w:ascii="Arial" w:eastAsia="Arial" w:hAnsi="Arial" w:cs="Arial"/>
-          <w:b/>
-          <w:color w:val="004DBB"/>
-          <w:sz w:val="24"/>
-        </w:rPr>
-        <w:t xml:space="preserve">{ </w:t>
-      </w:r>
-      <w:proofErr w:type="spellStart"/>
-      <w:r>
-        <w:rPr>
-          <w:rFonts w:ascii="Arial" w:eastAsia="Arial" w:hAnsi="Arial" w:cs="Arial"/>
-          <w:b/>
-          <w:color w:val="004DBB"/>
-          <w:sz w:val="24"/>
-        </w:rPr>
-        <w:t>await</w:t>
-      </w:r>
-      <w:proofErr w:type="spellEnd"/>
-      <w:r>
-        <w:rPr>
-          <w:rFonts w:ascii="Arial" w:eastAsia="Arial" w:hAnsi="Arial" w:cs="Arial"/>
-          <w:b/>
-          <w:color w:val="004DBB"/>
-          <w:sz w:val="24"/>
-        </w:rPr>
-        <w:t xml:space="preserve"> </w:t>
-      </w:r>
-      <w:proofErr w:type="spellStart"/>
-      <w:r>
-        <w:rPr>
-          <w:rFonts w:ascii="Arial" w:eastAsia="Arial" w:hAnsi="Arial" w:cs="Arial"/>
-          <w:b/>
-          <w:color w:val="004DBB"/>
-          <w:sz w:val="24"/>
-        </w:rPr>
-        <w:t>Html.PartialRenderAsync</w:t>
-      </w:r>
-      <w:proofErr w:type="spellEnd"/>
-      <w:r>
-        <w:rPr>
-          <w:rFonts w:ascii="Arial" w:eastAsia="Arial" w:hAnsi="Arial" w:cs="Arial"/>
-          <w:b/>
-          <w:color w:val="004DBB"/>
-          <w:sz w:val="24"/>
-        </w:rPr>
-        <w:t>(_</w:t>
-      </w:r>
-      <w:proofErr w:type="spellStart"/>
-      <w:r>
-        <w:rPr>
-          <w:rFonts w:ascii="Arial" w:eastAsia="Arial" w:hAnsi="Arial" w:cs="Arial"/>
-          <w:b/>
-          <w:color w:val="004DBB"/>
-          <w:sz w:val="24"/>
-        </w:rPr>
-        <w:t>ValidationPartialAsync</w:t>
-      </w:r>
-      <w:proofErr w:type="spellEnd"/>
-      <w:r>
-        <w:rPr>
-          <w:rFonts w:ascii="Arial" w:eastAsia="Arial" w:hAnsi="Arial" w:cs="Arial"/>
-          <w:b/>
-          <w:color w:val="004DBB"/>
-          <w:sz w:val="24"/>
-        </w:rPr>
-        <w:t xml:space="preserve">)}  </w:t>
+        <w:t xml:space="preserve">@{ await Html.PartialRenderAsync(_ValidationPartialAsync)}  </w:t>
       </w:r>
       <w:r>
         <w:rPr>
@@ -5846,52 +4018,16 @@
           <w:rFonts w:ascii="Arial" w:eastAsia="Arial" w:hAnsi="Arial" w:cs="Arial"/>
           <w:sz w:val="24"/>
         </w:rPr>
-        <w:t xml:space="preserve">Começando uma </w:t>
-      </w:r>
-      <w:proofErr w:type="spellStart"/>
-      <w:r>
-        <w:rPr>
-          <w:rFonts w:ascii="Arial" w:eastAsia="Arial" w:hAnsi="Arial" w:cs="Arial"/>
-          <w:sz w:val="24"/>
-        </w:rPr>
-        <w:t>solution</w:t>
-      </w:r>
-      <w:proofErr w:type="spellEnd"/>
-      <w:r>
-        <w:rPr>
-          <w:rFonts w:ascii="Arial" w:eastAsia="Arial" w:hAnsi="Arial" w:cs="Arial"/>
-          <w:sz w:val="24"/>
-        </w:rPr>
-        <w:t xml:space="preserve"> vazia (</w:t>
-      </w:r>
-      <w:proofErr w:type="spellStart"/>
-      <w:r>
-        <w:rPr>
-          <w:rFonts w:ascii="Arial" w:eastAsia="Arial" w:hAnsi="Arial" w:cs="Arial"/>
-          <w:b/>
-          <w:sz w:val="24"/>
-        </w:rPr>
-        <w:t>blank</w:t>
-      </w:r>
-      <w:proofErr w:type="spellEnd"/>
-      <w:r>
-        <w:rPr>
-          <w:rFonts w:ascii="Arial" w:eastAsia="Arial" w:hAnsi="Arial" w:cs="Arial"/>
-          <w:b/>
-          <w:sz w:val="24"/>
-        </w:rPr>
-        <w:t xml:space="preserve"> </w:t>
-      </w:r>
-      <w:proofErr w:type="spellStart"/>
-      <w:r>
-        <w:rPr>
-          <w:rFonts w:ascii="Arial" w:eastAsia="Arial" w:hAnsi="Arial" w:cs="Arial"/>
-          <w:b/>
-          <w:sz w:val="24"/>
-        </w:rPr>
-        <w:t>solution</w:t>
-      </w:r>
-      <w:proofErr w:type="spellEnd"/>
+        <w:t>Começando uma solution vazia (</w:t>
+      </w:r>
+      <w:r>
+        <w:rPr>
+          <w:rFonts w:ascii="Arial" w:eastAsia="Arial" w:hAnsi="Arial" w:cs="Arial"/>
+          <w:b/>
+          <w:sz w:val="24"/>
+        </w:rPr>
+        <w:t>blank solution</w:t>
+      </w:r>
       <w:r>
         <w:rPr>
           <w:rFonts w:ascii="Arial" w:eastAsia="Arial" w:hAnsi="Arial" w:cs="Arial"/>
@@ -5927,25 +4063,7 @@
           <w:b/>
           <w:sz w:val="24"/>
         </w:rPr>
-        <w:t>criamos uma pasta chamada "</w:t>
-      </w:r>
-      <w:proofErr w:type="spellStart"/>
-      <w:r>
-        <w:rPr>
-          <w:rFonts w:ascii="Arial" w:eastAsia="Arial" w:hAnsi="Arial" w:cs="Arial"/>
-          <w:b/>
-          <w:sz w:val="24"/>
-        </w:rPr>
-        <w:t>source</w:t>
-      </w:r>
-      <w:proofErr w:type="spellEnd"/>
-      <w:r>
-        <w:rPr>
-          <w:rFonts w:ascii="Arial" w:eastAsia="Arial" w:hAnsi="Arial" w:cs="Arial"/>
-          <w:b/>
-          <w:sz w:val="24"/>
-        </w:rPr>
-        <w:t>"</w:t>
+        <w:t>criamos uma pasta chamada "source"</w:t>
       </w:r>
     </w:p>
     <w:p>
@@ -5967,73 +4085,15 @@
           <w:rFonts w:ascii="Arial" w:eastAsia="Arial" w:hAnsi="Arial" w:cs="Arial"/>
           <w:sz w:val="24"/>
         </w:rPr>
-        <w:t xml:space="preserve">De volta em nosso projeto, em cima da </w:t>
-      </w:r>
-      <w:proofErr w:type="spellStart"/>
-      <w:r>
-        <w:rPr>
-          <w:rFonts w:ascii="Arial" w:eastAsia="Arial" w:hAnsi="Arial" w:cs="Arial"/>
-          <w:sz w:val="24"/>
-        </w:rPr>
-        <w:t>solution</w:t>
-      </w:r>
-      <w:proofErr w:type="spellEnd"/>
-      <w:r>
-        <w:rPr>
-          <w:rFonts w:ascii="Arial" w:eastAsia="Arial" w:hAnsi="Arial" w:cs="Arial"/>
-          <w:sz w:val="24"/>
-        </w:rPr>
-        <w:t xml:space="preserve"> -&gt; </w:t>
-      </w:r>
-      <w:proofErr w:type="spellStart"/>
-      <w:r>
-        <w:rPr>
-          <w:rFonts w:ascii="Arial" w:eastAsia="Arial" w:hAnsi="Arial" w:cs="Arial"/>
-          <w:sz w:val="24"/>
-        </w:rPr>
-        <w:t>add</w:t>
-      </w:r>
-      <w:proofErr w:type="spellEnd"/>
-      <w:r>
-        <w:rPr>
-          <w:rFonts w:ascii="Arial" w:eastAsia="Arial" w:hAnsi="Arial" w:cs="Arial"/>
-          <w:sz w:val="24"/>
-        </w:rPr>
-        <w:t xml:space="preserve"> -&gt; </w:t>
-      </w:r>
-      <w:proofErr w:type="spellStart"/>
-      <w:r>
-        <w:rPr>
-          <w:rFonts w:ascii="Arial" w:eastAsia="Arial" w:hAnsi="Arial" w:cs="Arial"/>
-          <w:sz w:val="24"/>
-        </w:rPr>
-        <w:t>project</w:t>
-      </w:r>
-      <w:proofErr w:type="spellEnd"/>
-      <w:r>
-        <w:rPr>
-          <w:rFonts w:ascii="Arial" w:eastAsia="Arial" w:hAnsi="Arial" w:cs="Arial"/>
-          <w:sz w:val="24"/>
-        </w:rPr>
-        <w:t xml:space="preserve"> -&gt; Web App -&gt; salva na pasta </w:t>
-      </w:r>
-      <w:proofErr w:type="spellStart"/>
-      <w:r>
-        <w:rPr>
-          <w:rFonts w:ascii="Arial" w:eastAsia="Arial" w:hAnsi="Arial" w:cs="Arial"/>
-          <w:b/>
-          <w:sz w:val="24"/>
-        </w:rPr>
-        <w:t>src</w:t>
-      </w:r>
-      <w:proofErr w:type="spellEnd"/>
-      <w:r>
-        <w:rPr>
-          <w:rFonts w:ascii="Arial" w:eastAsia="Arial" w:hAnsi="Arial" w:cs="Arial"/>
-          <w:b/>
-          <w:sz w:val="24"/>
-        </w:rPr>
-        <w:t xml:space="preserve"> </w:t>
+        <w:t xml:space="preserve">De volta em nosso projeto, em cima da solution -&gt; add -&gt; project -&gt; Web App -&gt; salva na pasta </w:t>
+      </w:r>
+      <w:r>
+        <w:rPr>
+          <w:rFonts w:ascii="Arial" w:eastAsia="Arial" w:hAnsi="Arial" w:cs="Arial"/>
+          <w:b/>
+          <w:sz w:val="24"/>
+        </w:rPr>
+        <w:t xml:space="preserve">src </w:t>
       </w:r>
       <w:r>
         <w:rPr>
@@ -6057,37 +4117,12 @@
           <w:sz w:val="24"/>
         </w:rPr>
       </w:pPr>
-      <w:proofErr w:type="spellStart"/>
-      <w:r>
-        <w:rPr>
-          <w:rFonts w:ascii="Arial" w:eastAsia="Arial" w:hAnsi="Arial" w:cs="Arial"/>
-          <w:sz w:val="24"/>
-        </w:rPr>
-        <w:t>Add</w:t>
-      </w:r>
-      <w:proofErr w:type="spellEnd"/>
-      <w:r>
-        <w:rPr>
-          <w:rFonts w:ascii="Arial" w:eastAsia="Arial" w:hAnsi="Arial" w:cs="Arial"/>
-          <w:sz w:val="24"/>
-        </w:rPr>
-        <w:t xml:space="preserve"> pastas Models, Views e </w:t>
-      </w:r>
-      <w:proofErr w:type="spellStart"/>
-      <w:r>
-        <w:rPr>
-          <w:rFonts w:ascii="Arial" w:eastAsia="Arial" w:hAnsi="Arial" w:cs="Arial"/>
-          <w:sz w:val="24"/>
-        </w:rPr>
-        <w:t>Controller</w:t>
-      </w:r>
-      <w:proofErr w:type="spellEnd"/>
-      <w:r>
-        <w:rPr>
-          <w:rFonts w:ascii="Arial" w:eastAsia="Arial" w:hAnsi="Arial" w:cs="Arial"/>
-          <w:sz w:val="24"/>
-        </w:rPr>
-        <w:t>.</w:t>
+      <w:r>
+        <w:rPr>
+          <w:rFonts w:ascii="Arial" w:eastAsia="Arial" w:hAnsi="Arial" w:cs="Arial"/>
+          <w:sz w:val="24"/>
+        </w:rPr>
+        <w:t>Add pastas Models, Views e Controller.</w:t>
       </w:r>
     </w:p>
     <w:p>
@@ -6109,57 +4144,7 @@
           <w:rFonts w:ascii="Arial" w:eastAsia="Arial" w:hAnsi="Arial" w:cs="Arial"/>
           <w:sz w:val="24"/>
         </w:rPr>
-        <w:t xml:space="preserve">Em </w:t>
-      </w:r>
-      <w:proofErr w:type="spellStart"/>
-      <w:r>
-        <w:rPr>
-          <w:rFonts w:ascii="Arial" w:eastAsia="Arial" w:hAnsi="Arial" w:cs="Arial"/>
-          <w:sz w:val="24"/>
-        </w:rPr>
-        <w:t>configureServices</w:t>
-      </w:r>
-      <w:proofErr w:type="spellEnd"/>
-      <w:r>
-        <w:rPr>
-          <w:rFonts w:ascii="Arial" w:eastAsia="Arial" w:hAnsi="Arial" w:cs="Arial"/>
-          <w:sz w:val="24"/>
-        </w:rPr>
-        <w:t xml:space="preserve"> -&gt; </w:t>
-      </w:r>
-      <w:proofErr w:type="spellStart"/>
-      <w:proofErr w:type="gramStart"/>
-      <w:r>
-        <w:rPr>
-          <w:rFonts w:ascii="Arial" w:eastAsia="Arial" w:hAnsi="Arial" w:cs="Arial"/>
-          <w:sz w:val="24"/>
-        </w:rPr>
-        <w:t>services.AddMvc</w:t>
-      </w:r>
-      <w:proofErr w:type="spellEnd"/>
-      <w:proofErr w:type="gramEnd"/>
-      <w:r>
-        <w:rPr>
-          <w:rFonts w:ascii="Arial" w:eastAsia="Arial" w:hAnsi="Arial" w:cs="Arial"/>
-          <w:sz w:val="24"/>
-        </w:rPr>
-        <w:t>().</w:t>
-      </w:r>
-      <w:proofErr w:type="spellStart"/>
-      <w:r>
-        <w:rPr>
-          <w:rFonts w:ascii="Arial" w:eastAsia="Arial" w:hAnsi="Arial" w:cs="Arial"/>
-          <w:sz w:val="24"/>
-        </w:rPr>
-        <w:t>SetCompatibilityVersion</w:t>
-      </w:r>
-      <w:proofErr w:type="spellEnd"/>
-      <w:r>
-        <w:rPr>
-          <w:rFonts w:ascii="Arial" w:eastAsia="Arial" w:hAnsi="Arial" w:cs="Arial"/>
-          <w:sz w:val="24"/>
-        </w:rPr>
-        <w:t>.</w:t>
+        <w:t>Em configureServices -&gt; services.AddMvc().SetCompatibilityVersion.</w:t>
       </w:r>
     </w:p>
     <w:p>
@@ -6203,17 +4188,8 @@
           <w:rFonts w:ascii="Arial" w:eastAsia="Arial" w:hAnsi="Arial" w:cs="Arial"/>
           <w:sz w:val="24"/>
         </w:rPr>
-        <w:t xml:space="preserve">Criar uma pasta chamada </w:t>
-      </w:r>
-      <w:proofErr w:type="spellStart"/>
-      <w:r>
-        <w:rPr>
-          <w:rFonts w:ascii="Arial" w:eastAsia="Arial" w:hAnsi="Arial" w:cs="Arial"/>
-          <w:sz w:val="24"/>
-        </w:rPr>
-        <w:t>Shared</w:t>
-      </w:r>
-      <w:proofErr w:type="spellEnd"/>
+        <w:t>Criar uma pasta chamada Shared</w:t>
+      </w:r>
     </w:p>
     <w:p>
       <w:pPr>
@@ -6234,23 +4210,7 @@
           <w:rFonts w:ascii="Arial" w:eastAsia="Arial" w:hAnsi="Arial" w:cs="Arial"/>
           <w:sz w:val="24"/>
         </w:rPr>
-        <w:t xml:space="preserve">Dentro da pasta </w:t>
-      </w:r>
-      <w:proofErr w:type="spellStart"/>
-      <w:r>
-        <w:rPr>
-          <w:rFonts w:ascii="Arial" w:eastAsia="Arial" w:hAnsi="Arial" w:cs="Arial"/>
-          <w:sz w:val="24"/>
-        </w:rPr>
-        <w:t>shared</w:t>
-      </w:r>
-      <w:proofErr w:type="spellEnd"/>
-      <w:r>
-        <w:rPr>
-          <w:rFonts w:ascii="Arial" w:eastAsia="Arial" w:hAnsi="Arial" w:cs="Arial"/>
-          <w:sz w:val="24"/>
-        </w:rPr>
-        <w:t>, criar a nossa _Layout padrão.</w:t>
+        <w:t>Dentro da pasta shared, criar a nossa _Layout padrão.</w:t>
       </w:r>
     </w:p>
     <w:p>
@@ -6272,23 +4232,7 @@
           <w:rFonts w:ascii="Arial" w:eastAsia="Arial" w:hAnsi="Arial" w:cs="Arial"/>
           <w:sz w:val="24"/>
         </w:rPr>
-        <w:t>Fora da pasta, em “Views” criamos a _</w:t>
-      </w:r>
-      <w:proofErr w:type="spellStart"/>
-      <w:r>
-        <w:rPr>
-          <w:rFonts w:ascii="Arial" w:eastAsia="Arial" w:hAnsi="Arial" w:cs="Arial"/>
-          <w:sz w:val="24"/>
-        </w:rPr>
-        <w:t>LayoutStart</w:t>
-      </w:r>
-      <w:proofErr w:type="spellEnd"/>
-      <w:r>
-        <w:rPr>
-          <w:rFonts w:ascii="Arial" w:eastAsia="Arial" w:hAnsi="Arial" w:cs="Arial"/>
-          <w:sz w:val="24"/>
-        </w:rPr>
-        <w:t>, que será responsável por dizer qual será a layout em uso.</w:t>
+        <w:t>Fora da pasta, em “Views” criamos a _LayoutStart, que será responsável por dizer qual será a layout em uso.</w:t>
       </w:r>
     </w:p>
     <w:p>
@@ -6310,39 +4254,7 @@
           <w:rFonts w:ascii="Arial" w:eastAsia="Arial" w:hAnsi="Arial" w:cs="Arial"/>
           <w:sz w:val="24"/>
         </w:rPr>
-        <w:t>Ao configurar a _Layout, é preciso que coloquemos em _</w:t>
-      </w:r>
-      <w:proofErr w:type="spellStart"/>
-      <w:r>
-        <w:rPr>
-          <w:rFonts w:ascii="Arial" w:eastAsia="Arial" w:hAnsi="Arial" w:cs="Arial"/>
-          <w:sz w:val="24"/>
-        </w:rPr>
-        <w:t>LayoutImports</w:t>
-      </w:r>
-      <w:proofErr w:type="spellEnd"/>
-      <w:r>
-        <w:rPr>
-          <w:rFonts w:ascii="Arial" w:eastAsia="Arial" w:hAnsi="Arial" w:cs="Arial"/>
-          <w:sz w:val="24"/>
-        </w:rPr>
-        <w:t xml:space="preserve">, todos os recursos que serão essenciais para o funcionamento da </w:t>
-      </w:r>
-      <w:proofErr w:type="spellStart"/>
-      <w:r>
-        <w:rPr>
-          <w:rFonts w:ascii="Arial" w:eastAsia="Arial" w:hAnsi="Arial" w:cs="Arial"/>
-          <w:sz w:val="24"/>
-        </w:rPr>
-        <w:t>page</w:t>
-      </w:r>
-      <w:proofErr w:type="spellEnd"/>
-      <w:r>
-        <w:rPr>
-          <w:rFonts w:ascii="Arial" w:eastAsia="Arial" w:hAnsi="Arial" w:cs="Arial"/>
-          <w:sz w:val="24"/>
-        </w:rPr>
-        <w:t>.</w:t>
+        <w:t>Ao configurar a _Layout, é preciso que coloquemos em _LayoutImports, todos os recursos que serão essenciais para o funcionamento da page.</w:t>
       </w:r>
     </w:p>
     <w:p>
@@ -6371,25 +4283,7 @@
           <w:rFonts w:ascii="Arial" w:eastAsia="Arial" w:hAnsi="Arial" w:cs="Arial"/>
           <w:sz w:val="24"/>
         </w:rPr>
-        <w:t xml:space="preserve"> que iremos adicionar é o @addTagHelper @, </w:t>
-      </w:r>
-      <w:proofErr w:type="spellStart"/>
-      <w:proofErr w:type="gramStart"/>
-      <w:r>
-        <w:rPr>
-          <w:rFonts w:ascii="Arial" w:eastAsia="Arial" w:hAnsi="Arial" w:cs="Arial"/>
-          <w:sz w:val="24"/>
-        </w:rPr>
-        <w:t>Microsoft.AspNetCore.Mvc.TagHelpers</w:t>
-      </w:r>
-      <w:proofErr w:type="spellEnd"/>
-      <w:proofErr w:type="gramEnd"/>
-      <w:r>
-        <w:rPr>
-          <w:rFonts w:ascii="Arial" w:eastAsia="Arial" w:hAnsi="Arial" w:cs="Arial"/>
-          <w:sz w:val="24"/>
-        </w:rPr>
-        <w:t>.</w:t>
+        <w:t xml:space="preserve"> que iremos adicionar é o @addTagHelper @, Microsoft.AspNetCore.Mvc.TagHelpers.</w:t>
       </w:r>
     </w:p>
     <w:p>
@@ -6442,25 +4336,7 @@
           <w:bCs/>
           <w:sz w:val="24"/>
         </w:rPr>
-        <w:t xml:space="preserve">: Criamos a pasta </w:t>
-      </w:r>
-      <w:proofErr w:type="spellStart"/>
-      <w:r>
-        <w:rPr>
-          <w:rFonts w:ascii="Arial" w:eastAsia="Arial" w:hAnsi="Arial" w:cs="Arial"/>
-          <w:bCs/>
-          <w:sz w:val="24"/>
-        </w:rPr>
-        <w:t>wwwroot</w:t>
-      </w:r>
-      <w:proofErr w:type="spellEnd"/>
-      <w:r>
-        <w:rPr>
-          <w:rFonts w:ascii="Arial" w:eastAsia="Arial" w:hAnsi="Arial" w:cs="Arial"/>
-          <w:bCs/>
-          <w:sz w:val="24"/>
-        </w:rPr>
-        <w:t>, que assumirá esses arquivos.</w:t>
+        <w:t>: Criamos a pasta wwwroot, que assumirá esses arquivos.</w:t>
       </w:r>
     </w:p>
     <w:p>
@@ -6491,51 +4367,32 @@
           <w:bCs/>
           <w:sz w:val="24"/>
         </w:rPr>
-        <w:t xml:space="preserve">Adicionar </w:t>
-      </w:r>
-      <w:proofErr w:type="spellStart"/>
+        <w:t>Adicionar Client-side Library.</w:t>
+      </w:r>
       <w:r>
         <w:rPr>
           <w:rFonts w:ascii="Arial" w:eastAsia="Arial" w:hAnsi="Arial" w:cs="Arial"/>
           <w:bCs/>
           <w:sz w:val="24"/>
         </w:rPr>
-        <w:t>Client-side</w:t>
-      </w:r>
-      <w:proofErr w:type="spellEnd"/>
+        <w:t xml:space="preserve"> Podemos adionar algumas bibliotecas </w:t>
+      </w:r>
+      <w:r>
+        <w:rPr>
+          <w:rFonts w:ascii="Arial" w:eastAsia="Arial" w:hAnsi="Arial" w:cs="Arial"/>
+          <w:b/>
+          <w:color w:val="FF0000"/>
+          <w:sz w:val="24"/>
+        </w:rPr>
+        <w:t>Bootstrap</w:t>
+      </w:r>
       <w:r>
         <w:rPr>
           <w:rFonts w:ascii="Arial" w:eastAsia="Arial" w:hAnsi="Arial" w:cs="Arial"/>
           <w:bCs/>
           <w:sz w:val="24"/>
         </w:rPr>
-        <w:t xml:space="preserve"> Library.</w:t>
-      </w:r>
-      <w:r>
-        <w:rPr>
-          <w:rFonts w:ascii="Arial" w:eastAsia="Arial" w:hAnsi="Arial" w:cs="Arial"/>
-          <w:bCs/>
-          <w:sz w:val="24"/>
-        </w:rPr>
-        <w:t xml:space="preserve"> Podemos </w:t>
-      </w:r>
-      <w:proofErr w:type="spellStart"/>
-      <w:r>
-        <w:rPr>
-          <w:rFonts w:ascii="Arial" w:eastAsia="Arial" w:hAnsi="Arial" w:cs="Arial"/>
-          <w:bCs/>
-          <w:sz w:val="24"/>
-        </w:rPr>
-        <w:t>adionar</w:t>
-      </w:r>
-      <w:proofErr w:type="spellEnd"/>
-      <w:r>
-        <w:rPr>
-          <w:rFonts w:ascii="Arial" w:eastAsia="Arial" w:hAnsi="Arial" w:cs="Arial"/>
-          <w:bCs/>
-          <w:sz w:val="24"/>
-        </w:rPr>
-        <w:t xml:space="preserve"> algumas bibliotecas </w:t>
+        <w:t xml:space="preserve"> (bootrstrap.js, boots.css.grid, boots.css, boots.reebot), </w:t>
       </w:r>
       <w:r>
         <w:rPr>
@@ -6544,53 +4401,7 @@
           <w:color w:val="FF0000"/>
           <w:sz w:val="24"/>
         </w:rPr>
-        <w:t>Bootstrap</w:t>
-      </w:r>
-      <w:r>
-        <w:rPr>
-          <w:rFonts w:ascii="Arial" w:eastAsia="Arial" w:hAnsi="Arial" w:cs="Arial"/>
-          <w:bCs/>
-          <w:sz w:val="24"/>
-        </w:rPr>
-        <w:t xml:space="preserve"> (bootrstrap.js, </w:t>
-      </w:r>
-      <w:proofErr w:type="spellStart"/>
-      <w:proofErr w:type="gramStart"/>
-      <w:r>
-        <w:rPr>
-          <w:rFonts w:ascii="Arial" w:eastAsia="Arial" w:hAnsi="Arial" w:cs="Arial"/>
-          <w:bCs/>
-          <w:sz w:val="24"/>
-        </w:rPr>
-        <w:t>boots.css.grid</w:t>
-      </w:r>
-      <w:proofErr w:type="spellEnd"/>
-      <w:proofErr w:type="gramEnd"/>
-      <w:r>
-        <w:rPr>
-          <w:rFonts w:ascii="Arial" w:eastAsia="Arial" w:hAnsi="Arial" w:cs="Arial"/>
-          <w:bCs/>
-          <w:sz w:val="24"/>
-        </w:rPr>
-        <w:t xml:space="preserve">, boots.css, </w:t>
-      </w:r>
-      <w:proofErr w:type="spellStart"/>
-      <w:r>
-        <w:rPr>
-          <w:rFonts w:ascii="Arial" w:eastAsia="Arial" w:hAnsi="Arial" w:cs="Arial"/>
-          <w:bCs/>
-          <w:sz w:val="24"/>
-        </w:rPr>
-        <w:t>boots.reebot</w:t>
-      </w:r>
-      <w:proofErr w:type="spellEnd"/>
-      <w:r>
-        <w:rPr>
-          <w:rFonts w:ascii="Arial" w:eastAsia="Arial" w:hAnsi="Arial" w:cs="Arial"/>
-          <w:bCs/>
-          <w:sz w:val="24"/>
-        </w:rPr>
-        <w:t xml:space="preserve">), </w:t>
+        <w:t>Jquery</w:t>
       </w:r>
       <w:r>
         <w:rPr>
@@ -6599,76 +4410,7 @@
           <w:color w:val="FF0000"/>
           <w:sz w:val="24"/>
         </w:rPr>
-        <w:t>Jquery</w:t>
-      </w:r>
-      <w:r>
-        <w:rPr>
-          <w:rFonts w:ascii="Arial" w:eastAsia="Arial" w:hAnsi="Arial" w:cs="Arial"/>
-          <w:b/>
-          <w:color w:val="FF0000"/>
-          <w:sz w:val="24"/>
-        </w:rPr>
-        <w:t>, Jquery-</w:t>
-      </w:r>
-      <w:proofErr w:type="spellStart"/>
-      <w:r>
-        <w:rPr>
-          <w:rFonts w:ascii="Arial" w:eastAsia="Arial" w:hAnsi="Arial" w:cs="Arial"/>
-          <w:b/>
-          <w:color w:val="FF0000"/>
-          <w:sz w:val="24"/>
-        </w:rPr>
-        <w:t>Validation</w:t>
-      </w:r>
-      <w:proofErr w:type="spellEnd"/>
-      <w:r>
-        <w:rPr>
-          <w:rFonts w:ascii="Arial" w:eastAsia="Arial" w:hAnsi="Arial" w:cs="Arial"/>
-          <w:b/>
-          <w:color w:val="FF0000"/>
-          <w:sz w:val="24"/>
-        </w:rPr>
-        <w:t>, Jquery-</w:t>
-      </w:r>
-      <w:proofErr w:type="spellStart"/>
-      <w:r>
-        <w:rPr>
-          <w:rFonts w:ascii="Arial" w:eastAsia="Arial" w:hAnsi="Arial" w:cs="Arial"/>
-          <w:b/>
-          <w:color w:val="FF0000"/>
-          <w:sz w:val="24"/>
-        </w:rPr>
-        <w:t>Validation</w:t>
-      </w:r>
-      <w:proofErr w:type="spellEnd"/>
-      <w:r>
-        <w:rPr>
-          <w:rFonts w:ascii="Arial" w:eastAsia="Arial" w:hAnsi="Arial" w:cs="Arial"/>
-          <w:b/>
-          <w:color w:val="FF0000"/>
-          <w:sz w:val="24"/>
-        </w:rPr>
-        <w:t>-</w:t>
-      </w:r>
-      <w:proofErr w:type="spellStart"/>
-      <w:r>
-        <w:rPr>
-          <w:rFonts w:ascii="Arial" w:eastAsia="Arial" w:hAnsi="Arial" w:cs="Arial"/>
-          <w:b/>
-          <w:color w:val="FF0000"/>
-          <w:sz w:val="24"/>
-        </w:rPr>
-        <w:t>unobstrusive</w:t>
-      </w:r>
-      <w:proofErr w:type="spellEnd"/>
-      <w:r>
-        <w:rPr>
-          <w:rFonts w:ascii="Arial" w:eastAsia="Arial" w:hAnsi="Arial" w:cs="Arial"/>
-          <w:b/>
-          <w:color w:val="FF0000"/>
-          <w:sz w:val="24"/>
-        </w:rPr>
-        <w:t>.</w:t>
+        <w:t>, Jquery-Validation, Jquery-Validation-unobstrusive.</w:t>
       </w:r>
     </w:p>
     <w:p>
@@ -6746,43 +4488,7 @@
           <w:bCs/>
           <w:sz w:val="24"/>
         </w:rPr>
-        <w:t xml:space="preserve"> &lt;</w:t>
-      </w:r>
-      <w:proofErr w:type="spellStart"/>
-      <w:r>
-        <w:rPr>
-          <w:rFonts w:ascii="Arial" w:eastAsia="Arial" w:hAnsi="Arial" w:cs="Arial"/>
-          <w:bCs/>
-          <w:sz w:val="24"/>
-        </w:rPr>
-        <w:t>environment</w:t>
-      </w:r>
-      <w:proofErr w:type="spellEnd"/>
-      <w:r>
-        <w:rPr>
-          <w:rFonts w:ascii="Arial" w:eastAsia="Arial" w:hAnsi="Arial" w:cs="Arial"/>
-          <w:bCs/>
-          <w:sz w:val="24"/>
-        </w:rPr>
-        <w:t xml:space="preserve"> include e </w:t>
-      </w:r>
-      <w:proofErr w:type="spellStart"/>
-      <w:r>
-        <w:rPr>
-          <w:rFonts w:ascii="Arial" w:eastAsia="Arial" w:hAnsi="Arial" w:cs="Arial"/>
-          <w:bCs/>
-          <w:sz w:val="24"/>
-        </w:rPr>
-        <w:t>exclude</w:t>
-      </w:r>
-      <w:proofErr w:type="spellEnd"/>
-      <w:r>
-        <w:rPr>
-          <w:rFonts w:ascii="Arial" w:eastAsia="Arial" w:hAnsi="Arial" w:cs="Arial"/>
-          <w:bCs/>
-          <w:sz w:val="24"/>
-        </w:rPr>
-        <w:t>&gt; na página Layout.</w:t>
+        <w:t xml:space="preserve"> &lt;environment include e exclude&gt; na página Layout.</w:t>
       </w:r>
     </w:p>
     <w:p>
@@ -6828,25 +4534,7 @@
           <w:b/>
           <w:sz w:val="24"/>
         </w:rPr>
-        <w:t xml:space="preserve">Em </w:t>
-      </w:r>
-      <w:proofErr w:type="spellStart"/>
-      <w:r>
-        <w:rPr>
-          <w:rFonts w:ascii="Arial" w:eastAsia="Arial" w:hAnsi="Arial" w:cs="Arial"/>
-          <w:b/>
-          <w:sz w:val="24"/>
-        </w:rPr>
-        <w:t>Program.cs</w:t>
-      </w:r>
-      <w:proofErr w:type="spellEnd"/>
-      <w:r>
-        <w:rPr>
-          <w:rFonts w:ascii="Arial" w:eastAsia="Arial" w:hAnsi="Arial" w:cs="Arial"/>
-          <w:b/>
-          <w:sz w:val="24"/>
-        </w:rPr>
-        <w:t xml:space="preserve"> </w:t>
+        <w:t xml:space="preserve">Em Program.cs </w:t>
       </w:r>
       <w:r>
         <w:rPr>
@@ -6854,27 +4542,7 @@
           <w:bCs/>
           <w:sz w:val="24"/>
         </w:rPr>
-        <w:t xml:space="preserve">adiciono o </w:t>
-      </w:r>
-      <w:proofErr w:type="spellStart"/>
-      <w:proofErr w:type="gramStart"/>
-      <w:r>
-        <w:rPr>
-          <w:rFonts w:ascii="Arial" w:eastAsia="Arial" w:hAnsi="Arial" w:cs="Arial"/>
-          <w:bCs/>
-          <w:sz w:val="24"/>
-        </w:rPr>
-        <w:t>app.UseStaticFiles</w:t>
-      </w:r>
-      <w:proofErr w:type="spellEnd"/>
-      <w:proofErr w:type="gramEnd"/>
-      <w:r>
-        <w:rPr>
-          <w:rFonts w:ascii="Arial" w:eastAsia="Arial" w:hAnsi="Arial" w:cs="Arial"/>
-          <w:bCs/>
-          <w:sz w:val="24"/>
-        </w:rPr>
-        <w:t>.</w:t>
+        <w:t>adiciono o app.UseStaticFiles.</w:t>
       </w:r>
     </w:p>
     <w:p>
@@ -6913,7 +4581,6 @@
           <w:sz w:val="24"/>
         </w:rPr>
       </w:pPr>
-      <w:proofErr w:type="spellStart"/>
       <w:r>
         <w:rPr>
           <w:rFonts w:ascii="Arial" w:eastAsia="Arial" w:hAnsi="Arial" w:cs="Arial"/>
@@ -6921,16 +4588,7 @@
           <w:sz w:val="24"/>
         </w:rPr>
         <w:lastRenderedPageBreak/>
-        <w:t>Bundleconfig.json</w:t>
-      </w:r>
-      <w:proofErr w:type="spellEnd"/>
-      <w:r>
-        <w:rPr>
-          <w:rFonts w:ascii="Arial" w:eastAsia="Arial" w:hAnsi="Arial" w:cs="Arial"/>
-          <w:b/>
-          <w:sz w:val="24"/>
-        </w:rPr>
-        <w:t xml:space="preserve">: </w:t>
+        <w:t xml:space="preserve">Bundleconfig.json: </w:t>
       </w:r>
       <w:r>
         <w:rPr>
@@ -6938,61 +4596,7 @@
           <w:bCs/>
           <w:sz w:val="24"/>
         </w:rPr>
-        <w:t xml:space="preserve">Servem para </w:t>
-      </w:r>
-      <w:proofErr w:type="spellStart"/>
-      <w:r>
-        <w:rPr>
-          <w:rFonts w:ascii="Arial" w:eastAsia="Arial" w:hAnsi="Arial" w:cs="Arial"/>
-          <w:bCs/>
-          <w:sz w:val="24"/>
-        </w:rPr>
-        <w:t>minificar</w:t>
-      </w:r>
-      <w:proofErr w:type="spellEnd"/>
-      <w:r>
-        <w:rPr>
-          <w:rFonts w:ascii="Arial" w:eastAsia="Arial" w:hAnsi="Arial" w:cs="Arial"/>
-          <w:bCs/>
-          <w:sz w:val="24"/>
-        </w:rPr>
-        <w:t xml:space="preserve"> os componentes dos arquivos como por exemplo, os arquivos </w:t>
-      </w:r>
-      <w:proofErr w:type="spellStart"/>
-      <w:r>
-        <w:rPr>
-          <w:rFonts w:ascii="Arial" w:eastAsia="Arial" w:hAnsi="Arial" w:cs="Arial"/>
-          <w:bCs/>
-          <w:sz w:val="24"/>
-        </w:rPr>
-        <w:t>js</w:t>
-      </w:r>
-      <w:proofErr w:type="spellEnd"/>
-      <w:r>
-        <w:rPr>
-          <w:rFonts w:ascii="Arial" w:eastAsia="Arial" w:hAnsi="Arial" w:cs="Arial"/>
-          <w:bCs/>
-          <w:sz w:val="24"/>
-        </w:rPr>
-        <w:t xml:space="preserve">, </w:t>
-      </w:r>
-      <w:proofErr w:type="spellStart"/>
-      <w:r>
-        <w:rPr>
-          <w:rFonts w:ascii="Arial" w:eastAsia="Arial" w:hAnsi="Arial" w:cs="Arial"/>
-          <w:bCs/>
-          <w:sz w:val="24"/>
-        </w:rPr>
-        <w:t>css</w:t>
-      </w:r>
-      <w:proofErr w:type="spellEnd"/>
-      <w:r>
-        <w:rPr>
-          <w:rFonts w:ascii="Arial" w:eastAsia="Arial" w:hAnsi="Arial" w:cs="Arial"/>
-          <w:bCs/>
-          <w:sz w:val="24"/>
-        </w:rPr>
-        <w:t xml:space="preserve"> e Bootstrap.</w:t>
+        <w:t>Servem para minificar os componentes dos arquivos como por exemplo, os arquivos js, css e Bootstrap.</w:t>
       </w:r>
     </w:p>
     <w:p>
@@ -7023,63 +4627,7 @@
           <w:bCs/>
           <w:sz w:val="24"/>
         </w:rPr>
-        <w:t xml:space="preserve">Para criar novos ambientes de produção, no arquivo </w:t>
-      </w:r>
-      <w:proofErr w:type="spellStart"/>
-      <w:proofErr w:type="gramStart"/>
-      <w:r>
-        <w:rPr>
-          <w:rFonts w:ascii="Arial" w:eastAsia="Arial" w:hAnsi="Arial" w:cs="Arial"/>
-          <w:bCs/>
-          <w:sz w:val="24"/>
-        </w:rPr>
-        <w:t>lauchsettings.json</w:t>
-      </w:r>
-      <w:proofErr w:type="spellEnd"/>
-      <w:proofErr w:type="gramEnd"/>
-      <w:r>
-        <w:rPr>
-          <w:rFonts w:ascii="Arial" w:eastAsia="Arial" w:hAnsi="Arial" w:cs="Arial"/>
-          <w:bCs/>
-          <w:sz w:val="24"/>
-        </w:rPr>
-        <w:t xml:space="preserve">, definimos em “profiles” um IIS Express – </w:t>
-      </w:r>
-      <w:proofErr w:type="spellStart"/>
-      <w:r>
-        <w:rPr>
-          <w:rFonts w:ascii="Arial" w:eastAsia="Arial" w:hAnsi="Arial" w:cs="Arial"/>
-          <w:bCs/>
-          <w:sz w:val="24"/>
-        </w:rPr>
-        <w:t>Dev</w:t>
-      </w:r>
-      <w:proofErr w:type="spellEnd"/>
-      <w:r>
-        <w:rPr>
-          <w:rFonts w:ascii="Arial" w:eastAsia="Arial" w:hAnsi="Arial" w:cs="Arial"/>
-          <w:bCs/>
-          <w:sz w:val="24"/>
-        </w:rPr>
-        <w:t xml:space="preserve"> e um IIS Express </w:t>
-      </w:r>
-      <w:proofErr w:type="spellStart"/>
-      <w:r>
-        <w:rPr>
-          <w:rFonts w:ascii="Arial" w:eastAsia="Arial" w:hAnsi="Arial" w:cs="Arial"/>
-          <w:bCs/>
-          <w:sz w:val="24"/>
-        </w:rPr>
-        <w:t>Prod</w:t>
-      </w:r>
-      <w:proofErr w:type="spellEnd"/>
-      <w:r>
-        <w:rPr>
-          <w:rFonts w:ascii="Arial" w:eastAsia="Arial" w:hAnsi="Arial" w:cs="Arial"/>
-          <w:bCs/>
-          <w:sz w:val="24"/>
-        </w:rPr>
-        <w:t>- produção, mudando ambos os ASPNETCORE_ENVIRONMET.</w:t>
+        <w:t>Para criar novos ambientes de produção, no arquivo lauchsettings.json, definimos em “profiles” um IIS Express – Dev e um IIS Express Prod- produção, mudando ambos os ASPNETCORE_ENVIRONMET.</w:t>
       </w:r>
     </w:p>
     <w:p>
@@ -7186,25 +4734,7 @@
           <w:bCs/>
           <w:sz w:val="24"/>
         </w:rPr>
-        <w:t>Dentro dessa pasta criamos um arquivo .</w:t>
-      </w:r>
-      <w:proofErr w:type="spellStart"/>
-      <w:r>
-        <w:rPr>
-          <w:rFonts w:ascii="Arial" w:eastAsia="Arial" w:hAnsi="Arial" w:cs="Arial"/>
-          <w:bCs/>
-          <w:sz w:val="24"/>
-        </w:rPr>
-        <w:t>class</w:t>
-      </w:r>
-      <w:proofErr w:type="spellEnd"/>
-      <w:r>
-        <w:rPr>
-          <w:rFonts w:ascii="Arial" w:eastAsia="Arial" w:hAnsi="Arial" w:cs="Arial"/>
-          <w:bCs/>
-          <w:sz w:val="24"/>
-        </w:rPr>
-        <w:t xml:space="preserve"> chamado “EmailTaghelper” que herda de TagHelper.</w:t>
+        <w:t>Dentro dessa pasta criamos um arquivo .class chamado “EmailTaghelper” que herda de TagHelper.</w:t>
       </w:r>
     </w:p>
     <w:p>
@@ -7252,25 +4782,7 @@
           <w:bCs/>
           <w:sz w:val="24"/>
         </w:rPr>
-        <w:t xml:space="preserve">, que é o </w:t>
-      </w:r>
-      <w:proofErr w:type="spellStart"/>
-      <w:r>
-        <w:rPr>
-          <w:rFonts w:ascii="Arial" w:eastAsia="Arial" w:hAnsi="Arial" w:cs="Arial"/>
-          <w:bCs/>
-          <w:sz w:val="24"/>
-        </w:rPr>
-        <w:t>ProcessAsync</w:t>
-      </w:r>
-      <w:proofErr w:type="spellEnd"/>
-      <w:r>
-        <w:rPr>
-          <w:rFonts w:ascii="Arial" w:eastAsia="Arial" w:hAnsi="Arial" w:cs="Arial"/>
-          <w:bCs/>
-          <w:sz w:val="24"/>
-        </w:rPr>
-        <w:t xml:space="preserve"> (duas sobrecargas).</w:t>
+        <w:t>, que é o ProcessAsync (duas sobrecargas).</w:t>
       </w:r>
     </w:p>
     <w:p>
@@ -7296,23 +4808,13 @@
           <w:sz w:val="24"/>
         </w:rPr>
       </w:pPr>
-      <w:proofErr w:type="spellStart"/>
-      <w:r>
-        <w:rPr>
-          <w:rFonts w:ascii="Arial" w:eastAsia="Arial" w:hAnsi="Arial" w:cs="Arial"/>
-          <w:b/>
-          <w:sz w:val="24"/>
-        </w:rPr>
-        <w:t>Output.TagName</w:t>
-      </w:r>
-      <w:proofErr w:type="spellEnd"/>
-      <w:r>
-        <w:rPr>
-          <w:rFonts w:ascii="Arial" w:eastAsia="Arial" w:hAnsi="Arial" w:cs="Arial"/>
-          <w:b/>
-          <w:sz w:val="24"/>
-        </w:rPr>
-        <w:t xml:space="preserve"> = “a”</w:t>
+      <w:r>
+        <w:rPr>
+          <w:rFonts w:ascii="Arial" w:eastAsia="Arial" w:hAnsi="Arial" w:cs="Arial"/>
+          <w:b/>
+          <w:sz w:val="24"/>
+        </w:rPr>
+        <w:t>Output.TagName = “a”</w:t>
       </w:r>
       <w:r>
         <w:rPr>
@@ -7350,61 +4852,15 @@
           <w:b/>
           <w:sz w:val="24"/>
         </w:rPr>
-        <w:t xml:space="preserve">Var </w:t>
-      </w:r>
-      <w:proofErr w:type="spellStart"/>
-      <w:r>
-        <w:rPr>
-          <w:rFonts w:ascii="Arial" w:eastAsia="Arial" w:hAnsi="Arial" w:cs="Arial"/>
-          <w:b/>
-          <w:sz w:val="24"/>
-        </w:rPr>
-        <w:t>content</w:t>
-      </w:r>
-      <w:proofErr w:type="spellEnd"/>
-      <w:r>
-        <w:rPr>
-          <w:rFonts w:ascii="Arial" w:eastAsia="Arial" w:hAnsi="Arial" w:cs="Arial"/>
-          <w:b/>
-          <w:sz w:val="24"/>
-        </w:rPr>
-        <w:t xml:space="preserve"> = </w:t>
-      </w:r>
-      <w:proofErr w:type="spellStart"/>
-      <w:r>
-        <w:rPr>
-          <w:rFonts w:ascii="Arial" w:eastAsia="Arial" w:hAnsi="Arial" w:cs="Arial"/>
-          <w:b/>
-          <w:sz w:val="24"/>
-        </w:rPr>
-        <w:t>await</w:t>
-      </w:r>
-      <w:proofErr w:type="spellEnd"/>
-      <w:r>
-        <w:rPr>
-          <w:rFonts w:ascii="Arial" w:eastAsia="Arial" w:hAnsi="Arial" w:cs="Arial"/>
-          <w:b/>
-          <w:sz w:val="24"/>
-        </w:rPr>
-        <w:t xml:space="preserve"> output. </w:t>
-      </w:r>
-      <w:proofErr w:type="gramStart"/>
-      <w:r>
-        <w:rPr>
-          <w:rFonts w:ascii="Arial" w:eastAsia="Arial" w:hAnsi="Arial" w:cs="Arial"/>
-          <w:b/>
-          <w:sz w:val="24"/>
-        </w:rPr>
-        <w:t>GetChildContentAsync(</w:t>
-      </w:r>
-      <w:proofErr w:type="gramEnd"/>
-      <w:r>
-        <w:rPr>
-          <w:rFonts w:ascii="Arial" w:eastAsia="Arial" w:hAnsi="Arial" w:cs="Arial"/>
-          <w:b/>
-          <w:sz w:val="24"/>
-        </w:rPr>
-        <w:t>);</w:t>
+        <w:t xml:space="preserve">Var content = await output. </w:t>
+      </w:r>
+      <w:r>
+        <w:rPr>
+          <w:rFonts w:ascii="Arial" w:eastAsia="Arial" w:hAnsi="Arial" w:cs="Arial"/>
+          <w:b/>
+          <w:sz w:val="24"/>
+        </w:rPr>
+        <w:t>GetChildContentAsync();</w:t>
       </w:r>
       <w:r>
         <w:rPr>
@@ -7420,43 +4876,7 @@
           <w:bCs/>
           <w:sz w:val="24"/>
         </w:rPr>
-        <w:t>onteúdo dentro da &lt;</w:t>
-      </w:r>
-      <w:proofErr w:type="spellStart"/>
-      <w:r>
-        <w:rPr>
-          <w:rFonts w:ascii="Arial" w:eastAsia="Arial" w:hAnsi="Arial" w:cs="Arial"/>
-          <w:bCs/>
-          <w:sz w:val="24"/>
-        </w:rPr>
-        <w:t>tag</w:t>
-      </w:r>
-      <w:proofErr w:type="spellEnd"/>
-      <w:r>
-        <w:rPr>
-          <w:rFonts w:ascii="Arial" w:eastAsia="Arial" w:hAnsi="Arial" w:cs="Arial"/>
-          <w:bCs/>
-          <w:sz w:val="24"/>
-        </w:rPr>
-        <w:t>&gt; &lt;/</w:t>
-      </w:r>
-      <w:proofErr w:type="spellStart"/>
-      <w:r>
-        <w:rPr>
-          <w:rFonts w:ascii="Arial" w:eastAsia="Arial" w:hAnsi="Arial" w:cs="Arial"/>
-          <w:bCs/>
-          <w:sz w:val="24"/>
-        </w:rPr>
-        <w:t>tag</w:t>
-      </w:r>
-      <w:proofErr w:type="spellEnd"/>
-      <w:r>
-        <w:rPr>
-          <w:rFonts w:ascii="Arial" w:eastAsia="Arial" w:hAnsi="Arial" w:cs="Arial"/>
-          <w:bCs/>
-          <w:sz w:val="24"/>
-        </w:rPr>
-        <w:t>&gt;</w:t>
+        <w:t>onteúdo dentro da &lt;tag&gt; &lt;/tag&gt;</w:t>
       </w:r>
     </w:p>
     <w:p>
@@ -7478,27 +4898,7 @@
           <w:b/>
           <w:sz w:val="24"/>
         </w:rPr>
-        <w:t xml:space="preserve">Var target = </w:t>
-      </w:r>
-      <w:proofErr w:type="spellStart"/>
-      <w:proofErr w:type="gramStart"/>
-      <w:r>
-        <w:rPr>
-          <w:rFonts w:ascii="Arial" w:eastAsia="Arial" w:hAnsi="Arial" w:cs="Arial"/>
-          <w:b/>
-          <w:sz w:val="24"/>
-        </w:rPr>
-        <w:t>contet.GetContent</w:t>
-      </w:r>
-      <w:proofErr w:type="spellEnd"/>
-      <w:proofErr w:type="gramEnd"/>
-      <w:r>
-        <w:rPr>
-          <w:rFonts w:ascii="Arial" w:eastAsia="Arial" w:hAnsi="Arial" w:cs="Arial"/>
-          <w:b/>
-          <w:sz w:val="24"/>
-        </w:rPr>
-        <w:t xml:space="preserve">() + “@” + “desenvolvedor.io”, </w:t>
+        <w:t xml:space="preserve">Var target = contet.GetContent() + “@” + “desenvolvedor.io”, </w:t>
       </w:r>
       <w:r>
         <w:rPr>
@@ -7522,25 +4922,13 @@
           <w:sz w:val="24"/>
         </w:rPr>
       </w:pPr>
-      <w:proofErr w:type="spellStart"/>
-      <w:proofErr w:type="gramStart"/>
-      <w:r>
-        <w:rPr>
-          <w:rFonts w:ascii="Arial" w:eastAsia="Arial" w:hAnsi="Arial" w:cs="Arial"/>
-          <w:b/>
-          <w:sz w:val="24"/>
-        </w:rPr>
-        <w:t>Output.Attributes.SetAtributes</w:t>
-      </w:r>
-      <w:proofErr w:type="spellEnd"/>
-      <w:proofErr w:type="gramEnd"/>
-      <w:r>
-        <w:rPr>
-          <w:rFonts w:ascii="Arial" w:eastAsia="Arial" w:hAnsi="Arial" w:cs="Arial"/>
-          <w:b/>
-          <w:sz w:val="24"/>
-        </w:rPr>
-        <w:t>(</w:t>
+      <w:r>
+        <w:rPr>
+          <w:rFonts w:ascii="Arial" w:eastAsia="Arial" w:hAnsi="Arial" w:cs="Arial"/>
+          <w:b/>
+          <w:sz w:val="24"/>
+        </w:rPr>
+        <w:t>Output.Attributes.SetAtributes(</w:t>
       </w:r>
       <w:r>
         <w:rPr>
@@ -7548,77 +4936,23 @@
           <w:bCs/>
           <w:sz w:val="24"/>
         </w:rPr>
-        <w:t>“</w:t>
-      </w:r>
-      <w:proofErr w:type="spellStart"/>
+        <w:t>“href”, “mailto: ” + target</w:t>
+      </w:r>
+      <w:r>
+        <w:rPr>
+          <w:rFonts w:ascii="Arial" w:eastAsia="Arial" w:hAnsi="Arial" w:cs="Arial"/>
+          <w:b/>
+          <w:sz w:val="24"/>
+        </w:rPr>
+        <w:t xml:space="preserve">), ou seja, </w:t>
+      </w:r>
       <w:r>
         <w:rPr>
           <w:rFonts w:ascii="Arial" w:eastAsia="Arial" w:hAnsi="Arial" w:cs="Arial"/>
           <w:bCs/>
           <w:sz w:val="24"/>
         </w:rPr>
-        <w:t>href</w:t>
-      </w:r>
-      <w:proofErr w:type="spellEnd"/>
-      <w:r>
-        <w:rPr>
-          <w:rFonts w:ascii="Arial" w:eastAsia="Arial" w:hAnsi="Arial" w:cs="Arial"/>
-          <w:bCs/>
-          <w:sz w:val="24"/>
-        </w:rPr>
-        <w:t>”, “mailto: ” + target</w:t>
-      </w:r>
-      <w:r>
-        <w:rPr>
-          <w:rFonts w:ascii="Arial" w:eastAsia="Arial" w:hAnsi="Arial" w:cs="Arial"/>
-          <w:b/>
-          <w:sz w:val="24"/>
-        </w:rPr>
-        <w:t xml:space="preserve">), ou seja, </w:t>
-      </w:r>
-      <w:r>
-        <w:rPr>
-          <w:rFonts w:ascii="Arial" w:eastAsia="Arial" w:hAnsi="Arial" w:cs="Arial"/>
-          <w:bCs/>
-          <w:sz w:val="24"/>
-        </w:rPr>
-        <w:t>uma &lt;</w:t>
-      </w:r>
-      <w:proofErr w:type="spellStart"/>
-      <w:r>
-        <w:rPr>
-          <w:rFonts w:ascii="Arial" w:eastAsia="Arial" w:hAnsi="Arial" w:cs="Arial"/>
-          <w:bCs/>
-          <w:sz w:val="24"/>
-        </w:rPr>
-        <w:t>tag</w:t>
-      </w:r>
-      <w:proofErr w:type="spellEnd"/>
-      <w:r>
-        <w:rPr>
-          <w:rFonts w:ascii="Arial" w:eastAsia="Arial" w:hAnsi="Arial" w:cs="Arial"/>
-          <w:bCs/>
-          <w:sz w:val="24"/>
-        </w:rPr>
-        <w:t xml:space="preserve"> </w:t>
-      </w:r>
-      <w:proofErr w:type="spellStart"/>
-      <w:r>
-        <w:rPr>
-          <w:rFonts w:ascii="Arial" w:eastAsia="Arial" w:hAnsi="Arial" w:cs="Arial"/>
-          <w:bCs/>
-          <w:sz w:val="24"/>
-        </w:rPr>
-        <w:t>href</w:t>
-      </w:r>
-      <w:proofErr w:type="spellEnd"/>
-      <w:r>
-        <w:rPr>
-          <w:rFonts w:ascii="Arial" w:eastAsia="Arial" w:hAnsi="Arial" w:cs="Arial"/>
-          <w:bCs/>
-          <w:sz w:val="24"/>
-        </w:rPr>
-        <w:t xml:space="preserve"> para + alvo&gt;.</w:t>
+        <w:t>uma &lt;tag href para + alvo&gt;.</w:t>
       </w:r>
     </w:p>
     <w:p>
@@ -7634,25 +4968,13 @@
           <w:sz w:val="24"/>
         </w:rPr>
       </w:pPr>
-      <w:proofErr w:type="spellStart"/>
-      <w:proofErr w:type="gramStart"/>
-      <w:r>
-        <w:rPr>
-          <w:rFonts w:ascii="Arial" w:eastAsia="Arial" w:hAnsi="Arial" w:cs="Arial"/>
-          <w:b/>
-          <w:sz w:val="24"/>
-        </w:rPr>
-        <w:t>Output.Content.SetContent</w:t>
-      </w:r>
-      <w:proofErr w:type="spellEnd"/>
-      <w:proofErr w:type="gramEnd"/>
-      <w:r>
-        <w:rPr>
-          <w:rFonts w:ascii="Arial" w:eastAsia="Arial" w:hAnsi="Arial" w:cs="Arial"/>
-          <w:b/>
-          <w:sz w:val="24"/>
-        </w:rPr>
-        <w:t>(target);</w:t>
+      <w:r>
+        <w:rPr>
+          <w:rFonts w:ascii="Arial" w:eastAsia="Arial" w:hAnsi="Arial" w:cs="Arial"/>
+          <w:b/>
+          <w:sz w:val="24"/>
+        </w:rPr>
+        <w:t>Output.Content.SetContent(target);</w:t>
       </w:r>
     </w:p>
     <w:p>
@@ -7687,41 +5009,37 @@
         </w:rPr>
         <w:t xml:space="preserve">Para o </w:t>
       </w:r>
-      <w:proofErr w:type="spellStart"/>
       <w:r>
         <w:rPr>
           <w:rFonts w:ascii="Arial" w:eastAsia="Arial" w:hAnsi="Arial" w:cs="Arial"/>
           <w:bCs/>
           <w:sz w:val="24"/>
         </w:rPr>
-        <w:t>VisualStudio</w:t>
-      </w:r>
-      <w:proofErr w:type="spellEnd"/>
+        <w:t xml:space="preserve">VisualStudio reconhecer minha taghelper, tenho que </w:t>
+      </w:r>
       <w:r>
         <w:rPr>
           <w:rFonts w:ascii="Arial" w:eastAsia="Arial" w:hAnsi="Arial" w:cs="Arial"/>
           <w:bCs/>
           <w:sz w:val="24"/>
         </w:rPr>
-        <w:t xml:space="preserve"> reconhecer minha </w:t>
-      </w:r>
-      <w:proofErr w:type="spellStart"/>
+        <w:t>adicioná-la</w:t>
+      </w:r>
       <w:r>
         <w:rPr>
           <w:rFonts w:ascii="Arial" w:eastAsia="Arial" w:hAnsi="Arial" w:cs="Arial"/>
           <w:bCs/>
           <w:sz w:val="24"/>
         </w:rPr>
-        <w:t>taghelper</w:t>
-      </w:r>
-      <w:proofErr w:type="spellEnd"/>
+        <w:t xml:space="preserve"> em _ViewImports uma @addTagHelpers “</w:t>
+      </w:r>
       <w:r>
         <w:rPr>
           <w:rFonts w:ascii="Arial" w:eastAsia="Arial" w:hAnsi="Arial" w:cs="Arial"/>
           <w:bCs/>
           <w:sz w:val="24"/>
         </w:rPr>
-        <w:t xml:space="preserve">, tenho que </w:t>
+        <w:t>*, caminho</w:t>
       </w:r>
       <w:r>
         <w:rPr>
@@ -7729,7 +5047,7 @@
           <w:bCs/>
           <w:sz w:val="24"/>
         </w:rPr>
-        <w:t>adicioná-la</w:t>
+        <w:t xml:space="preserve"> </w:t>
       </w:r>
       <w:r>
         <w:rPr>
@@ -7737,93 +5055,15 @@
           <w:bCs/>
           <w:sz w:val="24"/>
         </w:rPr>
-        <w:t xml:space="preserve"> em _</w:t>
-      </w:r>
-      <w:proofErr w:type="spellStart"/>
+        <w:t>onde</w:t>
+      </w:r>
       <w:r>
         <w:rPr>
           <w:rFonts w:ascii="Arial" w:eastAsia="Arial" w:hAnsi="Arial" w:cs="Arial"/>
           <w:bCs/>
           <w:sz w:val="24"/>
         </w:rPr>
-        <w:t>ViewImports</w:t>
-      </w:r>
-      <w:proofErr w:type="spellEnd"/>
-      <w:r>
-        <w:rPr>
-          <w:rFonts w:ascii="Arial" w:eastAsia="Arial" w:hAnsi="Arial" w:cs="Arial"/>
-          <w:bCs/>
-          <w:sz w:val="24"/>
-        </w:rPr>
-        <w:t xml:space="preserve"> uma @addTagHelpers “</w:t>
-      </w:r>
-      <w:r>
-        <w:rPr>
-          <w:rFonts w:ascii="Arial" w:eastAsia="Arial" w:hAnsi="Arial" w:cs="Arial"/>
-          <w:bCs/>
-          <w:sz w:val="24"/>
-        </w:rPr>
-        <w:t>*, caminho</w:t>
-      </w:r>
-      <w:r>
-        <w:rPr>
-          <w:rFonts w:ascii="Arial" w:eastAsia="Arial" w:hAnsi="Arial" w:cs="Arial"/>
-          <w:bCs/>
-          <w:sz w:val="24"/>
-        </w:rPr>
-        <w:t xml:space="preserve"> </w:t>
-      </w:r>
-      <w:r>
-        <w:rPr>
-          <w:rFonts w:ascii="Arial" w:eastAsia="Arial" w:hAnsi="Arial" w:cs="Arial"/>
-          <w:bCs/>
-          <w:sz w:val="24"/>
-        </w:rPr>
-        <w:t>onde</w:t>
-      </w:r>
-      <w:r>
-        <w:rPr>
-          <w:rFonts w:ascii="Arial" w:eastAsia="Arial" w:hAnsi="Arial" w:cs="Arial"/>
-          <w:bCs/>
-          <w:sz w:val="24"/>
-        </w:rPr>
-        <w:t xml:space="preserve"> que a </w:t>
-      </w:r>
-      <w:proofErr w:type="spellStart"/>
-      <w:r>
-        <w:rPr>
-          <w:rFonts w:ascii="Arial" w:eastAsia="Arial" w:hAnsi="Arial" w:cs="Arial"/>
-          <w:bCs/>
-          <w:sz w:val="24"/>
-        </w:rPr>
-        <w:t>tag</w:t>
-      </w:r>
-      <w:proofErr w:type="spellEnd"/>
-      <w:r>
-        <w:rPr>
-          <w:rFonts w:ascii="Arial" w:eastAsia="Arial" w:hAnsi="Arial" w:cs="Arial"/>
-          <w:bCs/>
-          <w:sz w:val="24"/>
-        </w:rPr>
-        <w:t xml:space="preserve"> </w:t>
-      </w:r>
-      <w:proofErr w:type="spellStart"/>
-      <w:r>
-        <w:rPr>
-          <w:rFonts w:ascii="Arial" w:eastAsia="Arial" w:hAnsi="Arial" w:cs="Arial"/>
-          <w:bCs/>
-          <w:sz w:val="24"/>
-        </w:rPr>
-        <w:t>helper</w:t>
-      </w:r>
-      <w:proofErr w:type="spellEnd"/>
-      <w:r>
-        <w:rPr>
-          <w:rFonts w:ascii="Arial" w:eastAsia="Arial" w:hAnsi="Arial" w:cs="Arial"/>
-          <w:bCs/>
-          <w:sz w:val="24"/>
-        </w:rPr>
-        <w:t xml:space="preserve"> esta</w:t>
+        <w:t xml:space="preserve"> que a tag helper esta</w:t>
       </w:r>
       <w:r>
         <w:rPr>
@@ -7864,97 +5104,7 @@
           <w:bCs/>
           <w:sz w:val="24"/>
         </w:rPr>
-        <w:t xml:space="preserve">A sintaxe das </w:t>
-      </w:r>
-      <w:proofErr w:type="spellStart"/>
-      <w:r>
-        <w:rPr>
-          <w:rFonts w:ascii="Arial" w:eastAsia="Arial" w:hAnsi="Arial" w:cs="Arial"/>
-          <w:bCs/>
-          <w:sz w:val="24"/>
-        </w:rPr>
-        <w:t>taghelpers</w:t>
-      </w:r>
-      <w:proofErr w:type="spellEnd"/>
-      <w:r>
-        <w:rPr>
-          <w:rFonts w:ascii="Arial" w:eastAsia="Arial" w:hAnsi="Arial" w:cs="Arial"/>
-          <w:bCs/>
-          <w:sz w:val="24"/>
-        </w:rPr>
-        <w:t xml:space="preserve"> segue o </w:t>
-      </w:r>
-      <w:proofErr w:type="spellStart"/>
-      <w:r>
-        <w:rPr>
-          <w:rFonts w:ascii="Arial" w:eastAsia="Arial" w:hAnsi="Arial" w:cs="Arial"/>
-          <w:bCs/>
-          <w:sz w:val="24"/>
-        </w:rPr>
-        <w:t>QbabCase</w:t>
-      </w:r>
-      <w:proofErr w:type="spellEnd"/>
-      <w:r>
-        <w:rPr>
-          <w:rFonts w:ascii="Arial" w:eastAsia="Arial" w:hAnsi="Arial" w:cs="Arial"/>
-          <w:bCs/>
-          <w:sz w:val="24"/>
-        </w:rPr>
-        <w:t xml:space="preserve">, na qual os primeiros nomes das </w:t>
-      </w:r>
-      <w:proofErr w:type="spellStart"/>
-      <w:r>
-        <w:rPr>
-          <w:rFonts w:ascii="Arial" w:eastAsia="Arial" w:hAnsi="Arial" w:cs="Arial"/>
-          <w:bCs/>
-          <w:sz w:val="24"/>
-        </w:rPr>
-        <w:t>tags</w:t>
-      </w:r>
-      <w:proofErr w:type="spellEnd"/>
-      <w:r>
-        <w:rPr>
-          <w:rFonts w:ascii="Arial" w:eastAsia="Arial" w:hAnsi="Arial" w:cs="Arial"/>
-          <w:bCs/>
-          <w:sz w:val="24"/>
-        </w:rPr>
-        <w:t xml:space="preserve"> são com letras minúsculas, caso tenhamos um complemento do nome com letra maiúscula como “</w:t>
-      </w:r>
-      <w:proofErr w:type="spellStart"/>
-      <w:r>
-        <w:rPr>
-          <w:rFonts w:ascii="Arial" w:eastAsia="Arial" w:hAnsi="Arial" w:cs="Arial"/>
-          <w:bCs/>
-          <w:sz w:val="24"/>
-        </w:rPr>
-        <w:t>EmailComercial</w:t>
-      </w:r>
-      <w:proofErr w:type="spellEnd"/>
-      <w:r>
-        <w:rPr>
-          <w:rFonts w:ascii="Arial" w:eastAsia="Arial" w:hAnsi="Arial" w:cs="Arial"/>
-          <w:bCs/>
-          <w:sz w:val="24"/>
-        </w:rPr>
-        <w:t>”, separamos com letras minúsculas com - :</w:t>
-      </w:r>
-      <w:proofErr w:type="spellStart"/>
-      <w:r>
-        <w:rPr>
-          <w:rFonts w:ascii="Arial" w:eastAsia="Arial" w:hAnsi="Arial" w:cs="Arial"/>
-          <w:bCs/>
-          <w:sz w:val="24"/>
-        </w:rPr>
-        <w:t>email</w:t>
-      </w:r>
-      <w:proofErr w:type="spellEnd"/>
-      <w:r>
-        <w:rPr>
-          <w:rFonts w:ascii="Arial" w:eastAsia="Arial" w:hAnsi="Arial" w:cs="Arial"/>
-          <w:bCs/>
-          <w:sz w:val="24"/>
-        </w:rPr>
-        <w:t>-comercial.</w:t>
+        <w:t>A sintaxe das taghelpers segue o QbabCase, na qual os primeiros nomes das tags são com letras minúsculas, caso tenhamos um complemento do nome com letra maiúscula como “EmailComercial”, separamos com letras minúsculas com - :email-comercial.</w:t>
       </w:r>
     </w:p>
     <w:p>
@@ -7986,97 +5136,7 @@
           <w:bCs/>
           <w:sz w:val="24"/>
         </w:rPr>
-        <w:t xml:space="preserve">Por convenção, o ASP.Net reconhece as </w:t>
-      </w:r>
-      <w:proofErr w:type="spellStart"/>
-      <w:r>
-        <w:rPr>
-          <w:rFonts w:ascii="Arial" w:eastAsia="Arial" w:hAnsi="Arial" w:cs="Arial"/>
-          <w:bCs/>
-          <w:sz w:val="24"/>
-        </w:rPr>
-        <w:t>taghelpers</w:t>
-      </w:r>
-      <w:proofErr w:type="spellEnd"/>
-      <w:r>
-        <w:rPr>
-          <w:rFonts w:ascii="Arial" w:eastAsia="Arial" w:hAnsi="Arial" w:cs="Arial"/>
-          <w:bCs/>
-          <w:sz w:val="24"/>
-        </w:rPr>
-        <w:t xml:space="preserve"> pelo </w:t>
-      </w:r>
-      <w:proofErr w:type="spellStart"/>
-      <w:r>
-        <w:rPr>
-          <w:rFonts w:ascii="Arial" w:eastAsia="Arial" w:hAnsi="Arial" w:cs="Arial"/>
-          <w:bCs/>
-          <w:sz w:val="24"/>
-        </w:rPr>
-        <w:t>pelo</w:t>
-      </w:r>
-      <w:proofErr w:type="spellEnd"/>
-      <w:r>
-        <w:rPr>
-          <w:rFonts w:ascii="Arial" w:eastAsia="Arial" w:hAnsi="Arial" w:cs="Arial"/>
-          <w:bCs/>
-          <w:sz w:val="24"/>
-        </w:rPr>
-        <w:t xml:space="preserve"> seu nome, assim como as </w:t>
-      </w:r>
-      <w:proofErr w:type="spellStart"/>
-      <w:r>
-        <w:rPr>
-          <w:rFonts w:ascii="Arial" w:eastAsia="Arial" w:hAnsi="Arial" w:cs="Arial"/>
-          <w:bCs/>
-          <w:sz w:val="24"/>
-        </w:rPr>
-        <w:t>controllers</w:t>
-      </w:r>
-      <w:proofErr w:type="spellEnd"/>
-      <w:r>
-        <w:rPr>
-          <w:rFonts w:ascii="Arial" w:eastAsia="Arial" w:hAnsi="Arial" w:cs="Arial"/>
-          <w:bCs/>
-          <w:sz w:val="24"/>
-        </w:rPr>
-        <w:t xml:space="preserve">. </w:t>
-      </w:r>
-      <w:proofErr w:type="spellStart"/>
-      <w:r>
-        <w:rPr>
-          <w:rFonts w:ascii="Arial" w:eastAsia="Arial" w:hAnsi="Arial" w:cs="Arial"/>
-          <w:bCs/>
-          <w:sz w:val="24"/>
-        </w:rPr>
-        <w:t>EmailTagHelper</w:t>
-      </w:r>
-      <w:proofErr w:type="spellEnd"/>
-      <w:r>
-        <w:rPr>
-          <w:rFonts w:ascii="Arial" w:eastAsia="Arial" w:hAnsi="Arial" w:cs="Arial"/>
-          <w:bCs/>
-          <w:sz w:val="24"/>
-        </w:rPr>
-        <w:t xml:space="preserve">, </w:t>
-      </w:r>
-      <w:proofErr w:type="spellStart"/>
-      <w:r>
-        <w:rPr>
-          <w:rFonts w:ascii="Arial" w:eastAsia="Arial" w:hAnsi="Arial" w:cs="Arial"/>
-          <w:bCs/>
-          <w:sz w:val="24"/>
-        </w:rPr>
-        <w:t>ContatoTagHelper</w:t>
-      </w:r>
-      <w:proofErr w:type="spellEnd"/>
-      <w:r>
-        <w:rPr>
-          <w:rFonts w:ascii="Arial" w:eastAsia="Arial" w:hAnsi="Arial" w:cs="Arial"/>
-          <w:bCs/>
-          <w:sz w:val="24"/>
-        </w:rPr>
-        <w:t xml:space="preserve"> etc.</w:t>
+        <w:t>Por convenção, o ASP.Net reconhece as taghelpers pelo pelo seu nome, assim como as controllers. EmailTagHelper, ContatoTagHelper etc.</w:t>
       </w:r>
     </w:p>
     <w:p>
@@ -8129,25 +5189,7 @@
           <w:b/>
           <w:sz w:val="24"/>
         </w:rPr>
-        <w:t xml:space="preserve">Como definir parâmetros para a </w:t>
-      </w:r>
-      <w:proofErr w:type="spellStart"/>
-      <w:r>
-        <w:rPr>
-          <w:rFonts w:ascii="Arial" w:eastAsia="Arial" w:hAnsi="Arial" w:cs="Arial"/>
-          <w:b/>
-          <w:sz w:val="24"/>
-        </w:rPr>
-        <w:t>taghelper</w:t>
-      </w:r>
-      <w:proofErr w:type="spellEnd"/>
-      <w:r>
-        <w:rPr>
-          <w:rFonts w:ascii="Arial" w:eastAsia="Arial" w:hAnsi="Arial" w:cs="Arial"/>
-          <w:b/>
-          <w:sz w:val="24"/>
-        </w:rPr>
-        <w:t>?</w:t>
+        <w:t>Como definir parâmetros para a taghelper?</w:t>
       </w:r>
     </w:p>
     <w:p>
@@ -8169,117 +5211,7 @@
           <w:bCs/>
           <w:sz w:val="24"/>
         </w:rPr>
-        <w:t xml:space="preserve">Posso criar uma propriedade </w:t>
-      </w:r>
-      <w:proofErr w:type="spellStart"/>
-      <w:r>
-        <w:rPr>
-          <w:rFonts w:ascii="Arial" w:eastAsia="Arial" w:hAnsi="Arial" w:cs="Arial"/>
-          <w:bCs/>
-          <w:sz w:val="24"/>
-        </w:rPr>
-        <w:t>string</w:t>
-      </w:r>
-      <w:proofErr w:type="spellEnd"/>
-      <w:r>
-        <w:rPr>
-          <w:rFonts w:ascii="Arial" w:eastAsia="Arial" w:hAnsi="Arial" w:cs="Arial"/>
-          <w:bCs/>
-          <w:sz w:val="24"/>
-        </w:rPr>
-        <w:t xml:space="preserve"> que irá receber como parâmetro algo novo. </w:t>
-      </w:r>
-      <w:proofErr w:type="spellStart"/>
-      <w:r>
-        <w:rPr>
-          <w:rFonts w:ascii="Arial" w:eastAsia="Arial" w:hAnsi="Arial" w:cs="Arial"/>
-          <w:bCs/>
-          <w:sz w:val="24"/>
-        </w:rPr>
-        <w:t>Ex</w:t>
-      </w:r>
-      <w:proofErr w:type="spellEnd"/>
-      <w:r>
-        <w:rPr>
-          <w:rFonts w:ascii="Arial" w:eastAsia="Arial" w:hAnsi="Arial" w:cs="Arial"/>
-          <w:bCs/>
-          <w:sz w:val="24"/>
-        </w:rPr>
-        <w:t xml:space="preserve">: </w:t>
-      </w:r>
-      <w:proofErr w:type="spellStart"/>
-      <w:r>
-        <w:rPr>
-          <w:rFonts w:ascii="Arial" w:eastAsia="Arial" w:hAnsi="Arial" w:cs="Arial"/>
-          <w:bCs/>
-          <w:sz w:val="24"/>
-        </w:rPr>
-        <w:t>public</w:t>
-      </w:r>
-      <w:proofErr w:type="spellEnd"/>
-      <w:r>
-        <w:rPr>
-          <w:rFonts w:ascii="Arial" w:eastAsia="Arial" w:hAnsi="Arial" w:cs="Arial"/>
-          <w:bCs/>
-          <w:sz w:val="24"/>
-        </w:rPr>
-        <w:t xml:space="preserve"> </w:t>
-      </w:r>
-      <w:proofErr w:type="spellStart"/>
-      <w:r>
-        <w:rPr>
-          <w:rFonts w:ascii="Arial" w:eastAsia="Arial" w:hAnsi="Arial" w:cs="Arial"/>
-          <w:bCs/>
-          <w:sz w:val="24"/>
-        </w:rPr>
-        <w:t>string</w:t>
-      </w:r>
-      <w:proofErr w:type="spellEnd"/>
-      <w:r>
-        <w:rPr>
-          <w:rFonts w:ascii="Arial" w:eastAsia="Arial" w:hAnsi="Arial" w:cs="Arial"/>
-          <w:bCs/>
-          <w:sz w:val="24"/>
-        </w:rPr>
-        <w:t xml:space="preserve"> </w:t>
-      </w:r>
-      <w:proofErr w:type="spellStart"/>
-      <w:r>
-        <w:rPr>
-          <w:rFonts w:ascii="Arial" w:eastAsia="Arial" w:hAnsi="Arial" w:cs="Arial"/>
-          <w:bCs/>
-          <w:sz w:val="24"/>
-        </w:rPr>
-        <w:t>EmailContato</w:t>
-      </w:r>
-      <w:proofErr w:type="spellEnd"/>
-      <w:r>
-        <w:rPr>
-          <w:rFonts w:ascii="Arial" w:eastAsia="Arial" w:hAnsi="Arial" w:cs="Arial"/>
-          <w:bCs/>
-          <w:sz w:val="24"/>
-        </w:rPr>
-        <w:t xml:space="preserve"> {</w:t>
-      </w:r>
-      <w:proofErr w:type="spellStart"/>
-      <w:proofErr w:type="gramStart"/>
-      <w:r>
-        <w:rPr>
-          <w:rFonts w:ascii="Arial" w:eastAsia="Arial" w:hAnsi="Arial" w:cs="Arial"/>
-          <w:bCs/>
-          <w:sz w:val="24"/>
-        </w:rPr>
-        <w:t>get;set</w:t>
-      </w:r>
-      <w:proofErr w:type="spellEnd"/>
-      <w:proofErr w:type="gramEnd"/>
-      <w:r>
-        <w:rPr>
-          <w:rFonts w:ascii="Arial" w:eastAsia="Arial" w:hAnsi="Arial" w:cs="Arial"/>
-          <w:bCs/>
-          <w:sz w:val="24"/>
-        </w:rPr>
-        <w:t>;} = “gmail.com”.</w:t>
+        <w:t>Posso criar uma propriedade string que irá receber como parâmetro algo novo. Ex: public string EmailContato {get;set;} = “gmail.com”.</w:t>
       </w:r>
     </w:p>
     <w:p>
@@ -8301,79 +5233,7 @@
           <w:bCs/>
           <w:sz w:val="24"/>
         </w:rPr>
-        <w:t xml:space="preserve">Na minha </w:t>
-      </w:r>
-      <w:proofErr w:type="spellStart"/>
-      <w:r>
-        <w:rPr>
-          <w:rFonts w:ascii="Arial" w:eastAsia="Arial" w:hAnsi="Arial" w:cs="Arial"/>
-          <w:bCs/>
-          <w:sz w:val="24"/>
-        </w:rPr>
-        <w:t>taghelper</w:t>
-      </w:r>
-      <w:proofErr w:type="spellEnd"/>
-      <w:r>
-        <w:rPr>
-          <w:rFonts w:ascii="Arial" w:eastAsia="Arial" w:hAnsi="Arial" w:cs="Arial"/>
-          <w:bCs/>
-          <w:sz w:val="24"/>
-        </w:rPr>
-        <w:t xml:space="preserve"> no html, apenas coloco na </w:t>
-      </w:r>
-      <w:proofErr w:type="spellStart"/>
-      <w:r>
-        <w:rPr>
-          <w:rFonts w:ascii="Arial" w:eastAsia="Arial" w:hAnsi="Arial" w:cs="Arial"/>
-          <w:bCs/>
-          <w:sz w:val="24"/>
-        </w:rPr>
-        <w:t>tag</w:t>
-      </w:r>
-      <w:proofErr w:type="spellEnd"/>
-      <w:r>
-        <w:rPr>
-          <w:rFonts w:ascii="Arial" w:eastAsia="Arial" w:hAnsi="Arial" w:cs="Arial"/>
-          <w:bCs/>
-          <w:sz w:val="24"/>
-        </w:rPr>
-        <w:t xml:space="preserve"> &lt;</w:t>
-      </w:r>
-      <w:proofErr w:type="spellStart"/>
-      <w:r>
-        <w:rPr>
-          <w:rFonts w:ascii="Arial" w:eastAsia="Arial" w:hAnsi="Arial" w:cs="Arial"/>
-          <w:bCs/>
-          <w:sz w:val="24"/>
-        </w:rPr>
-        <w:t>email</w:t>
-      </w:r>
-      <w:proofErr w:type="spellEnd"/>
-      <w:r>
-        <w:rPr>
-          <w:rFonts w:ascii="Arial" w:eastAsia="Arial" w:hAnsi="Arial" w:cs="Arial"/>
-          <w:bCs/>
-          <w:sz w:val="24"/>
-        </w:rPr>
-        <w:t xml:space="preserve"> </w:t>
-      </w:r>
-      <w:proofErr w:type="spellStart"/>
-      <w:r>
-        <w:rPr>
-          <w:rFonts w:ascii="Arial" w:eastAsia="Arial" w:hAnsi="Arial" w:cs="Arial"/>
-          <w:bCs/>
-          <w:sz w:val="24"/>
-        </w:rPr>
-        <w:t>email</w:t>
-      </w:r>
-      <w:proofErr w:type="spellEnd"/>
-      <w:r>
-        <w:rPr>
-          <w:rFonts w:ascii="Arial" w:eastAsia="Arial" w:hAnsi="Arial" w:cs="Arial"/>
-          <w:bCs/>
-          <w:sz w:val="24"/>
-        </w:rPr>
-        <w:t>-contato&gt;, que irá reconhecer.</w:t>
+        <w:t>Na minha taghelper no html, apenas coloco na tag &lt;email email-contato&gt;, que irá reconhecer.</w:t>
       </w:r>
     </w:p>
     <w:p>

</xml_diff>

<commit_message>
Starting new study: dependence injection
</commit_message>
<xml_diff>
--- a/02 -  Dominando o ASP.NET CORE MVC/Dominando o ASP.NET CORE MVC.docx
+++ b/02 -  Dominando o ASP.NET CORE MVC/Dominando o ASP.NET CORE MVC.docx
@@ -857,7 +857,7 @@
           <v:rect id="rectole0000000000" o:spid="_x0000_i1025" style="width:413.25pt;height:181.5pt" o:ole="" o:preferrelative="t" stroked="f">
             <v:imagedata r:id="rId6" o:title=""/>
           </v:rect>
-          <o:OLEObject Type="Embed" ProgID="StaticMetafile" ShapeID="rectole0000000000" DrawAspect="Content" ObjectID="_1695671550" r:id="rId7"/>
+          <o:OLEObject Type="Embed" ProgID="StaticMetafile" ShapeID="rectole0000000000" DrawAspect="Content" ObjectID="_1695841133" r:id="rId7"/>
         </w:object>
       </w:r>
       <w:r>
@@ -865,7 +865,7 @@
           <v:rect id="rectole0000000001" o:spid="_x0000_i1026" style="width:413.25pt;height:181.5pt" o:ole="" o:preferrelative="t" stroked="f">
             <v:imagedata r:id="rId6" o:title=""/>
           </v:rect>
-          <o:OLEObject Type="Embed" ProgID="StaticMetafile" ShapeID="rectole0000000001" DrawAspect="Content" ObjectID="_1695671551" r:id="rId8"/>
+          <o:OLEObject Type="Embed" ProgID="StaticMetafile" ShapeID="rectole0000000001" DrawAspect="Content" ObjectID="_1695841134" r:id="rId8"/>
         </w:object>
       </w:r>
     </w:p>
@@ -6285,14 +6285,248 @@
     <w:p>
       <w:pPr>
         <w:pStyle w:val="PargrafodaLista"/>
-        <w:numPr>
-          <w:ilvl w:val="2"/>
-          <w:numId w:val="26"/>
-        </w:numPr>
         <w:jc w:val="both"/>
         <w:rPr>
           <w:rFonts w:ascii="Arial" w:eastAsia="Arial" w:hAnsi="Arial" w:cs="Arial"/>
           <w:b/>
+          <w:sz w:val="24"/>
+        </w:rPr>
+      </w:pPr>
+    </w:p>
+    <w:p>
+      <w:pPr>
+        <w:pStyle w:val="PargrafodaLista"/>
+        <w:jc w:val="both"/>
+        <w:rPr>
+          <w:rFonts w:ascii="Arial" w:eastAsia="Arial" w:hAnsi="Arial" w:cs="Arial"/>
+          <w:b/>
+          <w:sz w:val="24"/>
+        </w:rPr>
+      </w:pPr>
+    </w:p>
+    <w:p>
+      <w:pPr>
+        <w:pStyle w:val="PargrafodaLista"/>
+        <w:jc w:val="both"/>
+        <w:rPr>
+          <w:rFonts w:ascii="Arial" w:eastAsia="Arial" w:hAnsi="Arial" w:cs="Arial"/>
+          <w:b/>
+          <w:sz w:val="24"/>
+        </w:rPr>
+      </w:pPr>
+    </w:p>
+    <w:p>
+      <w:pPr>
+        <w:pStyle w:val="PargrafodaLista"/>
+        <w:jc w:val="both"/>
+        <w:rPr>
+          <w:rFonts w:ascii="Arial" w:eastAsia="Arial" w:hAnsi="Arial" w:cs="Arial"/>
+          <w:b/>
+          <w:sz w:val="24"/>
+        </w:rPr>
+      </w:pPr>
+    </w:p>
+    <w:p>
+      <w:pPr>
+        <w:pStyle w:val="PargrafodaLista"/>
+        <w:jc w:val="both"/>
+        <w:rPr>
+          <w:rFonts w:ascii="Arial" w:eastAsia="Arial" w:hAnsi="Arial" w:cs="Arial"/>
+          <w:b/>
+          <w:sz w:val="24"/>
+        </w:rPr>
+      </w:pPr>
+    </w:p>
+    <w:p>
+      <w:pPr>
+        <w:pStyle w:val="PargrafodaLista"/>
+        <w:jc w:val="both"/>
+        <w:rPr>
+          <w:rFonts w:ascii="Arial" w:eastAsia="Arial" w:hAnsi="Arial" w:cs="Arial"/>
+          <w:b/>
+          <w:sz w:val="24"/>
+        </w:rPr>
+      </w:pPr>
+    </w:p>
+    <w:p>
+      <w:pPr>
+        <w:pStyle w:val="PargrafodaLista"/>
+        <w:jc w:val="both"/>
+        <w:rPr>
+          <w:rFonts w:ascii="Arial" w:eastAsia="Arial" w:hAnsi="Arial" w:cs="Arial"/>
+          <w:b/>
+          <w:sz w:val="24"/>
+        </w:rPr>
+      </w:pPr>
+    </w:p>
+    <w:p>
+      <w:pPr>
+        <w:pStyle w:val="PargrafodaLista"/>
+        <w:jc w:val="both"/>
+        <w:rPr>
+          <w:rFonts w:ascii="Arial" w:eastAsia="Arial" w:hAnsi="Arial" w:cs="Arial"/>
+          <w:b/>
+          <w:sz w:val="24"/>
+        </w:rPr>
+      </w:pPr>
+    </w:p>
+    <w:p>
+      <w:pPr>
+        <w:pStyle w:val="PargrafodaLista"/>
+        <w:jc w:val="both"/>
+        <w:rPr>
+          <w:rFonts w:ascii="Arial" w:eastAsia="Arial" w:hAnsi="Arial" w:cs="Arial"/>
+          <w:b/>
+          <w:sz w:val="24"/>
+        </w:rPr>
+      </w:pPr>
+    </w:p>
+    <w:p>
+      <w:pPr>
+        <w:pStyle w:val="PargrafodaLista"/>
+        <w:jc w:val="both"/>
+        <w:rPr>
+          <w:rFonts w:ascii="Arial" w:eastAsia="Arial" w:hAnsi="Arial" w:cs="Arial"/>
+          <w:b/>
+          <w:sz w:val="24"/>
+        </w:rPr>
+      </w:pPr>
+    </w:p>
+    <w:p>
+      <w:pPr>
+        <w:pStyle w:val="PargrafodaLista"/>
+        <w:jc w:val="both"/>
+        <w:rPr>
+          <w:rFonts w:ascii="Arial" w:eastAsia="Arial" w:hAnsi="Arial" w:cs="Arial"/>
+          <w:b/>
+          <w:sz w:val="24"/>
+        </w:rPr>
+      </w:pPr>
+    </w:p>
+    <w:p>
+      <w:pPr>
+        <w:pStyle w:val="PargrafodaLista"/>
+        <w:jc w:val="both"/>
+        <w:rPr>
+          <w:rFonts w:ascii="Arial" w:eastAsia="Arial" w:hAnsi="Arial" w:cs="Arial"/>
+          <w:b/>
+          <w:sz w:val="24"/>
+        </w:rPr>
+      </w:pPr>
+    </w:p>
+    <w:p>
+      <w:pPr>
+        <w:pStyle w:val="PargrafodaLista"/>
+        <w:jc w:val="both"/>
+        <w:rPr>
+          <w:rFonts w:ascii="Arial" w:eastAsia="Arial" w:hAnsi="Arial" w:cs="Arial"/>
+          <w:b/>
+          <w:sz w:val="24"/>
+        </w:rPr>
+      </w:pPr>
+    </w:p>
+    <w:p>
+      <w:pPr>
+        <w:pStyle w:val="PargrafodaLista"/>
+        <w:jc w:val="both"/>
+        <w:rPr>
+          <w:rFonts w:ascii="Arial" w:eastAsia="Arial" w:hAnsi="Arial" w:cs="Arial"/>
+          <w:b/>
+          <w:sz w:val="24"/>
+        </w:rPr>
+      </w:pPr>
+    </w:p>
+    <w:p>
+      <w:pPr>
+        <w:ind w:left="708"/>
+        <w:jc w:val="center"/>
+        <w:rPr>
+          <w:rFonts w:ascii="Arial" w:eastAsia="Arial" w:hAnsi="Arial" w:cs="Arial"/>
+          <w:b/>
+          <w:sz w:val="24"/>
+        </w:rPr>
+      </w:pPr>
+      <w:r>
+        <w:rPr>
+          <w:rFonts w:ascii="Arial" w:eastAsia="Arial" w:hAnsi="Arial" w:cs="Arial"/>
+          <w:b/>
+          <w:sz w:val="24"/>
+        </w:rPr>
+        <w:lastRenderedPageBreak/>
+        <w:t>INJEÇÃO DE DEPENDENCIA (DI)</w:t>
+      </w:r>
+    </w:p>
+    <w:p>
+      <w:pPr>
+        <w:ind w:left="708"/>
+        <w:jc w:val="center"/>
+        <w:rPr>
+          <w:rFonts w:ascii="Arial" w:eastAsia="Arial" w:hAnsi="Arial" w:cs="Arial"/>
+          <w:b/>
+          <w:sz w:val="24"/>
+        </w:rPr>
+      </w:pPr>
+    </w:p>
+    <w:p>
+      <w:pPr>
+        <w:ind w:left="708" w:firstLine="708"/>
+        <w:rPr>
+          <w:rFonts w:ascii="Arial" w:eastAsia="Arial" w:hAnsi="Arial" w:cs="Arial"/>
+          <w:bCs/>
+          <w:sz w:val="24"/>
+        </w:rPr>
+      </w:pPr>
+      <w:r>
+        <w:rPr>
+          <w:rFonts w:ascii="Arial" w:eastAsia="Arial" w:hAnsi="Arial" w:cs="Arial"/>
+          <w:bCs/>
+          <w:sz w:val="24"/>
+        </w:rPr>
+        <w:t>É um padrão de design de codificação que faz parte dos princípios do SOLID.</w:t>
+      </w:r>
+    </w:p>
+    <w:p>
+      <w:pPr>
+        <w:ind w:left="708" w:firstLine="708"/>
+        <w:rPr>
+          <w:rFonts w:ascii="Arial" w:eastAsia="Arial" w:hAnsi="Arial" w:cs="Arial"/>
+          <w:bCs/>
+          <w:sz w:val="24"/>
+        </w:rPr>
+      </w:pPr>
+      <w:r>
+        <w:rPr>
+          <w:rFonts w:ascii="Arial" w:eastAsia="Arial" w:hAnsi="Arial" w:cs="Arial"/>
+          <w:bCs/>
+          <w:sz w:val="24"/>
+        </w:rPr>
+        <w:t>A ideia principal é obter a inversão de controle (IoC) para simplificar as responsabilidades de uma classe, tornando o código mais simples de ter uma manutenção e ser testado.</w:t>
+      </w:r>
+    </w:p>
+    <w:p>
+      <w:pPr>
+        <w:ind w:left="708" w:firstLine="708"/>
+        <w:rPr>
+          <w:rFonts w:ascii="Arial" w:eastAsia="Arial" w:hAnsi="Arial" w:cs="Arial"/>
+          <w:bCs/>
+          <w:sz w:val="24"/>
+        </w:rPr>
+      </w:pPr>
+      <w:r>
+        <w:rPr>
+          <w:rFonts w:ascii="Arial" w:eastAsia="Arial" w:hAnsi="Arial" w:cs="Arial"/>
+          <w:bCs/>
+          <w:sz w:val="24"/>
+        </w:rPr>
+        <w:t>A inversão de dependência faz parte dos 5 princípios SOLID.</w:t>
+      </w:r>
+    </w:p>
+    <w:p>
+      <w:pPr>
+        <w:ind w:left="708"/>
+        <w:rPr>
+          <w:rFonts w:ascii="Arial" w:eastAsia="Arial" w:hAnsi="Arial" w:cs="Arial"/>
+          <w:bCs/>
           <w:sz w:val="24"/>
         </w:rPr>
       </w:pPr>

</xml_diff>

<commit_message>
Starting with Entity Framework Core, news pratices
</commit_message>
<xml_diff>
--- a/02 -  Dominando o ASP.NET CORE MVC/Dominando o ASP.NET CORE MVC.docx
+++ b/02 -  Dominando o ASP.NET CORE MVC/Dominando o ASP.NET CORE MVC.docx
@@ -857,7 +857,7 @@
           <v:rect id="rectole0000000000" o:spid="_x0000_i1025" style="width:413.25pt;height:181.5pt" o:ole="" o:preferrelative="t" stroked="f">
             <v:imagedata r:id="rId6" o:title=""/>
           </v:rect>
-          <o:OLEObject Type="Embed" ProgID="StaticMetafile" ShapeID="rectole0000000000" DrawAspect="Content" ObjectID="_1695845808" r:id="rId7"/>
+          <o:OLEObject Type="Embed" ProgID="StaticMetafile" ShapeID="rectole0000000000" DrawAspect="Content" ObjectID="_1696104580" r:id="rId7"/>
         </w:object>
       </w:r>
       <w:r>
@@ -865,7 +865,7 @@
           <v:rect id="rectole0000000001" o:spid="_x0000_i1026" style="width:413.25pt;height:181.5pt" o:ole="" o:preferrelative="t" stroked="f">
             <v:imagedata r:id="rId6" o:title=""/>
           </v:rect>
-          <o:OLEObject Type="Embed" ProgID="StaticMetafile" ShapeID="rectole0000000001" DrawAspect="Content" ObjectID="_1695845809" r:id="rId8"/>
+          <o:OLEObject Type="Embed" ProgID="StaticMetafile" ShapeID="rectole0000000001" DrawAspect="Content" ObjectID="_1696104581" r:id="rId8"/>
         </w:object>
       </w:r>
     </w:p>
@@ -7421,6 +7421,1717 @@
           <w:szCs w:val="24"/>
         </w:rPr>
         <w:t xml:space="preserve"> utiliza a mesma instância para toda aplicação. (CUIDADO).</w:t>
+      </w:r>
+    </w:p>
+    <w:p>
+      <w:pPr>
+        <w:autoSpaceDE w:val="0"/>
+        <w:autoSpaceDN w:val="0"/>
+        <w:adjustRightInd w:val="0"/>
+        <w:spacing w:after="0" w:line="240" w:lineRule="auto"/>
+        <w:rPr>
+          <w:rFonts w:ascii="Arial" w:hAnsi="Arial" w:cs="Arial"/>
+          <w:color w:val="000000"/>
+          <w:sz w:val="24"/>
+          <w:szCs w:val="24"/>
+        </w:rPr>
+      </w:pPr>
+    </w:p>
+    <w:p>
+      <w:pPr>
+        <w:autoSpaceDE w:val="0"/>
+        <w:autoSpaceDN w:val="0"/>
+        <w:adjustRightInd w:val="0"/>
+        <w:spacing w:after="0" w:line="240" w:lineRule="auto"/>
+        <w:rPr>
+          <w:rFonts w:ascii="Arial" w:hAnsi="Arial" w:cs="Arial"/>
+          <w:color w:val="000000"/>
+          <w:sz w:val="24"/>
+          <w:szCs w:val="24"/>
+        </w:rPr>
+      </w:pPr>
+    </w:p>
+    <w:p>
+      <w:pPr>
+        <w:autoSpaceDE w:val="0"/>
+        <w:autoSpaceDN w:val="0"/>
+        <w:adjustRightInd w:val="0"/>
+        <w:spacing w:after="0" w:line="240" w:lineRule="auto"/>
+        <w:rPr>
+          <w:rFonts w:ascii="Arial" w:hAnsi="Arial" w:cs="Arial"/>
+          <w:color w:val="000000"/>
+          <w:sz w:val="24"/>
+          <w:szCs w:val="24"/>
+        </w:rPr>
+      </w:pPr>
+    </w:p>
+    <w:p>
+      <w:pPr>
+        <w:autoSpaceDE w:val="0"/>
+        <w:autoSpaceDN w:val="0"/>
+        <w:adjustRightInd w:val="0"/>
+        <w:spacing w:after="0" w:line="240" w:lineRule="auto"/>
+        <w:rPr>
+          <w:rFonts w:ascii="Arial" w:hAnsi="Arial" w:cs="Arial"/>
+          <w:color w:val="000000"/>
+          <w:sz w:val="24"/>
+          <w:szCs w:val="24"/>
+        </w:rPr>
+      </w:pPr>
+    </w:p>
+    <w:p>
+      <w:pPr>
+        <w:autoSpaceDE w:val="0"/>
+        <w:autoSpaceDN w:val="0"/>
+        <w:adjustRightInd w:val="0"/>
+        <w:spacing w:after="0" w:line="240" w:lineRule="auto"/>
+        <w:rPr>
+          <w:rFonts w:ascii="Arial" w:hAnsi="Arial" w:cs="Arial"/>
+          <w:color w:val="000000"/>
+          <w:sz w:val="24"/>
+          <w:szCs w:val="24"/>
+        </w:rPr>
+      </w:pPr>
+    </w:p>
+    <w:p>
+      <w:pPr>
+        <w:autoSpaceDE w:val="0"/>
+        <w:autoSpaceDN w:val="0"/>
+        <w:adjustRightInd w:val="0"/>
+        <w:spacing w:after="0" w:line="240" w:lineRule="auto"/>
+        <w:rPr>
+          <w:rFonts w:ascii="Arial" w:hAnsi="Arial" w:cs="Arial"/>
+          <w:color w:val="000000"/>
+          <w:sz w:val="24"/>
+          <w:szCs w:val="24"/>
+        </w:rPr>
+      </w:pPr>
+    </w:p>
+    <w:p>
+      <w:pPr>
+        <w:autoSpaceDE w:val="0"/>
+        <w:autoSpaceDN w:val="0"/>
+        <w:adjustRightInd w:val="0"/>
+        <w:spacing w:after="0" w:line="240" w:lineRule="auto"/>
+        <w:rPr>
+          <w:rFonts w:ascii="Arial" w:hAnsi="Arial" w:cs="Arial"/>
+          <w:color w:val="000000"/>
+          <w:sz w:val="24"/>
+          <w:szCs w:val="24"/>
+        </w:rPr>
+      </w:pPr>
+    </w:p>
+    <w:p>
+      <w:pPr>
+        <w:autoSpaceDE w:val="0"/>
+        <w:autoSpaceDN w:val="0"/>
+        <w:adjustRightInd w:val="0"/>
+        <w:spacing w:after="0" w:line="240" w:lineRule="auto"/>
+        <w:rPr>
+          <w:rFonts w:ascii="Arial" w:hAnsi="Arial" w:cs="Arial"/>
+          <w:color w:val="000000"/>
+          <w:sz w:val="24"/>
+          <w:szCs w:val="24"/>
+        </w:rPr>
+      </w:pPr>
+    </w:p>
+    <w:p>
+      <w:pPr>
+        <w:autoSpaceDE w:val="0"/>
+        <w:autoSpaceDN w:val="0"/>
+        <w:adjustRightInd w:val="0"/>
+        <w:spacing w:after="0" w:line="240" w:lineRule="auto"/>
+        <w:rPr>
+          <w:rFonts w:ascii="Arial" w:hAnsi="Arial" w:cs="Arial"/>
+          <w:color w:val="000000"/>
+          <w:sz w:val="24"/>
+          <w:szCs w:val="24"/>
+        </w:rPr>
+      </w:pPr>
+    </w:p>
+    <w:p>
+      <w:pPr>
+        <w:autoSpaceDE w:val="0"/>
+        <w:autoSpaceDN w:val="0"/>
+        <w:adjustRightInd w:val="0"/>
+        <w:spacing w:after="0" w:line="240" w:lineRule="auto"/>
+        <w:rPr>
+          <w:rFonts w:ascii="Arial" w:hAnsi="Arial" w:cs="Arial"/>
+          <w:color w:val="000000"/>
+          <w:sz w:val="24"/>
+          <w:szCs w:val="24"/>
+        </w:rPr>
+      </w:pPr>
+    </w:p>
+    <w:p>
+      <w:pPr>
+        <w:autoSpaceDE w:val="0"/>
+        <w:autoSpaceDN w:val="0"/>
+        <w:adjustRightInd w:val="0"/>
+        <w:spacing w:after="0" w:line="240" w:lineRule="auto"/>
+        <w:rPr>
+          <w:rFonts w:ascii="Arial" w:hAnsi="Arial" w:cs="Arial"/>
+          <w:color w:val="000000"/>
+          <w:sz w:val="24"/>
+          <w:szCs w:val="24"/>
+        </w:rPr>
+      </w:pPr>
+    </w:p>
+    <w:p>
+      <w:pPr>
+        <w:autoSpaceDE w:val="0"/>
+        <w:autoSpaceDN w:val="0"/>
+        <w:adjustRightInd w:val="0"/>
+        <w:spacing w:after="0" w:line="240" w:lineRule="auto"/>
+        <w:rPr>
+          <w:rFonts w:ascii="Arial" w:hAnsi="Arial" w:cs="Arial"/>
+          <w:color w:val="000000"/>
+          <w:sz w:val="24"/>
+          <w:szCs w:val="24"/>
+        </w:rPr>
+      </w:pPr>
+    </w:p>
+    <w:p>
+      <w:pPr>
+        <w:autoSpaceDE w:val="0"/>
+        <w:autoSpaceDN w:val="0"/>
+        <w:adjustRightInd w:val="0"/>
+        <w:spacing w:after="0" w:line="240" w:lineRule="auto"/>
+        <w:rPr>
+          <w:rFonts w:ascii="Arial" w:hAnsi="Arial" w:cs="Arial"/>
+          <w:color w:val="000000"/>
+          <w:sz w:val="24"/>
+          <w:szCs w:val="24"/>
+        </w:rPr>
+      </w:pPr>
+    </w:p>
+    <w:p>
+      <w:pPr>
+        <w:autoSpaceDE w:val="0"/>
+        <w:autoSpaceDN w:val="0"/>
+        <w:adjustRightInd w:val="0"/>
+        <w:spacing w:after="0" w:line="240" w:lineRule="auto"/>
+        <w:rPr>
+          <w:rFonts w:ascii="Arial" w:hAnsi="Arial" w:cs="Arial"/>
+          <w:color w:val="000000"/>
+          <w:sz w:val="24"/>
+          <w:szCs w:val="24"/>
+        </w:rPr>
+      </w:pPr>
+    </w:p>
+    <w:p>
+      <w:pPr>
+        <w:autoSpaceDE w:val="0"/>
+        <w:autoSpaceDN w:val="0"/>
+        <w:adjustRightInd w:val="0"/>
+        <w:spacing w:after="0" w:line="240" w:lineRule="auto"/>
+        <w:rPr>
+          <w:rFonts w:ascii="Arial" w:hAnsi="Arial" w:cs="Arial"/>
+          <w:color w:val="000000"/>
+          <w:sz w:val="24"/>
+          <w:szCs w:val="24"/>
+        </w:rPr>
+      </w:pPr>
+    </w:p>
+    <w:p>
+      <w:pPr>
+        <w:autoSpaceDE w:val="0"/>
+        <w:autoSpaceDN w:val="0"/>
+        <w:adjustRightInd w:val="0"/>
+        <w:spacing w:after="0" w:line="240" w:lineRule="auto"/>
+        <w:rPr>
+          <w:rFonts w:ascii="Arial" w:hAnsi="Arial" w:cs="Arial"/>
+          <w:color w:val="000000"/>
+          <w:sz w:val="24"/>
+          <w:szCs w:val="24"/>
+        </w:rPr>
+      </w:pPr>
+    </w:p>
+    <w:p>
+      <w:pPr>
+        <w:autoSpaceDE w:val="0"/>
+        <w:autoSpaceDN w:val="0"/>
+        <w:adjustRightInd w:val="0"/>
+        <w:spacing w:after="0" w:line="240" w:lineRule="auto"/>
+        <w:rPr>
+          <w:rFonts w:ascii="Arial" w:hAnsi="Arial" w:cs="Arial"/>
+          <w:color w:val="000000"/>
+          <w:sz w:val="24"/>
+          <w:szCs w:val="24"/>
+        </w:rPr>
+      </w:pPr>
+    </w:p>
+    <w:p>
+      <w:pPr>
+        <w:autoSpaceDE w:val="0"/>
+        <w:autoSpaceDN w:val="0"/>
+        <w:adjustRightInd w:val="0"/>
+        <w:spacing w:after="0" w:line="240" w:lineRule="auto"/>
+        <w:rPr>
+          <w:rFonts w:ascii="Arial" w:hAnsi="Arial" w:cs="Arial"/>
+          <w:color w:val="000000"/>
+          <w:sz w:val="24"/>
+          <w:szCs w:val="24"/>
+        </w:rPr>
+      </w:pPr>
+    </w:p>
+    <w:p>
+      <w:pPr>
+        <w:autoSpaceDE w:val="0"/>
+        <w:autoSpaceDN w:val="0"/>
+        <w:adjustRightInd w:val="0"/>
+        <w:spacing w:after="0" w:line="240" w:lineRule="auto"/>
+        <w:rPr>
+          <w:rFonts w:ascii="Arial" w:hAnsi="Arial" w:cs="Arial"/>
+          <w:color w:val="000000"/>
+          <w:sz w:val="24"/>
+          <w:szCs w:val="24"/>
+        </w:rPr>
+      </w:pPr>
+    </w:p>
+    <w:p>
+      <w:pPr>
+        <w:autoSpaceDE w:val="0"/>
+        <w:autoSpaceDN w:val="0"/>
+        <w:adjustRightInd w:val="0"/>
+        <w:spacing w:after="0" w:line="240" w:lineRule="auto"/>
+        <w:rPr>
+          <w:rFonts w:ascii="Arial" w:hAnsi="Arial" w:cs="Arial"/>
+          <w:color w:val="000000"/>
+          <w:sz w:val="24"/>
+          <w:szCs w:val="24"/>
+        </w:rPr>
+      </w:pPr>
+    </w:p>
+    <w:p>
+      <w:pPr>
+        <w:autoSpaceDE w:val="0"/>
+        <w:autoSpaceDN w:val="0"/>
+        <w:adjustRightInd w:val="0"/>
+        <w:spacing w:after="0" w:line="240" w:lineRule="auto"/>
+        <w:rPr>
+          <w:rFonts w:ascii="Arial" w:hAnsi="Arial" w:cs="Arial"/>
+          <w:color w:val="000000"/>
+          <w:sz w:val="24"/>
+          <w:szCs w:val="24"/>
+        </w:rPr>
+      </w:pPr>
+    </w:p>
+    <w:p>
+      <w:pPr>
+        <w:autoSpaceDE w:val="0"/>
+        <w:autoSpaceDN w:val="0"/>
+        <w:adjustRightInd w:val="0"/>
+        <w:spacing w:after="0" w:line="240" w:lineRule="auto"/>
+        <w:rPr>
+          <w:rFonts w:ascii="Arial" w:hAnsi="Arial" w:cs="Arial"/>
+          <w:color w:val="000000"/>
+          <w:sz w:val="24"/>
+          <w:szCs w:val="24"/>
+        </w:rPr>
+      </w:pPr>
+    </w:p>
+    <w:p>
+      <w:pPr>
+        <w:autoSpaceDE w:val="0"/>
+        <w:autoSpaceDN w:val="0"/>
+        <w:adjustRightInd w:val="0"/>
+        <w:spacing w:after="0" w:line="240" w:lineRule="auto"/>
+        <w:rPr>
+          <w:rFonts w:ascii="Arial" w:hAnsi="Arial" w:cs="Arial"/>
+          <w:color w:val="000000"/>
+          <w:sz w:val="24"/>
+          <w:szCs w:val="24"/>
+        </w:rPr>
+      </w:pPr>
+    </w:p>
+    <w:p>
+      <w:pPr>
+        <w:autoSpaceDE w:val="0"/>
+        <w:autoSpaceDN w:val="0"/>
+        <w:adjustRightInd w:val="0"/>
+        <w:spacing w:after="0" w:line="240" w:lineRule="auto"/>
+        <w:rPr>
+          <w:rFonts w:ascii="Arial" w:hAnsi="Arial" w:cs="Arial"/>
+          <w:color w:val="000000"/>
+          <w:sz w:val="24"/>
+          <w:szCs w:val="24"/>
+        </w:rPr>
+      </w:pPr>
+    </w:p>
+    <w:p>
+      <w:pPr>
+        <w:autoSpaceDE w:val="0"/>
+        <w:autoSpaceDN w:val="0"/>
+        <w:adjustRightInd w:val="0"/>
+        <w:spacing w:after="0" w:line="240" w:lineRule="auto"/>
+        <w:rPr>
+          <w:rFonts w:ascii="Arial" w:hAnsi="Arial" w:cs="Arial"/>
+          <w:color w:val="000000"/>
+          <w:sz w:val="24"/>
+          <w:szCs w:val="24"/>
+        </w:rPr>
+      </w:pPr>
+    </w:p>
+    <w:p>
+      <w:pPr>
+        <w:autoSpaceDE w:val="0"/>
+        <w:autoSpaceDN w:val="0"/>
+        <w:adjustRightInd w:val="0"/>
+        <w:spacing w:after="0" w:line="240" w:lineRule="auto"/>
+        <w:rPr>
+          <w:rFonts w:ascii="Arial" w:hAnsi="Arial" w:cs="Arial"/>
+          <w:color w:val="000000"/>
+          <w:sz w:val="24"/>
+          <w:szCs w:val="24"/>
+        </w:rPr>
+      </w:pPr>
+    </w:p>
+    <w:p>
+      <w:pPr>
+        <w:autoSpaceDE w:val="0"/>
+        <w:autoSpaceDN w:val="0"/>
+        <w:adjustRightInd w:val="0"/>
+        <w:spacing w:after="0" w:line="240" w:lineRule="auto"/>
+        <w:rPr>
+          <w:rFonts w:ascii="Arial" w:hAnsi="Arial" w:cs="Arial"/>
+          <w:color w:val="000000"/>
+          <w:sz w:val="24"/>
+          <w:szCs w:val="24"/>
+        </w:rPr>
+      </w:pPr>
+    </w:p>
+    <w:p>
+      <w:pPr>
+        <w:autoSpaceDE w:val="0"/>
+        <w:autoSpaceDN w:val="0"/>
+        <w:adjustRightInd w:val="0"/>
+        <w:spacing w:after="0" w:line="240" w:lineRule="auto"/>
+        <w:rPr>
+          <w:rFonts w:ascii="Arial" w:hAnsi="Arial" w:cs="Arial"/>
+          <w:color w:val="000000"/>
+          <w:sz w:val="24"/>
+          <w:szCs w:val="24"/>
+        </w:rPr>
+      </w:pPr>
+    </w:p>
+    <w:p>
+      <w:pPr>
+        <w:autoSpaceDE w:val="0"/>
+        <w:autoSpaceDN w:val="0"/>
+        <w:adjustRightInd w:val="0"/>
+        <w:spacing w:after="0" w:line="240" w:lineRule="auto"/>
+        <w:rPr>
+          <w:rFonts w:ascii="Arial" w:hAnsi="Arial" w:cs="Arial"/>
+          <w:color w:val="000000"/>
+          <w:sz w:val="24"/>
+          <w:szCs w:val="24"/>
+        </w:rPr>
+      </w:pPr>
+    </w:p>
+    <w:p>
+      <w:pPr>
+        <w:autoSpaceDE w:val="0"/>
+        <w:autoSpaceDN w:val="0"/>
+        <w:adjustRightInd w:val="0"/>
+        <w:spacing w:after="0" w:line="240" w:lineRule="auto"/>
+        <w:rPr>
+          <w:rFonts w:ascii="Arial" w:hAnsi="Arial" w:cs="Arial"/>
+          <w:color w:val="000000"/>
+          <w:sz w:val="24"/>
+          <w:szCs w:val="24"/>
+        </w:rPr>
+      </w:pPr>
+    </w:p>
+    <w:p>
+      <w:pPr>
+        <w:autoSpaceDE w:val="0"/>
+        <w:autoSpaceDN w:val="0"/>
+        <w:adjustRightInd w:val="0"/>
+        <w:spacing w:after="0" w:line="240" w:lineRule="auto"/>
+        <w:rPr>
+          <w:rFonts w:ascii="Arial" w:hAnsi="Arial" w:cs="Arial"/>
+          <w:color w:val="000000"/>
+          <w:sz w:val="24"/>
+          <w:szCs w:val="24"/>
+        </w:rPr>
+      </w:pPr>
+    </w:p>
+    <w:p>
+      <w:pPr>
+        <w:autoSpaceDE w:val="0"/>
+        <w:autoSpaceDN w:val="0"/>
+        <w:adjustRightInd w:val="0"/>
+        <w:spacing w:after="0" w:line="240" w:lineRule="auto"/>
+        <w:rPr>
+          <w:rFonts w:ascii="Arial" w:hAnsi="Arial" w:cs="Arial"/>
+          <w:color w:val="000000"/>
+          <w:sz w:val="24"/>
+          <w:szCs w:val="24"/>
+        </w:rPr>
+      </w:pPr>
+    </w:p>
+    <w:p>
+      <w:pPr>
+        <w:autoSpaceDE w:val="0"/>
+        <w:autoSpaceDN w:val="0"/>
+        <w:adjustRightInd w:val="0"/>
+        <w:spacing w:after="0" w:line="240" w:lineRule="auto"/>
+        <w:rPr>
+          <w:rFonts w:ascii="Arial" w:hAnsi="Arial" w:cs="Arial"/>
+          <w:color w:val="000000"/>
+          <w:sz w:val="24"/>
+          <w:szCs w:val="24"/>
+        </w:rPr>
+      </w:pPr>
+    </w:p>
+    <w:p>
+      <w:pPr>
+        <w:autoSpaceDE w:val="0"/>
+        <w:autoSpaceDN w:val="0"/>
+        <w:adjustRightInd w:val="0"/>
+        <w:spacing w:after="0" w:line="240" w:lineRule="auto"/>
+        <w:rPr>
+          <w:rFonts w:ascii="Arial" w:hAnsi="Arial" w:cs="Arial"/>
+          <w:color w:val="000000"/>
+          <w:sz w:val="24"/>
+          <w:szCs w:val="24"/>
+        </w:rPr>
+      </w:pPr>
+    </w:p>
+    <w:p>
+      <w:pPr>
+        <w:autoSpaceDE w:val="0"/>
+        <w:autoSpaceDN w:val="0"/>
+        <w:adjustRightInd w:val="0"/>
+        <w:spacing w:after="0" w:line="240" w:lineRule="auto"/>
+        <w:rPr>
+          <w:rFonts w:ascii="Arial" w:hAnsi="Arial" w:cs="Arial"/>
+          <w:color w:val="000000"/>
+          <w:sz w:val="24"/>
+          <w:szCs w:val="24"/>
+        </w:rPr>
+      </w:pPr>
+    </w:p>
+    <w:p>
+      <w:pPr>
+        <w:autoSpaceDE w:val="0"/>
+        <w:autoSpaceDN w:val="0"/>
+        <w:adjustRightInd w:val="0"/>
+        <w:spacing w:after="0" w:line="240" w:lineRule="auto"/>
+        <w:rPr>
+          <w:rFonts w:ascii="Arial" w:hAnsi="Arial" w:cs="Arial"/>
+          <w:color w:val="000000"/>
+          <w:sz w:val="24"/>
+          <w:szCs w:val="24"/>
+        </w:rPr>
+      </w:pPr>
+    </w:p>
+    <w:p>
+      <w:pPr>
+        <w:autoSpaceDE w:val="0"/>
+        <w:autoSpaceDN w:val="0"/>
+        <w:adjustRightInd w:val="0"/>
+        <w:spacing w:after="0" w:line="240" w:lineRule="auto"/>
+        <w:jc w:val="center"/>
+        <w:rPr>
+          <w:rFonts w:ascii="Arial" w:hAnsi="Arial" w:cs="Arial"/>
+          <w:b/>
+          <w:bCs/>
+          <w:color w:val="000000"/>
+          <w:sz w:val="24"/>
+          <w:szCs w:val="24"/>
+        </w:rPr>
+      </w:pPr>
+      <w:r>
+        <w:rPr>
+          <w:rFonts w:ascii="Arial" w:hAnsi="Arial" w:cs="Arial"/>
+          <w:b/>
+          <w:bCs/>
+          <w:color w:val="000000"/>
+          <w:sz w:val="24"/>
+          <w:szCs w:val="24"/>
+        </w:rPr>
+        <w:t>ENTITY FRAMEWORK</w:t>
+      </w:r>
+    </w:p>
+    <w:p>
+      <w:pPr>
+        <w:autoSpaceDE w:val="0"/>
+        <w:autoSpaceDN w:val="0"/>
+        <w:adjustRightInd w:val="0"/>
+        <w:spacing w:after="0" w:line="240" w:lineRule="auto"/>
+        <w:jc w:val="center"/>
+        <w:rPr>
+          <w:rFonts w:ascii="Arial" w:hAnsi="Arial" w:cs="Arial"/>
+          <w:b/>
+          <w:bCs/>
+          <w:color w:val="000000"/>
+          <w:sz w:val="24"/>
+          <w:szCs w:val="24"/>
+        </w:rPr>
+      </w:pPr>
+    </w:p>
+    <w:p>
+      <w:pPr>
+        <w:autoSpaceDE w:val="0"/>
+        <w:autoSpaceDN w:val="0"/>
+        <w:adjustRightInd w:val="0"/>
+        <w:spacing w:after="0" w:line="240" w:lineRule="auto"/>
+        <w:rPr>
+          <w:rFonts w:ascii="Arial" w:hAnsi="Arial" w:cs="Arial"/>
+          <w:color w:val="000000"/>
+          <w:sz w:val="24"/>
+          <w:szCs w:val="24"/>
+        </w:rPr>
+      </w:pPr>
+      <w:r>
+        <w:rPr>
+          <w:rFonts w:ascii="Arial" w:hAnsi="Arial" w:cs="Arial"/>
+          <w:color w:val="000000"/>
+          <w:sz w:val="24"/>
+          <w:szCs w:val="24"/>
+        </w:rPr>
+        <w:tab/>
+        <w:t>O Entity framework é uma camada que fica entre a aplicação e o banco de dados. Ele é o responsável por fazer a comunicação entre a sua aplicação (models, entidades de negócios) com os dados do banco. Ele é um ORM  (Object Relational Mapper).</w:t>
+      </w:r>
+    </w:p>
+    <w:p>
+      <w:pPr>
+        <w:autoSpaceDE w:val="0"/>
+        <w:autoSpaceDN w:val="0"/>
+        <w:adjustRightInd w:val="0"/>
+        <w:spacing w:after="0" w:line="240" w:lineRule="auto"/>
+        <w:rPr>
+          <w:rFonts w:ascii="Arial" w:hAnsi="Arial" w:cs="Arial"/>
+          <w:color w:val="000000"/>
+          <w:sz w:val="24"/>
+          <w:szCs w:val="24"/>
+        </w:rPr>
+      </w:pPr>
+    </w:p>
+    <w:p>
+      <w:pPr>
+        <w:autoSpaceDE w:val="0"/>
+        <w:autoSpaceDN w:val="0"/>
+        <w:adjustRightInd w:val="0"/>
+        <w:spacing w:after="0" w:line="240" w:lineRule="auto"/>
+        <w:rPr>
+          <w:rFonts w:ascii="Arial" w:hAnsi="Arial" w:cs="Arial"/>
+          <w:color w:val="000000"/>
+          <w:sz w:val="24"/>
+          <w:szCs w:val="24"/>
+        </w:rPr>
+      </w:pPr>
+    </w:p>
+    <w:p>
+      <w:pPr>
+        <w:autoSpaceDE w:val="0"/>
+        <w:autoSpaceDN w:val="0"/>
+        <w:adjustRightInd w:val="0"/>
+        <w:spacing w:after="0" w:line="240" w:lineRule="auto"/>
+        <w:rPr>
+          <w:rFonts w:ascii="Arial" w:hAnsi="Arial" w:cs="Arial"/>
+          <w:color w:val="000000"/>
+          <w:sz w:val="24"/>
+          <w:szCs w:val="24"/>
+        </w:rPr>
+      </w:pPr>
+    </w:p>
+    <w:p>
+      <w:pPr>
+        <w:autoSpaceDE w:val="0"/>
+        <w:autoSpaceDN w:val="0"/>
+        <w:adjustRightInd w:val="0"/>
+        <w:spacing w:after="0" w:line="240" w:lineRule="auto"/>
+        <w:jc w:val="center"/>
+        <w:rPr>
+          <w:rFonts w:ascii="Arial" w:hAnsi="Arial" w:cs="Arial"/>
+          <w:b/>
+          <w:bCs/>
+          <w:color w:val="000000"/>
+          <w:sz w:val="24"/>
+          <w:szCs w:val="24"/>
+        </w:rPr>
+      </w:pPr>
+      <w:r>
+        <w:rPr>
+          <w:rFonts w:ascii="Arial" w:hAnsi="Arial" w:cs="Arial"/>
+          <w:b/>
+          <w:bCs/>
+          <w:color w:val="000000"/>
+          <w:sz w:val="24"/>
+          <w:szCs w:val="24"/>
+        </w:rPr>
+        <w:t>COMO TRABALHAR COM O ENTITY FRAMEWORK:</w:t>
+      </w:r>
+    </w:p>
+    <w:p>
+      <w:pPr>
+        <w:autoSpaceDE w:val="0"/>
+        <w:autoSpaceDN w:val="0"/>
+        <w:adjustRightInd w:val="0"/>
+        <w:spacing w:after="0" w:line="240" w:lineRule="auto"/>
+        <w:jc w:val="center"/>
+        <w:rPr>
+          <w:rFonts w:ascii="Arial" w:hAnsi="Arial" w:cs="Arial"/>
+          <w:b/>
+          <w:bCs/>
+          <w:color w:val="000000"/>
+          <w:sz w:val="24"/>
+          <w:szCs w:val="24"/>
+        </w:rPr>
+      </w:pPr>
+    </w:p>
+    <w:p>
+      <w:pPr>
+        <w:autoSpaceDE w:val="0"/>
+        <w:autoSpaceDN w:val="0"/>
+        <w:adjustRightInd w:val="0"/>
+        <w:spacing w:after="0" w:line="240" w:lineRule="auto"/>
+        <w:rPr>
+          <w:rFonts w:ascii="Arial" w:hAnsi="Arial" w:cs="Arial"/>
+          <w:b/>
+          <w:bCs/>
+          <w:color w:val="000000"/>
+          <w:sz w:val="24"/>
+          <w:szCs w:val="24"/>
+        </w:rPr>
+      </w:pPr>
+    </w:p>
+    <w:p>
+      <w:pPr>
+        <w:pStyle w:val="PargrafodaLista"/>
+        <w:numPr>
+          <w:ilvl w:val="2"/>
+          <w:numId w:val="26"/>
+        </w:numPr>
+        <w:autoSpaceDE w:val="0"/>
+        <w:autoSpaceDN w:val="0"/>
+        <w:adjustRightInd w:val="0"/>
+        <w:spacing w:after="0" w:line="276" w:lineRule="auto"/>
+        <w:rPr>
+          <w:rFonts w:ascii="Arial" w:hAnsi="Arial" w:cs="Arial"/>
+          <w:color w:val="000000"/>
+          <w:sz w:val="24"/>
+          <w:szCs w:val="24"/>
+        </w:rPr>
+      </w:pPr>
+      <w:r>
+        <w:rPr>
+          <w:rFonts w:ascii="Arial" w:hAnsi="Arial" w:cs="Arial"/>
+          <w:color w:val="000000"/>
+          <w:sz w:val="24"/>
+          <w:szCs w:val="24"/>
+        </w:rPr>
+        <w:t xml:space="preserve">Em minha pasta </w:t>
+      </w:r>
+      <w:r>
+        <w:rPr>
+          <w:rFonts w:ascii="Arial" w:hAnsi="Arial" w:cs="Arial"/>
+          <w:b/>
+          <w:bCs/>
+          <w:color w:val="000000"/>
+          <w:sz w:val="24"/>
+          <w:szCs w:val="24"/>
+        </w:rPr>
+        <w:t>“Data”</w:t>
+      </w:r>
+      <w:r>
+        <w:rPr>
+          <w:rFonts w:ascii="Arial" w:hAnsi="Arial" w:cs="Arial"/>
+          <w:color w:val="000000"/>
+          <w:sz w:val="24"/>
+          <w:szCs w:val="24"/>
+        </w:rPr>
+        <w:t>, crio uma classe que fará a comunicação com meu banco de dados. “NomeDbContext”.</w:t>
+      </w:r>
+    </w:p>
+    <w:p>
+      <w:pPr>
+        <w:pStyle w:val="PargrafodaLista"/>
+        <w:autoSpaceDE w:val="0"/>
+        <w:autoSpaceDN w:val="0"/>
+        <w:adjustRightInd w:val="0"/>
+        <w:spacing w:after="0" w:line="276" w:lineRule="auto"/>
+        <w:rPr>
+          <w:rFonts w:ascii="Arial" w:hAnsi="Arial" w:cs="Arial"/>
+          <w:color w:val="000000"/>
+          <w:sz w:val="24"/>
+          <w:szCs w:val="24"/>
+        </w:rPr>
+      </w:pPr>
+    </w:p>
+    <w:p>
+      <w:pPr>
+        <w:pStyle w:val="PargrafodaLista"/>
+        <w:numPr>
+          <w:ilvl w:val="2"/>
+          <w:numId w:val="26"/>
+        </w:numPr>
+        <w:autoSpaceDE w:val="0"/>
+        <w:autoSpaceDN w:val="0"/>
+        <w:adjustRightInd w:val="0"/>
+        <w:spacing w:after="0" w:line="276" w:lineRule="auto"/>
+        <w:rPr>
+          <w:rFonts w:ascii="Arial" w:hAnsi="Arial" w:cs="Arial"/>
+          <w:color w:val="000000"/>
+          <w:sz w:val="24"/>
+          <w:szCs w:val="24"/>
+        </w:rPr>
+      </w:pPr>
+      <w:r>
+        <w:rPr>
+          <w:rFonts w:ascii="Arial" w:hAnsi="Arial" w:cs="Arial"/>
+          <w:color w:val="000000"/>
+          <w:sz w:val="24"/>
+          <w:szCs w:val="24"/>
+        </w:rPr>
+        <w:t xml:space="preserve">Preciso configurá-lo no meu </w:t>
+      </w:r>
+      <w:r>
+        <w:rPr>
+          <w:rFonts w:ascii="Arial" w:hAnsi="Arial" w:cs="Arial"/>
+          <w:b/>
+          <w:bCs/>
+          <w:color w:val="000000"/>
+          <w:sz w:val="24"/>
+          <w:szCs w:val="24"/>
+        </w:rPr>
+        <w:t>“Startup”</w:t>
+      </w:r>
+      <w:r>
+        <w:rPr>
+          <w:rFonts w:ascii="Arial" w:hAnsi="Arial" w:cs="Arial"/>
+          <w:color w:val="000000"/>
+          <w:sz w:val="24"/>
+          <w:szCs w:val="24"/>
+        </w:rPr>
+        <w:t xml:space="preserve">, em ConfigureServices coloco: </w:t>
+      </w:r>
+      <w:r>
+        <w:rPr>
+          <w:rFonts w:ascii="Arial" w:hAnsi="Arial" w:cs="Arial"/>
+          <w:b/>
+          <w:bCs/>
+          <w:color w:val="000000"/>
+          <w:sz w:val="24"/>
+          <w:szCs w:val="24"/>
+        </w:rPr>
+        <w:t>services.AddDbContext&lt;</w:t>
+      </w:r>
+      <w:r>
+        <w:rPr>
+          <w:rFonts w:ascii="Arial" w:hAnsi="Arial" w:cs="Arial"/>
+          <w:color w:val="FF0000"/>
+          <w:sz w:val="24"/>
+          <w:szCs w:val="24"/>
+        </w:rPr>
+        <w:t>NomeDbContext</w:t>
+      </w:r>
+      <w:r>
+        <w:rPr>
+          <w:rFonts w:ascii="Arial" w:hAnsi="Arial" w:cs="Arial"/>
+          <w:b/>
+          <w:bCs/>
+          <w:color w:val="000000"/>
+          <w:sz w:val="24"/>
+          <w:szCs w:val="24"/>
+        </w:rPr>
+        <w:t>&gt;();</w:t>
+      </w:r>
+    </w:p>
+    <w:p>
+      <w:pPr>
+        <w:pStyle w:val="PargrafodaLista"/>
+        <w:rPr>
+          <w:rFonts w:ascii="Arial" w:hAnsi="Arial" w:cs="Arial"/>
+          <w:color w:val="000000"/>
+          <w:sz w:val="24"/>
+          <w:szCs w:val="24"/>
+        </w:rPr>
+      </w:pPr>
+    </w:p>
+    <w:p>
+      <w:pPr>
+        <w:pStyle w:val="PargrafodaLista"/>
+        <w:numPr>
+          <w:ilvl w:val="2"/>
+          <w:numId w:val="26"/>
+        </w:numPr>
+        <w:autoSpaceDE w:val="0"/>
+        <w:autoSpaceDN w:val="0"/>
+        <w:adjustRightInd w:val="0"/>
+        <w:spacing w:after="0" w:line="276" w:lineRule="auto"/>
+        <w:rPr>
+          <w:rFonts w:ascii="Arial" w:hAnsi="Arial" w:cs="Arial"/>
+          <w:color w:val="000000"/>
+          <w:sz w:val="24"/>
+          <w:szCs w:val="24"/>
+        </w:rPr>
+      </w:pPr>
+      <w:r>
+        <w:rPr>
+          <w:rFonts w:ascii="Arial" w:hAnsi="Arial" w:cs="Arial"/>
+          <w:color w:val="000000"/>
+          <w:sz w:val="24"/>
+          <w:szCs w:val="24"/>
+        </w:rPr>
+        <w:t xml:space="preserve">Porém é preciso passar um connection string que será onde vamos encontrar o nosso banco de dados. Então, em </w:t>
+      </w:r>
+      <w:r>
+        <w:rPr>
+          <w:rFonts w:ascii="Arial" w:hAnsi="Arial" w:cs="Arial"/>
+          <w:b/>
+          <w:bCs/>
+          <w:color w:val="000000"/>
+          <w:sz w:val="24"/>
+          <w:szCs w:val="24"/>
+        </w:rPr>
+        <w:t>appsetting.jSON</w:t>
+      </w:r>
+      <w:r>
+        <w:rPr>
+          <w:rFonts w:ascii="Arial" w:hAnsi="Arial" w:cs="Arial"/>
+          <w:color w:val="000000"/>
+          <w:sz w:val="24"/>
+          <w:szCs w:val="24"/>
+        </w:rPr>
+        <w:t xml:space="preserve"> vou criar um outro laço:</w:t>
+      </w:r>
+    </w:p>
+    <w:p>
+      <w:pPr>
+        <w:pStyle w:val="PargrafodaLista"/>
+        <w:rPr>
+          <w:rFonts w:ascii="Arial" w:hAnsi="Arial" w:cs="Arial"/>
+          <w:color w:val="000000"/>
+          <w:sz w:val="24"/>
+          <w:szCs w:val="24"/>
+        </w:rPr>
+      </w:pPr>
+    </w:p>
+    <w:p>
+      <w:pPr>
+        <w:pStyle w:val="PargrafodaLista"/>
+        <w:numPr>
+          <w:ilvl w:val="2"/>
+          <w:numId w:val="26"/>
+        </w:numPr>
+        <w:autoSpaceDE w:val="0"/>
+        <w:autoSpaceDN w:val="0"/>
+        <w:adjustRightInd w:val="0"/>
+        <w:spacing w:after="0" w:line="276" w:lineRule="auto"/>
+        <w:rPr>
+          <w:rFonts w:ascii="Arial" w:hAnsi="Arial" w:cs="Arial"/>
+          <w:color w:val="000000"/>
+          <w:sz w:val="24"/>
+          <w:szCs w:val="24"/>
+        </w:rPr>
+      </w:pPr>
+      <w:r>
+        <w:rPr>
+          <w:rFonts w:ascii="Arial" w:hAnsi="Arial" w:cs="Arial"/>
+          <w:color w:val="000000"/>
+          <w:sz w:val="24"/>
+          <w:szCs w:val="24"/>
+        </w:rPr>
+        <w:t>“</w:t>
+      </w:r>
+      <w:r>
+        <w:rPr>
+          <w:rFonts w:ascii="Arial" w:hAnsi="Arial" w:cs="Arial"/>
+          <w:color w:val="FF0000"/>
+          <w:sz w:val="24"/>
+          <w:szCs w:val="24"/>
+        </w:rPr>
+        <w:t>ConnectionStrings</w:t>
+      </w:r>
+      <w:r>
+        <w:rPr>
+          <w:rFonts w:ascii="Arial" w:hAnsi="Arial" w:cs="Arial"/>
+          <w:color w:val="000000"/>
+          <w:sz w:val="24"/>
+          <w:szCs w:val="24"/>
+        </w:rPr>
+        <w:t>”: {</w:t>
+      </w:r>
+    </w:p>
+    <w:p>
+      <w:pPr>
+        <w:pStyle w:val="PargrafodaLista"/>
+        <w:autoSpaceDE w:val="0"/>
+        <w:autoSpaceDN w:val="0"/>
+        <w:adjustRightInd w:val="0"/>
+        <w:spacing w:after="0" w:line="276" w:lineRule="auto"/>
+        <w:ind w:left="1416"/>
+        <w:rPr>
+          <w:rFonts w:ascii="Arial" w:hAnsi="Arial" w:cs="Arial"/>
+          <w:color w:val="000000"/>
+          <w:sz w:val="24"/>
+          <w:szCs w:val="24"/>
+        </w:rPr>
+      </w:pPr>
+      <w:r>
+        <w:rPr>
+          <w:rFonts w:ascii="Arial" w:hAnsi="Arial" w:cs="Arial"/>
+          <w:color w:val="000000"/>
+          <w:sz w:val="24"/>
+          <w:szCs w:val="24"/>
+        </w:rPr>
+        <w:t>“</w:t>
+      </w:r>
+      <w:r>
+        <w:rPr>
+          <w:rFonts w:ascii="Arial" w:hAnsi="Arial" w:cs="Arial"/>
+          <w:color w:val="FF0000"/>
+          <w:sz w:val="24"/>
+          <w:szCs w:val="24"/>
+        </w:rPr>
+        <w:t>NomeDbContext</w:t>
+      </w:r>
+      <w:r>
+        <w:rPr>
+          <w:rFonts w:ascii="Arial" w:hAnsi="Arial" w:cs="Arial"/>
+          <w:color w:val="000000"/>
+          <w:sz w:val="24"/>
+          <w:szCs w:val="24"/>
+        </w:rPr>
+        <w:t>”: “Local onde encontro meu banco de dados;</w:t>
+      </w:r>
+      <w:r>
+        <w:rPr>
+          <w:rFonts w:ascii="Arial" w:hAnsi="Arial" w:cs="Arial"/>
+          <w:color w:val="FF0000"/>
+          <w:sz w:val="24"/>
+          <w:szCs w:val="24"/>
+        </w:rPr>
+        <w:t>Database</w:t>
+      </w:r>
+      <w:r>
+        <w:rPr>
+          <w:rFonts w:ascii="Arial" w:hAnsi="Arial" w:cs="Arial"/>
+          <w:color w:val="000000"/>
+          <w:sz w:val="24"/>
+          <w:szCs w:val="24"/>
+        </w:rPr>
+        <w:t>=NomeDoBancoDeDados;</w:t>
+      </w:r>
+      <w:r>
+        <w:rPr>
+          <w:rFonts w:ascii="Arial" w:hAnsi="Arial" w:cs="Arial"/>
+          <w:color w:val="FF0000"/>
+          <w:sz w:val="24"/>
+          <w:szCs w:val="24"/>
+        </w:rPr>
+        <w:t>Trusted_Connection</w:t>
+      </w:r>
+      <w:r>
+        <w:rPr>
+          <w:rFonts w:ascii="Arial" w:hAnsi="Arial" w:cs="Arial"/>
+          <w:color w:val="000000"/>
+          <w:sz w:val="24"/>
+          <w:szCs w:val="24"/>
+        </w:rPr>
+        <w:t>=True;</w:t>
+      </w:r>
+      <w:r>
+        <w:rPr>
+          <w:rFonts w:ascii="Arial" w:hAnsi="Arial" w:cs="Arial"/>
+          <w:color w:val="FF0000"/>
+          <w:sz w:val="24"/>
+          <w:szCs w:val="24"/>
+        </w:rPr>
+        <w:t>MultipleActiveResultSets</w:t>
+      </w:r>
+      <w:r>
+        <w:rPr>
+          <w:rFonts w:ascii="Arial" w:hAnsi="Arial" w:cs="Arial"/>
+          <w:color w:val="000000"/>
+          <w:sz w:val="24"/>
+          <w:szCs w:val="24"/>
+        </w:rPr>
+        <w:t>=true</w:t>
+      </w:r>
+      <w:r>
+        <w:rPr>
+          <w:rFonts w:ascii="Arial" w:hAnsi="Arial" w:cs="Arial"/>
+          <w:color w:val="000000"/>
+          <w:sz w:val="24"/>
+          <w:szCs w:val="24"/>
+        </w:rPr>
+        <w:t>”</w:t>
+      </w:r>
+    </w:p>
+    <w:p>
+      <w:pPr>
+        <w:pStyle w:val="PargrafodaLista"/>
+        <w:autoSpaceDE w:val="0"/>
+        <w:autoSpaceDN w:val="0"/>
+        <w:adjustRightInd w:val="0"/>
+        <w:spacing w:after="0" w:line="276" w:lineRule="auto"/>
+        <w:ind w:left="1416"/>
+        <w:rPr>
+          <w:rFonts w:ascii="Arial" w:hAnsi="Arial" w:cs="Arial"/>
+          <w:color w:val="000000"/>
+          <w:sz w:val="24"/>
+          <w:szCs w:val="24"/>
+        </w:rPr>
+      </w:pPr>
+    </w:p>
+    <w:p>
+      <w:pPr>
+        <w:pStyle w:val="PargrafodaLista"/>
+        <w:autoSpaceDE w:val="0"/>
+        <w:autoSpaceDN w:val="0"/>
+        <w:adjustRightInd w:val="0"/>
+        <w:spacing w:after="0" w:line="276" w:lineRule="auto"/>
+        <w:ind w:left="1416"/>
+        <w:rPr>
+          <w:rFonts w:ascii="Arial" w:hAnsi="Arial" w:cs="Arial"/>
+          <w:color w:val="000000"/>
+          <w:sz w:val="24"/>
+          <w:szCs w:val="24"/>
+        </w:rPr>
+      </w:pPr>
+      <w:r>
+        <w:rPr>
+          <w:rFonts w:ascii="Arial" w:hAnsi="Arial" w:cs="Arial"/>
+          <w:b/>
+          <w:bCs/>
+          <w:color w:val="000000"/>
+          <w:sz w:val="24"/>
+          <w:szCs w:val="24"/>
+        </w:rPr>
+        <w:t>Trusted_Connection:</w:t>
+      </w:r>
+      <w:r>
+        <w:rPr>
+          <w:rFonts w:ascii="Arial" w:hAnsi="Arial" w:cs="Arial"/>
+          <w:color w:val="000000"/>
+          <w:sz w:val="24"/>
+          <w:szCs w:val="24"/>
+        </w:rPr>
+        <w:t xml:space="preserve"> É dizer para o fra</w:t>
+      </w:r>
+      <w:r>
+        <w:rPr>
+          <w:rFonts w:ascii="Arial" w:hAnsi="Arial" w:cs="Arial"/>
+          <w:color w:val="000000"/>
+          <w:sz w:val="24"/>
+          <w:szCs w:val="24"/>
+        </w:rPr>
+        <w:t>mework que ele acredita que o usuário que está executando a ação é confiável.</w:t>
+      </w:r>
+    </w:p>
+    <w:p>
+      <w:pPr>
+        <w:pStyle w:val="PargrafodaLista"/>
+        <w:autoSpaceDE w:val="0"/>
+        <w:autoSpaceDN w:val="0"/>
+        <w:adjustRightInd w:val="0"/>
+        <w:spacing w:after="0" w:line="276" w:lineRule="auto"/>
+        <w:ind w:left="1416"/>
+        <w:rPr>
+          <w:rFonts w:ascii="Arial" w:hAnsi="Arial" w:cs="Arial"/>
+          <w:color w:val="000000"/>
+          <w:sz w:val="24"/>
+          <w:szCs w:val="24"/>
+        </w:rPr>
+      </w:pPr>
+    </w:p>
+    <w:p>
+      <w:pPr>
+        <w:pStyle w:val="PargrafodaLista"/>
+        <w:autoSpaceDE w:val="0"/>
+        <w:autoSpaceDN w:val="0"/>
+        <w:adjustRightInd w:val="0"/>
+        <w:spacing w:after="0" w:line="276" w:lineRule="auto"/>
+        <w:ind w:left="1416"/>
+        <w:rPr>
+          <w:rFonts w:ascii="Arial" w:hAnsi="Arial" w:cs="Arial"/>
+          <w:color w:val="000000"/>
+          <w:sz w:val="24"/>
+          <w:szCs w:val="24"/>
+        </w:rPr>
+      </w:pPr>
+      <w:r>
+        <w:rPr>
+          <w:rFonts w:ascii="Arial" w:hAnsi="Arial" w:cs="Arial"/>
+          <w:b/>
+          <w:bCs/>
+          <w:color w:val="000000"/>
+          <w:sz w:val="24"/>
+          <w:szCs w:val="24"/>
+        </w:rPr>
+        <w:t>MultipleActiveResultSets:</w:t>
+      </w:r>
+      <w:r>
+        <w:rPr>
+          <w:rFonts w:ascii="Arial" w:hAnsi="Arial" w:cs="Arial"/>
+          <w:color w:val="000000"/>
+          <w:sz w:val="24"/>
+          <w:szCs w:val="24"/>
+        </w:rPr>
+        <w:t xml:space="preserve"> Múltiplos resultados da pesquisa.</w:t>
+      </w:r>
+    </w:p>
+    <w:p>
+      <w:pPr>
+        <w:pStyle w:val="PargrafodaLista"/>
+        <w:autoSpaceDE w:val="0"/>
+        <w:autoSpaceDN w:val="0"/>
+        <w:adjustRightInd w:val="0"/>
+        <w:spacing w:after="0" w:line="276" w:lineRule="auto"/>
+        <w:rPr>
+          <w:rFonts w:ascii="Arial" w:hAnsi="Arial" w:cs="Arial"/>
+          <w:color w:val="000000"/>
+          <w:sz w:val="24"/>
+          <w:szCs w:val="24"/>
+        </w:rPr>
+      </w:pPr>
+      <w:r>
+        <w:rPr>
+          <w:rFonts w:ascii="Arial" w:hAnsi="Arial" w:cs="Arial"/>
+          <w:color w:val="000000"/>
+          <w:sz w:val="24"/>
+          <w:szCs w:val="24"/>
+        </w:rPr>
+        <w:t>}</w:t>
+      </w:r>
+    </w:p>
+    <w:p>
+      <w:pPr>
+        <w:pStyle w:val="PargrafodaLista"/>
+        <w:autoSpaceDE w:val="0"/>
+        <w:autoSpaceDN w:val="0"/>
+        <w:adjustRightInd w:val="0"/>
+        <w:spacing w:after="0" w:line="276" w:lineRule="auto"/>
+        <w:rPr>
+          <w:rFonts w:ascii="Arial" w:hAnsi="Arial" w:cs="Arial"/>
+          <w:color w:val="000000"/>
+          <w:sz w:val="24"/>
+          <w:szCs w:val="24"/>
+        </w:rPr>
+      </w:pPr>
+    </w:p>
+    <w:p>
+      <w:pPr>
+        <w:pStyle w:val="PargrafodaLista"/>
+        <w:numPr>
+          <w:ilvl w:val="2"/>
+          <w:numId w:val="26"/>
+        </w:numPr>
+        <w:autoSpaceDE w:val="0"/>
+        <w:autoSpaceDN w:val="0"/>
+        <w:adjustRightInd w:val="0"/>
+        <w:spacing w:after="0" w:line="276" w:lineRule="auto"/>
+        <w:rPr>
+          <w:rFonts w:ascii="Arial" w:hAnsi="Arial" w:cs="Arial"/>
+          <w:color w:val="000000"/>
+          <w:sz w:val="24"/>
+          <w:szCs w:val="24"/>
+        </w:rPr>
+      </w:pPr>
+      <w:r>
+        <w:rPr>
+          <w:rFonts w:ascii="Arial" w:hAnsi="Arial" w:cs="Arial"/>
+          <w:color w:val="000000"/>
+          <w:sz w:val="24"/>
+          <w:szCs w:val="24"/>
+        </w:rPr>
+        <w:t xml:space="preserve">De volta ao </w:t>
+      </w:r>
+      <w:r>
+        <w:rPr>
+          <w:rFonts w:ascii="Arial" w:hAnsi="Arial" w:cs="Arial"/>
+          <w:color w:val="FF0000"/>
+          <w:sz w:val="24"/>
+          <w:szCs w:val="24"/>
+        </w:rPr>
+        <w:t>ConfigureServices</w:t>
+      </w:r>
+      <w:r>
+        <w:rPr>
+          <w:rFonts w:ascii="Arial" w:hAnsi="Arial" w:cs="Arial"/>
+          <w:color w:val="000000"/>
+          <w:sz w:val="24"/>
+          <w:szCs w:val="24"/>
+        </w:rPr>
+        <w:t xml:space="preserve"> vou criar uma </w:t>
+      </w:r>
+      <w:r>
+        <w:rPr>
+          <w:rFonts w:ascii="Arial" w:hAnsi="Arial" w:cs="Arial"/>
+          <w:color w:val="FF0000"/>
+          <w:sz w:val="24"/>
+          <w:szCs w:val="24"/>
+        </w:rPr>
+        <w:t>option</w:t>
+      </w:r>
+      <w:r>
+        <w:rPr>
+          <w:rFonts w:ascii="Arial" w:hAnsi="Arial" w:cs="Arial"/>
+          <w:color w:val="000000"/>
+          <w:sz w:val="24"/>
+          <w:szCs w:val="24"/>
+        </w:rPr>
+        <w:t xml:space="preserve"> dentro parâmetro, passando a conexão da string criada.</w:t>
+      </w:r>
+      <w:r>
+        <w:rPr>
+          <w:rFonts w:ascii="Arial" w:hAnsi="Arial" w:cs="Arial"/>
+          <w:color w:val="000000"/>
+          <w:sz w:val="24"/>
+          <w:szCs w:val="24"/>
+        </w:rPr>
+        <w:t xml:space="preserve"> Essa option será criada essa expressão lambda. Antes disso, caso esteja criando um </w:t>
+      </w:r>
+      <w:r>
+        <w:rPr>
+          <w:rFonts w:ascii="Arial" w:hAnsi="Arial" w:cs="Arial"/>
+          <w:color w:val="FF0000"/>
+          <w:sz w:val="24"/>
+          <w:szCs w:val="24"/>
+        </w:rPr>
+        <w:t>projeto do zero</w:t>
+      </w:r>
+      <w:r>
+        <w:rPr>
+          <w:rFonts w:ascii="Arial" w:hAnsi="Arial" w:cs="Arial"/>
+          <w:color w:val="000000"/>
+          <w:sz w:val="24"/>
+          <w:szCs w:val="24"/>
+        </w:rPr>
+        <w:t xml:space="preserve">, é importante que crie </w:t>
+      </w:r>
+      <w:r>
+        <w:rPr>
+          <w:rFonts w:ascii="Arial" w:hAnsi="Arial" w:cs="Arial"/>
+          <w:color w:val="FF0000"/>
+          <w:sz w:val="24"/>
+          <w:szCs w:val="24"/>
+        </w:rPr>
+        <w:t>um método IConfiguration Configuration</w:t>
+      </w:r>
+      <w:r>
+        <w:rPr>
+          <w:rFonts w:ascii="Arial" w:hAnsi="Arial" w:cs="Arial"/>
+          <w:color w:val="000000"/>
+          <w:sz w:val="24"/>
+          <w:szCs w:val="24"/>
+        </w:rPr>
+        <w:t>, esse que será responsável por pegar a string de conexão</w:t>
+      </w:r>
+      <w:r>
+        <w:rPr>
+          <w:rFonts w:ascii="Arial" w:hAnsi="Arial" w:cs="Arial"/>
+          <w:color w:val="000000"/>
+          <w:sz w:val="24"/>
+          <w:szCs w:val="24"/>
+        </w:rPr>
+        <w:t xml:space="preserve"> por meio de injeção de dependência.</w:t>
+      </w:r>
+    </w:p>
+    <w:p>
+      <w:pPr>
+        <w:autoSpaceDE w:val="0"/>
+        <w:autoSpaceDN w:val="0"/>
+        <w:adjustRightInd w:val="0"/>
+        <w:spacing w:after="0" w:line="276" w:lineRule="auto"/>
+        <w:ind w:left="720"/>
+        <w:rPr>
+          <w:rFonts w:ascii="Arial" w:hAnsi="Arial" w:cs="Arial"/>
+          <w:color w:val="000000"/>
+          <w:sz w:val="24"/>
+          <w:szCs w:val="24"/>
+        </w:rPr>
+      </w:pPr>
+    </w:p>
+    <w:p>
+      <w:pPr>
+        <w:pStyle w:val="PargrafodaLista"/>
+        <w:autoSpaceDE w:val="0"/>
+        <w:autoSpaceDN w:val="0"/>
+        <w:adjustRightInd w:val="0"/>
+        <w:spacing w:after="0" w:line="276" w:lineRule="auto"/>
+        <w:rPr>
+          <w:rFonts w:ascii="Arial" w:hAnsi="Arial" w:cs="Arial"/>
+          <w:color w:val="000000"/>
+          <w:sz w:val="24"/>
+          <w:szCs w:val="24"/>
+        </w:rPr>
+      </w:pPr>
+      <w:r>
+        <w:rPr>
+          <w:rFonts w:ascii="Arial" w:hAnsi="Arial" w:cs="Arial"/>
+          <w:color w:val="000000"/>
+          <w:sz w:val="24"/>
+          <w:szCs w:val="24"/>
+        </w:rPr>
+        <w:t>Public IConfiguration Configuration {get;}</w:t>
+      </w:r>
+    </w:p>
+    <w:p>
+      <w:pPr>
+        <w:pStyle w:val="PargrafodaLista"/>
+        <w:autoSpaceDE w:val="0"/>
+        <w:autoSpaceDN w:val="0"/>
+        <w:adjustRightInd w:val="0"/>
+        <w:spacing w:after="0" w:line="276" w:lineRule="auto"/>
+        <w:rPr>
+          <w:rFonts w:ascii="Arial" w:hAnsi="Arial" w:cs="Arial"/>
+          <w:color w:val="000000"/>
+          <w:sz w:val="24"/>
+          <w:szCs w:val="24"/>
+        </w:rPr>
+      </w:pPr>
+    </w:p>
+    <w:p>
+      <w:pPr>
+        <w:pStyle w:val="PargrafodaLista"/>
+        <w:autoSpaceDE w:val="0"/>
+        <w:autoSpaceDN w:val="0"/>
+        <w:adjustRightInd w:val="0"/>
+        <w:spacing w:after="0" w:line="276" w:lineRule="auto"/>
+        <w:rPr>
+          <w:rFonts w:ascii="Arial" w:hAnsi="Arial" w:cs="Arial"/>
+          <w:color w:val="000000"/>
+          <w:sz w:val="24"/>
+          <w:szCs w:val="24"/>
+          <w:lang w:val="en-US"/>
+        </w:rPr>
+      </w:pPr>
+      <w:r>
+        <w:rPr>
+          <w:rFonts w:ascii="Arial" w:hAnsi="Arial" w:cs="Arial"/>
+          <w:color w:val="000000"/>
+          <w:sz w:val="24"/>
+          <w:szCs w:val="24"/>
+          <w:lang w:val="en-US"/>
+        </w:rPr>
+        <w:t>Public Startup (IConfiguration configuration)</w:t>
+      </w:r>
+    </w:p>
+    <w:p>
+      <w:pPr>
+        <w:pStyle w:val="PargrafodaLista"/>
+        <w:autoSpaceDE w:val="0"/>
+        <w:autoSpaceDN w:val="0"/>
+        <w:adjustRightInd w:val="0"/>
+        <w:spacing w:after="0" w:line="276" w:lineRule="auto"/>
+        <w:rPr>
+          <w:rFonts w:ascii="Arial" w:hAnsi="Arial" w:cs="Arial"/>
+          <w:color w:val="000000"/>
+          <w:sz w:val="24"/>
+          <w:szCs w:val="24"/>
+          <w:lang w:val="en-US"/>
+        </w:rPr>
+      </w:pPr>
+      <w:r>
+        <w:rPr>
+          <w:rFonts w:ascii="Arial" w:hAnsi="Arial" w:cs="Arial"/>
+          <w:color w:val="000000"/>
+          <w:sz w:val="24"/>
+          <w:szCs w:val="24"/>
+          <w:lang w:val="en-US"/>
+        </w:rPr>
+        <w:t>{ Configuration = configuration}</w:t>
+      </w:r>
+    </w:p>
+    <w:p>
+      <w:pPr>
+        <w:pStyle w:val="PargrafodaLista"/>
+        <w:autoSpaceDE w:val="0"/>
+        <w:autoSpaceDN w:val="0"/>
+        <w:adjustRightInd w:val="0"/>
+        <w:spacing w:after="0" w:line="276" w:lineRule="auto"/>
+        <w:rPr>
+          <w:rFonts w:ascii="Arial" w:hAnsi="Arial" w:cs="Arial"/>
+          <w:color w:val="000000"/>
+          <w:sz w:val="24"/>
+          <w:szCs w:val="24"/>
+          <w:lang w:val="en-US"/>
+        </w:rPr>
+      </w:pPr>
+      <w:r>
+        <w:rPr>
+          <w:rFonts w:ascii="Arial" w:hAnsi="Arial" w:cs="Arial"/>
+          <w:color w:val="000000"/>
+          <w:sz w:val="24"/>
+          <w:szCs w:val="24"/>
+          <w:lang w:val="en-US"/>
+        </w:rPr>
+        <w:lastRenderedPageBreak/>
+        <w:t>options =&gt; options.UseSqlServer(Configuration.GetConnectionString(</w:t>
+      </w:r>
+      <w:r>
+        <w:rPr>
+          <w:rFonts w:ascii="Arial" w:hAnsi="Arial" w:cs="Arial"/>
+          <w:color w:val="000000"/>
+          <w:sz w:val="24"/>
+          <w:szCs w:val="24"/>
+          <w:lang w:val="en-US"/>
+        </w:rPr>
+        <w:t>name:”NomeDbContext))</w:t>
+      </w:r>
+    </w:p>
+    <w:p>
+      <w:pPr>
+        <w:pStyle w:val="PargrafodaLista"/>
+        <w:autoSpaceDE w:val="0"/>
+        <w:autoSpaceDN w:val="0"/>
+        <w:adjustRightInd w:val="0"/>
+        <w:spacing w:after="0" w:line="276" w:lineRule="auto"/>
+        <w:rPr>
+          <w:rFonts w:ascii="Arial" w:hAnsi="Arial" w:cs="Arial"/>
+          <w:color w:val="000000"/>
+          <w:sz w:val="24"/>
+          <w:szCs w:val="24"/>
+          <w:lang w:val="en-US"/>
+        </w:rPr>
+      </w:pPr>
+    </w:p>
+    <w:p>
+      <w:pPr>
+        <w:pStyle w:val="PargrafodaLista"/>
+        <w:numPr>
+          <w:ilvl w:val="2"/>
+          <w:numId w:val="26"/>
+        </w:numPr>
+        <w:autoSpaceDE w:val="0"/>
+        <w:autoSpaceDN w:val="0"/>
+        <w:adjustRightInd w:val="0"/>
+        <w:spacing w:after="0" w:line="276" w:lineRule="auto"/>
+        <w:rPr>
+          <w:rFonts w:ascii="Arial" w:hAnsi="Arial" w:cs="Arial"/>
+          <w:color w:val="000000"/>
+          <w:sz w:val="24"/>
+          <w:szCs w:val="24"/>
+        </w:rPr>
+      </w:pPr>
+      <w:r>
+        <w:rPr>
+          <w:rFonts w:ascii="Arial" w:hAnsi="Arial" w:cs="Arial"/>
+          <w:color w:val="000000"/>
+          <w:sz w:val="24"/>
+          <w:szCs w:val="24"/>
+        </w:rPr>
+        <w:t xml:space="preserve">De volta a classe de </w:t>
+      </w:r>
+      <w:r>
+        <w:rPr>
+          <w:rFonts w:ascii="Arial" w:hAnsi="Arial" w:cs="Arial"/>
+          <w:color w:val="000000"/>
+          <w:sz w:val="24"/>
+          <w:szCs w:val="24"/>
+        </w:rPr>
+        <w:t>contexto, “NomeDbContext”, vou criar um construtor. Esse construtor deve receber a “options” que trabalhamos em nossa classe de serviço, passando para a :base o valor dela.</w:t>
+      </w:r>
+    </w:p>
+    <w:p>
+      <w:pPr>
+        <w:pStyle w:val="PargrafodaLista"/>
+        <w:autoSpaceDE w:val="0"/>
+        <w:autoSpaceDN w:val="0"/>
+        <w:adjustRightInd w:val="0"/>
+        <w:spacing w:after="0" w:line="276" w:lineRule="auto"/>
+        <w:rPr>
+          <w:rFonts w:ascii="Arial" w:hAnsi="Arial" w:cs="Arial"/>
+          <w:color w:val="000000"/>
+          <w:sz w:val="24"/>
+          <w:szCs w:val="24"/>
+        </w:rPr>
+      </w:pPr>
+    </w:p>
+    <w:p>
+      <w:pPr>
+        <w:autoSpaceDE w:val="0"/>
+        <w:autoSpaceDN w:val="0"/>
+        <w:adjustRightInd w:val="0"/>
+        <w:spacing w:after="0" w:line="240" w:lineRule="auto"/>
+        <w:ind w:firstLine="708"/>
+        <w:rPr>
+          <w:rFonts w:ascii="Arial" w:hAnsi="Arial" w:cs="Arial"/>
+          <w:color w:val="000000"/>
+          <w:sz w:val="24"/>
+          <w:szCs w:val="24"/>
+          <w:lang w:val="en-US"/>
+        </w:rPr>
+      </w:pPr>
+      <w:r>
+        <w:rPr>
+          <w:rFonts w:ascii="Arial" w:hAnsi="Arial" w:cs="Arial"/>
+          <w:color w:val="0000FF"/>
+          <w:sz w:val="24"/>
+          <w:szCs w:val="24"/>
+          <w:lang w:val="en-US"/>
+        </w:rPr>
+        <w:t>public</w:t>
+      </w:r>
+      <w:r>
+        <w:rPr>
+          <w:rFonts w:ascii="Arial" w:hAnsi="Arial" w:cs="Arial"/>
+          <w:color w:val="000000"/>
+          <w:sz w:val="24"/>
+          <w:szCs w:val="24"/>
+          <w:lang w:val="en-US"/>
+        </w:rPr>
+        <w:t xml:space="preserve"> </w:t>
+      </w:r>
+      <w:r>
+        <w:rPr>
+          <w:rFonts w:ascii="Arial" w:hAnsi="Arial" w:cs="Arial"/>
+          <w:color w:val="2B91AF"/>
+          <w:sz w:val="24"/>
+          <w:szCs w:val="24"/>
+          <w:lang w:val="en-US"/>
+        </w:rPr>
+        <w:t>MeuDbContext</w:t>
+      </w:r>
+      <w:r>
+        <w:rPr>
+          <w:rFonts w:ascii="Arial" w:hAnsi="Arial" w:cs="Arial"/>
+          <w:color w:val="000000"/>
+          <w:sz w:val="24"/>
+          <w:szCs w:val="24"/>
+          <w:lang w:val="en-US"/>
+        </w:rPr>
+        <w:t>(DbContextOptions&lt;MeuDbContext&gt; options)</w:t>
+      </w:r>
+    </w:p>
+    <w:p>
+      <w:pPr>
+        <w:autoSpaceDE w:val="0"/>
+        <w:autoSpaceDN w:val="0"/>
+        <w:adjustRightInd w:val="0"/>
+        <w:spacing w:after="0" w:line="240" w:lineRule="auto"/>
+        <w:rPr>
+          <w:rFonts w:ascii="Arial" w:hAnsi="Arial" w:cs="Arial"/>
+          <w:color w:val="000000"/>
+          <w:sz w:val="24"/>
+          <w:szCs w:val="24"/>
+        </w:rPr>
+      </w:pPr>
+      <w:r>
+        <w:rPr>
+          <w:rFonts w:ascii="Arial" w:hAnsi="Arial" w:cs="Arial"/>
+          <w:color w:val="000000"/>
+          <w:sz w:val="24"/>
+          <w:szCs w:val="24"/>
+          <w:lang w:val="en-US"/>
+        </w:rPr>
+        <w:t xml:space="preserve">            </w:t>
+      </w:r>
+      <w:r>
+        <w:rPr>
+          <w:rFonts w:ascii="Arial" w:hAnsi="Arial" w:cs="Arial"/>
+          <w:color w:val="000000"/>
+          <w:sz w:val="24"/>
+          <w:szCs w:val="24"/>
+        </w:rPr>
+        <w:t>:</w:t>
+      </w:r>
+      <w:r>
+        <w:rPr>
+          <w:rFonts w:ascii="Arial" w:hAnsi="Arial" w:cs="Arial"/>
+          <w:color w:val="0000FF"/>
+          <w:sz w:val="24"/>
+          <w:szCs w:val="24"/>
+        </w:rPr>
+        <w:t>base</w:t>
+      </w:r>
+      <w:r>
+        <w:rPr>
+          <w:rFonts w:ascii="Arial" w:hAnsi="Arial" w:cs="Arial"/>
+          <w:color w:val="000000"/>
+          <w:sz w:val="24"/>
+          <w:szCs w:val="24"/>
+        </w:rPr>
+        <w:t>(options)</w:t>
+      </w:r>
+    </w:p>
+    <w:p>
+      <w:pPr>
+        <w:autoSpaceDE w:val="0"/>
+        <w:autoSpaceDN w:val="0"/>
+        <w:adjustRightInd w:val="0"/>
+        <w:spacing w:after="0" w:line="240" w:lineRule="auto"/>
+        <w:rPr>
+          <w:rFonts w:ascii="Arial" w:hAnsi="Arial" w:cs="Arial"/>
+          <w:color w:val="000000"/>
+          <w:sz w:val="24"/>
+          <w:szCs w:val="24"/>
+        </w:rPr>
+      </w:pPr>
+      <w:r>
+        <w:rPr>
+          <w:rFonts w:ascii="Arial" w:hAnsi="Arial" w:cs="Arial"/>
+          <w:color w:val="000000"/>
+          <w:sz w:val="24"/>
+          <w:szCs w:val="24"/>
+        </w:rPr>
+        <w:t xml:space="preserve">       </w:t>
+      </w:r>
+      <w:r>
+        <w:rPr>
+          <w:rFonts w:ascii="Arial" w:hAnsi="Arial" w:cs="Arial"/>
+          <w:color w:val="000000"/>
+          <w:sz w:val="24"/>
+          <w:szCs w:val="24"/>
+        </w:rPr>
+        <w:tab/>
+      </w:r>
+      <w:r>
+        <w:rPr>
+          <w:rFonts w:ascii="Arial" w:hAnsi="Arial" w:cs="Arial"/>
+          <w:color w:val="000000"/>
+          <w:sz w:val="24"/>
+          <w:szCs w:val="24"/>
+        </w:rPr>
+        <w:t xml:space="preserve"> {</w:t>
+      </w:r>
+    </w:p>
+    <w:p>
+      <w:pPr>
+        <w:autoSpaceDE w:val="0"/>
+        <w:autoSpaceDN w:val="0"/>
+        <w:adjustRightInd w:val="0"/>
+        <w:spacing w:after="0" w:line="276" w:lineRule="auto"/>
+        <w:rPr>
+          <w:rFonts w:ascii="Arial" w:hAnsi="Arial" w:cs="Arial"/>
+          <w:color w:val="000000"/>
+          <w:sz w:val="24"/>
+          <w:szCs w:val="24"/>
+        </w:rPr>
+      </w:pPr>
+      <w:r>
+        <w:rPr>
+          <w:rFonts w:ascii="Arial" w:hAnsi="Arial" w:cs="Arial"/>
+          <w:color w:val="000000"/>
+          <w:sz w:val="24"/>
+          <w:szCs w:val="24"/>
+        </w:rPr>
+        <w:t xml:space="preserve">        </w:t>
+      </w:r>
+      <w:r>
+        <w:rPr>
+          <w:rFonts w:ascii="Arial" w:hAnsi="Arial" w:cs="Arial"/>
+          <w:color w:val="000000"/>
+          <w:sz w:val="24"/>
+          <w:szCs w:val="24"/>
+        </w:rPr>
+        <w:tab/>
+        <w:t xml:space="preserve"> </w:t>
+      </w:r>
+      <w:r>
+        <w:rPr>
+          <w:rFonts w:ascii="Arial" w:hAnsi="Arial" w:cs="Arial"/>
+          <w:color w:val="000000"/>
+          <w:sz w:val="24"/>
+          <w:szCs w:val="24"/>
+        </w:rPr>
+        <w:t>}</w:t>
       </w:r>
     </w:p>
     <w:sectPr>

</xml_diff>

<commit_message>
Screen login and register, how they works
</commit_message>
<xml_diff>
--- a/02 -  Dominando o ASP.NET CORE MVC/Dominando o ASP.NET CORE MVC.docx
+++ b/02 -  Dominando o ASP.NET CORE MVC/Dominando o ASP.NET CORE MVC.docx
@@ -857,7 +857,7 @@
           <v:rect id="rectole0000000000" o:spid="_x0000_i1025" style="width:413.25pt;height:181.5pt" o:ole="" o:preferrelative="t" stroked="f">
             <v:imagedata r:id="rId6" o:title=""/>
           </v:rect>
-          <o:OLEObject Type="Embed" ProgID="StaticMetafile" ShapeID="rectole0000000000" DrawAspect="Content" ObjectID="_1696710712" r:id="rId7"/>
+          <o:OLEObject Type="Embed" ProgID="StaticMetafile" ShapeID="rectole0000000000" DrawAspect="Content" ObjectID="_1696796274" r:id="rId7"/>
         </w:object>
       </w:r>
       <w:r>
@@ -865,7 +865,7 @@
           <v:rect id="rectole0000000001" o:spid="_x0000_i1026" style="width:413.25pt;height:181.5pt" o:ole="" o:preferrelative="t" stroked="f">
             <v:imagedata r:id="rId6" o:title=""/>
           </v:rect>
-          <o:OLEObject Type="Embed" ProgID="StaticMetafile" ShapeID="rectole0000000001" DrawAspect="Content" ObjectID="_1696710713" r:id="rId8"/>
+          <o:OLEObject Type="Embed" ProgID="StaticMetafile" ShapeID="rectole0000000001" DrawAspect="Content" ObjectID="_1696796275" r:id="rId8"/>
         </w:object>
       </w:r>
     </w:p>
@@ -2002,7 +2002,6 @@
           <w:rFonts w:ascii="Consolas" w:eastAsia="Consolas" w:hAnsi="Consolas" w:cs="Consolas"/>
           <w:color w:val="000000"/>
           <w:sz w:val="19"/>
-          <w:lang w:val="en-US"/>
         </w:rPr>
       </w:pPr>
       <w:r>
@@ -2019,7 +2018,6 @@
           <w:rFonts w:ascii="Consolas" w:eastAsia="Consolas" w:hAnsi="Consolas" w:cs="Consolas"/>
           <w:color w:val="000000"/>
           <w:sz w:val="19"/>
-          <w:lang w:val="en-US"/>
         </w:rPr>
         <w:t>}</w:t>
       </w:r>
@@ -2031,7 +2029,6 @@
           <w:rFonts w:ascii="Consolas" w:eastAsia="Consolas" w:hAnsi="Consolas" w:cs="Consolas"/>
           <w:color w:val="000000"/>
           <w:sz w:val="19"/>
-          <w:lang w:val="en-US"/>
         </w:rPr>
       </w:pPr>
     </w:p>
@@ -10865,7 +10862,25 @@
           <w:sz w:val="24"/>
           <w:szCs w:val="24"/>
         </w:rPr>
-        <w:t xml:space="preserve"> O </w:t>
+        <w:t xml:space="preserve"> </w:t>
+      </w:r>
+      <w:r>
+        <w:rPr>
+          <w:rFonts w:ascii="Arial" w:hAnsi="Arial" w:cs="Arial"/>
+          <w:color w:val="000000"/>
+          <w:sz w:val="24"/>
+          <w:szCs w:val="24"/>
+        </w:rPr>
+        <w:t xml:space="preserve">(após isso posso excluir). </w:t>
+      </w:r>
+      <w:r>
+        <w:rPr>
+          <w:rFonts w:ascii="Arial" w:hAnsi="Arial" w:cs="Arial"/>
+          <w:color w:val="000000"/>
+          <w:sz w:val="24"/>
+          <w:szCs w:val="24"/>
+        </w:rPr>
+        <w:t xml:space="preserve">O </w:t>
       </w:r>
       <w:r>
         <w:rPr>
@@ -10949,6 +10964,309 @@
           <w:szCs w:val="24"/>
         </w:rPr>
         <w:t xml:space="preserve"> adicionar = Add.DefaultUI(UIFramework.Bootstrap4).</w:t>
+      </w:r>
+    </w:p>
+    <w:p>
+      <w:pPr>
+        <w:pStyle w:val="PargrafodaLista"/>
+        <w:rPr>
+          <w:rFonts w:ascii="Arial" w:hAnsi="Arial" w:cs="Arial"/>
+          <w:b/>
+          <w:bCs/>
+          <w:color w:val="000000"/>
+          <w:sz w:val="24"/>
+          <w:szCs w:val="24"/>
+        </w:rPr>
+      </w:pPr>
+    </w:p>
+    <w:p>
+      <w:pPr>
+        <w:pStyle w:val="PargrafodaLista"/>
+        <w:numPr>
+          <w:ilvl w:val="2"/>
+          <w:numId w:val="26"/>
+        </w:numPr>
+        <w:autoSpaceDE w:val="0"/>
+        <w:autoSpaceDN w:val="0"/>
+        <w:adjustRightInd w:val="0"/>
+        <w:spacing w:after="0" w:line="276" w:lineRule="auto"/>
+        <w:rPr>
+          <w:rFonts w:ascii="Arial" w:hAnsi="Arial" w:cs="Arial"/>
+          <w:b/>
+          <w:bCs/>
+          <w:color w:val="000000"/>
+          <w:sz w:val="24"/>
+          <w:szCs w:val="24"/>
+        </w:rPr>
+      </w:pPr>
+      <w:r>
+        <w:rPr>
+          <w:rFonts w:ascii="Arial" w:hAnsi="Arial" w:cs="Arial"/>
+          <w:b/>
+          <w:bCs/>
+          <w:color w:val="000000"/>
+          <w:sz w:val="24"/>
+          <w:szCs w:val="24"/>
+        </w:rPr>
+        <w:t xml:space="preserve">Após isso, </w:t>
+      </w:r>
+      <w:r>
+        <w:rPr>
+          <w:rFonts w:ascii="Arial" w:hAnsi="Arial" w:cs="Arial"/>
+          <w:color w:val="000000"/>
+          <w:sz w:val="24"/>
+          <w:szCs w:val="24"/>
+        </w:rPr>
+        <w:t>para realmente trabalhar com identity e autenticação, em Configure(), adiciono o add.UseAuthentication(</w:t>
+      </w:r>
+      <w:r>
+        <w:rPr>
+          <w:rFonts w:ascii="Arial" w:hAnsi="Arial" w:cs="Arial"/>
+          <w:color w:val="000000"/>
+          <w:sz w:val="24"/>
+          <w:szCs w:val="24"/>
+        </w:rPr>
+        <w:t>);</w:t>
+      </w:r>
+    </w:p>
+    <w:p>
+      <w:pPr>
+        <w:pStyle w:val="PargrafodaLista"/>
+        <w:rPr>
+          <w:rFonts w:ascii="Arial" w:hAnsi="Arial" w:cs="Arial"/>
+          <w:b/>
+          <w:bCs/>
+          <w:color w:val="000000"/>
+          <w:sz w:val="24"/>
+          <w:szCs w:val="24"/>
+        </w:rPr>
+      </w:pPr>
+    </w:p>
+    <w:p>
+      <w:pPr>
+        <w:pStyle w:val="PargrafodaLista"/>
+        <w:numPr>
+          <w:ilvl w:val="2"/>
+          <w:numId w:val="26"/>
+        </w:numPr>
+        <w:autoSpaceDE w:val="0"/>
+        <w:autoSpaceDN w:val="0"/>
+        <w:adjustRightInd w:val="0"/>
+        <w:spacing w:after="0" w:line="276" w:lineRule="auto"/>
+        <w:rPr>
+          <w:rFonts w:ascii="Arial" w:hAnsi="Arial" w:cs="Arial"/>
+          <w:b/>
+          <w:bCs/>
+          <w:color w:val="000000"/>
+          <w:sz w:val="24"/>
+          <w:szCs w:val="24"/>
+        </w:rPr>
+      </w:pPr>
+      <w:r>
+        <w:rPr>
+          <w:rFonts w:ascii="Arial" w:hAnsi="Arial" w:cs="Arial"/>
+          <w:color w:val="000000"/>
+          <w:sz w:val="24"/>
+          <w:szCs w:val="24"/>
+        </w:rPr>
+        <w:t xml:space="preserve">Posso fazer uma </w:t>
+      </w:r>
+      <w:r>
+        <w:rPr>
+          <w:rFonts w:ascii="Arial" w:hAnsi="Arial" w:cs="Arial"/>
+          <w:b/>
+          <w:bCs/>
+          <w:color w:val="000000"/>
+          <w:sz w:val="24"/>
+          <w:szCs w:val="24"/>
+        </w:rPr>
+        <w:t>migration</w:t>
+      </w:r>
+      <w:r>
+        <w:rPr>
+          <w:rFonts w:ascii="Arial" w:hAnsi="Arial" w:cs="Arial"/>
+          <w:color w:val="000000"/>
+          <w:sz w:val="24"/>
+          <w:szCs w:val="24"/>
+        </w:rPr>
+        <w:t xml:space="preserve"> para após dar um </w:t>
+      </w:r>
+      <w:r>
+        <w:rPr>
+          <w:rFonts w:ascii="Arial" w:hAnsi="Arial" w:cs="Arial"/>
+          <w:b/>
+          <w:bCs/>
+          <w:color w:val="000000"/>
+          <w:sz w:val="24"/>
+          <w:szCs w:val="24"/>
+        </w:rPr>
+        <w:t>update</w:t>
+      </w:r>
+      <w:r>
+        <w:rPr>
+          <w:rFonts w:ascii="Arial" w:hAnsi="Arial" w:cs="Arial"/>
+          <w:color w:val="000000"/>
+          <w:sz w:val="24"/>
+          <w:szCs w:val="24"/>
+        </w:rPr>
+        <w:t xml:space="preserve"> para o meu banco de dados.</w:t>
+      </w:r>
+    </w:p>
+    <w:p>
+      <w:pPr>
+        <w:pStyle w:val="PargrafodaLista"/>
+        <w:rPr>
+          <w:rFonts w:ascii="Arial" w:hAnsi="Arial" w:cs="Arial"/>
+          <w:b/>
+          <w:bCs/>
+          <w:color w:val="000000"/>
+          <w:sz w:val="24"/>
+          <w:szCs w:val="24"/>
+        </w:rPr>
+      </w:pPr>
+    </w:p>
+    <w:p>
+      <w:pPr>
+        <w:pStyle w:val="PargrafodaLista"/>
+        <w:numPr>
+          <w:ilvl w:val="2"/>
+          <w:numId w:val="26"/>
+        </w:numPr>
+        <w:autoSpaceDE w:val="0"/>
+        <w:autoSpaceDN w:val="0"/>
+        <w:adjustRightInd w:val="0"/>
+        <w:spacing w:after="0" w:line="276" w:lineRule="auto"/>
+        <w:jc w:val="right"/>
+        <w:rPr>
+          <w:rFonts w:ascii="Arial" w:hAnsi="Arial" w:cs="Arial"/>
+          <w:b/>
+          <w:bCs/>
+          <w:color w:val="000000"/>
+          <w:sz w:val="24"/>
+          <w:szCs w:val="24"/>
+        </w:rPr>
+      </w:pPr>
+      <w:r>
+        <w:rPr>
+          <w:rFonts w:ascii="Arial" w:hAnsi="Arial" w:cs="Arial"/>
+          <w:color w:val="000000"/>
+          <w:sz w:val="24"/>
+          <w:szCs w:val="24"/>
+        </w:rPr>
+        <w:t xml:space="preserve">A nossa classe de negócio ela </w:t>
+      </w:r>
+      <w:r>
+        <w:rPr>
+          <w:rFonts w:ascii="Arial" w:hAnsi="Arial" w:cs="Arial"/>
+          <w:color w:val="000000"/>
+          <w:sz w:val="24"/>
+          <w:szCs w:val="24"/>
+        </w:rPr>
+        <w:t>está</w:t>
+      </w:r>
+      <w:r>
+        <w:rPr>
+          <w:rFonts w:ascii="Arial" w:hAnsi="Arial" w:cs="Arial"/>
+          <w:color w:val="000000"/>
+          <w:sz w:val="24"/>
+          <w:szCs w:val="24"/>
+        </w:rPr>
+        <w:t xml:space="preserve"> dentro da view, porém, essa view do identity não é uma view comum, ela é uma </w:t>
+      </w:r>
+      <w:r>
+        <w:rPr>
+          <w:rFonts w:ascii="Arial" w:hAnsi="Arial" w:cs="Arial"/>
+          <w:b/>
+          <w:bCs/>
+          <w:color w:val="000000"/>
+          <w:sz w:val="24"/>
+          <w:szCs w:val="24"/>
+        </w:rPr>
+        <w:t>Page.</w:t>
+      </w:r>
+    </w:p>
+    <w:p>
+      <w:pPr>
+        <w:pStyle w:val="PargrafodaLista"/>
+        <w:rPr>
+          <w:rFonts w:ascii="Arial" w:hAnsi="Arial" w:cs="Arial"/>
+          <w:b/>
+          <w:bCs/>
+          <w:color w:val="000000"/>
+          <w:sz w:val="24"/>
+          <w:szCs w:val="24"/>
+        </w:rPr>
+      </w:pPr>
+    </w:p>
+    <w:p>
+      <w:pPr>
+        <w:pStyle w:val="PargrafodaLista"/>
+        <w:numPr>
+          <w:ilvl w:val="2"/>
+          <w:numId w:val="26"/>
+        </w:numPr>
+        <w:autoSpaceDE w:val="0"/>
+        <w:autoSpaceDN w:val="0"/>
+        <w:adjustRightInd w:val="0"/>
+        <w:spacing w:after="0" w:line="276" w:lineRule="auto"/>
+        <w:jc w:val="both"/>
+        <w:rPr>
+          <w:rFonts w:ascii="Arial" w:hAnsi="Arial" w:cs="Arial"/>
+          <w:b/>
+          <w:bCs/>
+          <w:color w:val="000000"/>
+          <w:sz w:val="24"/>
+          <w:szCs w:val="24"/>
+        </w:rPr>
+      </w:pPr>
+      <w:r>
+        <w:rPr>
+          <w:rFonts w:ascii="Arial" w:hAnsi="Arial" w:cs="Arial"/>
+          <w:color w:val="000000"/>
+          <w:sz w:val="24"/>
+          <w:szCs w:val="24"/>
+        </w:rPr>
+        <w:t xml:space="preserve">Para mudar algo das views que são criadas pelo Identity, </w:t>
+      </w:r>
+      <w:r>
+        <w:rPr>
+          <w:rFonts w:ascii="Arial" w:hAnsi="Arial" w:cs="Arial"/>
+          <w:b/>
+          <w:bCs/>
+          <w:color w:val="000000"/>
+          <w:sz w:val="24"/>
+          <w:szCs w:val="24"/>
+        </w:rPr>
+        <w:t>É PRECISO</w:t>
+      </w:r>
+      <w:r>
+        <w:rPr>
+          <w:rFonts w:ascii="Arial" w:hAnsi="Arial" w:cs="Arial"/>
+          <w:color w:val="000000"/>
+          <w:sz w:val="24"/>
+          <w:szCs w:val="24"/>
+        </w:rPr>
+        <w:t xml:space="preserve"> acessar o </w:t>
+      </w:r>
+      <w:r>
+        <w:rPr>
+          <w:rFonts w:ascii="Arial" w:hAnsi="Arial" w:cs="Arial"/>
+          <w:b/>
+          <w:bCs/>
+          <w:color w:val="000000"/>
+          <w:sz w:val="24"/>
+          <w:szCs w:val="24"/>
+        </w:rPr>
+        <w:t xml:space="preserve">SCAFFOLD, </w:t>
+      </w:r>
+      <w:r>
+        <w:rPr>
+          <w:rFonts w:ascii="Arial" w:hAnsi="Arial" w:cs="Arial"/>
+          <w:color w:val="000000"/>
+          <w:sz w:val="24"/>
+          <w:szCs w:val="24"/>
+        </w:rPr>
+        <w:t>e selecionar as views que serão utilizadas</w:t>
       </w:r>
     </w:p>
     <w:sectPr>

</xml_diff>

<commit_message>
Learning about use of claims
</commit_message>
<xml_diff>
--- a/02 -  Dominando o ASP.NET CORE MVC/Dominando o ASP.NET CORE MVC.docx
+++ b/02 -  Dominando o ASP.NET CORE MVC/Dominando o ASP.NET CORE MVC.docx
@@ -875,14 +875,22 @@
         <w:tab/>
         <w:t xml:space="preserve">No ASP.NET Core, uma </w:t>
       </w:r>
-      <w:proofErr w:type="spellStart"/>
-      <w:r>
-        <w:rPr>
-          <w:rFonts w:ascii="Arial" w:eastAsia="Arial" w:hAnsi="Arial" w:cs="Arial"/>
-          <w:b/>
-          <w:sz w:val="24"/>
-        </w:rPr>
-        <w:t>Action</w:t>
+      <w:r>
+        <w:rPr>
+          <w:rFonts w:ascii="Arial" w:eastAsia="Arial" w:hAnsi="Arial" w:cs="Arial"/>
+          <w:b/>
+          <w:sz w:val="24"/>
+        </w:rPr>
+        <w:t xml:space="preserve">Action </w:t>
+      </w:r>
+      <w:proofErr w:type="spellStart"/>
+      <w:r>
+        <w:rPr>
+          <w:rFonts w:ascii="Arial" w:eastAsia="Arial" w:hAnsi="Arial" w:cs="Arial"/>
+          <w:b/>
+          <w:sz w:val="24"/>
+        </w:rPr>
+        <w:t>Result</w:t>
       </w:r>
       <w:proofErr w:type="spellEnd"/>
       <w:r>
@@ -893,46 +901,12 @@
         </w:rPr>
         <w:t xml:space="preserve"> </w:t>
       </w:r>
-      <w:proofErr w:type="spellStart"/>
-      <w:r>
-        <w:rPr>
-          <w:rFonts w:ascii="Arial" w:eastAsia="Arial" w:hAnsi="Arial" w:cs="Arial"/>
-          <w:b/>
-          <w:sz w:val="24"/>
-        </w:rPr>
-        <w:t>Result</w:t>
-      </w:r>
-      <w:proofErr w:type="spellEnd"/>
-      <w:r>
-        <w:rPr>
-          <w:rFonts w:ascii="Arial" w:eastAsia="Arial" w:hAnsi="Arial" w:cs="Arial"/>
-          <w:b/>
-          <w:sz w:val="24"/>
-        </w:rPr>
-        <w:t xml:space="preserve"> </w:t>
-      </w:r>
-      <w:r>
-        <w:rPr>
-          <w:rFonts w:ascii="Arial" w:eastAsia="Arial" w:hAnsi="Arial" w:cs="Arial"/>
-          <w:sz w:val="24"/>
-        </w:rPr>
-        <w:t xml:space="preserve">é o tipo de retorno da </w:t>
-      </w:r>
-      <w:proofErr w:type="spellStart"/>
-      <w:r>
-        <w:rPr>
-          <w:rFonts w:ascii="Arial" w:eastAsia="Arial" w:hAnsi="Arial" w:cs="Arial"/>
-          <w:sz w:val="24"/>
-        </w:rPr>
-        <w:t>action</w:t>
-      </w:r>
-      <w:proofErr w:type="spellEnd"/>
-      <w:r>
-        <w:rPr>
-          <w:rFonts w:ascii="Arial" w:eastAsia="Arial" w:hAnsi="Arial" w:cs="Arial"/>
-          <w:sz w:val="24"/>
-        </w:rPr>
-        <w:t xml:space="preserve"> da Controller, é utilizada a interface IActionResult. que pode retornar alguns tipos de resultados.</w:t>
+      <w:r>
+        <w:rPr>
+          <w:rFonts w:ascii="Arial" w:eastAsia="Arial" w:hAnsi="Arial" w:cs="Arial"/>
+          <w:sz w:val="24"/>
+        </w:rPr>
+        <w:t>é o tipo de retorno da action da Controller, é utilizada a interface IActionResult. que pode retornar alguns tipos de resultados.</w:t>
       </w:r>
     </w:p>
     <w:p>
@@ -956,7 +930,7 @@
           <v:rect id="rectole0000000000" o:spid="_x0000_i1025" style="width:413.25pt;height:181.5pt" o:ole="" o:preferrelative="t" stroked="f">
             <v:imagedata r:id="rId6" o:title=""/>
           </v:rect>
-          <o:OLEObject Type="Embed" ProgID="StaticMetafile" ShapeID="rectole0000000000" DrawAspect="Content" ObjectID="_1696968966" r:id="rId7"/>
+          <o:OLEObject Type="Embed" ProgID="StaticMetafile" ShapeID="rectole0000000000" DrawAspect="Content" ObjectID="_1698006597" r:id="rId7"/>
         </w:object>
       </w:r>
       <w:r>
@@ -964,7 +938,7 @@
           <v:rect id="rectole0000000001" o:spid="_x0000_i1026" style="width:413.25pt;height:181.5pt" o:ole="" o:preferrelative="t" stroked="f">
             <v:imagedata r:id="rId6" o:title=""/>
           </v:rect>
-          <o:OLEObject Type="Embed" ProgID="StaticMetafile" ShapeID="rectole0000000001" DrawAspect="Content" ObjectID="_1696968967" r:id="rId8"/>
+          <o:OLEObject Type="Embed" ProgID="StaticMetafile" ShapeID="rectole0000000001" DrawAspect="Content" ObjectID="_1698006598" r:id="rId8"/>
         </w:object>
       </w:r>
     </w:p>
@@ -1306,23 +1280,7 @@
           <w:rFonts w:ascii="Arial" w:eastAsia="Arial" w:hAnsi="Arial" w:cs="Arial"/>
           <w:sz w:val="24"/>
         </w:rPr>
-        <w:t xml:space="preserve">Se ao chamarmos uma View, e no nome da nossa </w:t>
-      </w:r>
-      <w:proofErr w:type="spellStart"/>
-      <w:r>
-        <w:rPr>
-          <w:rFonts w:ascii="Arial" w:eastAsia="Arial" w:hAnsi="Arial" w:cs="Arial"/>
-          <w:sz w:val="24"/>
-        </w:rPr>
-        <w:t>Action</w:t>
-      </w:r>
-      <w:proofErr w:type="spellEnd"/>
-      <w:r>
-        <w:rPr>
-          <w:rFonts w:ascii="Arial" w:eastAsia="Arial" w:hAnsi="Arial" w:cs="Arial"/>
-          <w:sz w:val="24"/>
-        </w:rPr>
-        <w:t xml:space="preserve"> não possuir o mesmo nome da nossa View, podemos especificar dentro do chamado: (“</w:t>
+        <w:t>Se ao chamarmos uma View, e no nome da nossa Action não possuir o mesmo nome da nossa View, podemos especificar dentro do chamado: (“</w:t>
       </w:r>
       <w:r>
         <w:rPr>
@@ -2319,6 +2277,7 @@
           <w:rFonts w:ascii="Consolas" w:eastAsia="Consolas" w:hAnsi="Consolas" w:cs="Consolas"/>
           <w:color w:val="000000"/>
           <w:sz w:val="19"/>
+          <w:lang w:val="en-US"/>
         </w:rPr>
       </w:pPr>
       <w:r>
@@ -2335,6 +2294,7 @@
           <w:rFonts w:ascii="Consolas" w:eastAsia="Consolas" w:hAnsi="Consolas" w:cs="Consolas"/>
           <w:color w:val="000000"/>
           <w:sz w:val="19"/>
+          <w:lang w:val="en-US"/>
         </w:rPr>
         <w:t>}</w:t>
       </w:r>
@@ -2346,6 +2306,7 @@
           <w:rFonts w:ascii="Consolas" w:eastAsia="Consolas" w:hAnsi="Consolas" w:cs="Consolas"/>
           <w:color w:val="000000"/>
           <w:sz w:val="19"/>
+          <w:lang w:val="en-US"/>
         </w:rPr>
       </w:pPr>
     </w:p>
@@ -15296,6 +15257,8 @@
         <w:ind w:firstLine="708"/>
         <w:rPr>
           <w:rFonts w:ascii="Arial" w:hAnsi="Arial" w:cs="Arial"/>
+          <w:b/>
+          <w:bCs/>
           <w:sz w:val="24"/>
           <w:szCs w:val="24"/>
         </w:rPr>
@@ -15388,6 +15351,1350 @@
         </w:rPr>
         <w:t>&gt;()</w:t>
       </w:r>
+    </w:p>
+    <w:p>
+      <w:pPr>
+        <w:autoSpaceDE w:val="0"/>
+        <w:autoSpaceDN w:val="0"/>
+        <w:adjustRightInd w:val="0"/>
+        <w:spacing w:after="0" w:line="276" w:lineRule="auto"/>
+        <w:ind w:firstLine="708"/>
+        <w:rPr>
+          <w:rFonts w:ascii="Arial" w:hAnsi="Arial" w:cs="Arial"/>
+          <w:b/>
+          <w:bCs/>
+          <w:sz w:val="24"/>
+          <w:szCs w:val="24"/>
+        </w:rPr>
+      </w:pPr>
+    </w:p>
+    <w:p>
+      <w:pPr>
+        <w:autoSpaceDE w:val="0"/>
+        <w:autoSpaceDN w:val="0"/>
+        <w:adjustRightInd w:val="0"/>
+        <w:spacing w:after="0" w:line="276" w:lineRule="auto"/>
+        <w:ind w:firstLine="708"/>
+        <w:rPr>
+          <w:rFonts w:ascii="Arial" w:hAnsi="Arial" w:cs="Arial"/>
+          <w:b/>
+          <w:bCs/>
+          <w:sz w:val="24"/>
+          <w:szCs w:val="24"/>
+        </w:rPr>
+      </w:pPr>
+    </w:p>
+    <w:p>
+      <w:pPr>
+        <w:autoSpaceDE w:val="0"/>
+        <w:autoSpaceDN w:val="0"/>
+        <w:adjustRightInd w:val="0"/>
+        <w:spacing w:after="0" w:line="276" w:lineRule="auto"/>
+        <w:ind w:firstLine="708"/>
+        <w:rPr>
+          <w:rFonts w:ascii="Arial" w:hAnsi="Arial" w:cs="Arial"/>
+          <w:b/>
+          <w:bCs/>
+          <w:sz w:val="24"/>
+          <w:szCs w:val="24"/>
+        </w:rPr>
+      </w:pPr>
+    </w:p>
+    <w:p>
+      <w:pPr>
+        <w:autoSpaceDE w:val="0"/>
+        <w:autoSpaceDN w:val="0"/>
+        <w:adjustRightInd w:val="0"/>
+        <w:spacing w:after="0" w:line="276" w:lineRule="auto"/>
+        <w:ind w:firstLine="708"/>
+        <w:rPr>
+          <w:rFonts w:ascii="Arial" w:hAnsi="Arial" w:cs="Arial"/>
+          <w:b/>
+          <w:bCs/>
+          <w:sz w:val="24"/>
+          <w:szCs w:val="24"/>
+        </w:rPr>
+      </w:pPr>
+    </w:p>
+    <w:p>
+      <w:pPr>
+        <w:autoSpaceDE w:val="0"/>
+        <w:autoSpaceDN w:val="0"/>
+        <w:adjustRightInd w:val="0"/>
+        <w:spacing w:after="0" w:line="276" w:lineRule="auto"/>
+        <w:ind w:firstLine="708"/>
+        <w:rPr>
+          <w:rFonts w:ascii="Arial" w:hAnsi="Arial" w:cs="Arial"/>
+          <w:b/>
+          <w:bCs/>
+          <w:sz w:val="24"/>
+          <w:szCs w:val="24"/>
+        </w:rPr>
+      </w:pPr>
+    </w:p>
+    <w:p>
+      <w:pPr>
+        <w:autoSpaceDE w:val="0"/>
+        <w:autoSpaceDN w:val="0"/>
+        <w:adjustRightInd w:val="0"/>
+        <w:spacing w:after="0" w:line="276" w:lineRule="auto"/>
+        <w:ind w:firstLine="708"/>
+        <w:rPr>
+          <w:rFonts w:ascii="Arial" w:hAnsi="Arial" w:cs="Arial"/>
+          <w:b/>
+          <w:bCs/>
+          <w:sz w:val="24"/>
+          <w:szCs w:val="24"/>
+        </w:rPr>
+      </w:pPr>
+    </w:p>
+    <w:p>
+      <w:pPr>
+        <w:autoSpaceDE w:val="0"/>
+        <w:autoSpaceDN w:val="0"/>
+        <w:adjustRightInd w:val="0"/>
+        <w:spacing w:after="0" w:line="276" w:lineRule="auto"/>
+        <w:ind w:firstLine="708"/>
+        <w:rPr>
+          <w:rFonts w:ascii="Arial" w:hAnsi="Arial" w:cs="Arial"/>
+          <w:b/>
+          <w:bCs/>
+          <w:sz w:val="24"/>
+          <w:szCs w:val="24"/>
+        </w:rPr>
+      </w:pPr>
+    </w:p>
+    <w:p>
+      <w:pPr>
+        <w:autoSpaceDE w:val="0"/>
+        <w:autoSpaceDN w:val="0"/>
+        <w:adjustRightInd w:val="0"/>
+        <w:spacing w:after="0" w:line="276" w:lineRule="auto"/>
+        <w:ind w:firstLine="708"/>
+        <w:rPr>
+          <w:rFonts w:ascii="Arial" w:hAnsi="Arial" w:cs="Arial"/>
+          <w:b/>
+          <w:bCs/>
+          <w:sz w:val="24"/>
+          <w:szCs w:val="24"/>
+        </w:rPr>
+      </w:pPr>
+    </w:p>
+    <w:p>
+      <w:pPr>
+        <w:autoSpaceDE w:val="0"/>
+        <w:autoSpaceDN w:val="0"/>
+        <w:adjustRightInd w:val="0"/>
+        <w:spacing w:after="0" w:line="276" w:lineRule="auto"/>
+        <w:ind w:firstLine="708"/>
+        <w:rPr>
+          <w:rFonts w:ascii="Arial" w:hAnsi="Arial" w:cs="Arial"/>
+          <w:b/>
+          <w:bCs/>
+          <w:sz w:val="24"/>
+          <w:szCs w:val="24"/>
+        </w:rPr>
+      </w:pPr>
+    </w:p>
+    <w:p>
+      <w:pPr>
+        <w:autoSpaceDE w:val="0"/>
+        <w:autoSpaceDN w:val="0"/>
+        <w:adjustRightInd w:val="0"/>
+        <w:spacing w:after="0" w:line="276" w:lineRule="auto"/>
+        <w:ind w:firstLine="708"/>
+        <w:rPr>
+          <w:rFonts w:ascii="Arial" w:hAnsi="Arial" w:cs="Arial"/>
+          <w:b/>
+          <w:bCs/>
+          <w:sz w:val="24"/>
+          <w:szCs w:val="24"/>
+        </w:rPr>
+      </w:pPr>
+    </w:p>
+    <w:p>
+      <w:pPr>
+        <w:autoSpaceDE w:val="0"/>
+        <w:autoSpaceDN w:val="0"/>
+        <w:adjustRightInd w:val="0"/>
+        <w:spacing w:after="0" w:line="276" w:lineRule="auto"/>
+        <w:ind w:firstLine="708"/>
+        <w:rPr>
+          <w:rFonts w:ascii="Arial" w:hAnsi="Arial" w:cs="Arial"/>
+          <w:b/>
+          <w:bCs/>
+          <w:sz w:val="24"/>
+          <w:szCs w:val="24"/>
+        </w:rPr>
+      </w:pPr>
+    </w:p>
+    <w:p>
+      <w:pPr>
+        <w:autoSpaceDE w:val="0"/>
+        <w:autoSpaceDN w:val="0"/>
+        <w:adjustRightInd w:val="0"/>
+        <w:spacing w:after="0" w:line="276" w:lineRule="auto"/>
+        <w:ind w:firstLine="708"/>
+        <w:rPr>
+          <w:rFonts w:ascii="Arial" w:hAnsi="Arial" w:cs="Arial"/>
+          <w:b/>
+          <w:bCs/>
+          <w:sz w:val="24"/>
+          <w:szCs w:val="24"/>
+        </w:rPr>
+      </w:pPr>
+    </w:p>
+    <w:p>
+      <w:pPr>
+        <w:autoSpaceDE w:val="0"/>
+        <w:autoSpaceDN w:val="0"/>
+        <w:adjustRightInd w:val="0"/>
+        <w:spacing w:after="0" w:line="276" w:lineRule="auto"/>
+        <w:ind w:firstLine="708"/>
+        <w:rPr>
+          <w:rFonts w:ascii="Arial" w:hAnsi="Arial" w:cs="Arial"/>
+          <w:b/>
+          <w:bCs/>
+          <w:sz w:val="24"/>
+          <w:szCs w:val="24"/>
+        </w:rPr>
+      </w:pPr>
+    </w:p>
+    <w:p>
+      <w:pPr>
+        <w:autoSpaceDE w:val="0"/>
+        <w:autoSpaceDN w:val="0"/>
+        <w:adjustRightInd w:val="0"/>
+        <w:spacing w:after="0" w:line="276" w:lineRule="auto"/>
+        <w:ind w:firstLine="708"/>
+        <w:rPr>
+          <w:rFonts w:ascii="Arial" w:hAnsi="Arial" w:cs="Arial"/>
+          <w:b/>
+          <w:bCs/>
+          <w:sz w:val="24"/>
+          <w:szCs w:val="24"/>
+        </w:rPr>
+      </w:pPr>
+    </w:p>
+    <w:p>
+      <w:pPr>
+        <w:autoSpaceDE w:val="0"/>
+        <w:autoSpaceDN w:val="0"/>
+        <w:adjustRightInd w:val="0"/>
+        <w:spacing w:after="0" w:line="276" w:lineRule="auto"/>
+        <w:jc w:val="center"/>
+        <w:rPr>
+          <w:rFonts w:ascii="Arial" w:hAnsi="Arial" w:cs="Arial"/>
+          <w:b/>
+          <w:bCs/>
+          <w:sz w:val="24"/>
+          <w:szCs w:val="24"/>
+        </w:rPr>
+      </w:pPr>
+      <w:r>
+        <w:rPr>
+          <w:rFonts w:ascii="Arial" w:hAnsi="Arial" w:cs="Arial"/>
+          <w:b/>
+          <w:bCs/>
+          <w:sz w:val="24"/>
+          <w:szCs w:val="24"/>
+        </w:rPr>
+        <w:lastRenderedPageBreak/>
+        <w:t>CLAIM</w:t>
+      </w:r>
+    </w:p>
+    <w:p>
+      <w:pPr>
+        <w:autoSpaceDE w:val="0"/>
+        <w:autoSpaceDN w:val="0"/>
+        <w:adjustRightInd w:val="0"/>
+        <w:spacing w:after="0" w:line="276" w:lineRule="auto"/>
+        <w:jc w:val="center"/>
+        <w:rPr>
+          <w:rFonts w:ascii="Arial" w:hAnsi="Arial" w:cs="Arial"/>
+          <w:b/>
+          <w:bCs/>
+          <w:sz w:val="24"/>
+          <w:szCs w:val="24"/>
+        </w:rPr>
+      </w:pPr>
+    </w:p>
+    <w:p>
+      <w:pPr>
+        <w:autoSpaceDE w:val="0"/>
+        <w:autoSpaceDN w:val="0"/>
+        <w:adjustRightInd w:val="0"/>
+        <w:spacing w:after="0" w:line="276" w:lineRule="auto"/>
+        <w:ind w:firstLine="708"/>
+        <w:rPr>
+          <w:rFonts w:ascii="Arial" w:hAnsi="Arial" w:cs="Arial"/>
+          <w:sz w:val="24"/>
+          <w:szCs w:val="24"/>
+        </w:rPr>
+      </w:pPr>
+      <w:r>
+        <w:rPr>
+          <w:rFonts w:ascii="Arial" w:hAnsi="Arial" w:cs="Arial"/>
+          <w:sz w:val="24"/>
+          <w:szCs w:val="24"/>
+        </w:rPr>
+        <w:t>A claims é uma alternativa ao uso de roles. As claims são as declarações do usuário, já as roles é um papel que o usuário assume.</w:t>
+      </w:r>
+      <w:r>
+        <w:rPr>
+          <w:rFonts w:ascii="Arial" w:hAnsi="Arial" w:cs="Arial"/>
+          <w:sz w:val="24"/>
+          <w:szCs w:val="24"/>
+        </w:rPr>
+        <w:t xml:space="preserve"> As claims podem ser utilizadas para atribuir declarações como, uma área de exclusão, de adição etc.</w:t>
+      </w:r>
+      <w:r>
+        <w:rPr>
+          <w:rFonts w:ascii="Arial" w:hAnsi="Arial" w:cs="Arial"/>
+          <w:sz w:val="24"/>
+          <w:szCs w:val="24"/>
+        </w:rPr>
+        <w:t xml:space="preserve"> O ponto positivo que como uma claim é uma </w:t>
+      </w:r>
+      <w:r>
+        <w:rPr>
+          <w:rFonts w:ascii="Arial" w:hAnsi="Arial" w:cs="Arial"/>
+          <w:b/>
+          <w:bCs/>
+          <w:sz w:val="24"/>
+          <w:szCs w:val="24"/>
+        </w:rPr>
+        <w:t>permissão,</w:t>
+      </w:r>
+      <w:r>
+        <w:rPr>
+          <w:rFonts w:ascii="Arial" w:hAnsi="Arial" w:cs="Arial"/>
+          <w:sz w:val="24"/>
+          <w:szCs w:val="24"/>
+        </w:rPr>
+        <w:t xml:space="preserve"> “dificilmente” haverá uma alteração. Já em </w:t>
+      </w:r>
+      <w:r>
+        <w:rPr>
+          <w:rFonts w:ascii="Arial" w:hAnsi="Arial" w:cs="Arial"/>
+          <w:b/>
+          <w:bCs/>
+          <w:sz w:val="24"/>
+          <w:szCs w:val="24"/>
+        </w:rPr>
+        <w:t>papeis</w:t>
+      </w:r>
+      <w:r>
+        <w:rPr>
+          <w:rFonts w:ascii="Arial" w:hAnsi="Arial" w:cs="Arial"/>
+          <w:sz w:val="24"/>
+          <w:szCs w:val="24"/>
+        </w:rPr>
+        <w:t>, geralmente se tem uma troca de papeis (gestor, vendedor, administrador).</w:t>
+      </w:r>
+    </w:p>
+    <w:p>
+      <w:pPr>
+        <w:autoSpaceDE w:val="0"/>
+        <w:autoSpaceDN w:val="0"/>
+        <w:adjustRightInd w:val="0"/>
+        <w:spacing w:after="0" w:line="276" w:lineRule="auto"/>
+        <w:ind w:firstLine="708"/>
+        <w:rPr>
+          <w:rFonts w:ascii="Arial" w:hAnsi="Arial" w:cs="Arial"/>
+          <w:sz w:val="24"/>
+          <w:szCs w:val="24"/>
+        </w:rPr>
+      </w:pPr>
+    </w:p>
+    <w:p>
+      <w:pPr>
+        <w:autoSpaceDE w:val="0"/>
+        <w:autoSpaceDN w:val="0"/>
+        <w:adjustRightInd w:val="0"/>
+        <w:spacing w:after="0" w:line="276" w:lineRule="auto"/>
+        <w:ind w:firstLine="708"/>
+        <w:rPr>
+          <w:rFonts w:ascii="Arial" w:hAnsi="Arial" w:cs="Arial"/>
+          <w:sz w:val="24"/>
+          <w:szCs w:val="24"/>
+        </w:rPr>
+      </w:pPr>
+    </w:p>
+    <w:p>
+      <w:pPr>
+        <w:autoSpaceDE w:val="0"/>
+        <w:autoSpaceDN w:val="0"/>
+        <w:adjustRightInd w:val="0"/>
+        <w:spacing w:after="0" w:line="276" w:lineRule="auto"/>
+        <w:ind w:firstLine="708"/>
+        <w:rPr>
+          <w:rFonts w:ascii="Arial" w:hAnsi="Arial" w:cs="Arial"/>
+          <w:sz w:val="24"/>
+          <w:szCs w:val="24"/>
+        </w:rPr>
+      </w:pPr>
+    </w:p>
+    <w:p>
+      <w:pPr>
+        <w:autoSpaceDE w:val="0"/>
+        <w:autoSpaceDN w:val="0"/>
+        <w:adjustRightInd w:val="0"/>
+        <w:spacing w:after="0" w:line="276" w:lineRule="auto"/>
+        <w:ind w:firstLine="708"/>
+        <w:rPr>
+          <w:rFonts w:ascii="Arial" w:hAnsi="Arial" w:cs="Arial"/>
+          <w:sz w:val="24"/>
+          <w:szCs w:val="24"/>
+        </w:rPr>
+      </w:pPr>
+    </w:p>
+    <w:p>
+      <w:pPr>
+        <w:pStyle w:val="PargrafodaLista"/>
+        <w:numPr>
+          <w:ilvl w:val="2"/>
+          <w:numId w:val="26"/>
+        </w:numPr>
+        <w:autoSpaceDE w:val="0"/>
+        <w:autoSpaceDN w:val="0"/>
+        <w:adjustRightInd w:val="0"/>
+        <w:spacing w:after="0" w:line="276" w:lineRule="auto"/>
+        <w:rPr>
+          <w:rFonts w:ascii="Arial" w:hAnsi="Arial" w:cs="Arial"/>
+          <w:sz w:val="24"/>
+          <w:szCs w:val="24"/>
+        </w:rPr>
+      </w:pPr>
+      <w:r>
+        <w:rPr>
+          <w:rFonts w:ascii="Arial" w:hAnsi="Arial" w:cs="Arial"/>
+          <w:sz w:val="24"/>
+          <w:szCs w:val="24"/>
+        </w:rPr>
+        <w:t xml:space="preserve">Dentro do nosso banco de dados, o </w:t>
+      </w:r>
+      <w:r>
+        <w:rPr>
+          <w:rFonts w:ascii="Arial" w:hAnsi="Arial" w:cs="Arial"/>
+          <w:b/>
+          <w:bCs/>
+          <w:sz w:val="24"/>
+          <w:szCs w:val="24"/>
+        </w:rPr>
+        <w:t>dbo.AspNetRoleClaims</w:t>
+      </w:r>
+      <w:r>
+        <w:rPr>
+          <w:rFonts w:ascii="Arial" w:hAnsi="Arial" w:cs="Arial"/>
+          <w:sz w:val="24"/>
+          <w:szCs w:val="24"/>
+        </w:rPr>
+        <w:t xml:space="preserve"> é uma role associada a claims, em nosso caso, vamos usar a </w:t>
+      </w:r>
+      <w:r>
+        <w:rPr>
+          <w:rFonts w:ascii="Arial" w:hAnsi="Arial" w:cs="Arial"/>
+          <w:b/>
+          <w:bCs/>
+          <w:sz w:val="24"/>
+          <w:szCs w:val="24"/>
+        </w:rPr>
+        <w:t>dbo</w:t>
+      </w:r>
+      <w:r>
+        <w:rPr>
+          <w:rFonts w:ascii="Arial" w:hAnsi="Arial" w:cs="Arial"/>
+          <w:sz w:val="24"/>
+          <w:szCs w:val="24"/>
+        </w:rPr>
+        <w:t>.</w:t>
+      </w:r>
+      <w:r>
+        <w:rPr>
+          <w:rFonts w:ascii="Arial" w:hAnsi="Arial" w:cs="Arial"/>
+          <w:b/>
+          <w:bCs/>
+          <w:sz w:val="24"/>
+          <w:szCs w:val="24"/>
+        </w:rPr>
+        <w:t>AspNetUseClaims</w:t>
+      </w:r>
+      <w:r>
+        <w:rPr>
+          <w:rFonts w:ascii="Arial" w:hAnsi="Arial" w:cs="Arial"/>
+          <w:sz w:val="24"/>
+          <w:szCs w:val="24"/>
+        </w:rPr>
+        <w:t>, para vermos como funciona.</w:t>
+      </w:r>
+    </w:p>
+    <w:p>
+      <w:pPr>
+        <w:pStyle w:val="PargrafodaLista"/>
+        <w:autoSpaceDE w:val="0"/>
+        <w:autoSpaceDN w:val="0"/>
+        <w:adjustRightInd w:val="0"/>
+        <w:spacing w:after="0" w:line="276" w:lineRule="auto"/>
+        <w:rPr>
+          <w:rFonts w:ascii="Arial" w:hAnsi="Arial" w:cs="Arial"/>
+          <w:sz w:val="24"/>
+          <w:szCs w:val="24"/>
+        </w:rPr>
+      </w:pPr>
+    </w:p>
+    <w:p>
+      <w:pPr>
+        <w:pStyle w:val="PargrafodaLista"/>
+        <w:numPr>
+          <w:ilvl w:val="2"/>
+          <w:numId w:val="26"/>
+        </w:numPr>
+        <w:autoSpaceDE w:val="0"/>
+        <w:autoSpaceDN w:val="0"/>
+        <w:adjustRightInd w:val="0"/>
+        <w:spacing w:after="0" w:line="276" w:lineRule="auto"/>
+        <w:rPr>
+          <w:rFonts w:ascii="Arial" w:hAnsi="Arial" w:cs="Arial"/>
+          <w:sz w:val="24"/>
+          <w:szCs w:val="24"/>
+        </w:rPr>
+      </w:pPr>
+      <w:r>
+        <w:rPr>
+          <w:rFonts w:ascii="Arial" w:hAnsi="Arial" w:cs="Arial"/>
+          <w:sz w:val="24"/>
+          <w:szCs w:val="24"/>
+        </w:rPr>
+        <w:t xml:space="preserve">Em nossa </w:t>
+      </w:r>
+      <w:r>
+        <w:rPr>
+          <w:rFonts w:ascii="Arial" w:hAnsi="Arial" w:cs="Arial"/>
+          <w:b/>
+          <w:bCs/>
+          <w:sz w:val="24"/>
+          <w:szCs w:val="24"/>
+        </w:rPr>
+        <w:t>AspNetUser</w:t>
+      </w:r>
+      <w:r>
+        <w:rPr>
+          <w:rFonts w:ascii="Arial" w:hAnsi="Arial" w:cs="Arial"/>
+          <w:sz w:val="24"/>
+          <w:szCs w:val="24"/>
+        </w:rPr>
+        <w:t>, vamos pegar o id do usuário para cadastrar em nossa claim.</w:t>
+      </w:r>
+    </w:p>
+    <w:p>
+      <w:pPr>
+        <w:pStyle w:val="PargrafodaLista"/>
+        <w:rPr>
+          <w:rFonts w:ascii="Arial" w:hAnsi="Arial" w:cs="Arial"/>
+          <w:sz w:val="24"/>
+          <w:szCs w:val="24"/>
+        </w:rPr>
+      </w:pPr>
+    </w:p>
+    <w:p>
+      <w:pPr>
+        <w:pStyle w:val="PargrafodaLista"/>
+        <w:numPr>
+          <w:ilvl w:val="2"/>
+          <w:numId w:val="26"/>
+        </w:numPr>
+        <w:autoSpaceDE w:val="0"/>
+        <w:autoSpaceDN w:val="0"/>
+        <w:adjustRightInd w:val="0"/>
+        <w:spacing w:after="0" w:line="276" w:lineRule="auto"/>
+        <w:rPr>
+          <w:rFonts w:ascii="Arial" w:hAnsi="Arial" w:cs="Arial"/>
+          <w:b/>
+          <w:bCs/>
+          <w:sz w:val="24"/>
+          <w:szCs w:val="24"/>
+        </w:rPr>
+      </w:pPr>
+      <w:r>
+        <w:rPr>
+          <w:rFonts w:ascii="Arial" w:hAnsi="Arial" w:cs="Arial"/>
+          <w:sz w:val="24"/>
+          <w:szCs w:val="24"/>
+        </w:rPr>
+        <w:t xml:space="preserve">Em nossa Controller, tenho uma action/método, que utilizara a ainda a annotation </w:t>
+      </w:r>
+      <w:r>
+        <w:rPr>
+          <w:rFonts w:ascii="Arial" w:hAnsi="Arial" w:cs="Arial"/>
+          <w:b/>
+          <w:bCs/>
+          <w:sz w:val="24"/>
+          <w:szCs w:val="24"/>
+        </w:rPr>
+        <w:t>[Authorize(</w:t>
+      </w:r>
+      <w:proofErr w:type="spellStart"/>
+      <w:r>
+        <w:rPr>
+          <w:rFonts w:ascii="Arial" w:hAnsi="Arial" w:cs="Arial"/>
+          <w:b/>
+          <w:bCs/>
+          <w:sz w:val="24"/>
+          <w:szCs w:val="24"/>
+        </w:rPr>
+        <w:t>Policy</w:t>
+      </w:r>
+      <w:proofErr w:type="spellEnd"/>
+      <w:r>
+        <w:rPr>
+          <w:rFonts w:ascii="Arial" w:hAnsi="Arial" w:cs="Arial"/>
+          <w:b/>
+          <w:bCs/>
+          <w:sz w:val="24"/>
+          <w:szCs w:val="24"/>
+        </w:rPr>
+        <w:t>=”Valor atribuída a claim”)]</w:t>
+      </w:r>
+    </w:p>
+    <w:p>
+      <w:pPr>
+        <w:pStyle w:val="PargrafodaLista"/>
+        <w:rPr>
+          <w:rFonts w:ascii="Arial" w:hAnsi="Arial" w:cs="Arial"/>
+          <w:b/>
+          <w:bCs/>
+          <w:sz w:val="24"/>
+          <w:szCs w:val="24"/>
+        </w:rPr>
+      </w:pPr>
+    </w:p>
+    <w:p>
+      <w:pPr>
+        <w:pStyle w:val="PargrafodaLista"/>
+        <w:numPr>
+          <w:ilvl w:val="2"/>
+          <w:numId w:val="26"/>
+        </w:numPr>
+        <w:autoSpaceDE w:val="0"/>
+        <w:autoSpaceDN w:val="0"/>
+        <w:adjustRightInd w:val="0"/>
+        <w:spacing w:after="0" w:line="240" w:lineRule="auto"/>
+        <w:rPr>
+          <w:rFonts w:ascii="Consolas" w:hAnsi="Consolas" w:cs="Consolas"/>
+          <w:color w:val="000000"/>
+          <w:sz w:val="19"/>
+          <w:szCs w:val="19"/>
+          <w:lang w:val="en-US"/>
+        </w:rPr>
+      </w:pPr>
+      <w:r>
+        <w:rPr>
+          <w:rFonts w:ascii="Arial" w:hAnsi="Arial" w:cs="Arial"/>
+          <w:sz w:val="24"/>
+          <w:szCs w:val="24"/>
+        </w:rPr>
+        <w:t xml:space="preserve">Porém, ainda é preciso registar nossa claim em Startup. </w:t>
+      </w:r>
+      <w:r>
+        <w:rPr>
+          <w:rFonts w:ascii="Arial" w:hAnsi="Arial" w:cs="Arial"/>
+          <w:sz w:val="24"/>
+          <w:szCs w:val="24"/>
+          <w:lang w:val="en-US"/>
+        </w:rPr>
+        <w:t xml:space="preserve">Dentro de ConfigureServices: </w:t>
+      </w:r>
+      <w:r>
+        <w:rPr>
+          <w:rFonts w:ascii="Consolas" w:hAnsi="Consolas" w:cs="Consolas"/>
+          <w:color w:val="000000"/>
+          <w:sz w:val="19"/>
+          <w:szCs w:val="19"/>
+          <w:lang w:val="en-US"/>
+        </w:rPr>
+        <w:t xml:space="preserve">            </w:t>
+      </w:r>
+    </w:p>
+    <w:p>
+      <w:pPr>
+        <w:autoSpaceDE w:val="0"/>
+        <w:autoSpaceDN w:val="0"/>
+        <w:adjustRightInd w:val="0"/>
+        <w:spacing w:after="0" w:line="240" w:lineRule="auto"/>
+        <w:jc w:val="center"/>
+        <w:rPr>
+          <w:rFonts w:ascii="Consolas" w:hAnsi="Consolas" w:cs="Consolas"/>
+          <w:color w:val="000000"/>
+          <w:sz w:val="19"/>
+          <w:szCs w:val="19"/>
+          <w:lang w:val="en-US"/>
+        </w:rPr>
+      </w:pPr>
+      <w:r>
+        <w:rPr>
+          <w:rFonts w:ascii="Consolas" w:hAnsi="Consolas" w:cs="Consolas"/>
+          <w:color w:val="000000"/>
+          <w:sz w:val="19"/>
+          <w:szCs w:val="19"/>
+          <w:lang w:val="en-US"/>
+        </w:rPr>
+        <w:t>services.AddAuthorization(options =&gt;</w:t>
+      </w:r>
+    </w:p>
+    <w:p>
+      <w:pPr>
+        <w:autoSpaceDE w:val="0"/>
+        <w:autoSpaceDN w:val="0"/>
+        <w:adjustRightInd w:val="0"/>
+        <w:spacing w:after="0" w:line="240" w:lineRule="auto"/>
+        <w:jc w:val="center"/>
+        <w:rPr>
+          <w:rFonts w:ascii="Consolas" w:hAnsi="Consolas" w:cs="Consolas"/>
+          <w:color w:val="000000"/>
+          <w:sz w:val="19"/>
+          <w:szCs w:val="19"/>
+          <w:lang w:val="en-US"/>
+        </w:rPr>
+      </w:pPr>
+      <w:r>
+        <w:rPr>
+          <w:rFonts w:ascii="Consolas" w:hAnsi="Consolas" w:cs="Consolas"/>
+          <w:color w:val="000000"/>
+          <w:sz w:val="19"/>
+          <w:szCs w:val="19"/>
+          <w:lang w:val="en-US"/>
+        </w:rPr>
+        <w:t>{</w:t>
+      </w:r>
+    </w:p>
+    <w:p>
+      <w:pPr>
+        <w:autoSpaceDE w:val="0"/>
+        <w:autoSpaceDN w:val="0"/>
+        <w:adjustRightInd w:val="0"/>
+        <w:spacing w:after="0" w:line="240" w:lineRule="auto"/>
+        <w:jc w:val="center"/>
+        <w:rPr>
+          <w:rFonts w:ascii="Consolas" w:hAnsi="Consolas" w:cs="Consolas"/>
+          <w:color w:val="000000"/>
+          <w:sz w:val="19"/>
+          <w:szCs w:val="19"/>
+          <w:lang w:val="en-US"/>
+        </w:rPr>
+      </w:pPr>
+      <w:r>
+        <w:rPr>
+          <w:rFonts w:ascii="Consolas" w:hAnsi="Consolas" w:cs="Consolas"/>
+          <w:color w:val="000000"/>
+          <w:sz w:val="19"/>
+          <w:szCs w:val="19"/>
+          <w:lang w:val="en-US"/>
+        </w:rPr>
+        <w:t>options.AddPolicy(</w:t>
+      </w:r>
+      <w:r>
+        <w:rPr>
+          <w:rFonts w:ascii="Consolas" w:hAnsi="Consolas" w:cs="Consolas"/>
+          <w:color w:val="A31515"/>
+          <w:sz w:val="19"/>
+          <w:szCs w:val="19"/>
+          <w:lang w:val="en-US"/>
+        </w:rPr>
+        <w:t>"</w:t>
+      </w:r>
+      <w:r>
+        <w:rPr>
+          <w:rFonts w:ascii="Consolas" w:hAnsi="Consolas" w:cs="Consolas"/>
+          <w:color w:val="A31515"/>
+          <w:sz w:val="19"/>
+          <w:szCs w:val="19"/>
+          <w:lang w:val="en-US"/>
+        </w:rPr>
+        <w:t>Va</w:t>
+      </w:r>
+      <w:r>
+        <w:rPr>
+          <w:rFonts w:ascii="Consolas" w:hAnsi="Consolas" w:cs="Consolas"/>
+          <w:color w:val="A31515"/>
+          <w:sz w:val="19"/>
+          <w:szCs w:val="19"/>
+          <w:lang w:val="en-US"/>
+        </w:rPr>
+        <w:t>lor da Claim</w:t>
+      </w:r>
+      <w:r>
+        <w:rPr>
+          <w:rFonts w:ascii="Consolas" w:hAnsi="Consolas" w:cs="Consolas"/>
+          <w:color w:val="A31515"/>
+          <w:sz w:val="19"/>
+          <w:szCs w:val="19"/>
+          <w:lang w:val="en-US"/>
+        </w:rPr>
+        <w:t>"</w:t>
+      </w:r>
+      <w:r>
+        <w:rPr>
+          <w:rFonts w:ascii="Consolas" w:hAnsi="Consolas" w:cs="Consolas"/>
+          <w:color w:val="000000"/>
+          <w:sz w:val="19"/>
+          <w:szCs w:val="19"/>
+          <w:lang w:val="en-US"/>
+        </w:rPr>
+        <w:t>, configurePolicy: policy =&gt; policy.RequireClaim(</w:t>
+      </w:r>
+      <w:r>
+        <w:rPr>
+          <w:rFonts w:ascii="Consolas" w:hAnsi="Consolas" w:cs="Consolas"/>
+          <w:color w:val="A31515"/>
+          <w:sz w:val="19"/>
+          <w:szCs w:val="19"/>
+          <w:lang w:val="en-US"/>
+        </w:rPr>
+        <w:t>"PodeExcluir"</w:t>
+      </w:r>
+      <w:r>
+        <w:rPr>
+          <w:rFonts w:ascii="Consolas" w:hAnsi="Consolas" w:cs="Consolas"/>
+          <w:color w:val="000000"/>
+          <w:sz w:val="19"/>
+          <w:szCs w:val="19"/>
+          <w:lang w:val="en-US"/>
+        </w:rPr>
+        <w:t>))</w:t>
+      </w:r>
+      <w:r>
+        <w:rPr>
+          <w:rFonts w:ascii="Consolas" w:hAnsi="Consolas" w:cs="Consolas"/>
+          <w:color w:val="000000"/>
+          <w:sz w:val="19"/>
+          <w:szCs w:val="19"/>
+          <w:lang w:val="en-US"/>
+        </w:rPr>
+        <w:t>;</w:t>
+      </w:r>
+      <w:r>
+        <w:rPr>
+          <w:rFonts w:ascii="Consolas" w:hAnsi="Consolas" w:cs="Consolas"/>
+          <w:color w:val="000000"/>
+          <w:sz w:val="19"/>
+          <w:szCs w:val="19"/>
+        </w:rPr>
+        <w:t>});</w:t>
+      </w:r>
+    </w:p>
+    <w:p>
+      <w:pPr>
+        <w:autoSpaceDE w:val="0"/>
+        <w:autoSpaceDN w:val="0"/>
+        <w:adjustRightInd w:val="0"/>
+        <w:spacing w:after="0" w:line="276" w:lineRule="auto"/>
+        <w:rPr>
+          <w:rFonts w:ascii="Arial" w:hAnsi="Arial" w:cs="Arial"/>
+          <w:sz w:val="24"/>
+          <w:szCs w:val="24"/>
+        </w:rPr>
+      </w:pPr>
+    </w:p>
+    <w:p>
+      <w:pPr>
+        <w:pStyle w:val="PargrafodaLista"/>
+        <w:autoSpaceDE w:val="0"/>
+        <w:autoSpaceDN w:val="0"/>
+        <w:adjustRightInd w:val="0"/>
+        <w:spacing w:after="0" w:line="276" w:lineRule="auto"/>
+        <w:rPr>
+          <w:rFonts w:ascii="Arial" w:hAnsi="Arial" w:cs="Arial"/>
+          <w:b/>
+          <w:bCs/>
+          <w:color w:val="4472C4" w:themeColor="accent1"/>
+          <w:sz w:val="24"/>
+          <w:szCs w:val="24"/>
+        </w:rPr>
+      </w:pPr>
+      <w:r>
+        <w:rPr>
+          <w:rFonts w:ascii="Arial" w:hAnsi="Arial" w:cs="Arial"/>
+          <w:b/>
+          <w:bCs/>
+          <w:color w:val="4472C4" w:themeColor="accent1"/>
+          <w:sz w:val="24"/>
+          <w:szCs w:val="24"/>
+        </w:rPr>
+        <w:t>Também há a possibilidade de</w:t>
+      </w:r>
+      <w:r>
+        <w:rPr>
+          <w:rFonts w:ascii="Arial" w:hAnsi="Arial" w:cs="Arial"/>
+          <w:b/>
+          <w:bCs/>
+          <w:color w:val="4472C4" w:themeColor="accent1"/>
+          <w:sz w:val="24"/>
+          <w:szCs w:val="24"/>
+        </w:rPr>
+        <w:t xml:space="preserve"> atribuir várias claims em uma só tipo (Claim Value (PodeLer, PodeEscrever)). Porém, para implementar se torna um pouco mais difícil.</w:t>
+      </w:r>
+    </w:p>
+    <w:p>
+      <w:pPr>
+        <w:pStyle w:val="PargrafodaLista"/>
+        <w:autoSpaceDE w:val="0"/>
+        <w:autoSpaceDN w:val="0"/>
+        <w:adjustRightInd w:val="0"/>
+        <w:spacing w:after="0" w:line="276" w:lineRule="auto"/>
+        <w:rPr>
+          <w:rFonts w:ascii="Arial" w:hAnsi="Arial" w:cs="Arial"/>
+          <w:sz w:val="24"/>
+          <w:szCs w:val="24"/>
+        </w:rPr>
+      </w:pPr>
+    </w:p>
+    <w:p>
+      <w:pPr>
+        <w:pStyle w:val="PargrafodaLista"/>
+        <w:numPr>
+          <w:ilvl w:val="2"/>
+          <w:numId w:val="26"/>
+        </w:numPr>
+        <w:autoSpaceDE w:val="0"/>
+        <w:autoSpaceDN w:val="0"/>
+        <w:adjustRightInd w:val="0"/>
+        <w:spacing w:after="0" w:line="276" w:lineRule="auto"/>
+        <w:rPr>
+          <w:rFonts w:ascii="Arial" w:hAnsi="Arial" w:cs="Arial"/>
+          <w:sz w:val="24"/>
+          <w:szCs w:val="24"/>
+        </w:rPr>
+      </w:pPr>
+      <w:r>
+        <w:rPr>
+          <w:rFonts w:ascii="Arial" w:hAnsi="Arial" w:cs="Arial"/>
+          <w:sz w:val="24"/>
+          <w:szCs w:val="24"/>
+        </w:rPr>
+        <w:t>Em minha aplicação =&gt; Add =&gt; New Folder =&gt; “</w:t>
+      </w:r>
+      <w:r>
+        <w:rPr>
+          <w:rFonts w:ascii="Arial" w:hAnsi="Arial" w:cs="Arial"/>
+          <w:b/>
+          <w:bCs/>
+          <w:sz w:val="24"/>
+          <w:szCs w:val="24"/>
+        </w:rPr>
+        <w:t>Extensions</w:t>
+      </w:r>
+      <w:r>
+        <w:rPr>
+          <w:rFonts w:ascii="Arial" w:hAnsi="Arial" w:cs="Arial"/>
+          <w:sz w:val="24"/>
+          <w:szCs w:val="24"/>
+        </w:rPr>
+        <w:t>”</w:t>
+      </w:r>
+    </w:p>
+    <w:p>
+      <w:pPr>
+        <w:pStyle w:val="PargrafodaLista"/>
+        <w:autoSpaceDE w:val="0"/>
+        <w:autoSpaceDN w:val="0"/>
+        <w:adjustRightInd w:val="0"/>
+        <w:spacing w:after="0" w:line="276" w:lineRule="auto"/>
+        <w:rPr>
+          <w:rFonts w:ascii="Arial" w:hAnsi="Arial" w:cs="Arial"/>
+          <w:sz w:val="24"/>
+          <w:szCs w:val="24"/>
+        </w:rPr>
+      </w:pPr>
+    </w:p>
+    <w:p>
+      <w:pPr>
+        <w:pStyle w:val="PargrafodaLista"/>
+        <w:numPr>
+          <w:ilvl w:val="2"/>
+          <w:numId w:val="26"/>
+        </w:numPr>
+        <w:autoSpaceDE w:val="0"/>
+        <w:autoSpaceDN w:val="0"/>
+        <w:adjustRightInd w:val="0"/>
+        <w:spacing w:after="0" w:line="276" w:lineRule="auto"/>
+        <w:rPr>
+          <w:rFonts w:ascii="Arial" w:hAnsi="Arial" w:cs="Arial"/>
+          <w:sz w:val="24"/>
+          <w:szCs w:val="24"/>
+        </w:rPr>
+      </w:pPr>
+      <w:r>
+        <w:rPr>
+          <w:rFonts w:ascii="Arial" w:hAnsi="Arial" w:cs="Arial"/>
+          <w:sz w:val="24"/>
+          <w:szCs w:val="24"/>
+        </w:rPr>
+        <w:t>Adiciono uma classe que será responsável por receber as permissões. AuthorizationHelper.</w:t>
+      </w:r>
+      <w:r>
+        <w:rPr>
+          <w:rFonts w:ascii="Arial" w:hAnsi="Arial" w:cs="Arial"/>
+          <w:sz w:val="24"/>
+          <w:szCs w:val="24"/>
+        </w:rPr>
+        <w:t xml:space="preserve"> </w:t>
+      </w:r>
+      <w:r>
+        <w:rPr>
+          <w:rFonts w:ascii="Arial" w:hAnsi="Arial" w:cs="Arial"/>
+          <w:color w:val="4472C4" w:themeColor="accent1"/>
+          <w:sz w:val="24"/>
+          <w:szCs w:val="24"/>
+        </w:rPr>
+        <w:t>(Nome da classe não precisa ser essa)</w:t>
+      </w:r>
+      <w:r>
+        <w:rPr>
+          <w:rFonts w:ascii="Arial" w:hAnsi="Arial" w:cs="Arial"/>
+          <w:sz w:val="24"/>
+          <w:szCs w:val="24"/>
+        </w:rPr>
+        <w:t xml:space="preserve"> Essa classe tem que herdar de </w:t>
+      </w:r>
+      <w:r>
+        <w:rPr>
+          <w:rFonts w:ascii="Arial" w:hAnsi="Arial" w:cs="Arial"/>
+          <w:sz w:val="24"/>
+          <w:szCs w:val="24"/>
+        </w:rPr>
+        <w:t>I</w:t>
+      </w:r>
+      <w:r>
+        <w:rPr>
+          <w:rFonts w:ascii="Arial" w:hAnsi="Arial" w:cs="Arial"/>
+          <w:b/>
+          <w:bCs/>
+          <w:sz w:val="24"/>
+          <w:szCs w:val="24"/>
+        </w:rPr>
+        <w:t>AuthorizationRequirement</w:t>
+      </w:r>
+      <w:r>
+        <w:rPr>
+          <w:rFonts w:ascii="Arial" w:hAnsi="Arial" w:cs="Arial"/>
+          <w:sz w:val="24"/>
+          <w:szCs w:val="24"/>
+        </w:rPr>
+        <w:t>.</w:t>
+      </w:r>
+      <w:r>
+        <w:rPr>
+          <w:rFonts w:ascii="Arial" w:hAnsi="Arial" w:cs="Arial"/>
+          <w:sz w:val="24"/>
+          <w:szCs w:val="24"/>
+        </w:rPr>
+        <w:t xml:space="preserve"> </w:t>
+      </w:r>
+    </w:p>
+    <w:p>
+      <w:pPr>
+        <w:pStyle w:val="PargrafodaLista"/>
+        <w:autoSpaceDE w:val="0"/>
+        <w:autoSpaceDN w:val="0"/>
+        <w:adjustRightInd w:val="0"/>
+        <w:spacing w:after="0" w:line="276" w:lineRule="auto"/>
+        <w:rPr>
+          <w:rFonts w:ascii="Arial" w:hAnsi="Arial" w:cs="Arial"/>
+          <w:sz w:val="24"/>
+          <w:szCs w:val="24"/>
+        </w:rPr>
+      </w:pPr>
+    </w:p>
+    <w:p>
+      <w:pPr>
+        <w:pStyle w:val="PargrafodaLista"/>
+        <w:numPr>
+          <w:ilvl w:val="2"/>
+          <w:numId w:val="26"/>
+        </w:numPr>
+        <w:autoSpaceDE w:val="0"/>
+        <w:autoSpaceDN w:val="0"/>
+        <w:adjustRightInd w:val="0"/>
+        <w:spacing w:after="0" w:line="276" w:lineRule="auto"/>
+        <w:rPr>
+          <w:rFonts w:ascii="Arial" w:hAnsi="Arial" w:cs="Arial"/>
+          <w:sz w:val="24"/>
+          <w:szCs w:val="24"/>
+        </w:rPr>
+      </w:pPr>
+      <w:r>
+        <w:rPr>
+          <w:rFonts w:ascii="Arial" w:hAnsi="Arial" w:cs="Arial"/>
+          <w:sz w:val="24"/>
+          <w:szCs w:val="24"/>
+        </w:rPr>
+        <w:t xml:space="preserve">Nessa classe adiciono uma </w:t>
+      </w:r>
+      <w:r>
+        <w:rPr>
+          <w:rFonts w:ascii="Arial" w:hAnsi="Arial" w:cs="Arial"/>
+          <w:b/>
+          <w:bCs/>
+          <w:sz w:val="24"/>
+          <w:szCs w:val="24"/>
+        </w:rPr>
+        <w:t>propriedade</w:t>
+      </w:r>
+      <w:r>
+        <w:rPr>
+          <w:rFonts w:ascii="Arial" w:hAnsi="Arial" w:cs="Arial"/>
+          <w:sz w:val="24"/>
+          <w:szCs w:val="24"/>
+        </w:rPr>
+        <w:t xml:space="preserve"> junto com o seu </w:t>
+      </w:r>
+      <w:r>
+        <w:rPr>
+          <w:rFonts w:ascii="Arial" w:hAnsi="Arial" w:cs="Arial"/>
+          <w:b/>
+          <w:bCs/>
+          <w:sz w:val="24"/>
+          <w:szCs w:val="24"/>
+        </w:rPr>
+        <w:t>construtor</w:t>
+      </w:r>
+      <w:r>
+        <w:rPr>
+          <w:rFonts w:ascii="Arial" w:hAnsi="Arial" w:cs="Arial"/>
+          <w:sz w:val="24"/>
+          <w:szCs w:val="24"/>
+        </w:rPr>
+        <w:t xml:space="preserve">  string que vai receber a permissão.</w:t>
+      </w:r>
+    </w:p>
+    <w:p>
+      <w:pPr>
+        <w:pStyle w:val="PargrafodaLista"/>
+        <w:rPr>
+          <w:rFonts w:ascii="Arial" w:hAnsi="Arial" w:cs="Arial"/>
+          <w:sz w:val="24"/>
+          <w:szCs w:val="24"/>
+        </w:rPr>
+      </w:pPr>
+    </w:p>
+    <w:p>
+      <w:pPr>
+        <w:pStyle w:val="PargrafodaLista"/>
+        <w:rPr>
+          <w:rFonts w:ascii="Arial" w:hAnsi="Arial" w:cs="Arial"/>
+          <w:sz w:val="24"/>
+          <w:szCs w:val="24"/>
+        </w:rPr>
+      </w:pPr>
+    </w:p>
+    <w:p>
+      <w:pPr>
+        <w:pStyle w:val="PargrafodaLista"/>
+        <w:rPr>
+          <w:rFonts w:ascii="Arial" w:hAnsi="Arial" w:cs="Arial"/>
+          <w:sz w:val="24"/>
+          <w:szCs w:val="24"/>
+        </w:rPr>
+      </w:pPr>
+    </w:p>
+    <w:p>
+      <w:pPr>
+        <w:pStyle w:val="PargrafodaLista"/>
+        <w:numPr>
+          <w:ilvl w:val="2"/>
+          <w:numId w:val="26"/>
+        </w:numPr>
+        <w:autoSpaceDE w:val="0"/>
+        <w:autoSpaceDN w:val="0"/>
+        <w:adjustRightInd w:val="0"/>
+        <w:spacing w:after="0" w:line="276" w:lineRule="auto"/>
+        <w:rPr>
+          <w:rFonts w:ascii="Arial" w:hAnsi="Arial" w:cs="Arial"/>
+          <w:sz w:val="24"/>
+          <w:szCs w:val="24"/>
+        </w:rPr>
+      </w:pPr>
+      <w:r>
+        <w:rPr>
+          <w:rFonts w:ascii="Arial" w:hAnsi="Arial" w:cs="Arial"/>
+          <w:sz w:val="24"/>
+          <w:szCs w:val="24"/>
+        </w:rPr>
+        <w:lastRenderedPageBreak/>
+        <w:t>Em nossa ConfigureServices, vou adicionar um outro serviço referente a minha claim, dentro da primeira que fizemos.</w:t>
+      </w:r>
+    </w:p>
+    <w:p>
+      <w:pPr>
+        <w:autoSpaceDE w:val="0"/>
+        <w:autoSpaceDN w:val="0"/>
+        <w:adjustRightInd w:val="0"/>
+        <w:spacing w:after="0" w:line="276" w:lineRule="auto"/>
+        <w:ind w:left="708"/>
+        <w:rPr>
+          <w:rFonts w:ascii="Arial" w:hAnsi="Arial" w:cs="Arial"/>
+          <w:sz w:val="24"/>
+          <w:szCs w:val="24"/>
+        </w:rPr>
+      </w:pPr>
+    </w:p>
+    <w:p>
+      <w:pPr>
+        <w:autoSpaceDE w:val="0"/>
+        <w:autoSpaceDN w:val="0"/>
+        <w:adjustRightInd w:val="0"/>
+        <w:spacing w:after="0" w:line="276" w:lineRule="auto"/>
+        <w:ind w:left="708"/>
+        <w:rPr>
+          <w:rFonts w:ascii="Arial" w:hAnsi="Arial" w:cs="Arial"/>
+          <w:sz w:val="24"/>
+          <w:szCs w:val="24"/>
+          <w:lang w:val="en-US"/>
+        </w:rPr>
+      </w:pPr>
+      <w:r>
+        <w:rPr>
+          <w:rFonts w:ascii="Arial" w:hAnsi="Arial" w:cs="Arial"/>
+          <w:sz w:val="24"/>
+          <w:szCs w:val="24"/>
+          <w:lang w:val="en-US"/>
+        </w:rPr>
+        <w:t>Options.AddPolicy(“</w:t>
+      </w:r>
+      <w:r>
+        <w:rPr>
+          <w:rFonts w:ascii="Arial" w:hAnsi="Arial" w:cs="Arial"/>
+          <w:color w:val="4472C4" w:themeColor="accent1"/>
+          <w:sz w:val="24"/>
+          <w:szCs w:val="24"/>
+          <w:lang w:val="en-US"/>
+        </w:rPr>
+        <w:t>Valor da Claim</w:t>
+      </w:r>
+      <w:r>
+        <w:rPr>
+          <w:rFonts w:ascii="Arial" w:hAnsi="Arial" w:cs="Arial"/>
+          <w:sz w:val="24"/>
+          <w:szCs w:val="24"/>
+          <w:lang w:val="en-US"/>
+        </w:rPr>
+        <w:t>”, configurePolicy: policy =&gt; p</w:t>
+      </w:r>
+      <w:r>
+        <w:rPr>
+          <w:rFonts w:ascii="Arial" w:hAnsi="Arial" w:cs="Arial"/>
+          <w:sz w:val="24"/>
+          <w:szCs w:val="24"/>
+          <w:lang w:val="en-US"/>
+        </w:rPr>
+        <w:t>olicy.</w:t>
+      </w:r>
+      <w:r>
+        <w:rPr>
+          <w:rFonts w:ascii="Arial" w:hAnsi="Arial" w:cs="Arial"/>
+          <w:color w:val="4472C4" w:themeColor="accent1"/>
+          <w:sz w:val="24"/>
+          <w:szCs w:val="24"/>
+          <w:lang w:val="en-US"/>
+        </w:rPr>
+        <w:t>Requirements.Add</w:t>
+      </w:r>
+      <w:r>
+        <w:rPr>
+          <w:rFonts w:ascii="Arial" w:hAnsi="Arial" w:cs="Arial"/>
+          <w:sz w:val="24"/>
+          <w:szCs w:val="24"/>
+          <w:lang w:val="en-US"/>
+        </w:rPr>
+        <w:t xml:space="preserve">(new </w:t>
+      </w:r>
+      <w:r>
+        <w:rPr>
+          <w:rFonts w:ascii="Arial" w:hAnsi="Arial" w:cs="Arial"/>
+          <w:color w:val="4472C4" w:themeColor="accent1"/>
+          <w:sz w:val="24"/>
+          <w:szCs w:val="24"/>
+          <w:lang w:val="en-US"/>
+        </w:rPr>
+        <w:t>NomeDaClasseQueVocêCriou</w:t>
+      </w:r>
+      <w:r>
+        <w:rPr>
+          <w:rFonts w:ascii="Arial" w:hAnsi="Arial" w:cs="Arial"/>
+          <w:sz w:val="24"/>
+          <w:szCs w:val="24"/>
+          <w:lang w:val="en-US"/>
+        </w:rPr>
+        <w:t>(“</w:t>
+      </w:r>
+      <w:r>
+        <w:rPr>
+          <w:rFonts w:ascii="Arial" w:hAnsi="Arial" w:cs="Arial"/>
+          <w:color w:val="4472C4" w:themeColor="accent1"/>
+          <w:sz w:val="24"/>
+          <w:szCs w:val="24"/>
+          <w:lang w:val="en-US"/>
+        </w:rPr>
+        <w:t>Valor da Claim</w:t>
+      </w:r>
+      <w:r>
+        <w:rPr>
+          <w:rFonts w:ascii="Arial" w:hAnsi="Arial" w:cs="Arial"/>
+          <w:sz w:val="24"/>
+          <w:szCs w:val="24"/>
+          <w:lang w:val="en-US"/>
+        </w:rPr>
+        <w:t>)</w:t>
+      </w:r>
+      <w:r>
+        <w:rPr>
+          <w:rFonts w:ascii="Arial" w:hAnsi="Arial" w:cs="Arial"/>
+          <w:sz w:val="24"/>
+          <w:szCs w:val="24"/>
+          <w:lang w:val="en-US"/>
+        </w:rPr>
+        <w:t>)</w:t>
+      </w:r>
+      <w:r>
+        <w:rPr>
+          <w:rFonts w:ascii="Arial" w:hAnsi="Arial" w:cs="Arial"/>
+          <w:sz w:val="24"/>
+          <w:szCs w:val="24"/>
+          <w:lang w:val="en-US"/>
+        </w:rPr>
+        <w:t>)</w:t>
+      </w:r>
+    </w:p>
+    <w:p>
+      <w:pPr>
+        <w:autoSpaceDE w:val="0"/>
+        <w:autoSpaceDN w:val="0"/>
+        <w:adjustRightInd w:val="0"/>
+        <w:spacing w:after="0" w:line="276" w:lineRule="auto"/>
+        <w:ind w:left="720"/>
+        <w:rPr>
+          <w:rFonts w:ascii="Arial" w:hAnsi="Arial" w:cs="Arial"/>
+          <w:sz w:val="24"/>
+          <w:szCs w:val="24"/>
+          <w:lang w:val="en-US"/>
+        </w:rPr>
+      </w:pPr>
+    </w:p>
+    <w:p>
+      <w:pPr>
+        <w:autoSpaceDE w:val="0"/>
+        <w:autoSpaceDN w:val="0"/>
+        <w:adjustRightInd w:val="0"/>
+        <w:spacing w:after="0" w:line="276" w:lineRule="auto"/>
+        <w:ind w:left="720"/>
+        <w:rPr>
+          <w:rFonts w:ascii="Arial" w:hAnsi="Arial" w:cs="Arial"/>
+          <w:sz w:val="24"/>
+          <w:szCs w:val="24"/>
+          <w:lang w:val="en-US"/>
+        </w:rPr>
+      </w:pPr>
     </w:p>
     <w:sectPr>
       <w:pgSz w:w="11906" w:h="16838"/>
@@ -17308,6 +18615,7 @@
   <w:style w:type="character" w:default="1" w:styleId="Fontepargpadro">
     <w:name w:val="Default Paragraph Font"/>
     <w:uiPriority w:val="1"/>
+    <w:semiHidden/>
     <w:unhideWhenUsed/>
   </w:style>
   <w:style w:type="table" w:default="1" w:styleId="Tabelanormal">

</xml_diff>

<commit_message>
Working with Configurations and Startup.cs
</commit_message>
<xml_diff>
--- a/02 -  Dominando o ASP.NET CORE MVC/Dominando o ASP.NET CORE MVC.docx
+++ b/02 -  Dominando o ASP.NET CORE MVC/Dominando o ASP.NET CORE MVC.docx
@@ -857,7 +857,7 @@
           <v:rect id="rectole0000000000" o:spid="_x0000_i1025" style="width:413.25pt;height:181.5pt" o:ole="" o:preferrelative="t" stroked="f">
             <v:imagedata r:id="rId6" o:title=""/>
           </v:rect>
-          <o:OLEObject Type="Embed" ProgID="StaticMetafile" ShapeID="rectole0000000000" DrawAspect="Content" ObjectID="_1699907288" r:id="rId7"/>
+          <o:OLEObject Type="Embed" ProgID="StaticMetafile" ShapeID="rectole0000000000" DrawAspect="Content" ObjectID="_1700410305" r:id="rId7"/>
         </w:object>
       </w:r>
       <w:r>
@@ -865,7 +865,7 @@
           <v:rect id="rectole0000000001" o:spid="_x0000_i1026" style="width:413.25pt;height:181.5pt" o:ole="" o:preferrelative="t" stroked="f">
             <v:imagedata r:id="rId6" o:title=""/>
           </v:rect>
-          <o:OLEObject Type="Embed" ProgID="StaticMetafile" ShapeID="rectole0000000001" DrawAspect="Content" ObjectID="_1699907289" r:id="rId8"/>
+          <o:OLEObject Type="Embed" ProgID="StaticMetafile" ShapeID="rectole0000000001" DrawAspect="Content" ObjectID="_1700410306" r:id="rId8"/>
         </w:object>
       </w:r>
     </w:p>
@@ -2002,7 +2002,6 @@
           <w:rFonts w:ascii="Consolas" w:eastAsia="Consolas" w:hAnsi="Consolas" w:cs="Consolas"/>
           <w:color w:val="000000"/>
           <w:sz w:val="19"/>
-          <w:lang w:val="en-US"/>
         </w:rPr>
       </w:pPr>
       <w:r>
@@ -2019,7 +2018,6 @@
           <w:rFonts w:ascii="Consolas" w:eastAsia="Consolas" w:hAnsi="Consolas" w:cs="Consolas"/>
           <w:color w:val="000000"/>
           <w:sz w:val="19"/>
-          <w:lang w:val="en-US"/>
         </w:rPr>
         <w:t>}</w:t>
       </w:r>
@@ -2031,7 +2029,6 @@
           <w:rFonts w:ascii="Consolas" w:eastAsia="Consolas" w:hAnsi="Consolas" w:cs="Consolas"/>
           <w:color w:val="000000"/>
           <w:sz w:val="19"/>
-          <w:lang w:val="en-US"/>
         </w:rPr>
       </w:pPr>
     </w:p>
@@ -16318,6 +16315,45 @@
     </w:p>
     <w:p>
       <w:pPr>
+        <w:pStyle w:val="PargrafodaLista"/>
+        <w:autoSpaceDE w:val="0"/>
+        <w:autoSpaceDN w:val="0"/>
+        <w:adjustRightInd w:val="0"/>
+        <w:spacing w:after="0" w:line="276" w:lineRule="auto"/>
+        <w:rPr>
+          <w:rFonts w:ascii="Arial" w:hAnsi="Arial" w:cs="Arial"/>
+          <w:bCs/>
+          <w:sz w:val="24"/>
+          <w:szCs w:val="24"/>
+        </w:rPr>
+      </w:pPr>
+    </w:p>
+    <w:p>
+      <w:pPr>
+        <w:pStyle w:val="PargrafodaLista"/>
+        <w:autoSpaceDE w:val="0"/>
+        <w:autoSpaceDN w:val="0"/>
+        <w:adjustRightInd w:val="0"/>
+        <w:spacing w:after="0" w:line="276" w:lineRule="auto"/>
+        <w:rPr>
+          <w:rFonts w:ascii="Arial" w:hAnsi="Arial" w:cs="Arial"/>
+          <w:bCs/>
+          <w:sz w:val="24"/>
+          <w:szCs w:val="24"/>
+        </w:rPr>
+      </w:pPr>
+      <w:r>
+        <w:rPr>
+          <w:rFonts w:ascii="Arial" w:hAnsi="Arial" w:cs="Arial"/>
+          <w:bCs/>
+          <w:sz w:val="24"/>
+          <w:szCs w:val="24"/>
+        </w:rPr>
+        <w:t>PAREI MINUTO 24 AULA DE CLAIMS CUSTOMIZADAS</w:t>
+      </w:r>
+    </w:p>
+    <w:p>
+      <w:pPr>
         <w:autoSpaceDE w:val="0"/>
         <w:autoSpaceDN w:val="0"/>
         <w:adjustRightInd w:val="0"/>
@@ -16326,6 +16362,1296 @@
         <w:rPr>
           <w:rFonts w:ascii="Arial" w:hAnsi="Arial" w:cs="Arial"/>
           <w:bCs/>
+          <w:sz w:val="24"/>
+          <w:szCs w:val="24"/>
+        </w:rPr>
+      </w:pPr>
+    </w:p>
+    <w:p>
+      <w:pPr>
+        <w:autoSpaceDE w:val="0"/>
+        <w:autoSpaceDN w:val="0"/>
+        <w:adjustRightInd w:val="0"/>
+        <w:spacing w:after="0" w:line="276" w:lineRule="auto"/>
+        <w:ind w:left="720"/>
+        <w:rPr>
+          <w:rFonts w:ascii="Arial" w:hAnsi="Arial" w:cs="Arial"/>
+          <w:bCs/>
+          <w:sz w:val="24"/>
+          <w:szCs w:val="24"/>
+        </w:rPr>
+      </w:pPr>
+    </w:p>
+    <w:p>
+      <w:pPr>
+        <w:autoSpaceDE w:val="0"/>
+        <w:autoSpaceDN w:val="0"/>
+        <w:adjustRightInd w:val="0"/>
+        <w:spacing w:after="0" w:line="276" w:lineRule="auto"/>
+        <w:ind w:left="720"/>
+        <w:rPr>
+          <w:rFonts w:ascii="Arial" w:hAnsi="Arial" w:cs="Arial"/>
+          <w:bCs/>
+          <w:sz w:val="24"/>
+          <w:szCs w:val="24"/>
+        </w:rPr>
+      </w:pPr>
+    </w:p>
+    <w:p>
+      <w:pPr>
+        <w:autoSpaceDE w:val="0"/>
+        <w:autoSpaceDN w:val="0"/>
+        <w:adjustRightInd w:val="0"/>
+        <w:spacing w:after="0" w:line="276" w:lineRule="auto"/>
+        <w:ind w:left="720"/>
+        <w:rPr>
+          <w:rFonts w:ascii="Arial" w:hAnsi="Arial" w:cs="Arial"/>
+          <w:bCs/>
+          <w:sz w:val="24"/>
+          <w:szCs w:val="24"/>
+        </w:rPr>
+      </w:pPr>
+    </w:p>
+    <w:p>
+      <w:pPr>
+        <w:autoSpaceDE w:val="0"/>
+        <w:autoSpaceDN w:val="0"/>
+        <w:adjustRightInd w:val="0"/>
+        <w:spacing w:after="0" w:line="276" w:lineRule="auto"/>
+        <w:ind w:left="720"/>
+        <w:rPr>
+          <w:rFonts w:ascii="Arial" w:hAnsi="Arial" w:cs="Arial"/>
+          <w:bCs/>
+          <w:sz w:val="24"/>
+          <w:szCs w:val="24"/>
+        </w:rPr>
+      </w:pPr>
+    </w:p>
+    <w:p>
+      <w:pPr>
+        <w:autoSpaceDE w:val="0"/>
+        <w:autoSpaceDN w:val="0"/>
+        <w:adjustRightInd w:val="0"/>
+        <w:spacing w:after="0" w:line="276" w:lineRule="auto"/>
+        <w:ind w:left="720"/>
+        <w:rPr>
+          <w:rFonts w:ascii="Arial" w:hAnsi="Arial" w:cs="Arial"/>
+          <w:bCs/>
+          <w:sz w:val="24"/>
+          <w:szCs w:val="24"/>
+        </w:rPr>
+      </w:pPr>
+    </w:p>
+    <w:p>
+      <w:pPr>
+        <w:autoSpaceDE w:val="0"/>
+        <w:autoSpaceDN w:val="0"/>
+        <w:adjustRightInd w:val="0"/>
+        <w:spacing w:after="0" w:line="276" w:lineRule="auto"/>
+        <w:ind w:left="720"/>
+        <w:rPr>
+          <w:rFonts w:ascii="Arial" w:hAnsi="Arial" w:cs="Arial"/>
+          <w:bCs/>
+          <w:sz w:val="24"/>
+          <w:szCs w:val="24"/>
+        </w:rPr>
+      </w:pPr>
+    </w:p>
+    <w:p>
+      <w:pPr>
+        <w:autoSpaceDE w:val="0"/>
+        <w:autoSpaceDN w:val="0"/>
+        <w:adjustRightInd w:val="0"/>
+        <w:spacing w:after="0" w:line="276" w:lineRule="auto"/>
+        <w:ind w:left="720"/>
+        <w:rPr>
+          <w:rFonts w:ascii="Arial" w:hAnsi="Arial" w:cs="Arial"/>
+          <w:bCs/>
+          <w:sz w:val="24"/>
+          <w:szCs w:val="24"/>
+        </w:rPr>
+      </w:pPr>
+    </w:p>
+    <w:p>
+      <w:pPr>
+        <w:autoSpaceDE w:val="0"/>
+        <w:autoSpaceDN w:val="0"/>
+        <w:adjustRightInd w:val="0"/>
+        <w:spacing w:after="0" w:line="276" w:lineRule="auto"/>
+        <w:ind w:left="720"/>
+        <w:rPr>
+          <w:rFonts w:ascii="Arial" w:hAnsi="Arial" w:cs="Arial"/>
+          <w:bCs/>
+          <w:sz w:val="24"/>
+          <w:szCs w:val="24"/>
+        </w:rPr>
+      </w:pPr>
+    </w:p>
+    <w:p>
+      <w:pPr>
+        <w:autoSpaceDE w:val="0"/>
+        <w:autoSpaceDN w:val="0"/>
+        <w:adjustRightInd w:val="0"/>
+        <w:spacing w:after="0" w:line="276" w:lineRule="auto"/>
+        <w:ind w:left="720"/>
+        <w:rPr>
+          <w:rFonts w:ascii="Arial" w:hAnsi="Arial" w:cs="Arial"/>
+          <w:bCs/>
+          <w:sz w:val="24"/>
+          <w:szCs w:val="24"/>
+        </w:rPr>
+      </w:pPr>
+    </w:p>
+    <w:p>
+      <w:pPr>
+        <w:autoSpaceDE w:val="0"/>
+        <w:autoSpaceDN w:val="0"/>
+        <w:adjustRightInd w:val="0"/>
+        <w:spacing w:after="0" w:line="276" w:lineRule="auto"/>
+        <w:ind w:left="720"/>
+        <w:rPr>
+          <w:rFonts w:ascii="Arial" w:hAnsi="Arial" w:cs="Arial"/>
+          <w:bCs/>
+          <w:sz w:val="24"/>
+          <w:szCs w:val="24"/>
+        </w:rPr>
+      </w:pPr>
+    </w:p>
+    <w:p>
+      <w:pPr>
+        <w:autoSpaceDE w:val="0"/>
+        <w:autoSpaceDN w:val="0"/>
+        <w:adjustRightInd w:val="0"/>
+        <w:spacing w:after="0" w:line="276" w:lineRule="auto"/>
+        <w:ind w:left="720"/>
+        <w:rPr>
+          <w:rFonts w:ascii="Arial" w:hAnsi="Arial" w:cs="Arial"/>
+          <w:bCs/>
+          <w:sz w:val="24"/>
+          <w:szCs w:val="24"/>
+        </w:rPr>
+      </w:pPr>
+    </w:p>
+    <w:p>
+      <w:pPr>
+        <w:autoSpaceDE w:val="0"/>
+        <w:autoSpaceDN w:val="0"/>
+        <w:adjustRightInd w:val="0"/>
+        <w:spacing w:after="0" w:line="276" w:lineRule="auto"/>
+        <w:ind w:left="720"/>
+        <w:rPr>
+          <w:rFonts w:ascii="Arial" w:hAnsi="Arial" w:cs="Arial"/>
+          <w:bCs/>
+          <w:sz w:val="24"/>
+          <w:szCs w:val="24"/>
+        </w:rPr>
+      </w:pPr>
+    </w:p>
+    <w:p>
+      <w:pPr>
+        <w:autoSpaceDE w:val="0"/>
+        <w:autoSpaceDN w:val="0"/>
+        <w:adjustRightInd w:val="0"/>
+        <w:spacing w:after="0" w:line="276" w:lineRule="auto"/>
+        <w:ind w:left="720"/>
+        <w:rPr>
+          <w:rFonts w:ascii="Arial" w:hAnsi="Arial" w:cs="Arial"/>
+          <w:bCs/>
+          <w:sz w:val="24"/>
+          <w:szCs w:val="24"/>
+        </w:rPr>
+      </w:pPr>
+    </w:p>
+    <w:p>
+      <w:pPr>
+        <w:autoSpaceDE w:val="0"/>
+        <w:autoSpaceDN w:val="0"/>
+        <w:adjustRightInd w:val="0"/>
+        <w:spacing w:after="0" w:line="276" w:lineRule="auto"/>
+        <w:ind w:left="720"/>
+        <w:rPr>
+          <w:rFonts w:ascii="Arial" w:hAnsi="Arial" w:cs="Arial"/>
+          <w:bCs/>
+          <w:sz w:val="24"/>
+          <w:szCs w:val="24"/>
+        </w:rPr>
+      </w:pPr>
+    </w:p>
+    <w:p>
+      <w:pPr>
+        <w:autoSpaceDE w:val="0"/>
+        <w:autoSpaceDN w:val="0"/>
+        <w:adjustRightInd w:val="0"/>
+        <w:spacing w:after="0" w:line="276" w:lineRule="auto"/>
+        <w:ind w:left="720"/>
+        <w:rPr>
+          <w:rFonts w:ascii="Arial" w:hAnsi="Arial" w:cs="Arial"/>
+          <w:bCs/>
+          <w:sz w:val="24"/>
+          <w:szCs w:val="24"/>
+        </w:rPr>
+      </w:pPr>
+    </w:p>
+    <w:p>
+      <w:pPr>
+        <w:autoSpaceDE w:val="0"/>
+        <w:autoSpaceDN w:val="0"/>
+        <w:adjustRightInd w:val="0"/>
+        <w:spacing w:after="0" w:line="276" w:lineRule="auto"/>
+        <w:ind w:left="720"/>
+        <w:rPr>
+          <w:rFonts w:ascii="Arial" w:hAnsi="Arial" w:cs="Arial"/>
+          <w:bCs/>
+          <w:sz w:val="24"/>
+          <w:szCs w:val="24"/>
+        </w:rPr>
+      </w:pPr>
+    </w:p>
+    <w:p>
+      <w:pPr>
+        <w:autoSpaceDE w:val="0"/>
+        <w:autoSpaceDN w:val="0"/>
+        <w:adjustRightInd w:val="0"/>
+        <w:spacing w:after="0" w:line="276" w:lineRule="auto"/>
+        <w:ind w:left="720"/>
+        <w:rPr>
+          <w:rFonts w:ascii="Arial" w:hAnsi="Arial" w:cs="Arial"/>
+          <w:bCs/>
+          <w:sz w:val="24"/>
+          <w:szCs w:val="24"/>
+        </w:rPr>
+      </w:pPr>
+    </w:p>
+    <w:p>
+      <w:pPr>
+        <w:autoSpaceDE w:val="0"/>
+        <w:autoSpaceDN w:val="0"/>
+        <w:adjustRightInd w:val="0"/>
+        <w:spacing w:after="0" w:line="276" w:lineRule="auto"/>
+        <w:ind w:left="720"/>
+        <w:rPr>
+          <w:rFonts w:ascii="Arial" w:hAnsi="Arial" w:cs="Arial"/>
+          <w:bCs/>
+          <w:sz w:val="24"/>
+          <w:szCs w:val="24"/>
+        </w:rPr>
+      </w:pPr>
+    </w:p>
+    <w:p>
+      <w:pPr>
+        <w:autoSpaceDE w:val="0"/>
+        <w:autoSpaceDN w:val="0"/>
+        <w:adjustRightInd w:val="0"/>
+        <w:spacing w:after="0" w:line="276" w:lineRule="auto"/>
+        <w:ind w:left="720"/>
+        <w:rPr>
+          <w:rFonts w:ascii="Arial" w:hAnsi="Arial" w:cs="Arial"/>
+          <w:bCs/>
+          <w:sz w:val="24"/>
+          <w:szCs w:val="24"/>
+        </w:rPr>
+      </w:pPr>
+    </w:p>
+    <w:p>
+      <w:pPr>
+        <w:autoSpaceDE w:val="0"/>
+        <w:autoSpaceDN w:val="0"/>
+        <w:adjustRightInd w:val="0"/>
+        <w:spacing w:after="0" w:line="276" w:lineRule="auto"/>
+        <w:ind w:left="720"/>
+        <w:rPr>
+          <w:rFonts w:ascii="Arial" w:hAnsi="Arial" w:cs="Arial"/>
+          <w:bCs/>
+          <w:sz w:val="24"/>
+          <w:szCs w:val="24"/>
+        </w:rPr>
+      </w:pPr>
+    </w:p>
+    <w:p>
+      <w:pPr>
+        <w:autoSpaceDE w:val="0"/>
+        <w:autoSpaceDN w:val="0"/>
+        <w:adjustRightInd w:val="0"/>
+        <w:spacing w:after="0" w:line="276" w:lineRule="auto"/>
+        <w:ind w:left="720"/>
+        <w:rPr>
+          <w:rFonts w:ascii="Arial" w:hAnsi="Arial" w:cs="Arial"/>
+          <w:bCs/>
+          <w:sz w:val="24"/>
+          <w:szCs w:val="24"/>
+        </w:rPr>
+      </w:pPr>
+    </w:p>
+    <w:p>
+      <w:pPr>
+        <w:autoSpaceDE w:val="0"/>
+        <w:autoSpaceDN w:val="0"/>
+        <w:adjustRightInd w:val="0"/>
+        <w:spacing w:after="0" w:line="276" w:lineRule="auto"/>
+        <w:ind w:left="720"/>
+        <w:rPr>
+          <w:rFonts w:ascii="Arial" w:hAnsi="Arial" w:cs="Arial"/>
+          <w:bCs/>
+          <w:sz w:val="24"/>
+          <w:szCs w:val="24"/>
+        </w:rPr>
+      </w:pPr>
+    </w:p>
+    <w:p>
+      <w:pPr>
+        <w:autoSpaceDE w:val="0"/>
+        <w:autoSpaceDN w:val="0"/>
+        <w:adjustRightInd w:val="0"/>
+        <w:spacing w:after="0" w:line="276" w:lineRule="auto"/>
+        <w:ind w:left="720"/>
+        <w:rPr>
+          <w:rFonts w:ascii="Arial" w:hAnsi="Arial" w:cs="Arial"/>
+          <w:bCs/>
+          <w:sz w:val="24"/>
+          <w:szCs w:val="24"/>
+        </w:rPr>
+      </w:pPr>
+    </w:p>
+    <w:p>
+      <w:pPr>
+        <w:autoSpaceDE w:val="0"/>
+        <w:autoSpaceDN w:val="0"/>
+        <w:adjustRightInd w:val="0"/>
+        <w:spacing w:after="0" w:line="276" w:lineRule="auto"/>
+        <w:ind w:left="720"/>
+        <w:rPr>
+          <w:rFonts w:ascii="Arial" w:hAnsi="Arial" w:cs="Arial"/>
+          <w:bCs/>
+          <w:sz w:val="24"/>
+          <w:szCs w:val="24"/>
+        </w:rPr>
+      </w:pPr>
+    </w:p>
+    <w:p>
+      <w:pPr>
+        <w:autoSpaceDE w:val="0"/>
+        <w:autoSpaceDN w:val="0"/>
+        <w:adjustRightInd w:val="0"/>
+        <w:spacing w:after="0" w:line="276" w:lineRule="auto"/>
+        <w:ind w:left="720"/>
+        <w:rPr>
+          <w:rFonts w:ascii="Arial" w:hAnsi="Arial" w:cs="Arial"/>
+          <w:bCs/>
+          <w:sz w:val="24"/>
+          <w:szCs w:val="24"/>
+        </w:rPr>
+      </w:pPr>
+    </w:p>
+    <w:p>
+      <w:pPr>
+        <w:autoSpaceDE w:val="0"/>
+        <w:autoSpaceDN w:val="0"/>
+        <w:adjustRightInd w:val="0"/>
+        <w:spacing w:after="0" w:line="276" w:lineRule="auto"/>
+        <w:ind w:left="720"/>
+        <w:rPr>
+          <w:rFonts w:ascii="Arial" w:hAnsi="Arial" w:cs="Arial"/>
+          <w:bCs/>
+          <w:sz w:val="24"/>
+          <w:szCs w:val="24"/>
+        </w:rPr>
+      </w:pPr>
+    </w:p>
+    <w:p>
+      <w:pPr>
+        <w:autoSpaceDE w:val="0"/>
+        <w:autoSpaceDN w:val="0"/>
+        <w:adjustRightInd w:val="0"/>
+        <w:spacing w:after="0" w:line="276" w:lineRule="auto"/>
+        <w:ind w:left="720"/>
+        <w:rPr>
+          <w:rFonts w:ascii="Arial" w:hAnsi="Arial" w:cs="Arial"/>
+          <w:bCs/>
+          <w:sz w:val="24"/>
+          <w:szCs w:val="24"/>
+        </w:rPr>
+      </w:pPr>
+    </w:p>
+    <w:p>
+      <w:pPr>
+        <w:autoSpaceDE w:val="0"/>
+        <w:autoSpaceDN w:val="0"/>
+        <w:adjustRightInd w:val="0"/>
+        <w:spacing w:after="0" w:line="276" w:lineRule="auto"/>
+        <w:ind w:left="720"/>
+        <w:rPr>
+          <w:rFonts w:ascii="Arial" w:hAnsi="Arial" w:cs="Arial"/>
+          <w:bCs/>
+          <w:sz w:val="24"/>
+          <w:szCs w:val="24"/>
+        </w:rPr>
+      </w:pPr>
+    </w:p>
+    <w:p>
+      <w:pPr>
+        <w:autoSpaceDE w:val="0"/>
+        <w:autoSpaceDN w:val="0"/>
+        <w:adjustRightInd w:val="0"/>
+        <w:spacing w:after="0" w:line="276" w:lineRule="auto"/>
+        <w:ind w:left="720"/>
+        <w:jc w:val="center"/>
+        <w:rPr>
+          <w:rFonts w:ascii="Arial" w:hAnsi="Arial" w:cs="Arial"/>
+          <w:b/>
+          <w:sz w:val="24"/>
+          <w:szCs w:val="24"/>
+        </w:rPr>
+      </w:pPr>
+      <w:r>
+        <w:rPr>
+          <w:rFonts w:ascii="Arial" w:hAnsi="Arial" w:cs="Arial"/>
+          <w:b/>
+          <w:sz w:val="24"/>
+          <w:szCs w:val="24"/>
+        </w:rPr>
+        <w:lastRenderedPageBreak/>
+        <w:t>Trabalhando com Configurações</w:t>
+      </w:r>
+    </w:p>
+    <w:p>
+      <w:pPr>
+        <w:autoSpaceDE w:val="0"/>
+        <w:autoSpaceDN w:val="0"/>
+        <w:adjustRightInd w:val="0"/>
+        <w:spacing w:after="0" w:line="276" w:lineRule="auto"/>
+        <w:ind w:left="720"/>
+        <w:jc w:val="center"/>
+        <w:rPr>
+          <w:rFonts w:ascii="Arial" w:hAnsi="Arial" w:cs="Arial"/>
+          <w:b/>
+          <w:sz w:val="24"/>
+          <w:szCs w:val="24"/>
+        </w:rPr>
+      </w:pPr>
+    </w:p>
+    <w:p>
+      <w:pPr>
+        <w:autoSpaceDE w:val="0"/>
+        <w:autoSpaceDN w:val="0"/>
+        <w:adjustRightInd w:val="0"/>
+        <w:spacing w:after="0" w:line="276" w:lineRule="auto"/>
+        <w:ind w:left="720"/>
+        <w:rPr>
+          <w:rFonts w:ascii="Arial" w:hAnsi="Arial" w:cs="Arial"/>
+          <w:b/>
+          <w:sz w:val="24"/>
+          <w:szCs w:val="24"/>
+        </w:rPr>
+      </w:pPr>
+    </w:p>
+    <w:p>
+      <w:pPr>
+        <w:pStyle w:val="PargrafodaLista"/>
+        <w:numPr>
+          <w:ilvl w:val="2"/>
+          <w:numId w:val="26"/>
+        </w:numPr>
+        <w:autoSpaceDE w:val="0"/>
+        <w:autoSpaceDN w:val="0"/>
+        <w:adjustRightInd w:val="0"/>
+        <w:spacing w:after="0" w:line="276" w:lineRule="auto"/>
+        <w:rPr>
+          <w:rFonts w:ascii="Arial" w:hAnsi="Arial" w:cs="Arial"/>
+          <w:bCs/>
+          <w:sz w:val="24"/>
+          <w:szCs w:val="24"/>
+        </w:rPr>
+      </w:pPr>
+      <w:r>
+        <w:rPr>
+          <w:rFonts w:ascii="Arial" w:hAnsi="Arial" w:cs="Arial"/>
+          <w:bCs/>
+          <w:sz w:val="24"/>
+          <w:szCs w:val="24"/>
+        </w:rPr>
+        <w:t xml:space="preserve"> Boa prática, limpar comentários que não são úteis no programa.</w:t>
+      </w:r>
+    </w:p>
+    <w:p>
+      <w:pPr>
+        <w:pStyle w:val="PargrafodaLista"/>
+        <w:autoSpaceDE w:val="0"/>
+        <w:autoSpaceDN w:val="0"/>
+        <w:adjustRightInd w:val="0"/>
+        <w:spacing w:after="0" w:line="276" w:lineRule="auto"/>
+        <w:rPr>
+          <w:rFonts w:ascii="Arial" w:hAnsi="Arial" w:cs="Arial"/>
+          <w:bCs/>
+          <w:sz w:val="24"/>
+          <w:szCs w:val="24"/>
+        </w:rPr>
+      </w:pPr>
+    </w:p>
+    <w:p>
+      <w:pPr>
+        <w:pStyle w:val="PargrafodaLista"/>
+        <w:numPr>
+          <w:ilvl w:val="2"/>
+          <w:numId w:val="26"/>
+        </w:numPr>
+        <w:autoSpaceDE w:val="0"/>
+        <w:autoSpaceDN w:val="0"/>
+        <w:adjustRightInd w:val="0"/>
+        <w:spacing w:after="0" w:line="276" w:lineRule="auto"/>
+        <w:rPr>
+          <w:rFonts w:ascii="Arial" w:hAnsi="Arial" w:cs="Arial"/>
+          <w:bCs/>
+          <w:sz w:val="24"/>
+          <w:szCs w:val="24"/>
+        </w:rPr>
+      </w:pPr>
+      <w:r>
+        <w:rPr>
+          <w:rFonts w:ascii="Arial" w:hAnsi="Arial" w:cs="Arial"/>
+          <w:bCs/>
+          <w:sz w:val="24"/>
+          <w:szCs w:val="24"/>
+        </w:rPr>
+        <w:t xml:space="preserve">Uma das opções de organizar o meu Configure é o </w:t>
+      </w:r>
+      <w:r>
+        <w:rPr>
+          <w:rFonts w:ascii="Arial" w:hAnsi="Arial" w:cs="Arial"/>
+          <w:b/>
+          <w:sz w:val="24"/>
+          <w:szCs w:val="24"/>
+        </w:rPr>
+        <w:t>Region</w:t>
+      </w:r>
+      <w:r>
+        <w:rPr>
+          <w:rFonts w:ascii="Arial" w:hAnsi="Arial" w:cs="Arial"/>
+          <w:bCs/>
+          <w:sz w:val="24"/>
+          <w:szCs w:val="24"/>
+        </w:rPr>
+        <w:t xml:space="preserve">, mas existe opções melhores. Na opção que vamos utilizar, criaremos uma classe que herda de </w:t>
+      </w:r>
+      <w:r>
+        <w:rPr>
+          <w:rFonts w:ascii="Arial" w:hAnsi="Arial" w:cs="Arial"/>
+          <w:b/>
+          <w:sz w:val="24"/>
+          <w:szCs w:val="24"/>
+        </w:rPr>
+        <w:t>IServicesCollection</w:t>
+      </w:r>
+      <w:r>
+        <w:rPr>
+          <w:rFonts w:ascii="Arial" w:hAnsi="Arial" w:cs="Arial"/>
+          <w:bCs/>
+          <w:sz w:val="24"/>
+          <w:szCs w:val="24"/>
+        </w:rPr>
+        <w:t xml:space="preserve"> que tem as bibliotecas referentes ao services e nós as exportaremos da nossa </w:t>
+      </w:r>
+      <w:r>
+        <w:rPr>
+          <w:rFonts w:ascii="Arial" w:hAnsi="Arial" w:cs="Arial"/>
+          <w:b/>
+          <w:sz w:val="24"/>
+          <w:szCs w:val="24"/>
+        </w:rPr>
+        <w:t>ConfigureServices</w:t>
+      </w:r>
+      <w:r>
+        <w:rPr>
+          <w:rFonts w:ascii="Arial" w:hAnsi="Arial" w:cs="Arial"/>
+          <w:bCs/>
+          <w:sz w:val="24"/>
+          <w:szCs w:val="24"/>
+        </w:rPr>
+        <w:t>.</w:t>
+      </w:r>
+    </w:p>
+    <w:p>
+      <w:pPr>
+        <w:autoSpaceDE w:val="0"/>
+        <w:autoSpaceDN w:val="0"/>
+        <w:adjustRightInd w:val="0"/>
+        <w:spacing w:after="0" w:line="276" w:lineRule="auto"/>
+        <w:rPr>
+          <w:rFonts w:ascii="Arial" w:hAnsi="Arial" w:cs="Arial"/>
+          <w:bCs/>
+          <w:sz w:val="24"/>
+          <w:szCs w:val="24"/>
+        </w:rPr>
+      </w:pPr>
+    </w:p>
+    <w:p>
+      <w:pPr>
+        <w:pStyle w:val="PargrafodaLista"/>
+        <w:numPr>
+          <w:ilvl w:val="2"/>
+          <w:numId w:val="26"/>
+        </w:numPr>
+        <w:autoSpaceDE w:val="0"/>
+        <w:autoSpaceDN w:val="0"/>
+        <w:adjustRightInd w:val="0"/>
+        <w:spacing w:after="0" w:line="276" w:lineRule="auto"/>
+        <w:rPr>
+          <w:rFonts w:ascii="Arial" w:hAnsi="Arial" w:cs="Arial"/>
+          <w:bCs/>
+          <w:sz w:val="24"/>
+          <w:szCs w:val="24"/>
+        </w:rPr>
+      </w:pPr>
+      <w:r>
+        <w:rPr>
+          <w:rFonts w:ascii="Arial" w:hAnsi="Arial" w:cs="Arial"/>
+          <w:bCs/>
+          <w:sz w:val="24"/>
+          <w:szCs w:val="24"/>
+        </w:rPr>
+        <w:t>Criar um método estático que retorna o próprio objeto, essa por sua vez tornará a classe estática.</w:t>
+      </w:r>
+    </w:p>
+    <w:p>
+      <w:pPr>
+        <w:pStyle w:val="PargrafodaLista"/>
+        <w:jc w:val="center"/>
+        <w:rPr>
+          <w:rFonts w:ascii="Arial" w:hAnsi="Arial" w:cs="Arial"/>
+          <w:bCs/>
+          <w:sz w:val="24"/>
+          <w:szCs w:val="24"/>
+        </w:rPr>
+      </w:pPr>
+    </w:p>
+    <w:p>
+      <w:pPr>
+        <w:autoSpaceDE w:val="0"/>
+        <w:autoSpaceDN w:val="0"/>
+        <w:adjustRightInd w:val="0"/>
+        <w:spacing w:after="0" w:line="240" w:lineRule="auto"/>
+        <w:jc w:val="center"/>
+        <w:rPr>
+          <w:rFonts w:ascii="Consolas" w:hAnsi="Consolas" w:cs="Consolas"/>
+          <w:color w:val="000000"/>
+          <w:sz w:val="19"/>
+          <w:szCs w:val="19"/>
+          <w:lang w:val="en-US"/>
+        </w:rPr>
+      </w:pPr>
+      <w:r>
+        <w:rPr>
+          <w:rFonts w:ascii="Consolas" w:hAnsi="Consolas" w:cs="Consolas"/>
+          <w:color w:val="0000FF"/>
+          <w:sz w:val="19"/>
+          <w:szCs w:val="19"/>
+          <w:lang w:val="en-US"/>
+        </w:rPr>
+        <w:t>namespace</w:t>
+      </w:r>
+      <w:r>
+        <w:rPr>
+          <w:rFonts w:ascii="Consolas" w:hAnsi="Consolas" w:cs="Consolas"/>
+          <w:color w:val="000000"/>
+          <w:sz w:val="19"/>
+          <w:szCs w:val="19"/>
+          <w:lang w:val="en-US"/>
+        </w:rPr>
+        <w:t xml:space="preserve"> AspNetCoreIdentity.Configuration</w:t>
+      </w:r>
+    </w:p>
+    <w:p>
+      <w:pPr>
+        <w:autoSpaceDE w:val="0"/>
+        <w:autoSpaceDN w:val="0"/>
+        <w:adjustRightInd w:val="0"/>
+        <w:spacing w:after="0" w:line="240" w:lineRule="auto"/>
+        <w:jc w:val="center"/>
+        <w:rPr>
+          <w:rFonts w:ascii="Consolas" w:hAnsi="Consolas" w:cs="Consolas"/>
+          <w:color w:val="000000"/>
+          <w:sz w:val="19"/>
+          <w:szCs w:val="19"/>
+          <w:lang w:val="en-US"/>
+        </w:rPr>
+      </w:pPr>
+      <w:r>
+        <w:rPr>
+          <w:rFonts w:ascii="Consolas" w:hAnsi="Consolas" w:cs="Consolas"/>
+          <w:color w:val="000000"/>
+          <w:sz w:val="19"/>
+          <w:szCs w:val="19"/>
+          <w:lang w:val="en-US"/>
+        </w:rPr>
+        <w:t>{</w:t>
+      </w:r>
+    </w:p>
+    <w:p>
+      <w:pPr>
+        <w:autoSpaceDE w:val="0"/>
+        <w:autoSpaceDN w:val="0"/>
+        <w:adjustRightInd w:val="0"/>
+        <w:spacing w:after="0" w:line="240" w:lineRule="auto"/>
+        <w:jc w:val="center"/>
+        <w:rPr>
+          <w:rFonts w:ascii="Consolas" w:hAnsi="Consolas" w:cs="Consolas"/>
+          <w:color w:val="000000"/>
+          <w:sz w:val="19"/>
+          <w:szCs w:val="19"/>
+          <w:lang w:val="en-US"/>
+        </w:rPr>
+      </w:pPr>
+      <w:r>
+        <w:rPr>
+          <w:rFonts w:ascii="Consolas" w:hAnsi="Consolas" w:cs="Consolas"/>
+          <w:color w:val="0000FF"/>
+          <w:sz w:val="19"/>
+          <w:szCs w:val="19"/>
+          <w:lang w:val="en-US"/>
+        </w:rPr>
+        <w:t>public</w:t>
+      </w:r>
+      <w:r>
+        <w:rPr>
+          <w:rFonts w:ascii="Consolas" w:hAnsi="Consolas" w:cs="Consolas"/>
+          <w:color w:val="000000"/>
+          <w:sz w:val="19"/>
+          <w:szCs w:val="19"/>
+          <w:lang w:val="en-US"/>
+        </w:rPr>
+        <w:t xml:space="preserve"> </w:t>
+      </w:r>
+      <w:r>
+        <w:rPr>
+          <w:rFonts w:ascii="Consolas" w:hAnsi="Consolas" w:cs="Consolas"/>
+          <w:color w:val="0000FF"/>
+          <w:sz w:val="19"/>
+          <w:szCs w:val="19"/>
+          <w:lang w:val="en-US"/>
+        </w:rPr>
+        <w:t>static</w:t>
+      </w:r>
+      <w:r>
+        <w:rPr>
+          <w:rFonts w:ascii="Consolas" w:hAnsi="Consolas" w:cs="Consolas"/>
+          <w:color w:val="000000"/>
+          <w:sz w:val="19"/>
+          <w:szCs w:val="19"/>
+          <w:lang w:val="en-US"/>
+        </w:rPr>
+        <w:t xml:space="preserve"> </w:t>
+      </w:r>
+      <w:r>
+        <w:rPr>
+          <w:rFonts w:ascii="Consolas" w:hAnsi="Consolas" w:cs="Consolas"/>
+          <w:color w:val="0000FF"/>
+          <w:sz w:val="19"/>
+          <w:szCs w:val="19"/>
+          <w:lang w:val="en-US"/>
+        </w:rPr>
+        <w:t>class</w:t>
+      </w:r>
+      <w:r>
+        <w:rPr>
+          <w:rFonts w:ascii="Consolas" w:hAnsi="Consolas" w:cs="Consolas"/>
+          <w:color w:val="000000"/>
+          <w:sz w:val="19"/>
+          <w:szCs w:val="19"/>
+          <w:lang w:val="en-US"/>
+        </w:rPr>
+        <w:t xml:space="preserve"> </w:t>
+      </w:r>
+      <w:r>
+        <w:rPr>
+          <w:rFonts w:ascii="Consolas" w:hAnsi="Consolas" w:cs="Consolas"/>
+          <w:color w:val="2B91AF"/>
+          <w:sz w:val="19"/>
+          <w:szCs w:val="19"/>
+          <w:lang w:val="en-US"/>
+        </w:rPr>
+        <w:t>DependencyInjectionConfig</w:t>
+      </w:r>
+    </w:p>
+    <w:p>
+      <w:pPr>
+        <w:autoSpaceDE w:val="0"/>
+        <w:autoSpaceDN w:val="0"/>
+        <w:adjustRightInd w:val="0"/>
+        <w:spacing w:after="0" w:line="240" w:lineRule="auto"/>
+        <w:jc w:val="center"/>
+        <w:rPr>
+          <w:rFonts w:ascii="Consolas" w:hAnsi="Consolas" w:cs="Consolas"/>
+          <w:color w:val="000000"/>
+          <w:sz w:val="19"/>
+          <w:szCs w:val="19"/>
+          <w:lang w:val="en-US"/>
+        </w:rPr>
+      </w:pPr>
+      <w:r>
+        <w:rPr>
+          <w:rFonts w:ascii="Consolas" w:hAnsi="Consolas" w:cs="Consolas"/>
+          <w:color w:val="000000"/>
+          <w:sz w:val="19"/>
+          <w:szCs w:val="19"/>
+          <w:lang w:val="en-US"/>
+        </w:rPr>
+        <w:t>{</w:t>
+      </w:r>
+    </w:p>
+    <w:p>
+      <w:pPr>
+        <w:autoSpaceDE w:val="0"/>
+        <w:autoSpaceDN w:val="0"/>
+        <w:adjustRightInd w:val="0"/>
+        <w:spacing w:after="0" w:line="240" w:lineRule="auto"/>
+        <w:jc w:val="center"/>
+        <w:rPr>
+          <w:rFonts w:ascii="Consolas" w:hAnsi="Consolas" w:cs="Consolas"/>
+          <w:color w:val="000000"/>
+          <w:sz w:val="19"/>
+          <w:szCs w:val="19"/>
+          <w:lang w:val="en-US"/>
+        </w:rPr>
+      </w:pPr>
+    </w:p>
+    <w:p>
+      <w:pPr>
+        <w:autoSpaceDE w:val="0"/>
+        <w:autoSpaceDN w:val="0"/>
+        <w:adjustRightInd w:val="0"/>
+        <w:spacing w:after="0" w:line="240" w:lineRule="auto"/>
+        <w:jc w:val="center"/>
+        <w:rPr>
+          <w:rFonts w:ascii="Consolas" w:hAnsi="Consolas" w:cs="Consolas"/>
+          <w:color w:val="000000"/>
+          <w:sz w:val="19"/>
+          <w:szCs w:val="19"/>
+          <w:lang w:val="en-US"/>
+        </w:rPr>
+      </w:pPr>
+      <w:r>
+        <w:rPr>
+          <w:rFonts w:ascii="Consolas" w:hAnsi="Consolas" w:cs="Consolas"/>
+          <w:color w:val="0000FF"/>
+          <w:sz w:val="19"/>
+          <w:szCs w:val="19"/>
+          <w:lang w:val="en-US"/>
+        </w:rPr>
+        <w:t>public</w:t>
+      </w:r>
+      <w:r>
+        <w:rPr>
+          <w:rFonts w:ascii="Consolas" w:hAnsi="Consolas" w:cs="Consolas"/>
+          <w:color w:val="000000"/>
+          <w:sz w:val="19"/>
+          <w:szCs w:val="19"/>
+          <w:lang w:val="en-US"/>
+        </w:rPr>
+        <w:t xml:space="preserve"> </w:t>
+      </w:r>
+      <w:r>
+        <w:rPr>
+          <w:rFonts w:ascii="Consolas" w:hAnsi="Consolas" w:cs="Consolas"/>
+          <w:color w:val="0000FF"/>
+          <w:sz w:val="19"/>
+          <w:szCs w:val="19"/>
+          <w:lang w:val="en-US"/>
+        </w:rPr>
+        <w:t>static</w:t>
+      </w:r>
+      <w:r>
+        <w:rPr>
+          <w:rFonts w:ascii="Consolas" w:hAnsi="Consolas" w:cs="Consolas"/>
+          <w:color w:val="000000"/>
+          <w:sz w:val="19"/>
+          <w:szCs w:val="19"/>
+          <w:lang w:val="en-US"/>
+        </w:rPr>
+        <w:t xml:space="preserve"> IServiceCollection ResolveDependencies(</w:t>
+      </w:r>
+      <w:r>
+        <w:rPr>
+          <w:rFonts w:ascii="Consolas" w:hAnsi="Consolas" w:cs="Consolas"/>
+          <w:color w:val="0000FF"/>
+          <w:sz w:val="19"/>
+          <w:szCs w:val="19"/>
+          <w:lang w:val="en-US"/>
+        </w:rPr>
+        <w:t>this</w:t>
+      </w:r>
+      <w:r>
+        <w:rPr>
+          <w:rFonts w:ascii="Consolas" w:hAnsi="Consolas" w:cs="Consolas"/>
+          <w:color w:val="000000"/>
+          <w:sz w:val="19"/>
+          <w:szCs w:val="19"/>
+          <w:lang w:val="en-US"/>
+        </w:rPr>
+        <w:t xml:space="preserve"> IServiceCollection services)</w:t>
+      </w:r>
+    </w:p>
+    <w:p>
+      <w:pPr>
+        <w:autoSpaceDE w:val="0"/>
+        <w:autoSpaceDN w:val="0"/>
+        <w:adjustRightInd w:val="0"/>
+        <w:spacing w:after="0" w:line="240" w:lineRule="auto"/>
+        <w:jc w:val="center"/>
+        <w:rPr>
+          <w:rFonts w:ascii="Consolas" w:hAnsi="Consolas" w:cs="Consolas"/>
+          <w:color w:val="000000"/>
+          <w:sz w:val="19"/>
+          <w:szCs w:val="19"/>
+          <w:lang w:val="en-US"/>
+        </w:rPr>
+      </w:pPr>
+      <w:r>
+        <w:rPr>
+          <w:rFonts w:ascii="Consolas" w:hAnsi="Consolas" w:cs="Consolas"/>
+          <w:color w:val="000000"/>
+          <w:sz w:val="19"/>
+          <w:szCs w:val="19"/>
+          <w:lang w:val="en-US"/>
+        </w:rPr>
+        <w:t>{</w:t>
+      </w:r>
+    </w:p>
+    <w:p>
+      <w:pPr>
+        <w:autoSpaceDE w:val="0"/>
+        <w:autoSpaceDN w:val="0"/>
+        <w:adjustRightInd w:val="0"/>
+        <w:spacing w:after="0" w:line="240" w:lineRule="auto"/>
+        <w:jc w:val="center"/>
+        <w:rPr>
+          <w:rFonts w:ascii="Consolas" w:hAnsi="Consolas" w:cs="Consolas"/>
+          <w:color w:val="000000"/>
+          <w:sz w:val="19"/>
+          <w:szCs w:val="19"/>
+          <w:lang w:val="en-US"/>
+        </w:rPr>
+      </w:pPr>
+      <w:r>
+        <w:rPr>
+          <w:rFonts w:ascii="Consolas" w:hAnsi="Consolas" w:cs="Consolas"/>
+          <w:color w:val="000000"/>
+          <w:sz w:val="19"/>
+          <w:szCs w:val="19"/>
+          <w:lang w:val="en-US"/>
+        </w:rPr>
+        <w:t>services.AddSingleton&lt;IAuthorizationHandler, PermissaoNecessariaHandler&gt;();</w:t>
+      </w:r>
+    </w:p>
+    <w:p>
+      <w:pPr>
+        <w:autoSpaceDE w:val="0"/>
+        <w:autoSpaceDN w:val="0"/>
+        <w:adjustRightInd w:val="0"/>
+        <w:spacing w:after="0" w:line="240" w:lineRule="auto"/>
+        <w:jc w:val="center"/>
+        <w:rPr>
+          <w:rFonts w:ascii="Consolas" w:hAnsi="Consolas" w:cs="Consolas"/>
+          <w:color w:val="000000"/>
+          <w:sz w:val="19"/>
+          <w:szCs w:val="19"/>
+          <w:lang w:val="en-US"/>
+        </w:rPr>
+      </w:pPr>
+    </w:p>
+    <w:p>
+      <w:pPr>
+        <w:autoSpaceDE w:val="0"/>
+        <w:autoSpaceDN w:val="0"/>
+        <w:adjustRightInd w:val="0"/>
+        <w:spacing w:after="0" w:line="240" w:lineRule="auto"/>
+        <w:jc w:val="center"/>
+        <w:rPr>
+          <w:rFonts w:ascii="Consolas" w:hAnsi="Consolas" w:cs="Consolas"/>
+          <w:color w:val="000000"/>
+          <w:sz w:val="19"/>
+          <w:szCs w:val="19"/>
+          <w:lang w:val="en-US"/>
+        </w:rPr>
+      </w:pPr>
+      <w:r>
+        <w:rPr>
+          <w:rFonts w:ascii="Consolas" w:hAnsi="Consolas" w:cs="Consolas"/>
+          <w:color w:val="0000FF"/>
+          <w:sz w:val="19"/>
+          <w:szCs w:val="19"/>
+          <w:lang w:val="en-US"/>
+        </w:rPr>
+        <w:t>return</w:t>
+      </w:r>
+      <w:r>
+        <w:rPr>
+          <w:rFonts w:ascii="Consolas" w:hAnsi="Consolas" w:cs="Consolas"/>
+          <w:color w:val="000000"/>
+          <w:sz w:val="19"/>
+          <w:szCs w:val="19"/>
+          <w:lang w:val="en-US"/>
+        </w:rPr>
+        <w:t xml:space="preserve"> services;</w:t>
+      </w:r>
+    </w:p>
+    <w:p>
+      <w:pPr>
+        <w:autoSpaceDE w:val="0"/>
+        <w:autoSpaceDN w:val="0"/>
+        <w:adjustRightInd w:val="0"/>
+        <w:spacing w:after="0" w:line="240" w:lineRule="auto"/>
+        <w:jc w:val="center"/>
+        <w:rPr>
+          <w:rFonts w:ascii="Consolas" w:hAnsi="Consolas" w:cs="Consolas"/>
+          <w:color w:val="000000"/>
+          <w:sz w:val="19"/>
+          <w:szCs w:val="19"/>
+        </w:rPr>
+      </w:pPr>
+      <w:r>
+        <w:rPr>
+          <w:rFonts w:ascii="Consolas" w:hAnsi="Consolas" w:cs="Consolas"/>
+          <w:color w:val="000000"/>
+          <w:sz w:val="19"/>
+          <w:szCs w:val="19"/>
+        </w:rPr>
+        <w:t>}</w:t>
+      </w:r>
+    </w:p>
+    <w:p>
+      <w:pPr>
+        <w:autoSpaceDE w:val="0"/>
+        <w:autoSpaceDN w:val="0"/>
+        <w:adjustRightInd w:val="0"/>
+        <w:spacing w:after="0" w:line="240" w:lineRule="auto"/>
+        <w:jc w:val="center"/>
+        <w:rPr>
+          <w:rFonts w:ascii="Consolas" w:hAnsi="Consolas" w:cs="Consolas"/>
+          <w:color w:val="000000"/>
+          <w:sz w:val="19"/>
+          <w:szCs w:val="19"/>
+        </w:rPr>
+      </w:pPr>
+      <w:r>
+        <w:rPr>
+          <w:rFonts w:ascii="Consolas" w:hAnsi="Consolas" w:cs="Consolas"/>
+          <w:color w:val="000000"/>
+          <w:sz w:val="19"/>
+          <w:szCs w:val="19"/>
+        </w:rPr>
+        <w:t>}</w:t>
+      </w:r>
+    </w:p>
+    <w:p>
+      <w:pPr>
+        <w:autoSpaceDE w:val="0"/>
+        <w:autoSpaceDN w:val="0"/>
+        <w:adjustRightInd w:val="0"/>
+        <w:spacing w:after="0" w:line="240" w:lineRule="auto"/>
+        <w:jc w:val="center"/>
+        <w:rPr>
+          <w:rFonts w:ascii="Consolas" w:hAnsi="Consolas" w:cs="Consolas"/>
+          <w:color w:val="000000"/>
+          <w:sz w:val="19"/>
+          <w:szCs w:val="19"/>
+        </w:rPr>
+      </w:pPr>
+      <w:r>
+        <w:rPr>
+          <w:rFonts w:ascii="Consolas" w:hAnsi="Consolas" w:cs="Consolas"/>
+          <w:color w:val="000000"/>
+          <w:sz w:val="19"/>
+          <w:szCs w:val="19"/>
+        </w:rPr>
+        <w:t>}</w:t>
+      </w:r>
+    </w:p>
+    <w:p>
+      <w:pPr>
+        <w:autoSpaceDE w:val="0"/>
+        <w:autoSpaceDN w:val="0"/>
+        <w:adjustRightInd w:val="0"/>
+        <w:spacing w:after="0" w:line="240" w:lineRule="auto"/>
+        <w:jc w:val="center"/>
+        <w:rPr>
+          <w:rFonts w:ascii="Consolas" w:hAnsi="Consolas" w:cs="Consolas"/>
+          <w:color w:val="000000"/>
+          <w:sz w:val="19"/>
+          <w:szCs w:val="19"/>
+        </w:rPr>
+      </w:pPr>
+    </w:p>
+    <w:p>
+      <w:pPr>
+        <w:autoSpaceDE w:val="0"/>
+        <w:autoSpaceDN w:val="0"/>
+        <w:adjustRightInd w:val="0"/>
+        <w:spacing w:after="0" w:line="240" w:lineRule="auto"/>
+        <w:jc w:val="center"/>
+        <w:rPr>
+          <w:rFonts w:ascii="Consolas" w:hAnsi="Consolas" w:cs="Consolas"/>
+          <w:color w:val="000000"/>
+          <w:sz w:val="19"/>
+          <w:szCs w:val="19"/>
+        </w:rPr>
+      </w:pPr>
+    </w:p>
+    <w:p>
+      <w:pPr>
+        <w:pStyle w:val="PargrafodaLista"/>
+        <w:numPr>
+          <w:ilvl w:val="2"/>
+          <w:numId w:val="26"/>
+        </w:numPr>
+        <w:autoSpaceDE w:val="0"/>
+        <w:autoSpaceDN w:val="0"/>
+        <w:adjustRightInd w:val="0"/>
+        <w:spacing w:after="0" w:line="240" w:lineRule="auto"/>
+        <w:rPr>
+          <w:rFonts w:ascii="Consolas" w:hAnsi="Consolas" w:cs="Consolas"/>
+          <w:b/>
+          <w:bCs/>
+          <w:color w:val="000000"/>
+          <w:sz w:val="19"/>
+          <w:szCs w:val="19"/>
+        </w:rPr>
+      </w:pPr>
+      <w:r>
+        <w:rPr>
+          <w:rFonts w:ascii="Arial" w:hAnsi="Arial" w:cs="Arial"/>
+          <w:color w:val="000000"/>
+          <w:sz w:val="24"/>
+          <w:szCs w:val="24"/>
+        </w:rPr>
+        <w:t xml:space="preserve">Agora, apenas devemos voltar em nossa classe Startup, em </w:t>
+      </w:r>
+      <w:r>
+        <w:rPr>
+          <w:rFonts w:ascii="Arial" w:hAnsi="Arial" w:cs="Arial"/>
+          <w:b/>
+          <w:bCs/>
+          <w:color w:val="000000"/>
+          <w:sz w:val="24"/>
+          <w:szCs w:val="24"/>
+        </w:rPr>
+        <w:t>ConfigureServices</w:t>
+      </w:r>
+      <w:r>
+        <w:rPr>
+          <w:rFonts w:ascii="Arial" w:hAnsi="Arial" w:cs="Arial"/>
+          <w:color w:val="000000"/>
+          <w:sz w:val="24"/>
+          <w:szCs w:val="24"/>
+        </w:rPr>
+        <w:t xml:space="preserve"> adicionar o meu </w:t>
+      </w:r>
+      <w:r>
+        <w:rPr>
+          <w:rFonts w:ascii="Arial" w:hAnsi="Arial" w:cs="Arial"/>
+          <w:b/>
+          <w:bCs/>
+          <w:color w:val="000000"/>
+          <w:sz w:val="24"/>
+          <w:szCs w:val="24"/>
+        </w:rPr>
+        <w:t>services.NomeDaClasse</w:t>
+      </w:r>
+    </w:p>
+    <w:p>
+      <w:pPr>
+        <w:pStyle w:val="PargrafodaLista"/>
+        <w:autoSpaceDE w:val="0"/>
+        <w:autoSpaceDN w:val="0"/>
+        <w:adjustRightInd w:val="0"/>
+        <w:spacing w:after="0" w:line="276" w:lineRule="auto"/>
+        <w:rPr>
+          <w:rFonts w:ascii="Arial" w:hAnsi="Arial" w:cs="Arial"/>
+          <w:bCs/>
+          <w:sz w:val="24"/>
+          <w:szCs w:val="24"/>
+        </w:rPr>
+      </w:pPr>
+    </w:p>
+    <w:p>
+      <w:pPr>
+        <w:pStyle w:val="PargrafodaLista"/>
+        <w:numPr>
+          <w:ilvl w:val="2"/>
+          <w:numId w:val="26"/>
+        </w:numPr>
+        <w:autoSpaceDE w:val="0"/>
+        <w:autoSpaceDN w:val="0"/>
+        <w:adjustRightInd w:val="0"/>
+        <w:spacing w:after="0" w:line="276" w:lineRule="auto"/>
+        <w:rPr>
+          <w:rFonts w:ascii="Arial" w:hAnsi="Arial" w:cs="Arial"/>
+          <w:bCs/>
+          <w:sz w:val="24"/>
+          <w:szCs w:val="24"/>
+        </w:rPr>
+      </w:pPr>
+      <w:r>
+        <w:rPr>
+          <w:rFonts w:ascii="Arial" w:hAnsi="Arial" w:cs="Arial"/>
+          <w:bCs/>
+          <w:sz w:val="24"/>
+          <w:szCs w:val="24"/>
+        </w:rPr>
+        <w:t xml:space="preserve">Ao tentar passar a string de conexão com o banco de dados, pode dar erro no </w:t>
+      </w:r>
+      <w:r>
+        <w:rPr>
+          <w:rFonts w:ascii="Arial" w:hAnsi="Arial" w:cs="Arial"/>
+          <w:b/>
+          <w:sz w:val="24"/>
+          <w:szCs w:val="24"/>
+        </w:rPr>
+        <w:t>Configuration</w:t>
+      </w:r>
+      <w:r>
+        <w:rPr>
+          <w:rFonts w:ascii="Arial" w:hAnsi="Arial" w:cs="Arial"/>
+          <w:bCs/>
+          <w:sz w:val="24"/>
+          <w:szCs w:val="24"/>
+        </w:rPr>
+        <w:t>. Isso acontece porque ele precisa da injeção de dependência do Configuration, necessitando assim, passá-lo também a nossa classe.</w:t>
+      </w:r>
+      <w:r>
+        <w:rPr>
+          <w:rFonts w:ascii="Arial" w:hAnsi="Arial" w:cs="Arial"/>
+          <w:bCs/>
+          <w:sz w:val="24"/>
+          <w:szCs w:val="24"/>
+        </w:rPr>
+        <w:t xml:space="preserve"> Essa eu posso passar diretamente como parâmetro.</w:t>
+      </w:r>
+    </w:p>
+    <w:p>
+      <w:pPr>
+        <w:autoSpaceDE w:val="0"/>
+        <w:autoSpaceDN w:val="0"/>
+        <w:adjustRightInd w:val="0"/>
+        <w:spacing w:after="0" w:line="276" w:lineRule="auto"/>
+        <w:ind w:left="720"/>
+        <w:rPr>
+          <w:rFonts w:ascii="Arial" w:hAnsi="Arial" w:cs="Arial"/>
+          <w:bCs/>
+          <w:sz w:val="24"/>
+          <w:szCs w:val="24"/>
+        </w:rPr>
+      </w:pPr>
+    </w:p>
+    <w:p>
+      <w:pPr>
+        <w:autoSpaceDE w:val="0"/>
+        <w:autoSpaceDN w:val="0"/>
+        <w:adjustRightInd w:val="0"/>
+        <w:spacing w:after="0" w:line="276" w:lineRule="auto"/>
+        <w:ind w:left="720"/>
+        <w:jc w:val="center"/>
+        <w:rPr>
+          <w:rFonts w:ascii="Arial" w:hAnsi="Arial" w:cs="Arial"/>
+          <w:b/>
           <w:sz w:val="24"/>
           <w:szCs w:val="24"/>
         </w:rPr>

</xml_diff>

<commit_message>
Trying working with jQuery and mask input ('NOT SUCCESSFULL')
</commit_message>
<xml_diff>
--- a/02 -  Dominando o ASP.NET CORE MVC/Dominando o ASP.NET CORE MVC.docx
+++ b/02 -  Dominando o ASP.NET CORE MVC/Dominando o ASP.NET CORE MVC.docx
@@ -953,18 +953,18 @@
       </w:pPr>
       <w:r>
         <w:object w:dxaOrig="8260" w:dyaOrig="3624" w14:anchorId="57E90E6A">
-          <v:rect id="rectole0000000000" o:spid="_x0000_i1025" style="width:413.25pt;height:181.5pt" o:ole="" o:preferrelative="t" stroked="f">
+          <v:rect id="rectole0000000000" o:spid="_x0000_i1025" style="width:413.75pt;height:181.45pt" o:ole="" o:preferrelative="t" stroked="f">
             <v:imagedata r:id="rId6" o:title=""/>
           </v:rect>
-          <o:OLEObject Type="Embed" ProgID="StaticMetafile" ShapeID="rectole0000000000" DrawAspect="Content" ObjectID="_1702922312" r:id="rId7"/>
+          <o:OLEObject Type="Embed" ProgID="StaticMetafile" ShapeID="rectole0000000000" DrawAspect="Content" ObjectID="_1704901877" r:id="rId7"/>
         </w:object>
       </w:r>
       <w:r>
         <w:object w:dxaOrig="8260" w:dyaOrig="3624" w14:anchorId="22DADE1D">
-          <v:rect id="rectole0000000001" o:spid="_x0000_i1026" style="width:413.25pt;height:181.5pt" o:ole="" o:preferrelative="t" stroked="f">
+          <v:rect id="rectole0000000001" o:spid="_x0000_i1026" style="width:413.75pt;height:181.45pt" o:ole="" o:preferrelative="t" stroked="f">
             <v:imagedata r:id="rId6" o:title=""/>
           </v:rect>
-          <o:OLEObject Type="Embed" ProgID="StaticMetafile" ShapeID="rectole0000000001" DrawAspect="Content" ObjectID="_1702922313" r:id="rId8"/>
+          <o:OLEObject Type="Embed" ProgID="StaticMetafile" ShapeID="rectole0000000001" DrawAspect="Content" ObjectID="_1704901878" r:id="rId8"/>
         </w:object>
       </w:r>
     </w:p>
@@ -2319,6 +2319,7 @@
           <w:rFonts w:ascii="Consolas" w:eastAsia="Consolas" w:hAnsi="Consolas" w:cs="Consolas"/>
           <w:color w:val="000000"/>
           <w:sz w:val="19"/>
+          <w:lang w:val="en-US"/>
         </w:rPr>
       </w:pPr>
       <w:r>
@@ -2335,6 +2336,7 @@
           <w:rFonts w:ascii="Consolas" w:eastAsia="Consolas" w:hAnsi="Consolas" w:cs="Consolas"/>
           <w:color w:val="000000"/>
           <w:sz w:val="19"/>
+          <w:lang w:val="en-US"/>
         </w:rPr>
         <w:t>}</w:t>
       </w:r>
@@ -2346,6 +2348,7 @@
           <w:rFonts w:ascii="Consolas" w:eastAsia="Consolas" w:hAnsi="Consolas" w:cs="Consolas"/>
           <w:color w:val="000000"/>
           <w:sz w:val="19"/>
+          <w:lang w:val="en-US"/>
         </w:rPr>
       </w:pPr>
     </w:p>
@@ -4894,133 +4897,365 @@
         </w:rPr>
         <w:t xml:space="preserve">, adicionamos uma </w:t>
       </w:r>
-      <w:r>
-        <w:rPr>
-          <w:rFonts w:ascii="Arial" w:eastAsia="Arial" w:hAnsi="Arial" w:cs="Arial"/>
-          <w:b/>
-          <w:color w:val="FF0000"/>
-          <w:sz w:val="24"/>
-        </w:rPr>
-        <w:t>@section scripts</w:t>
-      </w:r>
-      <w:r>
-        <w:rPr>
-          <w:rFonts w:ascii="Arial" w:eastAsia="Arial" w:hAnsi="Arial" w:cs="Arial"/>
-          <w:b/>
-          <w:sz w:val="24"/>
+    </w:p>
+    <w:p>
+      <w:pPr>
+        <w:ind w:left="360"/>
+        <w:jc w:val="both"/>
+        <w:rPr>
+          <w:rFonts w:eastAsia="Arial" w:cstheme="minorHAnsi"/>
+          <w:b/>
+          <w:bCs/>
+          <w:sz w:val="30"/>
+          <w:szCs w:val="30"/>
+        </w:rPr>
+      </w:pPr>
+    </w:p>
+    <w:p>
+      <w:pPr>
+        <w:autoSpaceDE w:val="0"/>
+        <w:autoSpaceDN w:val="0"/>
+        <w:adjustRightInd w:val="0"/>
+        <w:spacing w:after="0" w:line="240" w:lineRule="auto"/>
+        <w:ind w:left="720"/>
+        <w:rPr>
+          <w:rFonts w:cstheme="minorHAnsi"/>
+          <w:b/>
+          <w:bCs/>
+          <w:color w:val="000000"/>
+          <w:sz w:val="30"/>
+          <w:szCs w:val="30"/>
+        </w:rPr>
+      </w:pPr>
+      <w:r>
+        <w:rPr>
+          <w:rFonts w:cstheme="minorHAnsi"/>
+          <w:b/>
+          <w:bCs/>
+          <w:color w:val="000000"/>
+          <w:sz w:val="30"/>
+          <w:szCs w:val="30"/>
+        </w:rPr>
+        <w:t xml:space="preserve">    </w:t>
+      </w:r>
+      <w:r>
+        <w:rPr>
+          <w:rFonts w:cstheme="minorHAnsi"/>
+          <w:b/>
+          <w:bCs/>
+          <w:color w:val="000000"/>
+          <w:sz w:val="30"/>
+          <w:szCs w:val="30"/>
+          <w:highlight w:val="yellow"/>
+        </w:rPr>
+        <w:t>@section</w:t>
+      </w:r>
+      <w:r>
+        <w:rPr>
+          <w:rFonts w:cstheme="minorHAnsi"/>
+          <w:b/>
+          <w:bCs/>
+          <w:color w:val="000000"/>
+          <w:sz w:val="30"/>
+          <w:szCs w:val="30"/>
+        </w:rPr>
+        <w:t xml:space="preserve"> Scripts </w:t>
+      </w:r>
+      <w:r>
+        <w:rPr>
+          <w:rFonts w:cstheme="minorHAnsi"/>
+          <w:b/>
+          <w:bCs/>
+          <w:color w:val="000000"/>
+          <w:sz w:val="30"/>
+          <w:szCs w:val="30"/>
+          <w:highlight w:val="yellow"/>
+        </w:rPr>
+        <w:t>{</w:t>
+      </w:r>
+    </w:p>
+    <w:p>
+      <w:pPr>
+        <w:autoSpaceDE w:val="0"/>
+        <w:autoSpaceDN w:val="0"/>
+        <w:adjustRightInd w:val="0"/>
+        <w:spacing w:after="0" w:line="240" w:lineRule="auto"/>
+        <w:ind w:left="720"/>
+        <w:rPr>
+          <w:rFonts w:cstheme="minorHAnsi"/>
+          <w:b/>
+          <w:bCs/>
+          <w:color w:val="000000"/>
+          <w:sz w:val="30"/>
+          <w:szCs w:val="30"/>
+        </w:rPr>
+      </w:pPr>
+    </w:p>
+    <w:p>
+      <w:pPr>
+        <w:autoSpaceDE w:val="0"/>
+        <w:autoSpaceDN w:val="0"/>
+        <w:adjustRightInd w:val="0"/>
+        <w:spacing w:after="0" w:line="240" w:lineRule="auto"/>
+        <w:ind w:left="720"/>
+        <w:rPr>
+          <w:rFonts w:cstheme="minorHAnsi"/>
+          <w:b/>
+          <w:bCs/>
+          <w:color w:val="000000"/>
+          <w:sz w:val="30"/>
+          <w:szCs w:val="30"/>
+        </w:rPr>
+      </w:pPr>
+      <w:r>
+        <w:rPr>
+          <w:rFonts w:cstheme="minorHAnsi"/>
+          <w:b/>
+          <w:bCs/>
+          <w:color w:val="000000"/>
+          <w:sz w:val="30"/>
+          <w:szCs w:val="30"/>
+        </w:rPr>
+        <w:t xml:space="preserve">        </w:t>
+      </w:r>
+      <w:r>
+        <w:rPr>
+          <w:rFonts w:cstheme="minorHAnsi"/>
+          <w:b/>
+          <w:bCs/>
+          <w:color w:val="000000"/>
+          <w:sz w:val="30"/>
+          <w:szCs w:val="30"/>
+          <w:highlight w:val="yellow"/>
+        </w:rPr>
+        <w:t>@{</w:t>
+      </w:r>
+      <w:r>
+        <w:rPr>
+          <w:rFonts w:cstheme="minorHAnsi"/>
+          <w:b/>
+          <w:bCs/>
+          <w:color w:val="000000"/>
+          <w:sz w:val="30"/>
+          <w:szCs w:val="30"/>
         </w:rPr>
         <w:t xml:space="preserve"> </w:t>
       </w:r>
-      <w:r>
-        <w:rPr>
-          <w:rFonts w:ascii="Arial" w:eastAsia="Arial" w:hAnsi="Arial" w:cs="Arial"/>
-          <w:b/>
-          <w:color w:val="00B050"/>
-          <w:sz w:val="24"/>
-        </w:rPr>
-        <w:t>{</w:t>
-      </w:r>
-      <w:r>
-        <w:rPr>
-          <w:rFonts w:ascii="Arial" w:eastAsia="Arial" w:hAnsi="Arial" w:cs="Arial"/>
-          <w:b/>
-          <w:sz w:val="24"/>
+    </w:p>
+    <w:p>
+      <w:pPr>
+        <w:autoSpaceDE w:val="0"/>
+        <w:autoSpaceDN w:val="0"/>
+        <w:adjustRightInd w:val="0"/>
+        <w:spacing w:after="0" w:line="240" w:lineRule="auto"/>
+        <w:ind w:left="720"/>
+        <w:rPr>
+          <w:rFonts w:cstheme="minorHAnsi"/>
+          <w:b/>
+          <w:bCs/>
+          <w:color w:val="000000"/>
+          <w:sz w:val="30"/>
+          <w:szCs w:val="30"/>
+        </w:rPr>
+      </w:pPr>
+      <w:r>
+        <w:rPr>
+          <w:rFonts w:cstheme="minorHAnsi"/>
+          <w:b/>
+          <w:bCs/>
+          <w:color w:val="000000"/>
+          <w:sz w:val="30"/>
+          <w:szCs w:val="30"/>
+        </w:rPr>
+        <w:t xml:space="preserve">            </w:t>
+      </w:r>
+      <w:proofErr w:type="spellStart"/>
+      <w:r>
+        <w:rPr>
+          <w:rFonts w:cstheme="minorHAnsi"/>
+          <w:b/>
+          <w:bCs/>
+          <w:color w:val="0000FF"/>
+          <w:sz w:val="30"/>
+          <w:szCs w:val="30"/>
+        </w:rPr>
+        <w:t>await</w:t>
+      </w:r>
+      <w:proofErr w:type="spellEnd"/>
+      <w:r>
+        <w:rPr>
+          <w:rFonts w:cstheme="minorHAnsi"/>
+          <w:b/>
+          <w:bCs/>
+          <w:color w:val="000000"/>
+          <w:sz w:val="30"/>
+          <w:szCs w:val="30"/>
         </w:rPr>
         <w:t xml:space="preserve"> </w:t>
       </w:r>
-      <w:r>
-        <w:rPr>
-          <w:rFonts w:ascii="Arial" w:eastAsia="Arial" w:hAnsi="Arial" w:cs="Arial"/>
-          <w:b/>
-          <w:color w:val="004DBB"/>
-          <w:sz w:val="24"/>
-        </w:rPr>
-        <w:t xml:space="preserve">@{ </w:t>
-      </w:r>
-      <w:proofErr w:type="spellStart"/>
-      <w:r>
-        <w:rPr>
-          <w:rFonts w:ascii="Arial" w:eastAsia="Arial" w:hAnsi="Arial" w:cs="Arial"/>
-          <w:b/>
-          <w:color w:val="004DBB"/>
-          <w:sz w:val="24"/>
-        </w:rPr>
-        <w:t>await</w:t>
-      </w:r>
-      <w:proofErr w:type="spellEnd"/>
-      <w:r>
-        <w:rPr>
-          <w:rFonts w:ascii="Arial" w:eastAsia="Arial" w:hAnsi="Arial" w:cs="Arial"/>
-          <w:b/>
-          <w:color w:val="004DBB"/>
-          <w:sz w:val="24"/>
-        </w:rPr>
-        <w:t xml:space="preserve"> </w:t>
-      </w:r>
-      <w:proofErr w:type="spellStart"/>
-      <w:r>
-        <w:rPr>
-          <w:rFonts w:ascii="Arial" w:eastAsia="Arial" w:hAnsi="Arial" w:cs="Arial"/>
-          <w:b/>
-          <w:color w:val="004DBB"/>
-          <w:sz w:val="24"/>
-        </w:rPr>
-        <w:t>Html.PartialRenderAsync</w:t>
-      </w:r>
-      <w:proofErr w:type="spellEnd"/>
-      <w:r>
-        <w:rPr>
-          <w:rFonts w:ascii="Arial" w:eastAsia="Arial" w:hAnsi="Arial" w:cs="Arial"/>
-          <w:b/>
-          <w:color w:val="004DBB"/>
-          <w:sz w:val="24"/>
-        </w:rPr>
-        <w:t>(_</w:t>
-      </w:r>
-      <w:proofErr w:type="spellStart"/>
-      <w:r>
-        <w:rPr>
-          <w:rFonts w:ascii="Arial" w:eastAsia="Arial" w:hAnsi="Arial" w:cs="Arial"/>
-          <w:b/>
-          <w:color w:val="004DBB"/>
-          <w:sz w:val="24"/>
-        </w:rPr>
-        <w:t>ValidationPartialAsync</w:t>
-      </w:r>
-      <w:proofErr w:type="spellEnd"/>
-      <w:r>
-        <w:rPr>
-          <w:rFonts w:ascii="Arial" w:eastAsia="Arial" w:hAnsi="Arial" w:cs="Arial"/>
-          <w:b/>
-          <w:color w:val="004DBB"/>
-          <w:sz w:val="24"/>
-        </w:rPr>
-        <w:t xml:space="preserve">)}  </w:t>
-      </w:r>
-      <w:r>
-        <w:rPr>
-          <w:rFonts w:ascii="Arial" w:eastAsia="Arial" w:hAnsi="Arial" w:cs="Arial"/>
-          <w:b/>
-          <w:color w:val="00B050"/>
-          <w:sz w:val="24"/>
+      <w:proofErr w:type="spellStart"/>
+      <w:r>
+        <w:rPr>
+          <w:rFonts w:cstheme="minorHAnsi"/>
+          <w:b/>
+          <w:bCs/>
+          <w:color w:val="000000"/>
+          <w:sz w:val="30"/>
+          <w:szCs w:val="30"/>
+        </w:rPr>
+        <w:t>Html.RenderPartialAsync</w:t>
+      </w:r>
+      <w:proofErr w:type="spellEnd"/>
+      <w:r>
+        <w:rPr>
+          <w:rFonts w:cstheme="minorHAnsi"/>
+          <w:b/>
+          <w:bCs/>
+          <w:color w:val="000000"/>
+          <w:sz w:val="30"/>
+          <w:szCs w:val="30"/>
+        </w:rPr>
+        <w:t>(</w:t>
+      </w:r>
+      <w:r>
+        <w:rPr>
+          <w:rFonts w:cstheme="minorHAnsi"/>
+          <w:b/>
+          <w:bCs/>
+          <w:color w:val="A31515"/>
+          <w:sz w:val="30"/>
+          <w:szCs w:val="30"/>
+        </w:rPr>
+        <w:t>"_</w:t>
+      </w:r>
+      <w:proofErr w:type="spellStart"/>
+      <w:r>
+        <w:rPr>
+          <w:rFonts w:cstheme="minorHAnsi"/>
+          <w:b/>
+          <w:bCs/>
+          <w:color w:val="A31515"/>
+          <w:sz w:val="30"/>
+          <w:szCs w:val="30"/>
+        </w:rPr>
+        <w:t>ValidationScriptsPartial</w:t>
+      </w:r>
+      <w:proofErr w:type="spellEnd"/>
+      <w:r>
+        <w:rPr>
+          <w:rFonts w:cstheme="minorHAnsi"/>
+          <w:b/>
+          <w:bCs/>
+          <w:color w:val="A31515"/>
+          <w:sz w:val="30"/>
+          <w:szCs w:val="30"/>
+        </w:rPr>
+        <w:t>"</w:t>
+      </w:r>
+      <w:r>
+        <w:rPr>
+          <w:rFonts w:cstheme="minorHAnsi"/>
+          <w:b/>
+          <w:bCs/>
+          <w:color w:val="000000"/>
+          <w:sz w:val="30"/>
+          <w:szCs w:val="30"/>
+        </w:rPr>
+        <w:t>);</w:t>
+      </w:r>
+    </w:p>
+    <w:p>
+      <w:pPr>
+        <w:autoSpaceDE w:val="0"/>
+        <w:autoSpaceDN w:val="0"/>
+        <w:adjustRightInd w:val="0"/>
+        <w:spacing w:after="0" w:line="240" w:lineRule="auto"/>
+        <w:ind w:left="720"/>
+        <w:rPr>
+          <w:rFonts w:cstheme="minorHAnsi"/>
+          <w:b/>
+          <w:bCs/>
+          <w:color w:val="000000"/>
+          <w:sz w:val="30"/>
+          <w:szCs w:val="30"/>
+        </w:rPr>
+      </w:pPr>
+      <w:r>
+        <w:rPr>
+          <w:rFonts w:cstheme="minorHAnsi"/>
+          <w:b/>
+          <w:bCs/>
+          <w:color w:val="000000"/>
+          <w:sz w:val="30"/>
+          <w:szCs w:val="30"/>
+        </w:rPr>
+        <w:t xml:space="preserve">        </w:t>
+      </w:r>
+      <w:r>
+        <w:rPr>
+          <w:rFonts w:cstheme="minorHAnsi"/>
+          <w:b/>
+          <w:bCs/>
+          <w:color w:val="000000"/>
+          <w:sz w:val="30"/>
+          <w:szCs w:val="30"/>
+          <w:highlight w:val="yellow"/>
         </w:rPr>
         <w:t>}</w:t>
       </w:r>
     </w:p>
     <w:p>
       <w:pPr>
-        <w:numPr>
-          <w:ilvl w:val="0"/>
-          <w:numId w:val="25"/>
-        </w:numPr>
-        <w:ind w:left="720" w:hanging="360"/>
+        <w:autoSpaceDE w:val="0"/>
+        <w:autoSpaceDN w:val="0"/>
+        <w:adjustRightInd w:val="0"/>
+        <w:spacing w:after="0" w:line="240" w:lineRule="auto"/>
+        <w:ind w:left="720"/>
+        <w:rPr>
+          <w:rFonts w:cstheme="minorHAnsi"/>
+          <w:b/>
+          <w:bCs/>
+          <w:color w:val="000000"/>
+          <w:sz w:val="30"/>
+          <w:szCs w:val="30"/>
+        </w:rPr>
+      </w:pPr>
+    </w:p>
+    <w:p>
+      <w:pPr>
+        <w:ind w:left="720"/>
         <w:jc w:val="both"/>
         <w:rPr>
-          <w:rFonts w:ascii="Arial" w:eastAsia="Arial" w:hAnsi="Arial" w:cs="Arial"/>
-          <w:b/>
-          <w:sz w:val="24"/>
-        </w:rPr>
-      </w:pPr>
+          <w:rFonts w:eastAsia="Arial" w:cstheme="minorHAnsi"/>
+          <w:b/>
+          <w:bCs/>
+          <w:sz w:val="30"/>
+          <w:szCs w:val="30"/>
+        </w:rPr>
+      </w:pPr>
+      <w:r>
+        <w:rPr>
+          <w:rFonts w:cstheme="minorHAnsi"/>
+          <w:b/>
+          <w:bCs/>
+          <w:color w:val="000000"/>
+          <w:sz w:val="30"/>
+          <w:szCs w:val="30"/>
+        </w:rPr>
+        <w:t xml:space="preserve">    </w:t>
+      </w:r>
+      <w:r>
+        <w:rPr>
+          <w:rFonts w:cstheme="minorHAnsi"/>
+          <w:b/>
+          <w:bCs/>
+          <w:color w:val="000000"/>
+          <w:sz w:val="30"/>
+          <w:szCs w:val="30"/>
+          <w:highlight w:val="yellow"/>
+        </w:rPr>
+        <w:t>}</w:t>
+      </w:r>
     </w:p>
     <w:p>
       <w:pPr>
@@ -5039,6 +5274,7 @@
           <w:rFonts w:ascii="Arial" w:eastAsia="Arial" w:hAnsi="Arial" w:cs="Arial"/>
           <w:b/>
           <w:sz w:val="24"/>
+          <w:u w:val="single"/>
         </w:rPr>
       </w:pPr>
     </w:p>
@@ -5204,6 +5440,26 @@
     </w:p>
     <w:p>
       <w:pPr>
+        <w:jc w:val="both"/>
+        <w:rPr>
+          <w:rFonts w:ascii="Arial" w:eastAsia="Arial" w:hAnsi="Arial" w:cs="Arial"/>
+          <w:b/>
+          <w:sz w:val="24"/>
+        </w:rPr>
+      </w:pPr>
+    </w:p>
+    <w:p>
+      <w:pPr>
+        <w:jc w:val="both"/>
+        <w:rPr>
+          <w:rFonts w:ascii="Arial" w:eastAsia="Arial" w:hAnsi="Arial" w:cs="Arial"/>
+          <w:b/>
+          <w:sz w:val="24"/>
+        </w:rPr>
+      </w:pPr>
+    </w:p>
+    <w:p>
+      <w:pPr>
         <w:jc w:val="center"/>
         <w:rPr>
           <w:rFonts w:ascii="Arial" w:eastAsia="Arial" w:hAnsi="Arial" w:cs="Arial"/>
@@ -5217,7 +5473,6 @@
           <w:b/>
           <w:sz w:val="24"/>
         </w:rPr>
-        <w:lastRenderedPageBreak/>
         <w:t>PROJETO DO ZERO</w:t>
       </w:r>
     </w:p>
@@ -6071,6 +6326,7 @@
           <w:b/>
           <w:sz w:val="24"/>
         </w:rPr>
+        <w:lastRenderedPageBreak/>
         <w:t xml:space="preserve">Terceiro: </w:t>
       </w:r>
       <w:r>
@@ -6298,7 +6554,6 @@
           <w:b/>
           <w:sz w:val="24"/>
         </w:rPr>
-        <w:lastRenderedPageBreak/>
         <w:t>Bundleconfig.json</w:t>
       </w:r>
       <w:proofErr w:type="spellEnd"/>
@@ -7045,6 +7300,7 @@
           <w:bCs/>
           <w:sz w:val="24"/>
         </w:rPr>
+        <w:lastRenderedPageBreak/>
         <w:t xml:space="preserve">Para o </w:t>
       </w:r>
       <w:proofErr w:type="spellStart"/>
@@ -7997,6 +8253,7 @@
           <w:bCs/>
           <w:sz w:val="24"/>
         </w:rPr>
+        <w:lastRenderedPageBreak/>
         <w:tab/>
         <w:t>Porém, mesmo com essa convenção, ela não funcionará, então precisamos entrar na Startup e marcar uma nova rota.</w:t>
       </w:r>
@@ -8961,100 +9218,11 @@
     </w:p>
     <w:p>
       <w:pPr>
-        <w:pStyle w:val="PargrafodaLista"/>
-        <w:jc w:val="both"/>
-        <w:rPr>
-          <w:rFonts w:ascii="Arial" w:eastAsia="Arial" w:hAnsi="Arial" w:cs="Arial"/>
-          <w:b/>
-          <w:sz w:val="24"/>
-        </w:rPr>
-      </w:pPr>
-    </w:p>
-    <w:p>
-      <w:pPr>
-        <w:pStyle w:val="PargrafodaLista"/>
-        <w:jc w:val="both"/>
-        <w:rPr>
-          <w:rFonts w:ascii="Arial" w:eastAsia="Arial" w:hAnsi="Arial" w:cs="Arial"/>
-          <w:b/>
-          <w:sz w:val="24"/>
-        </w:rPr>
-      </w:pPr>
-    </w:p>
-    <w:p>
-      <w:pPr>
-        <w:pStyle w:val="PargrafodaLista"/>
-        <w:jc w:val="both"/>
-        <w:rPr>
-          <w:rFonts w:ascii="Arial" w:eastAsia="Arial" w:hAnsi="Arial" w:cs="Arial"/>
-          <w:b/>
-          <w:sz w:val="24"/>
-        </w:rPr>
-      </w:pPr>
-    </w:p>
-    <w:p>
-      <w:pPr>
-        <w:pStyle w:val="PargrafodaLista"/>
-        <w:jc w:val="both"/>
-        <w:rPr>
-          <w:rFonts w:ascii="Arial" w:eastAsia="Arial" w:hAnsi="Arial" w:cs="Arial"/>
-          <w:b/>
-          <w:sz w:val="24"/>
-        </w:rPr>
-      </w:pPr>
-    </w:p>
-    <w:p>
-      <w:pPr>
-        <w:pStyle w:val="PargrafodaLista"/>
-        <w:jc w:val="both"/>
-        <w:rPr>
-          <w:rFonts w:ascii="Arial" w:eastAsia="Arial" w:hAnsi="Arial" w:cs="Arial"/>
-          <w:b/>
-          <w:sz w:val="24"/>
-        </w:rPr>
-      </w:pPr>
-    </w:p>
-    <w:p>
-      <w:pPr>
-        <w:pStyle w:val="PargrafodaLista"/>
-        <w:jc w:val="both"/>
-        <w:rPr>
-          <w:rFonts w:ascii="Arial" w:eastAsia="Arial" w:hAnsi="Arial" w:cs="Arial"/>
-          <w:b/>
-          <w:sz w:val="24"/>
-        </w:rPr>
-      </w:pPr>
-    </w:p>
-    <w:p>
-      <w:pPr>
-        <w:pStyle w:val="PargrafodaLista"/>
-        <w:jc w:val="both"/>
-        <w:rPr>
-          <w:rFonts w:ascii="Arial" w:eastAsia="Arial" w:hAnsi="Arial" w:cs="Arial"/>
-          <w:b/>
-          <w:sz w:val="24"/>
-        </w:rPr>
-      </w:pPr>
-    </w:p>
-    <w:p>
-      <w:pPr>
-        <w:pStyle w:val="PargrafodaLista"/>
-        <w:jc w:val="both"/>
-        <w:rPr>
-          <w:rFonts w:ascii="Arial" w:eastAsia="Arial" w:hAnsi="Arial" w:cs="Arial"/>
-          <w:b/>
-          <w:sz w:val="24"/>
-        </w:rPr>
-      </w:pPr>
-    </w:p>
-    <w:p>
-      <w:pPr>
-        <w:pStyle w:val="PargrafodaLista"/>
-        <w:jc w:val="both"/>
-        <w:rPr>
-          <w:rFonts w:ascii="Arial" w:eastAsia="Arial" w:hAnsi="Arial" w:cs="Arial"/>
-          <w:b/>
-          <w:sz w:val="24"/>
+        <w:rPr>
+          <w:rFonts w:ascii="Arial" w:eastAsia="Arial" w:hAnsi="Arial" w:cs="Arial"/>
+          <w:b/>
+          <w:sz w:val="24"/>
+          <w:u w:val="single"/>
         </w:rPr>
       </w:pPr>
     </w:p>
@@ -9079,46 +9247,12 @@
           <w:sz w:val="24"/>
         </w:rPr>
       </w:pPr>
-    </w:p>
-    <w:p>
-      <w:pPr>
-        <w:ind w:left="708"/>
-        <w:jc w:val="center"/>
-        <w:rPr>
-          <w:rFonts w:ascii="Arial" w:eastAsia="Arial" w:hAnsi="Arial" w:cs="Arial"/>
-          <w:b/>
-          <w:sz w:val="24"/>
-        </w:rPr>
-      </w:pPr>
-    </w:p>
-    <w:p>
-      <w:pPr>
-        <w:ind w:left="708"/>
-        <w:jc w:val="center"/>
-        <w:rPr>
-          <w:rFonts w:ascii="Arial" w:eastAsia="Arial" w:hAnsi="Arial" w:cs="Arial"/>
-          <w:b/>
-          <w:sz w:val="24"/>
-        </w:rPr>
-      </w:pPr>
-    </w:p>
-    <w:p>
-      <w:pPr>
-        <w:ind w:left="708"/>
-        <w:jc w:val="center"/>
-        <w:rPr>
-          <w:rFonts w:ascii="Arial" w:eastAsia="Arial" w:hAnsi="Arial" w:cs="Arial"/>
-          <w:b/>
-          <w:sz w:val="24"/>
-        </w:rPr>
-      </w:pPr>
-      <w:r>
-        <w:rPr>
-          <w:rFonts w:ascii="Arial" w:eastAsia="Arial" w:hAnsi="Arial" w:cs="Arial"/>
-          <w:b/>
-          <w:sz w:val="24"/>
-        </w:rPr>
-        <w:lastRenderedPageBreak/>
+      <w:r>
+        <w:rPr>
+          <w:rFonts w:ascii="Arial" w:eastAsia="Arial" w:hAnsi="Arial" w:cs="Arial"/>
+          <w:b/>
+          <w:sz w:val="24"/>
+        </w:rPr>
         <w:t>INJEÇÃO DE DEPENDENCIA (DI)</w:t>
       </w:r>
     </w:p>
@@ -9946,7 +10080,6 @@
           <w:sz w:val="24"/>
           <w:szCs w:val="24"/>
         </w:rPr>
-        <w:lastRenderedPageBreak/>
         <w:t>CICLO DE VIDA DA DI</w:t>
       </w:r>
     </w:p>
@@ -11714,6 +11847,7 @@
           <w:szCs w:val="24"/>
           <w:lang w:val="en-US"/>
         </w:rPr>
+        <w:lastRenderedPageBreak/>
         <w:t>{ Configuration = configuration}</w:t>
       </w:r>
     </w:p>
@@ -11740,7 +11874,6 @@
           <w:szCs w:val="24"/>
           <w:lang w:val="en-US"/>
         </w:rPr>
-        <w:lastRenderedPageBreak/>
         <w:t>options =&gt; options.UseSqlServer(Configuration.GetConnectionString(</w:t>
       </w:r>
       <w:r>
@@ -12963,7 +13096,6 @@
           <w:sz w:val="24"/>
           <w:szCs w:val="24"/>
         </w:rPr>
-        <w:lastRenderedPageBreak/>
         <w:t>MIGRATIONS</w:t>
       </w:r>
     </w:p>
@@ -15624,7 +15756,6 @@
           <w:sz w:val="24"/>
           <w:szCs w:val="24"/>
         </w:rPr>
-        <w:lastRenderedPageBreak/>
         <w:t>CLAIM</w:t>
       </w:r>
     </w:p>
@@ -26553,6 +26684,7 @@
           <w:color w:val="000000"/>
           <w:sz w:val="19"/>
           <w:szCs w:val="19"/>
+          <w:lang w:val="en-US"/>
         </w:rPr>
       </w:pPr>
       <w:r>
@@ -26571,6 +26703,7 @@
           <w:color w:val="000000"/>
           <w:sz w:val="19"/>
           <w:szCs w:val="19"/>
+          <w:lang w:val="en-US"/>
         </w:rPr>
         <w:t>}</w:t>
       </w:r>
@@ -26595,8 +26728,18 @@
           <w:color w:val="000000"/>
           <w:sz w:val="19"/>
           <w:szCs w:val="19"/>
-        </w:rPr>
-        <w:t xml:space="preserve">    }</w:t>
+          <w:lang w:val="en-US"/>
+        </w:rPr>
+        <w:t xml:space="preserve">    </w:t>
+      </w:r>
+      <w:r>
+        <w:rPr>
+          <w:rFonts w:ascii="Consolas" w:hAnsi="Consolas" w:cs="Consolas"/>
+          <w:color w:val="000000"/>
+          <w:sz w:val="19"/>
+          <w:szCs w:val="19"/>
+        </w:rPr>
+        <w:t>}</w:t>
       </w:r>
     </w:p>
     <w:p>

</xml_diff>